<commit_message>
updated Background research 2
</commit_message>
<xml_diff>
--- a/7COM1079_Final report_template_group A5.docx
+++ b/7COM1079_Final report_template_group A5.docx
@@ -123,19 +123,7 @@
           <w:lang w:eastAsia="en-GB"/>
           <w14:ligatures w14:val="none"/>
         </w:rPr>
-        <w:t xml:space="preserve">) after each subchapter states the word count limit. This indicates the expected amount of </w:t>
-      </w:r>
-      <w:r>
-        <w:rPr>
-          <w:rFonts w:ascii="Times New Roman" w:eastAsia="Times New Roman" w:hAnsi="Times New Roman" w:cs="Times New Roman"/>
-          <w:i/>
-          <w:iCs/>
-          <w:color w:val="2D3B45"/>
-          <w:highlight w:val="yellow"/>
-          <w:lang w:eastAsia="en-GB"/>
-          <w14:ligatures w14:val="none"/>
-        </w:rPr>
-        <w:t>information which you can exceed by 10% without losing the mark.</w:t>
+        <w:t>) after each subchapter states the word count limit. This indicates the expected amount of information which you can exceed by 10% without losing the mark.</w:t>
       </w:r>
       <w:r>
         <w:rPr>
@@ -311,22 +299,39 @@
           <w:i/>
           <w:highlight w:val="yellow"/>
         </w:rPr>
-        <w:t xml:space="preserve">[Name and ID of submitting </w:t>
-      </w:r>
-      <w:r>
+        <w:t>[Name and ID of submitting student first],</w:t>
+      </w:r>
+      <w:r>
+        <w:rPr>
+          <w:rFonts w:ascii="Times New Roman" w:eastAsia="Times New Roman" w:hAnsi="Times New Roman" w:cs="Times New Roman"/>
+          <w:i/>
+        </w:rPr>
+        <w:t xml:space="preserve"> </w:t>
+      </w:r>
+    </w:p>
+    <w:p>
+      <w:pPr>
+        <w:ind w:left="720"/>
         <w:rPr>
           <w:rFonts w:ascii="Times New Roman" w:eastAsia="Times New Roman" w:hAnsi="Times New Roman" w:cs="Times New Roman"/>
           <w:i/>
           <w:highlight w:val="yellow"/>
         </w:rPr>
-        <w:t>student first],</w:t>
-      </w:r>
+      </w:pPr>
       <w:r>
         <w:rPr>
           <w:rFonts w:ascii="Times New Roman" w:eastAsia="Times New Roman" w:hAnsi="Times New Roman" w:cs="Times New Roman"/>
           <w:i/>
         </w:rPr>
-        <w:t xml:space="preserve"> </w:t>
+        <w:t xml:space="preserve">         </w:t>
+      </w:r>
+      <w:r>
+        <w:rPr>
+          <w:rFonts w:ascii="Times New Roman" w:eastAsia="Times New Roman" w:hAnsi="Times New Roman" w:cs="Times New Roman"/>
+          <w:i/>
+          <w:highlight w:val="yellow"/>
+        </w:rPr>
+        <w:t>[Name and ID of other group members]</w:t>
       </w:r>
     </w:p>
     <w:p>
@@ -335,152 +340,119 @@
         <w:rPr>
           <w:rFonts w:ascii="Times New Roman" w:eastAsia="Times New Roman" w:hAnsi="Times New Roman" w:cs="Times New Roman"/>
           <w:i/>
-          <w:highlight w:val="yellow"/>
-        </w:rPr>
-      </w:pPr>
-      <w:r>
+        </w:rPr>
+      </w:pPr>
+    </w:p>
+    <w:p>
+      <w:pPr>
+        <w:ind w:left="720"/>
         <w:rPr>
           <w:rFonts w:ascii="Times New Roman" w:eastAsia="Times New Roman" w:hAnsi="Times New Roman" w:cs="Times New Roman"/>
           <w:i/>
         </w:rPr>
-        <w:t xml:space="preserve">         </w:t>
-      </w:r>
-      <w:r>
+      </w:pPr>
+    </w:p>
+    <w:p>
+      <w:pPr>
+        <w:ind w:left="720"/>
+        <w:rPr>
+          <w:rFonts w:ascii="Times New Roman" w:eastAsia="Times New Roman" w:hAnsi="Times New Roman" w:cs="Times New Roman"/>
+          <w:i/>
+        </w:rPr>
+      </w:pPr>
+    </w:p>
+    <w:p>
+      <w:pPr>
+        <w:ind w:left="720"/>
+        <w:rPr>
+          <w:rFonts w:ascii="Times New Roman" w:eastAsia="Times New Roman" w:hAnsi="Times New Roman" w:cs="Times New Roman"/>
+          <w:i/>
+        </w:rPr>
+      </w:pPr>
+    </w:p>
+    <w:p>
+      <w:pPr>
+        <w:rPr>
+          <w:rFonts w:ascii="Times New Roman" w:eastAsia="Times New Roman" w:hAnsi="Times New Roman" w:cs="Times New Roman"/>
+        </w:rPr>
+      </w:pPr>
+    </w:p>
+    <w:p>
+      <w:pPr>
+        <w:rPr>
+          <w:rFonts w:ascii="Times New Roman" w:eastAsia="Times New Roman" w:hAnsi="Times New Roman" w:cs="Times New Roman"/>
+        </w:rPr>
+      </w:pPr>
+    </w:p>
+    <w:p>
+      <w:pPr>
+        <w:rPr>
+          <w:rFonts w:ascii="Times New Roman" w:eastAsia="Times New Roman" w:hAnsi="Times New Roman" w:cs="Times New Roman"/>
+        </w:rPr>
+      </w:pPr>
+    </w:p>
+    <w:p>
+      <w:pPr>
+        <w:rPr>
+          <w:rFonts w:ascii="Times New Roman" w:eastAsia="Times New Roman" w:hAnsi="Times New Roman" w:cs="Times New Roman"/>
+        </w:rPr>
+      </w:pPr>
+    </w:p>
+    <w:p>
+      <w:pPr>
+        <w:rPr>
+          <w:rFonts w:ascii="Times New Roman" w:eastAsia="Times New Roman" w:hAnsi="Times New Roman" w:cs="Times New Roman"/>
+        </w:rPr>
+      </w:pPr>
+    </w:p>
+    <w:p>
+      <w:pPr>
+        <w:rPr>
+          <w:rFonts w:ascii="Times New Roman" w:eastAsia="Times New Roman" w:hAnsi="Times New Roman" w:cs="Times New Roman"/>
+        </w:rPr>
+      </w:pPr>
+    </w:p>
+    <w:p>
+      <w:pPr>
+        <w:pStyle w:val="ListParagraph"/>
         <w:rPr>
           <w:rFonts w:ascii="Times New Roman" w:eastAsia="Times New Roman" w:hAnsi="Times New Roman" w:cs="Times New Roman"/>
           <w:i/>
           <w:highlight w:val="yellow"/>
         </w:rPr>
-        <w:t>[Name and ID of other group members]</w:t>
+      </w:pPr>
+      <w:r>
+        <w:rPr>
+          <w:rStyle w:val="Strong"/>
+          <w:rFonts w:ascii="Times New Roman" w:eastAsia="Times New Roman" w:hAnsi="Times New Roman" w:cs="Times New Roman"/>
+          <w:i/>
+          <w:highlight w:val="yellow"/>
+        </w:rPr>
+        <w:t>Please make sure</w:t>
+      </w:r>
+      <w:r>
+        <w:rPr>
+          <w:rFonts w:ascii="Times New Roman" w:eastAsia="Times New Roman" w:hAnsi="Times New Roman" w:cs="Times New Roman"/>
+          <w:i/>
+          <w:highlight w:val="yellow"/>
+        </w:rPr>
+        <w:t xml:space="preserve"> the document spelled correctly (including image labels, section headings, and table of contents). Please use correct punctuation.</w:t>
       </w:r>
     </w:p>
     <w:p>
       <w:pPr>
-        <w:ind w:left="720"/>
-        <w:rPr>
-          <w:rFonts w:ascii="Times New Roman" w:eastAsia="Times New Roman" w:hAnsi="Times New Roman" w:cs="Times New Roman"/>
-          <w:i/>
-        </w:rPr>
-      </w:pPr>
-    </w:p>
-    <w:p>
-      <w:pPr>
-        <w:ind w:left="720"/>
-        <w:rPr>
-          <w:rFonts w:ascii="Times New Roman" w:eastAsia="Times New Roman" w:hAnsi="Times New Roman" w:cs="Times New Roman"/>
-          <w:i/>
-        </w:rPr>
-      </w:pPr>
-    </w:p>
-    <w:p>
-      <w:pPr>
-        <w:ind w:left="720"/>
-        <w:rPr>
-          <w:rFonts w:ascii="Times New Roman" w:eastAsia="Times New Roman" w:hAnsi="Times New Roman" w:cs="Times New Roman"/>
-          <w:i/>
-        </w:rPr>
-      </w:pPr>
-    </w:p>
-    <w:p>
-      <w:pPr>
-        <w:ind w:left="720"/>
-        <w:rPr>
-          <w:rFonts w:ascii="Times New Roman" w:eastAsia="Times New Roman" w:hAnsi="Times New Roman" w:cs="Times New Roman"/>
-          <w:i/>
-        </w:rPr>
-      </w:pPr>
-    </w:p>
-    <w:p>
-      <w:pPr>
-        <w:rPr>
-          <w:rFonts w:ascii="Times New Roman" w:eastAsia="Times New Roman" w:hAnsi="Times New Roman" w:cs="Times New Roman"/>
-        </w:rPr>
-      </w:pPr>
-    </w:p>
-    <w:p>
-      <w:pPr>
-        <w:rPr>
-          <w:rFonts w:ascii="Times New Roman" w:eastAsia="Times New Roman" w:hAnsi="Times New Roman" w:cs="Times New Roman"/>
-        </w:rPr>
-      </w:pPr>
-    </w:p>
-    <w:p>
-      <w:pPr>
-        <w:rPr>
-          <w:rFonts w:ascii="Times New Roman" w:eastAsia="Times New Roman" w:hAnsi="Times New Roman" w:cs="Times New Roman"/>
-        </w:rPr>
-      </w:pPr>
-    </w:p>
-    <w:p>
-      <w:pPr>
-        <w:rPr>
-          <w:rFonts w:ascii="Times New Roman" w:eastAsia="Times New Roman" w:hAnsi="Times New Roman" w:cs="Times New Roman"/>
-        </w:rPr>
-      </w:pPr>
-    </w:p>
-    <w:p>
-      <w:pPr>
-        <w:rPr>
-          <w:rFonts w:ascii="Times New Roman" w:eastAsia="Times New Roman" w:hAnsi="Times New Roman" w:cs="Times New Roman"/>
-        </w:rPr>
-      </w:pPr>
-    </w:p>
-    <w:p>
-      <w:pPr>
-        <w:rPr>
-          <w:rFonts w:ascii="Times New Roman" w:eastAsia="Times New Roman" w:hAnsi="Times New Roman" w:cs="Times New Roman"/>
-        </w:rPr>
-      </w:pPr>
-    </w:p>
-    <w:p>
-      <w:pPr>
         <w:pStyle w:val="ListParagraph"/>
+        <w:rPr>
+          <w:rFonts w:ascii="Times New Roman" w:eastAsia="Times New Roman" w:hAnsi="Times New Roman" w:cs="Times New Roman"/>
+        </w:rPr>
+      </w:pPr>
+      <w:r>
         <w:rPr>
           <w:rFonts w:ascii="Times New Roman" w:eastAsia="Times New Roman" w:hAnsi="Times New Roman" w:cs="Times New Roman"/>
           <w:i/>
           <w:highlight w:val="yellow"/>
         </w:rPr>
-      </w:pPr>
-      <w:r>
-        <w:rPr>
-          <w:rStyle w:val="Strong"/>
-          <w:rFonts w:ascii="Times New Roman" w:eastAsia="Times New Roman" w:hAnsi="Times New Roman" w:cs="Times New Roman"/>
-          <w:i/>
-          <w:highlight w:val="yellow"/>
-        </w:rPr>
-        <w:t>Please make sure</w:t>
-      </w:r>
-      <w:r>
-        <w:rPr>
-          <w:rFonts w:ascii="Times New Roman" w:eastAsia="Times New Roman" w:hAnsi="Times New Roman" w:cs="Times New Roman"/>
-          <w:i/>
-          <w:highlight w:val="yellow"/>
-        </w:rPr>
-        <w:t xml:space="preserve"> the document spelled correctly (including image labels, section headings, and table of contents). Please use correct punctuation.</w:t>
-      </w:r>
-    </w:p>
-    <w:p>
-      <w:pPr>
-        <w:pStyle w:val="ListParagraph"/>
-        <w:rPr>
-          <w:rFonts w:ascii="Times New Roman" w:eastAsia="Times New Roman" w:hAnsi="Times New Roman" w:cs="Times New Roman"/>
-        </w:rPr>
-      </w:pPr>
-      <w:r>
-        <w:rPr>
-          <w:rFonts w:ascii="Times New Roman" w:eastAsia="Times New Roman" w:hAnsi="Times New Roman" w:cs="Times New Roman"/>
-          <w:i/>
-          <w:highlight w:val="yellow"/>
-        </w:rPr>
-        <w:t xml:space="preserve">Make sure your report is </w:t>
-      </w:r>
-      <w:r>
-        <w:rPr>
-          <w:rFonts w:ascii="Times New Roman" w:eastAsia="Times New Roman" w:hAnsi="Times New Roman" w:cs="Times New Roman"/>
-          <w:i/>
-          <w:highlight w:val="yellow"/>
-        </w:rPr>
-        <w:t>grammatically correct.</w:t>
+        <w:t>Make sure your report is grammatically correct.</w:t>
       </w:r>
       <w:r>
         <w:rPr>
@@ -682,13 +654,7 @@
         <w:rPr>
           <w:rFonts w:ascii="Times New Roman" w:eastAsia="Times New Roman" w:hAnsi="Times New Roman" w:cs="Times New Roman"/>
         </w:rPr>
-        <w:t>Null hypothesis and alternative hypothesis (H0/H1</w:t>
-      </w:r>
-      <w:r>
-        <w:rPr>
-          <w:rFonts w:ascii="Times New Roman" w:eastAsia="Times New Roman" w:hAnsi="Times New Roman" w:cs="Times New Roman"/>
-        </w:rPr>
-        <w:t xml:space="preserve">) </w:t>
+        <w:t xml:space="preserve">Null hypothesis and alternative hypothesis (H0/H1) </w:t>
       </w:r>
     </w:p>
     <w:p>
@@ -888,13 +854,7 @@
         <w:rPr>
           <w:rFonts w:ascii="Times New Roman" w:eastAsia="Times New Roman" w:hAnsi="Times New Roman" w:cs="Times New Roman"/>
         </w:rPr>
-        <w:t>Useful in</w:t>
-      </w:r>
-      <w:r>
-        <w:rPr>
-          <w:rFonts w:ascii="Times New Roman" w:eastAsia="Times New Roman" w:hAnsi="Times New Roman" w:cs="Times New Roman"/>
-        </w:rPr>
-        <w:t>formation for the data understanding</w:t>
+        <w:t>Useful information for the data understanding</w:t>
       </w:r>
     </w:p>
     <w:p>
@@ -1048,13 +1008,7 @@
         <w:rPr>
           <w:rFonts w:ascii="Times New Roman" w:eastAsia="Times New Roman" w:hAnsi="Times New Roman" w:cs="Times New Roman"/>
         </w:rPr>
-        <w:t>Points for</w:t>
-      </w:r>
-      <w:r>
-        <w:rPr>
-          <w:rFonts w:ascii="Times New Roman" w:eastAsia="Times New Roman" w:hAnsi="Times New Roman" w:cs="Times New Roman"/>
-        </w:rPr>
-        <w:t xml:space="preserve"> improvement</w:t>
+        <w:t>Points for improvement</w:t>
       </w:r>
     </w:p>
     <w:p>
@@ -1250,15 +1204,7 @@
           <w:i/>
           <w:iCs/>
         </w:rPr>
-        <w:t>Harvard (author, date)</w:t>
-      </w:r>
-      <w:r>
-        <w:rPr>
-          <w:rFonts w:ascii="Times New Roman" w:eastAsia="Times New Roman" w:hAnsi="Times New Roman" w:cs="Times New Roman"/>
-          <w:i/>
-          <w:iCs/>
-        </w:rPr>
-        <w:t xml:space="preserve"> format.</w:t>
+        <w:t>Harvard (author, date) format.</w:t>
       </w:r>
     </w:p>
     <w:p>
@@ -1581,8 +1527,9 @@
           <w:color w:val="000000" w:themeColor="text1"/>
           <w:highlight w:val="yellow"/>
         </w:rPr>
-        <w:t>What is the pro</w:t>
-      </w:r>
+        <w:t>What is the problem in the area we want to learn more about (motivation for study)</w:t>
+      </w:r>
+      <w:proofErr w:type="gramStart"/>
       <w:r>
         <w:rPr>
           <w:rFonts w:ascii="Times New Roman" w:eastAsia="Times New Roman" w:hAnsi="Times New Roman" w:cs="Times New Roman"/>
@@ -1591,8 +1538,9 @@
           <w:color w:val="000000" w:themeColor="text1"/>
           <w:highlight w:val="yellow"/>
         </w:rPr>
-        <w:t>blem in the area we want to learn more about (motivation for study).</w:t>
-      </w:r>
+        <w:t>.</w:t>
+      </w:r>
+      <w:proofErr w:type="gramEnd"/>
     </w:p>
     <w:p>
       <w:pPr>
@@ -1666,28 +1614,7 @@
           <w:rFonts w:ascii="Times New Roman" w:eastAsia="Times New Roman" w:hAnsi="Times New Roman" w:cs="Times New Roman"/>
           <w:color w:val="0070C0"/>
         </w:rPr>
-        <w:t xml:space="preserve">Our dataset is made up of comprehensive loan application records that feature </w:t>
-      </w:r>
-      <w:r>
-        <w:rPr>
-          <w:rFonts w:ascii="Times New Roman" w:eastAsia="Times New Roman" w:hAnsi="Times New Roman" w:cs="Times New Roman"/>
-          <w:color w:val="0070C0"/>
-        </w:rPr>
-        <w:t>demographic, financial, and credit-related details. Important variables include person income, loan amount, credit score, person age, education level, employment experience, home ownership, and loan intent. It also has indicators for past loan defaults and</w:t>
-      </w:r>
-      <w:r>
-        <w:rPr>
-          <w:rFonts w:ascii="Times New Roman" w:eastAsia="Times New Roman" w:hAnsi="Times New Roman" w:cs="Times New Roman"/>
-          <w:color w:val="0070C0"/>
-        </w:rPr>
-        <w:t xml:space="preserve"> loan status, which help in evaluating borrower risk. In this study, the main focus is on the variables person income and loan amount, which help explore if there's a connection between applicants' income levels and the amount of loans they request or get </w:t>
-      </w:r>
-      <w:r>
-        <w:rPr>
-          <w:rFonts w:ascii="Times New Roman" w:eastAsia="Times New Roman" w:hAnsi="Times New Roman" w:cs="Times New Roman"/>
-          <w:color w:val="0070C0"/>
-        </w:rPr>
-        <w:t>approved for.</w:t>
+        <w:t>Our dataset is made up of comprehensive loan application records that feature demographic, financial, and credit-related details. Important variables include person income, loan amount, credit score, person age, education level, employment experience, home ownership, and loan intent. It also has indicators for past loan defaults and loan status, which help in evaluating borrower risk. In this study, the main focus is on the variables person income and loan amount, which help explore if there's a connection between applicants' income levels and the amount of loans they request or get approved for.</w:t>
       </w:r>
     </w:p>
     <w:p>
@@ -1806,15 +1733,7 @@
           <w:bCs/>
         </w:rPr>
         <w:tab/>
-        <w:t>Our null hypoth</w:t>
-      </w:r>
-      <w:r>
-        <w:rPr>
-          <w:rFonts w:ascii="Times New Roman" w:eastAsia="Times New Roman" w:hAnsi="Times New Roman" w:cs="Times New Roman"/>
-          <w:b/>
-          <w:bCs/>
-        </w:rPr>
-        <w:t>esis states that there is no correlation between loan amount and personal income of applicants, while our alternative hypothesis states that there is a correlation between loan amount and personal income of applicants.</w:t>
+        <w:t>Our null hypothesis states that there is no correlation between loan amount and personal income of applicants, while our alternative hypothesis states that there is a correlation between loan amount and personal income of applicants.</w:t>
       </w:r>
     </w:p>
     <w:p>
@@ -1871,57 +1790,15 @@
           <w:rFonts w:ascii="Times New Roman" w:eastAsia="Times New Roman" w:hAnsi="Times New Roman" w:cs="Times New Roman"/>
           <w:color w:val="0070C0"/>
         </w:rPr>
-        <w:t xml:space="preserve">This study uses synthetic loan application data, but similar datasets have been commonly used in financial risk </w:t>
+        <w:t xml:space="preserve">This study uses synthetic loan application data, but similar datasets have been commonly used in financial risk modelling and credit scoring research. Synthetic datasets are becoming more popular in finance as they help maintain privacy while still reflecting realistic statistical patterns. Patki, Wedge, and Veeramachaneni (2016) show that synthetic financial datasets can accurately </w:t>
       </w:r>
       <w:r>
         <w:rPr>
           <w:rFonts w:ascii="Times New Roman" w:eastAsia="Times New Roman" w:hAnsi="Times New Roman" w:cs="Times New Roman"/>
           <w:color w:val="0070C0"/>
         </w:rPr>
-        <w:t>modelling</w:t>
-      </w:r>
-      <w:r>
-        <w:rPr>
-          <w:rFonts w:ascii="Times New Roman" w:eastAsia="Times New Roman" w:hAnsi="Times New Roman" w:cs="Times New Roman"/>
-          <w:color w:val="0070C0"/>
-        </w:rPr>
-        <w:t xml:space="preserve"> and credit scoring research. Synthetic datasets are becoming more popular in finance as they help maintain privacy while still reflecting realistic statistical patterns. Patki, Wedge, and Veeramachaneni (2016) show that synthetic financial datasets can accurately </w:t>
-      </w:r>
-      <w:r>
-        <w:rPr>
-          <w:rFonts w:ascii="Times New Roman" w:eastAsia="Times New Roman" w:hAnsi="Times New Roman" w:cs="Times New Roman"/>
-          <w:color w:val="0070C0"/>
-        </w:rPr>
         <w:lastRenderedPageBreak/>
-        <w:t xml:space="preserve">mimic real-world lending </w:t>
-      </w:r>
-      <w:r>
-        <w:rPr>
-          <w:rFonts w:ascii="Times New Roman" w:eastAsia="Times New Roman" w:hAnsi="Times New Roman" w:cs="Times New Roman"/>
-          <w:color w:val="0070C0"/>
-        </w:rPr>
-        <w:t>behaviour</w:t>
-      </w:r>
-      <w:r>
-        <w:rPr>
-          <w:rFonts w:ascii="Times New Roman" w:eastAsia="Times New Roman" w:hAnsi="Times New Roman" w:cs="Times New Roman"/>
-          <w:color w:val="0070C0"/>
-        </w:rPr>
-        <w:t xml:space="preserve">, making them useful for experiments like </w:t>
-      </w:r>
-      <w:r>
-        <w:rPr>
-          <w:rFonts w:ascii="Times New Roman" w:eastAsia="Times New Roman" w:hAnsi="Times New Roman" w:cs="Times New Roman"/>
-          <w:color w:val="0070C0"/>
-        </w:rPr>
-        <w:t>analysing</w:t>
-      </w:r>
-      <w:r>
-        <w:rPr>
-          <w:rFonts w:ascii="Times New Roman" w:eastAsia="Times New Roman" w:hAnsi="Times New Roman" w:cs="Times New Roman"/>
-          <w:color w:val="0070C0"/>
-        </w:rPr>
-        <w:t xml:space="preserve"> the correlation between income and loan amount.</w:t>
+        <w:t>mimic real-world lending behaviour, making them useful for experiments like analysing the correlation between income and loan amount.</w:t>
       </w:r>
     </w:p>
     <w:p>
@@ -1938,16 +1815,7 @@
           <w:rFonts w:ascii="Times New Roman" w:eastAsia="Times New Roman" w:hAnsi="Times New Roman" w:cs="Times New Roman"/>
           <w:color w:val="0070C0"/>
         </w:rPr>
-        <w:t>Research by Brown and Mues (2012) further validates the structure of our dataset. Their research incorporated demographic and financial factors such as income, credit score, and employment information to create cr</w:t>
-      </w:r>
-      <w:bookmarkStart w:id="0" w:name="_GoBack"/>
-      <w:bookmarkEnd w:id="0"/>
-      <w:r>
-        <w:rPr>
-          <w:rFonts w:ascii="Times New Roman" w:eastAsia="Times New Roman" w:hAnsi="Times New Roman" w:cs="Times New Roman"/>
-          <w:color w:val="0070C0"/>
-        </w:rPr>
-        <w:t>edit-scoring models, indicating that income frequently affects both loan size and repayment success. This offers a solid theoretical basis for exploring relationships within our dataset.</w:t>
+        <w:t>Research by Brown and Mues (2012) further validates the structure of our dataset. Their research incorporated demographic and financial factors such as income, credit score, and employment information to create credit-scoring models, indicating that income frequently affects both loan size and repayment success. This offers a solid theoretical basis for exploring relationships within our dataset.</w:t>
       </w:r>
     </w:p>
     <w:p>
@@ -1964,21 +1832,7 @@
           <w:rFonts w:ascii="Times New Roman" w:eastAsia="Times New Roman" w:hAnsi="Times New Roman" w:cs="Times New Roman"/>
           <w:color w:val="0070C0"/>
         </w:rPr>
-        <w:t xml:space="preserve">In a similar vein, Sirignano, Sadhwani, and Giesecke (2018) employed large-scale loan-level data to assess default risk using deep learning methods. They discovered that factors like income, loan amount, and debt-to-income ratio are crucial for understanding borrower </w:t>
-      </w:r>
-      <w:r>
-        <w:rPr>
-          <w:rFonts w:ascii="Times New Roman" w:eastAsia="Times New Roman" w:hAnsi="Times New Roman" w:cs="Times New Roman"/>
-          <w:color w:val="0070C0"/>
-        </w:rPr>
-        <w:t>behaviour</w:t>
-      </w:r>
-      <w:r>
-        <w:rPr>
-          <w:rFonts w:ascii="Times New Roman" w:eastAsia="Times New Roman" w:hAnsi="Times New Roman" w:cs="Times New Roman"/>
-          <w:color w:val="0070C0"/>
-        </w:rPr>
-        <w:t>. Even though our dataset is synthetic, it reflects the structure and intent of the real datasets used in these studies, making it suitable for examining correlations between personal income and loan amount.</w:t>
+        <w:t>In a similar vein, Sirignano, Sadhwani, and Giesecke (2018) employed large-scale loan-level data to assess default risk using deep learning methods. They discovered that factors like income, loan amount, and debt-to-income ratio are crucial for understanding borrower behaviour. Even though our dataset is synthetic, it reflects the structure and intent of the real datasets used in these studies, making it suitable for examining correlations between personal income and loan amount.</w:t>
       </w:r>
     </w:p>
     <w:p>
@@ -2228,7 +2082,21 @@
         <w:rPr>
           <w:rFonts w:ascii="Times New Roman" w:eastAsia="Times New Roman" w:hAnsi="Times New Roman" w:cs="Times New Roman"/>
         </w:rPr>
-        <w:t>We chose a  scatter plot to show the relationship between Loan amount and personal income. In our case the correlation of the two variable in question.</w:t>
+        <w:t xml:space="preserve">We chose </w:t>
+      </w:r>
+      <w:proofErr w:type="gramStart"/>
+      <w:r>
+        <w:rPr>
+          <w:rFonts w:ascii="Times New Roman" w:eastAsia="Times New Roman" w:hAnsi="Times New Roman" w:cs="Times New Roman"/>
+        </w:rPr>
+        <w:t>a  scatter</w:t>
+      </w:r>
+      <w:proofErr w:type="gramEnd"/>
+      <w:r>
+        <w:rPr>
+          <w:rFonts w:ascii="Times New Roman" w:eastAsia="Times New Roman" w:hAnsi="Times New Roman" w:cs="Times New Roman"/>
+        </w:rPr>
+        <w:t xml:space="preserve"> plot to show the relationship between Loan amount and personal income. In our case the correlation of the two variable in question.</w:t>
       </w:r>
     </w:p>
     <w:p>
@@ -2290,7 +2158,7 @@
               </wp:inline>
             </w:drawing>
           </mc:Choice>
-          <mc:Fallback xmlns:a="http://schemas.openxmlformats.org/drawingml/2006/main" xmlns:w16se="http://schemas.microsoft.com/office/word/2015/wordml/symex" xmlns:w16sdtfl="http://schemas.microsoft.com/office/word/2024/wordml/sdtformatlock" xmlns:w16sdtdh="http://schemas.microsoft.com/office/word/2020/wordml/sdtdatahash" xmlns:w16du="http://schemas.microsoft.com/office/word/2023/wordml/word16du" xmlns:w16="http://schemas.microsoft.com/office/word/2018/wordml" xmlns:w16cid="http://schemas.microsoft.com/office/word/2016/wordml/cid" xmlns:w16cex="http://schemas.microsoft.com/office/word/2018/wordml/cex" xmlns:oel="http://schemas.microsoft.com/office/2019/extlst" xmlns:am3d="http://schemas.microsoft.com/office/drawing/2017/model3d" xmlns:aink="http://schemas.microsoft.com/office/drawing/2016/ink" xmlns:cx8="http://schemas.microsoft.com/office/drawing/2016/5/14/chartex" xmlns:cx7="http://schemas.microsoft.com/office/drawing/2016/5/13/chartex" xmlns:cx6="http://schemas.microsoft.com/office/drawing/2016/5/12/chartex" xmlns:cx5="http://schemas.microsoft.com/office/drawing/2016/5/11/chartex" xmlns:cx4="http://schemas.microsoft.com/office/drawing/2016/5/10/chartex" xmlns:cx3="http://schemas.microsoft.com/office/drawing/2016/5/9/chartex" xmlns:cx2="http://schemas.microsoft.com/office/drawing/2015/10/21/chartex" xmlns:cx1="http://schemas.microsoft.com/office/drawing/2015/9/8/chartex" xmlns:cx="http://schemas.microsoft.com/office/drawing/2014/chartex">
+          <mc:Fallback xmlns:cx="http://schemas.microsoft.com/office/drawing/2014/chartex" xmlns:cx1="http://schemas.microsoft.com/office/drawing/2015/9/8/chartex" xmlns:cx2="http://schemas.microsoft.com/office/drawing/2015/10/21/chartex" xmlns:cx3="http://schemas.microsoft.com/office/drawing/2016/5/9/chartex" xmlns:cx4="http://schemas.microsoft.com/office/drawing/2016/5/10/chartex" xmlns:cx5="http://schemas.microsoft.com/office/drawing/2016/5/11/chartex" xmlns:cx6="http://schemas.microsoft.com/office/drawing/2016/5/12/chartex" xmlns:cx7="http://schemas.microsoft.com/office/drawing/2016/5/13/chartex" xmlns:cx8="http://schemas.microsoft.com/office/drawing/2016/5/14/chartex" xmlns:aink="http://schemas.microsoft.com/office/drawing/2016/ink" xmlns:am3d="http://schemas.microsoft.com/office/drawing/2017/model3d" xmlns:oel="http://schemas.microsoft.com/office/2019/extlst" xmlns:w16cex="http://schemas.microsoft.com/office/word/2018/wordml/cex" xmlns:w16cid="http://schemas.microsoft.com/office/word/2016/wordml/cid" xmlns:w16="http://schemas.microsoft.com/office/word/2018/wordml" xmlns:w16du="http://schemas.microsoft.com/office/word/2023/wordml/word16du" xmlns:w16sdtdh="http://schemas.microsoft.com/office/word/2020/wordml/sdtdatahash" xmlns:w16sdtfl="http://schemas.microsoft.com/office/word/2024/wordml/sdtformatlock" xmlns:w16se="http://schemas.microsoft.com/office/word/2015/wordml/symex" xmlns:a="http://schemas.openxmlformats.org/drawingml/2006/main">
             <w:pict>
               <v:shapetype id="_x0000_t75" coordsize="21600,21600" o:spt="75" o:preferrelative="t" path="m@4@5l@4@11@9@11@9@5xe" filled="f" stroked="f">
                 <v:stroke joinstyle="miter"/>
@@ -2331,13 +2199,7 @@
         <w:rPr>
           <w:rFonts w:ascii="Times New Roman" w:eastAsia="Times New Roman" w:hAnsi="Times New Roman" w:cs="Times New Roman"/>
         </w:rPr>
-        <w:t>A histogram was us</w:t>
-      </w:r>
-      <w:r>
-        <w:rPr>
-          <w:rFonts w:ascii="Times New Roman" w:eastAsia="Times New Roman" w:hAnsi="Times New Roman" w:cs="Times New Roman"/>
-        </w:rPr>
-        <w:t>ed to show the distribution of the dependent variable and a normal curve was used to visualize points in relation to mean. In our case the data was skewed to the left.</w:t>
+        <w:t>A histogram was used to show the distribution of the dependent variable and a normal curve was used to visualize points in relation to mean. In our case the data was skewed to the left.</w:t>
       </w:r>
     </w:p>
     <w:p>
@@ -2390,7 +2252,7 @@
               </wp:inline>
             </w:drawing>
           </mc:Choice>
-          <mc:Fallback xmlns:a="http://schemas.openxmlformats.org/drawingml/2006/main" xmlns:w16se="http://schemas.microsoft.com/office/word/2015/wordml/symex" xmlns:w16sdtfl="http://schemas.microsoft.com/office/word/2024/wordml/sdtformatlock" xmlns:w16sdtdh="http://schemas.microsoft.com/office/word/2020/wordml/sdtdatahash" xmlns:w16du="http://schemas.microsoft.com/office/word/2023/wordml/word16du" xmlns:w16="http://schemas.microsoft.com/office/word/2018/wordml" xmlns:w16cid="http://schemas.microsoft.com/office/word/2016/wordml/cid" xmlns:w16cex="http://schemas.microsoft.com/office/word/2018/wordml/cex" xmlns:oel="http://schemas.microsoft.com/office/2019/extlst" xmlns:am3d="http://schemas.microsoft.com/office/drawing/2017/model3d" xmlns:aink="http://schemas.microsoft.com/office/drawing/2016/ink" xmlns:cx8="http://schemas.microsoft.com/office/drawing/2016/5/14/chartex" xmlns:cx7="http://schemas.microsoft.com/office/drawing/2016/5/13/chartex" xmlns:cx6="http://schemas.microsoft.com/office/drawing/2016/5/12/chartex" xmlns:cx5="http://schemas.microsoft.com/office/drawing/2016/5/11/chartex" xmlns:cx4="http://schemas.microsoft.com/office/drawing/2016/5/10/chartex" xmlns:cx3="http://schemas.microsoft.com/office/drawing/2016/5/9/chartex" xmlns:cx2="http://schemas.microsoft.com/office/drawing/2015/10/21/chartex" xmlns:cx1="http://schemas.microsoft.com/office/drawing/2015/9/8/chartex" xmlns:cx="http://schemas.microsoft.com/office/drawing/2014/chartex">
+          <mc:Fallback xmlns:cx="http://schemas.microsoft.com/office/drawing/2014/chartex" xmlns:cx1="http://schemas.microsoft.com/office/drawing/2015/9/8/chartex" xmlns:cx2="http://schemas.microsoft.com/office/drawing/2015/10/21/chartex" xmlns:cx3="http://schemas.microsoft.com/office/drawing/2016/5/9/chartex" xmlns:cx4="http://schemas.microsoft.com/office/drawing/2016/5/10/chartex" xmlns:cx5="http://schemas.microsoft.com/office/drawing/2016/5/11/chartex" xmlns:cx6="http://schemas.microsoft.com/office/drawing/2016/5/12/chartex" xmlns:cx7="http://schemas.microsoft.com/office/drawing/2016/5/13/chartex" xmlns:cx8="http://schemas.microsoft.com/office/drawing/2016/5/14/chartex" xmlns:aink="http://schemas.microsoft.com/office/drawing/2016/ink" xmlns:am3d="http://schemas.microsoft.com/office/drawing/2017/model3d" xmlns:oel="http://schemas.microsoft.com/office/2019/extlst" xmlns:w16cex="http://schemas.microsoft.com/office/word/2018/wordml/cex" xmlns:w16cid="http://schemas.microsoft.com/office/word/2016/wordml/cid" xmlns:w16="http://schemas.microsoft.com/office/word/2018/wordml" xmlns:w16du="http://schemas.microsoft.com/office/word/2023/wordml/word16du" xmlns:w16sdtdh="http://schemas.microsoft.com/office/word/2020/wordml/sdtdatahash" xmlns:w16sdtfl="http://schemas.microsoft.com/office/word/2024/wordml/sdtformatlock" xmlns:w16se="http://schemas.microsoft.com/office/word/2015/wordml/symex" xmlns:a="http://schemas.openxmlformats.org/drawingml/2006/main">
             <w:pict>
               <v:shapetype id="_x0000_t75" coordsize="21600,21600" o:spt="75" o:preferrelative="t" path="m@4@5l@4@11@9@11@9@5xe" filled="f" stroked="f">
                 <v:stroke joinstyle="miter"/>
@@ -2494,18 +2356,7 @@
           <w:highlight w:val="yellow"/>
           <w:shd w:val="clear" w:color="auto" w:fill="FFFFFF"/>
         </w:rPr>
-        <w:t>Inclu</w:t>
-      </w:r>
-      <w:r>
-        <w:rPr>
-          <w:rFonts w:ascii="Times New Roman" w:hAnsi="Times New Roman" w:cs="Times New Roman"/>
-          <w:i/>
-          <w:iCs/>
-          <w:color w:val="273540"/>
-          <w:highlight w:val="yellow"/>
-          <w:shd w:val="clear" w:color="auto" w:fill="FFFFFF"/>
-        </w:rPr>
-        <w:t>de histogram or contingency table (think what is suitable) in addition to the main plot</w:t>
+        <w:t>Include histogram or contingency table (think what is suitable) in addition to the main plot</w:t>
       </w:r>
       <w:r>
         <w:rPr>
@@ -2562,15 +2413,7 @@
           <w:i/>
           <w:highlight w:val="yellow"/>
         </w:rPr>
-        <w:t xml:space="preserve">Make sure that the plot is from output of an R script (NOT a </w:t>
-      </w:r>
-      <w:r>
-        <w:rPr>
-          <w:rFonts w:ascii="Times New Roman" w:eastAsia="Times New Roman" w:hAnsi="Times New Roman" w:cs="Times New Roman"/>
-          <w:i/>
-          <w:highlight w:val="yellow"/>
-        </w:rPr>
-        <w:t>screenshot).</w:t>
+        <w:t>Make sure that the plot is from output of an R script (NOT a screenshot).</w:t>
       </w:r>
     </w:p>
     <w:p>
@@ -2647,13 +2490,7 @@
         <w:rPr>
           <w:rFonts w:ascii="Times New Roman" w:eastAsia="Times New Roman" w:hAnsi="Times New Roman" w:cs="Times New Roman"/>
         </w:rPr>
-        <w:t>Additional information relating to understand</w:t>
-      </w:r>
-      <w:r>
-        <w:rPr>
-          <w:rFonts w:ascii="Times New Roman" w:eastAsia="Times New Roman" w:hAnsi="Times New Roman" w:cs="Times New Roman"/>
-        </w:rPr>
-        <w:t>ing the data (optional) (</w:t>
+        <w:t>Additional information relating to understanding the data (optional) (</w:t>
       </w:r>
       <w:r>
         <w:rPr>
@@ -2832,15 +2669,7 @@
           <w:b/>
           <w:bCs/>
         </w:rPr>
-        <w:t xml:space="preserve">75 </w:t>
-      </w:r>
-      <w:r>
-        <w:rPr>
-          <w:rFonts w:ascii="Times New Roman" w:eastAsia="Times New Roman" w:hAnsi="Times New Roman" w:cs="Times New Roman"/>
-          <w:b/>
-          <w:bCs/>
-        </w:rPr>
-        <w:t>words)</w:t>
+        <w:t>75 words)</w:t>
       </w:r>
       <w:r>
         <w:rPr>
@@ -2988,13 +2817,7 @@
         <w:rPr>
           <w:rFonts w:ascii="Times New Roman" w:eastAsia="Times New Roman" w:hAnsi="Times New Roman" w:cs="Times New Roman"/>
         </w:rPr>
-        <w:t>Evaluation – group’s experience at 7COM107</w:t>
-      </w:r>
-      <w:r>
-        <w:rPr>
-          <w:rFonts w:ascii="Times New Roman" w:eastAsia="Times New Roman" w:hAnsi="Times New Roman" w:cs="Times New Roman"/>
-        </w:rPr>
-        <w:t>9</w:t>
+        <w:t>Evaluation – group’s experience at 7COM1079</w:t>
       </w:r>
     </w:p>
     <w:p>
@@ -3137,15 +2960,7 @@
           <w:b/>
           <w:bCs/>
         </w:rPr>
-        <w:t xml:space="preserve">(75 </w:t>
-      </w:r>
-      <w:r>
-        <w:rPr>
-          <w:rFonts w:ascii="Times New Roman" w:eastAsia="Times New Roman" w:hAnsi="Times New Roman" w:cs="Times New Roman"/>
-          <w:b/>
-          <w:bCs/>
-        </w:rPr>
-        <w:t>words, write only if applies to your group arrangements)</w:t>
+        <w:t>(75 words, write only if applies to your group arrangements)</w:t>
       </w:r>
     </w:p>
     <w:p>
@@ -3240,16 +3055,7 @@
           <w:iCs/>
           <w:highlight w:val="yellow"/>
         </w:rPr>
-        <w:t>From your Git log, select three most significant commits during</w:t>
-      </w:r>
-      <w:r>
-        <w:rPr>
-          <w:rFonts w:ascii="Times New Roman" w:eastAsia="Times New Roman" w:hAnsi="Times New Roman" w:cs="Times New Roman"/>
-          <w:i/>
-          <w:iCs/>
-          <w:highlight w:val="yellow"/>
-        </w:rPr>
-        <w:t xml:space="preserve"> this project and include the following for each:</w:t>
+        <w:t>From your Git log, select three most significant commits during this project and include the following for each:</w:t>
       </w:r>
     </w:p>
     <w:p>
@@ -3360,16 +3166,7 @@
           <w:iCs/>
           <w:highlight w:val="yellow"/>
         </w:rPr>
-        <w:t xml:space="preserve"> [I</w:t>
-      </w:r>
-      <w:r>
-        <w:rPr>
-          <w:rFonts w:ascii="Times New Roman" w:eastAsia="Times New Roman" w:hAnsi="Times New Roman" w:cs="Times New Roman"/>
-          <w:i/>
-          <w:iCs/>
-          <w:highlight w:val="yellow"/>
-        </w:rPr>
-        <w:t>nsert Commit Message] Brief explanation of the broader impact of the change</w:t>
+        <w:t xml:space="preserve"> [Insert Commit Message] Brief explanation of the broader impact of the change</w:t>
       </w:r>
     </w:p>
     <w:p>
@@ -3492,16 +3289,7 @@
           <w:highlight w:val="yellow"/>
         </w:rPr>
         <w:lastRenderedPageBreak/>
-        <w:t>Interpretation of what the results mean in terms of your RQ and the effect this may have on you</w:t>
-      </w:r>
-      <w:r>
-        <w:rPr>
-          <w:rFonts w:ascii="Times New Roman" w:eastAsia="Times New Roman" w:hAnsi="Times New Roman" w:cs="Times New Roman"/>
-          <w:i/>
-          <w:iCs/>
-          <w:highlight w:val="yellow"/>
-        </w:rPr>
-        <w:t>r population and the wider context of your topic.</w:t>
+        <w:t>Interpretation of what the results mean in terms of your RQ and the effect this may have on your population and the wider context of your topic.</w:t>
       </w:r>
       <w:r>
         <w:rPr>
@@ -3602,6 +3390,116 @@
         <w:ind w:left="720"/>
         <w:rPr>
           <w:rFonts w:ascii="Times New Roman" w:eastAsia="Times New Roman" w:hAnsi="Times New Roman" w:cs="Times New Roman"/>
+          <w:color w:val="0070C0"/>
+          <w:lang w:val="en-US"/>
+        </w:rPr>
+      </w:pPr>
+      <w:bookmarkStart w:id="0" w:name="_GoBack"/>
+      <w:r>
+        <w:rPr>
+          <w:rFonts w:ascii="Times New Roman" w:eastAsia="Times New Roman" w:hAnsi="Times New Roman" w:cs="Times New Roman"/>
+          <w:color w:val="0070C0"/>
+          <w:lang w:val="en-US"/>
+        </w:rPr>
+        <w:t xml:space="preserve">Brown, I. and Mues, C. (2012) ‘An experimental comparison of classification algorithms for imbalanced credit scoring data’, </w:t>
+      </w:r>
+      <w:r>
+        <w:rPr>
+          <w:rFonts w:ascii="Times New Roman" w:eastAsia="Times New Roman" w:hAnsi="Times New Roman" w:cs="Times New Roman"/>
+          <w:i/>
+          <w:iCs/>
+          <w:color w:val="0070C0"/>
+          <w:lang w:val="en-US"/>
+        </w:rPr>
+        <w:t>Expert Systems with Applications</w:t>
+      </w:r>
+      <w:r>
+        <w:rPr>
+          <w:rFonts w:ascii="Times New Roman" w:eastAsia="Times New Roman" w:hAnsi="Times New Roman" w:cs="Times New Roman"/>
+          <w:color w:val="0070C0"/>
+          <w:lang w:val="en-US"/>
+        </w:rPr>
+        <w:t>, 39(3), pp. 3446–3453.</w:t>
+      </w:r>
+    </w:p>
+    <w:p>
+      <w:pPr>
+        <w:ind w:left="720"/>
+        <w:rPr>
+          <w:rFonts w:ascii="Times New Roman" w:eastAsia="Times New Roman" w:hAnsi="Times New Roman" w:cs="Times New Roman"/>
+          <w:color w:val="0070C0"/>
+          <w:lang w:val="en-US"/>
+        </w:rPr>
+      </w:pPr>
+      <w:r>
+        <w:rPr>
+          <w:rFonts w:ascii="Times New Roman" w:eastAsia="Times New Roman" w:hAnsi="Times New Roman" w:cs="Times New Roman"/>
+          <w:color w:val="0070C0"/>
+          <w:lang w:val="en-US"/>
+        </w:rPr>
+        <w:t xml:space="preserve">Patki, N., Wedge, R. and Veeramachaneni, K. (2016) ‘The Synthetic Data Vault’, in </w:t>
+      </w:r>
+      <w:r>
+        <w:rPr>
+          <w:rFonts w:ascii="Times New Roman" w:eastAsia="Times New Roman" w:hAnsi="Times New Roman" w:cs="Times New Roman"/>
+          <w:i/>
+          <w:iCs/>
+          <w:color w:val="0070C0"/>
+          <w:lang w:val="en-US"/>
+        </w:rPr>
+        <w:t>Proceedings of the IEEE International Conference on Data Science and Advanced Analytics (DSAA)</w:t>
+      </w:r>
+      <w:r>
+        <w:rPr>
+          <w:rFonts w:ascii="Times New Roman" w:eastAsia="Times New Roman" w:hAnsi="Times New Roman" w:cs="Times New Roman"/>
+          <w:color w:val="0070C0"/>
+          <w:lang w:val="en-US"/>
+        </w:rPr>
+        <w:t>, pp. 399–410.</w:t>
+      </w:r>
+    </w:p>
+    <w:p>
+      <w:pPr>
+        <w:ind w:left="720"/>
+        <w:rPr>
+          <w:rFonts w:ascii="Times New Roman" w:eastAsia="Times New Roman" w:hAnsi="Times New Roman" w:cs="Times New Roman"/>
+          <w:color w:val="0070C0"/>
+          <w:lang w:val="en-US"/>
+        </w:rPr>
+      </w:pPr>
+      <w:r>
+        <w:rPr>
+          <w:rFonts w:ascii="Times New Roman" w:eastAsia="Times New Roman" w:hAnsi="Times New Roman" w:cs="Times New Roman"/>
+          <w:color w:val="0070C0"/>
+          <w:lang w:val="en-US"/>
+        </w:rPr>
+        <w:t xml:space="preserve">Sirignano, J., Sadhwani, A. and Giesecke, K. (2018) ‘Deep learning for mortgage risk’, </w:t>
+      </w:r>
+      <w:r>
+        <w:rPr>
+          <w:rFonts w:ascii="Times New Roman" w:eastAsia="Times New Roman" w:hAnsi="Times New Roman" w:cs="Times New Roman"/>
+          <w:i/>
+          <w:iCs/>
+          <w:color w:val="0070C0"/>
+          <w:lang w:val="en-US"/>
+        </w:rPr>
+        <w:t>arXiv preprint</w:t>
+      </w:r>
+      <w:r>
+        <w:rPr>
+          <w:rFonts w:ascii="Times New Roman" w:eastAsia="Times New Roman" w:hAnsi="Times New Roman" w:cs="Times New Roman"/>
+          <w:color w:val="0070C0"/>
+          <w:lang w:val="en-US"/>
+        </w:rPr>
+        <w:t>, arXiv:1607.02470.</w:t>
+      </w:r>
+    </w:p>
+    <w:bookmarkEnd w:id="0"/>
+    <w:p>
+      <w:pPr>
+        <w:ind w:left="720"/>
+        <w:rPr>
+          <w:rFonts w:ascii="Times New Roman" w:eastAsia="Times New Roman" w:hAnsi="Times New Roman" w:cs="Times New Roman"/>
         </w:rPr>
       </w:pPr>
     </w:p>
@@ -3665,11 +3563,19 @@
           <w:rFonts w:ascii="Times New Roman" w:eastAsia="Times New Roman" w:hAnsi="Times New Roman" w:cs="Times New Roman"/>
         </w:rPr>
       </w:pPr>
-      <w:r>
-        <w:rPr>
-          <w:rFonts w:ascii="Times New Roman" w:eastAsia="Times New Roman" w:hAnsi="Times New Roman" w:cs="Times New Roman"/>
-        </w:rPr>
-        <w:t xml:space="preserve">Analysis.R code with the appropriate statistics to test the hypotheses. </w:t>
+      <w:proofErr w:type="spellStart"/>
+      <w:r>
+        <w:rPr>
+          <w:rFonts w:ascii="Times New Roman" w:eastAsia="Times New Roman" w:hAnsi="Times New Roman" w:cs="Times New Roman"/>
+        </w:rPr>
+        <w:t>Analysis.R</w:t>
+      </w:r>
+      <w:proofErr w:type="spellEnd"/>
+      <w:r>
+        <w:rPr>
+          <w:rFonts w:ascii="Times New Roman" w:eastAsia="Times New Roman" w:hAnsi="Times New Roman" w:cs="Times New Roman"/>
+        </w:rPr>
+        <w:t xml:space="preserve"> code with the appropriate statistics to test the hypotheses. </w:t>
       </w:r>
     </w:p>
     <w:p>
@@ -3705,16 +3611,7 @@
           <w:iCs/>
           <w:highlight w:val="yellow"/>
         </w:rPr>
-        <w:t>, but ensure the code is without redundant lines, well-commented and produces the correct outp</w:t>
-      </w:r>
-      <w:r>
-        <w:rPr>
-          <w:rFonts w:ascii="Times New Roman" w:eastAsia="Times New Roman" w:hAnsi="Times New Roman" w:cs="Times New Roman"/>
-          <w:i/>
-          <w:iCs/>
-          <w:highlight w:val="yellow"/>
-        </w:rPr>
-        <w:t>ut.</w:t>
+        <w:t>, but ensure the code is without redundant lines, well-commented and produces the correct output.</w:t>
       </w:r>
       <w:r>
         <w:rPr>
@@ -3925,7 +3822,7 @@
             <w:rStyle w:val="PageNumber"/>
             <w:noProof/>
           </w:rPr>
-          <w:t>4</w:t>
+          <w:t>6</w:t>
         </w:r>
         <w:r>
           <w:rPr>
@@ -8087,7 +7984,6 @@
   <w:style w:type="character" w:default="1" w:styleId="DefaultParagraphFont">
     <w:name w:val="Default Paragraph Font"/>
     <w:uiPriority w:val="1"/>
-    <w:semiHidden/>
     <w:unhideWhenUsed/>
   </w:style>
   <w:style w:type="table" w:default="1" w:styleId="TableNormal">

</xml_diff>

<commit_message>
updated Background research 3
</commit_message>
<xml_diff>
--- a/7COM1079_Final report_template_group A5.docx
+++ b/7COM1079_Final report_template_group A5.docx
@@ -1933,12 +1933,108 @@
         </w:rPr>
         <w:t xml:space="preserve"> for writing.</w:t>
       </w:r>
+    </w:p>
+    <w:p>
+      <w:pPr>
+        <w:rPr>
+          <w:rFonts w:ascii="Times New Roman" w:eastAsia="Times New Roman" w:hAnsi="Times New Roman" w:cs="Times New Roman"/>
+        </w:rPr>
+      </w:pPr>
       <w:r>
         <w:rPr>
           <w:rFonts w:ascii="Times New Roman" w:eastAsia="Times New Roman" w:hAnsi="Times New Roman" w:cs="Times New Roman"/>
           <w:i/>
         </w:rPr>
         <w:t xml:space="preserve"> </w:t>
+      </w:r>
+    </w:p>
+    <w:p>
+      <w:pPr>
+        <w:ind w:left="1440"/>
+        <w:rPr>
+          <w:rFonts w:ascii="Times New Roman" w:eastAsia="Times New Roman" w:hAnsi="Times New Roman" w:cs="Times New Roman"/>
+          <w:color w:val="0070C0"/>
+        </w:rPr>
+      </w:pPr>
+      <w:r>
+        <w:rPr>
+          <w:rFonts w:ascii="Times New Roman" w:eastAsia="Times New Roman" w:hAnsi="Times New Roman" w:cs="Times New Roman"/>
+          <w:color w:val="0070C0"/>
+        </w:rPr>
+        <w:t>A key study by Delis, Hasan, and Tsoumas (2019) looks into how income affects the demand for mortgage loans using data from individual applicants. The researchers discovered that the sensitivity of loan demand to increases in personal income has decreased over time, especially among middle- and lower-income groups. This indicates that a rise in income does not always lead to a proportionate increase in loan amounts, which is crucial for this research as it suggests that a straightforward linear relationship may not always be present, particularly when examining synthetic datasets.</w:t>
+      </w:r>
+    </w:p>
+    <w:p>
+      <w:pPr>
+        <w:ind w:left="1440"/>
+        <w:rPr>
+          <w:rFonts w:ascii="Times New Roman" w:eastAsia="Times New Roman" w:hAnsi="Times New Roman" w:cs="Times New Roman"/>
+          <w:color w:val="0070C0"/>
+        </w:rPr>
+      </w:pPr>
+    </w:p>
+    <w:p>
+      <w:pPr>
+        <w:ind w:left="1440"/>
+        <w:rPr>
+          <w:rFonts w:ascii="Times New Roman" w:eastAsia="Times New Roman" w:hAnsi="Times New Roman" w:cs="Times New Roman"/>
+          <w:color w:val="0070C0"/>
+        </w:rPr>
+      </w:pPr>
+      <w:r>
+        <w:rPr>
+          <w:rFonts w:ascii="Times New Roman" w:eastAsia="Times New Roman" w:hAnsi="Times New Roman" w:cs="Times New Roman"/>
+          <w:color w:val="0070C0"/>
+        </w:rPr>
+        <w:t>Niu, Ren, and Li (2019) show how peer-to-peer lending platforms enhance credit scoring by merging traditional financial data with non-traditional information like social network traits. While their study mainly targets default prediction instead of loan size, it emphasizes that income by itself often fails to fully account for borrowing choices. This reinforces the notion that findings from datasets with limited variables should be approached with caution.</w:t>
+      </w:r>
+    </w:p>
+    <w:p>
+      <w:pPr>
+        <w:ind w:left="1440"/>
+        <w:rPr>
+          <w:rFonts w:ascii="Times New Roman" w:eastAsia="Times New Roman" w:hAnsi="Times New Roman" w:cs="Times New Roman"/>
+          <w:color w:val="0070C0"/>
+        </w:rPr>
+      </w:pPr>
+    </w:p>
+    <w:p>
+      <w:pPr>
+        <w:ind w:left="1440"/>
+        <w:rPr>
+          <w:rFonts w:ascii="Times New Roman" w:eastAsia="Times New Roman" w:hAnsi="Times New Roman" w:cs="Times New Roman"/>
+          <w:color w:val="0070C0"/>
+        </w:rPr>
+      </w:pPr>
+      <w:r>
+        <w:rPr>
+          <w:rFonts w:ascii="Times New Roman" w:eastAsia="Times New Roman" w:hAnsi="Times New Roman" w:cs="Times New Roman"/>
+          <w:color w:val="0070C0"/>
+        </w:rPr>
+        <w:t>Guo et al. (2023) explore how household income and financial literacy influence borrowing behavior and access to credit in rural China. Their results indicate that higher income greatly boosts the chances of loan approval and access to funding. These findings support the idea that income can affect loan demand and borrowing behavior, lending external validity to this study despite relying on synthetic data.</w:t>
+      </w:r>
+    </w:p>
+    <w:p>
+      <w:pPr>
+        <w:rPr>
+          <w:rFonts w:ascii="Times New Roman" w:eastAsia="Times New Roman" w:hAnsi="Times New Roman" w:cs="Times New Roman"/>
+          <w:color w:val="0070C0"/>
+        </w:rPr>
+      </w:pPr>
+    </w:p>
+    <w:p>
+      <w:pPr>
+        <w:ind w:left="1440"/>
+        <w:rPr>
+          <w:rFonts w:ascii="Times New Roman" w:eastAsia="Times New Roman" w:hAnsi="Times New Roman" w:cs="Times New Roman"/>
+        </w:rPr>
+      </w:pPr>
+      <w:r>
+        <w:rPr>
+          <w:rFonts w:ascii="Times New Roman" w:eastAsia="Times New Roman" w:hAnsi="Times New Roman" w:cs="Times New Roman"/>
+          <w:color w:val="0070C0"/>
+        </w:rPr>
+        <w:t>Collectively, these studies imply that personal income is a significant but not the sole factor influencing loan demand and loan size, as its impact varies based on other borrower traits, credit history, and the economic environment (Delis, Hasan, and Tsoumas, 2019; Niu, Ren, and Li, 2019; Guo et al., 2023).</w:t>
       </w:r>
     </w:p>
     <w:p>
@@ -1994,6 +2090,7 @@
         <w:rPr>
           <w:rFonts w:ascii="Times New Roman" w:eastAsia="Times New Roman" w:hAnsi="Times New Roman" w:cs="Times New Roman"/>
         </w:rPr>
+        <w:lastRenderedPageBreak/>
         <w:t xml:space="preserve"> </w:t>
       </w:r>
     </w:p>
@@ -2082,21 +2179,13 @@
         <w:rPr>
           <w:rFonts w:ascii="Times New Roman" w:eastAsia="Times New Roman" w:hAnsi="Times New Roman" w:cs="Times New Roman"/>
         </w:rPr>
-        <w:t xml:space="preserve">We chose </w:t>
-      </w:r>
-      <w:proofErr w:type="gramStart"/>
-      <w:r>
-        <w:rPr>
-          <w:rFonts w:ascii="Times New Roman" w:eastAsia="Times New Roman" w:hAnsi="Times New Roman" w:cs="Times New Roman"/>
-        </w:rPr>
-        <w:t>a  scatter</w:t>
-      </w:r>
-      <w:proofErr w:type="gramEnd"/>
-      <w:r>
-        <w:rPr>
-          <w:rFonts w:ascii="Times New Roman" w:eastAsia="Times New Roman" w:hAnsi="Times New Roman" w:cs="Times New Roman"/>
-        </w:rPr>
-        <w:t xml:space="preserve"> plot to show the relationship between Loan amount and personal income. In our case the correlation of the two variable in question.</w:t>
+        <w:t xml:space="preserve">We chose a </w:t>
+      </w:r>
+      <w:r>
+        <w:rPr>
+          <w:rFonts w:ascii="Times New Roman" w:eastAsia="Times New Roman" w:hAnsi="Times New Roman" w:cs="Times New Roman"/>
+        </w:rPr>
+        <w:t>scatter plot to show the relationship between Loan amount and personal income. In our case the correlation of the two variable in question.</w:t>
       </w:r>
     </w:p>
     <w:p>
@@ -2119,7 +2208,6 @@
           <w:noProof/>
           <w:lang w:val="en-US"/>
         </w:rPr>
-        <w:lastRenderedPageBreak/>
         <mc:AlternateContent>
           <mc:Choice Requires="wpg">
             <w:drawing>
@@ -2158,7 +2246,7 @@
               </wp:inline>
             </w:drawing>
           </mc:Choice>
-          <mc:Fallback xmlns:cx="http://schemas.microsoft.com/office/drawing/2014/chartex" xmlns:cx1="http://schemas.microsoft.com/office/drawing/2015/9/8/chartex" xmlns:cx2="http://schemas.microsoft.com/office/drawing/2015/10/21/chartex" xmlns:cx3="http://schemas.microsoft.com/office/drawing/2016/5/9/chartex" xmlns:cx4="http://schemas.microsoft.com/office/drawing/2016/5/10/chartex" xmlns:cx5="http://schemas.microsoft.com/office/drawing/2016/5/11/chartex" xmlns:cx6="http://schemas.microsoft.com/office/drawing/2016/5/12/chartex" xmlns:cx7="http://schemas.microsoft.com/office/drawing/2016/5/13/chartex" xmlns:cx8="http://schemas.microsoft.com/office/drawing/2016/5/14/chartex" xmlns:aink="http://schemas.microsoft.com/office/drawing/2016/ink" xmlns:am3d="http://schemas.microsoft.com/office/drawing/2017/model3d" xmlns:oel="http://schemas.microsoft.com/office/2019/extlst" xmlns:w16cex="http://schemas.microsoft.com/office/word/2018/wordml/cex" xmlns:w16cid="http://schemas.microsoft.com/office/word/2016/wordml/cid" xmlns:w16="http://schemas.microsoft.com/office/word/2018/wordml" xmlns:w16du="http://schemas.microsoft.com/office/word/2023/wordml/word16du" xmlns:w16sdtdh="http://schemas.microsoft.com/office/word/2020/wordml/sdtdatahash" xmlns:w16sdtfl="http://schemas.microsoft.com/office/word/2024/wordml/sdtformatlock" xmlns:w16se="http://schemas.microsoft.com/office/word/2015/wordml/symex" xmlns:a="http://schemas.openxmlformats.org/drawingml/2006/main">
+          <mc:Fallback xmlns:a="http://schemas.openxmlformats.org/drawingml/2006/main" xmlns:w16se="http://schemas.microsoft.com/office/word/2015/wordml/symex" xmlns:w16sdtfl="http://schemas.microsoft.com/office/word/2024/wordml/sdtformatlock" xmlns:w16sdtdh="http://schemas.microsoft.com/office/word/2020/wordml/sdtdatahash" xmlns:w16du="http://schemas.microsoft.com/office/word/2023/wordml/word16du" xmlns:w16="http://schemas.microsoft.com/office/word/2018/wordml" xmlns:w16cid="http://schemas.microsoft.com/office/word/2016/wordml/cid" xmlns:w16cex="http://schemas.microsoft.com/office/word/2018/wordml/cex" xmlns:oel="http://schemas.microsoft.com/office/2019/extlst" xmlns:am3d="http://schemas.microsoft.com/office/drawing/2017/model3d" xmlns:aink="http://schemas.microsoft.com/office/drawing/2016/ink" xmlns:cx8="http://schemas.microsoft.com/office/drawing/2016/5/14/chartex" xmlns:cx7="http://schemas.microsoft.com/office/drawing/2016/5/13/chartex" xmlns:cx6="http://schemas.microsoft.com/office/drawing/2016/5/12/chartex" xmlns:cx5="http://schemas.microsoft.com/office/drawing/2016/5/11/chartex" xmlns:cx4="http://schemas.microsoft.com/office/drawing/2016/5/10/chartex" xmlns:cx3="http://schemas.microsoft.com/office/drawing/2016/5/9/chartex" xmlns:cx2="http://schemas.microsoft.com/office/drawing/2015/10/21/chartex" xmlns:cx1="http://schemas.microsoft.com/office/drawing/2015/9/8/chartex" xmlns:cx="http://schemas.microsoft.com/office/drawing/2014/chartex">
             <w:pict>
               <v:shapetype id="_x0000_t75" coordsize="21600,21600" o:spt="75" o:preferrelative="t" path="m@4@5l@4@11@9@11@9@5xe" filled="f" stroked="f">
                 <v:stroke joinstyle="miter"/>
@@ -2214,6 +2302,7 @@
           <w:noProof/>
           <w:lang w:val="en-US"/>
         </w:rPr>
+        <w:lastRenderedPageBreak/>
         <mc:AlternateContent>
           <mc:Choice Requires="wpg">
             <w:drawing>
@@ -2252,7 +2341,7 @@
               </wp:inline>
             </w:drawing>
           </mc:Choice>
-          <mc:Fallback xmlns:cx="http://schemas.microsoft.com/office/drawing/2014/chartex" xmlns:cx1="http://schemas.microsoft.com/office/drawing/2015/9/8/chartex" xmlns:cx2="http://schemas.microsoft.com/office/drawing/2015/10/21/chartex" xmlns:cx3="http://schemas.microsoft.com/office/drawing/2016/5/9/chartex" xmlns:cx4="http://schemas.microsoft.com/office/drawing/2016/5/10/chartex" xmlns:cx5="http://schemas.microsoft.com/office/drawing/2016/5/11/chartex" xmlns:cx6="http://schemas.microsoft.com/office/drawing/2016/5/12/chartex" xmlns:cx7="http://schemas.microsoft.com/office/drawing/2016/5/13/chartex" xmlns:cx8="http://schemas.microsoft.com/office/drawing/2016/5/14/chartex" xmlns:aink="http://schemas.microsoft.com/office/drawing/2016/ink" xmlns:am3d="http://schemas.microsoft.com/office/drawing/2017/model3d" xmlns:oel="http://schemas.microsoft.com/office/2019/extlst" xmlns:w16cex="http://schemas.microsoft.com/office/word/2018/wordml/cex" xmlns:w16cid="http://schemas.microsoft.com/office/word/2016/wordml/cid" xmlns:w16="http://schemas.microsoft.com/office/word/2018/wordml" xmlns:w16du="http://schemas.microsoft.com/office/word/2023/wordml/word16du" xmlns:w16sdtdh="http://schemas.microsoft.com/office/word/2020/wordml/sdtdatahash" xmlns:w16sdtfl="http://schemas.microsoft.com/office/word/2024/wordml/sdtformatlock" xmlns:w16se="http://schemas.microsoft.com/office/word/2015/wordml/symex" xmlns:a="http://schemas.openxmlformats.org/drawingml/2006/main">
+          <mc:Fallback xmlns:a="http://schemas.openxmlformats.org/drawingml/2006/main" xmlns:w16se="http://schemas.microsoft.com/office/word/2015/wordml/symex" xmlns:w16sdtfl="http://schemas.microsoft.com/office/word/2024/wordml/sdtformatlock" xmlns:w16sdtdh="http://schemas.microsoft.com/office/word/2020/wordml/sdtdatahash" xmlns:w16du="http://schemas.microsoft.com/office/word/2023/wordml/word16du" xmlns:w16="http://schemas.microsoft.com/office/word/2018/wordml" xmlns:w16cid="http://schemas.microsoft.com/office/word/2016/wordml/cid" xmlns:w16cex="http://schemas.microsoft.com/office/word/2018/wordml/cex" xmlns:oel="http://schemas.microsoft.com/office/2019/extlst" xmlns:am3d="http://schemas.microsoft.com/office/drawing/2017/model3d" xmlns:aink="http://schemas.microsoft.com/office/drawing/2016/ink" xmlns:cx8="http://schemas.microsoft.com/office/drawing/2016/5/14/chartex" xmlns:cx7="http://schemas.microsoft.com/office/drawing/2016/5/13/chartex" xmlns:cx6="http://schemas.microsoft.com/office/drawing/2016/5/12/chartex" xmlns:cx5="http://schemas.microsoft.com/office/drawing/2016/5/11/chartex" xmlns:cx4="http://schemas.microsoft.com/office/drawing/2016/5/10/chartex" xmlns:cx3="http://schemas.microsoft.com/office/drawing/2016/5/9/chartex" xmlns:cx2="http://schemas.microsoft.com/office/drawing/2015/10/21/chartex" xmlns:cx1="http://schemas.microsoft.com/office/drawing/2015/9/8/chartex" xmlns:cx="http://schemas.microsoft.com/office/drawing/2014/chartex">
             <w:pict>
               <v:shapetype id="_x0000_t75" coordsize="21600,21600" o:spt="75" o:preferrelative="t" path="m@4@5l@4@11@9@11@9@5xe" filled="f" stroked="f">
                 <v:stroke joinstyle="miter"/>
@@ -2389,7 +2478,6 @@
           <w:i/>
           <w:highlight w:val="yellow"/>
         </w:rPr>
-        <w:lastRenderedPageBreak/>
         <w:t xml:space="preserve">Anything on the plot from R is not counted towards word count limit (e.g. legend, axes titles, name). </w:t>
       </w:r>
     </w:p>
@@ -2817,6 +2905,7 @@
         <w:rPr>
           <w:rFonts w:ascii="Times New Roman" w:eastAsia="Times New Roman" w:hAnsi="Times New Roman" w:cs="Times New Roman"/>
         </w:rPr>
+        <w:lastRenderedPageBreak/>
         <w:t>Evaluation – group’s experience at 7COM1079</w:t>
       </w:r>
     </w:p>
@@ -3288,7 +3377,6 @@
           <w:iCs/>
           <w:highlight w:val="yellow"/>
         </w:rPr>
-        <w:lastRenderedPageBreak/>
         <w:t>Interpretation of what the results mean in terms of your RQ and the effect this may have on your population and the wider context of your topic.</w:t>
       </w:r>
       <w:r>
@@ -3390,18 +3478,25 @@
         <w:ind w:left="720"/>
         <w:rPr>
           <w:rFonts w:ascii="Times New Roman" w:eastAsia="Times New Roman" w:hAnsi="Times New Roman" w:cs="Times New Roman"/>
+        </w:rPr>
+      </w:pPr>
+    </w:p>
+    <w:p>
+      <w:pPr>
+        <w:ind w:left="720"/>
+        <w:rPr>
+          <w:rFonts w:ascii="Times New Roman" w:eastAsia="Times New Roman" w:hAnsi="Times New Roman" w:cs="Times New Roman"/>
           <w:color w:val="0070C0"/>
           <w:lang w:val="en-US"/>
         </w:rPr>
       </w:pPr>
-      <w:bookmarkStart w:id="0" w:name="_GoBack"/>
       <w:r>
         <w:rPr>
           <w:rFonts w:ascii="Times New Roman" w:eastAsia="Times New Roman" w:hAnsi="Times New Roman" w:cs="Times New Roman"/>
           <w:color w:val="0070C0"/>
           <w:lang w:val="en-US"/>
         </w:rPr>
-        <w:t xml:space="preserve">Brown, I. and Mues, C. (2012) ‘An experimental comparison of classification algorithms for imbalanced credit scoring data’, </w:t>
+        <w:t xml:space="preserve">Delis, M.D., Hasan, I. and Tsoumas, C. (2019) ‘The income elasticity of mortgage loan demand’, </w:t>
       </w:r>
       <w:r>
         <w:rPr>
@@ -3411,7 +3506,7 @@
           <w:color w:val="0070C0"/>
           <w:lang w:val="en-US"/>
         </w:rPr>
-        <w:t>Expert Systems with Applications</w:t>
+        <w:t>Financial Markets, Institutions &amp; Instruments</w:t>
       </w:r>
       <w:r>
         <w:rPr>
@@ -3419,7 +3514,7 @@
           <w:color w:val="0070C0"/>
           <w:lang w:val="en-US"/>
         </w:rPr>
-        <w:t>, 39(3), pp. 3446–3453.</w:t>
+        <w:t>, 28(2), pp. 115–139.</w:t>
       </w:r>
     </w:p>
     <w:p>
@@ -3431,13 +3526,23 @@
           <w:lang w:val="en-US"/>
         </w:rPr>
       </w:pPr>
-      <w:r>
+    </w:p>
+    <w:p>
+      <w:pPr>
+        <w:ind w:left="720"/>
         <w:rPr>
           <w:rFonts w:ascii="Times New Roman" w:eastAsia="Times New Roman" w:hAnsi="Times New Roman" w:cs="Times New Roman"/>
           <w:color w:val="0070C0"/>
           <w:lang w:val="en-US"/>
         </w:rPr>
-        <w:t xml:space="preserve">Patki, N., Wedge, R. and Veeramachaneni, K. (2016) ‘The Synthetic Data Vault’, in </w:t>
+      </w:pPr>
+      <w:r>
+        <w:rPr>
+          <w:rFonts w:ascii="Times New Roman" w:eastAsia="Times New Roman" w:hAnsi="Times New Roman" w:cs="Times New Roman"/>
+          <w:color w:val="0070C0"/>
+          <w:lang w:val="en-US"/>
+        </w:rPr>
+        <w:t xml:space="preserve">Niu, B., Ren, J. and Li, S. (2019) ‘Credit scoring using machine learning by combining social network information: Evidence from peer-to-peer lending’, </w:t>
       </w:r>
       <w:r>
         <w:rPr>
@@ -3447,7 +3552,7 @@
           <w:color w:val="0070C0"/>
           <w:lang w:val="en-US"/>
         </w:rPr>
-        <w:t>Proceedings of the IEEE International Conference on Data Science and Advanced Analytics (DSAA)</w:t>
+        <w:t>Information</w:t>
       </w:r>
       <w:r>
         <w:rPr>
@@ -3455,7 +3560,7 @@
           <w:color w:val="0070C0"/>
           <w:lang w:val="en-US"/>
         </w:rPr>
-        <w:t>, pp. 399–410.</w:t>
+        <w:t>, 10(12), 397.</w:t>
       </w:r>
     </w:p>
     <w:p>
@@ -3467,13 +3572,25 @@
           <w:lang w:val="en-US"/>
         </w:rPr>
       </w:pPr>
-      <w:r>
+      <w:bookmarkStart w:id="0" w:name="_GoBack"/>
+      <w:bookmarkEnd w:id="0"/>
+    </w:p>
+    <w:p>
+      <w:pPr>
+        <w:ind w:left="720"/>
         <w:rPr>
           <w:rFonts w:ascii="Times New Roman" w:eastAsia="Times New Roman" w:hAnsi="Times New Roman" w:cs="Times New Roman"/>
           <w:color w:val="0070C0"/>
           <w:lang w:val="en-US"/>
         </w:rPr>
-        <w:t xml:space="preserve">Sirignano, J., Sadhwani, A. and Giesecke, K. (2018) ‘Deep learning for mortgage risk’, </w:t>
+      </w:pPr>
+      <w:r>
+        <w:rPr>
+          <w:rFonts w:ascii="Times New Roman" w:eastAsia="Times New Roman" w:hAnsi="Times New Roman" w:cs="Times New Roman"/>
+          <w:color w:val="0070C0"/>
+          <w:lang w:val="en-US"/>
+        </w:rPr>
+        <w:t xml:space="preserve">Guo, L., Wang, J., Li, X. and Zhou, Y. (2023) ‘Financial literacy, borrowing behavior and rural households’ income: Evidence from the collective forest area, China’, </w:t>
       </w:r>
       <w:r>
         <w:rPr>
@@ -3483,7 +3600,7 @@
           <w:color w:val="0070C0"/>
           <w:lang w:val="en-US"/>
         </w:rPr>
-        <w:t>arXiv preprint</w:t>
+        <w:t>Sustainability</w:t>
       </w:r>
       <w:r>
         <w:rPr>
@@ -3491,10 +3608,9 @@
           <w:color w:val="0070C0"/>
           <w:lang w:val="en-US"/>
         </w:rPr>
-        <w:t>, arXiv:1607.02470.</w:t>
+        <w:t>, 15(2), 1153.</w:t>
       </w:r>
     </w:p>
-    <w:bookmarkEnd w:id="0"/>
     <w:p>
       <w:pPr>
         <w:ind w:left="720"/>
@@ -3563,19 +3679,11 @@
           <w:rFonts w:ascii="Times New Roman" w:eastAsia="Times New Roman" w:hAnsi="Times New Roman" w:cs="Times New Roman"/>
         </w:rPr>
       </w:pPr>
-      <w:proofErr w:type="spellStart"/>
-      <w:r>
-        <w:rPr>
-          <w:rFonts w:ascii="Times New Roman" w:eastAsia="Times New Roman" w:hAnsi="Times New Roman" w:cs="Times New Roman"/>
-        </w:rPr>
-        <w:t>Analysis.R</w:t>
-      </w:r>
-      <w:proofErr w:type="spellEnd"/>
-      <w:r>
-        <w:rPr>
-          <w:rFonts w:ascii="Times New Roman" w:eastAsia="Times New Roman" w:hAnsi="Times New Roman" w:cs="Times New Roman"/>
-        </w:rPr>
-        <w:t xml:space="preserve"> code with the appropriate statistics to test the hypotheses. </w:t>
+      <w:r>
+        <w:rPr>
+          <w:rFonts w:ascii="Times New Roman" w:eastAsia="Times New Roman" w:hAnsi="Times New Roman" w:cs="Times New Roman"/>
+        </w:rPr>
+        <w:t xml:space="preserve">Analysis.R code with the appropriate statistics to test the hypotheses. </w:t>
       </w:r>
     </w:p>
     <w:p>
@@ -3644,6 +3752,7 @@
           <w:iCs/>
           <w:highlight w:val="yellow"/>
         </w:rPr>
+        <w:lastRenderedPageBreak/>
         <w:t>Make sure it runs (look in Rscript.log for output from a statistical test)</w:t>
       </w:r>
     </w:p>
@@ -3822,7 +3931,7 @@
             <w:rStyle w:val="PageNumber"/>
             <w:noProof/>
           </w:rPr>
-          <w:t>6</w:t>
+          <w:t>7</w:t>
         </w:r>
         <w:r>
           <w:rPr>

</xml_diff>

<commit_message>
Added Title, Group Number and Dataset Number
</commit_message>
<xml_diff>
--- a/7COM1079_Final report_template_group A5.docx
+++ b/7COM1079_Final report_template_group A5.docx
@@ -1,6 +1,6 @@
 
 <file path=word/document.xml><?xml version="1.0" encoding="utf-8"?>
-<w:document xmlns:wpc="http://schemas.microsoft.com/office/word/2010/wordprocessingCanvas" xmlns:cx="http://schemas.microsoft.com/office/drawing/2014/chartex" xmlns:mc="http://schemas.openxmlformats.org/markup-compatibility/2006" xmlns:o="urn:schemas-microsoft-com:office:office" xmlns:r="http://schemas.openxmlformats.org/officeDocument/2006/relationships" xmlns:m="http://schemas.openxmlformats.org/officeDocument/2006/math" xmlns:v="urn:schemas-microsoft-com:vml" xmlns:wp14="http://schemas.microsoft.com/office/word/2010/wordprocessingDrawing" xmlns:wp="http://schemas.openxmlformats.org/drawingml/2006/wordprocessingDrawing" xmlns:w10="urn:schemas-microsoft-com:office:word" xmlns:w="http://schemas.openxmlformats.org/wordprocessingml/2006/main" xmlns:w14="http://schemas.microsoft.com/office/word/2010/wordml" xmlns:w15="http://schemas.microsoft.com/office/word/2012/wordml" xmlns:w16se="http://schemas.microsoft.com/office/word/2015/wordml/symex" xmlns:wpg="http://schemas.microsoft.com/office/word/2010/wordprocessingGroup" xmlns:wpi="http://schemas.microsoft.com/office/word/2010/wordprocessingInk" xmlns:wne="http://schemas.microsoft.com/office/word/2006/wordml" xmlns:wps="http://schemas.microsoft.com/office/word/2010/wordprocessingShape" mc:Ignorable="w14 w15 w16se wp14">
+<w:document xmlns:wpc="http://schemas.microsoft.com/office/word/2010/wordprocessingCanvas" xmlns:cx="http://schemas.microsoft.com/office/drawing/2014/chartex" xmlns:cx1="http://schemas.microsoft.com/office/drawing/2015/9/8/chartex" xmlns:cx2="http://schemas.microsoft.com/office/drawing/2015/10/21/chartex" xmlns:cx3="http://schemas.microsoft.com/office/drawing/2016/5/9/chartex" xmlns:cx4="http://schemas.microsoft.com/office/drawing/2016/5/10/chartex" xmlns:cx5="http://schemas.microsoft.com/office/drawing/2016/5/11/chartex" xmlns:cx6="http://schemas.microsoft.com/office/drawing/2016/5/12/chartex" xmlns:cx7="http://schemas.microsoft.com/office/drawing/2016/5/13/chartex" xmlns:cx8="http://schemas.microsoft.com/office/drawing/2016/5/14/chartex" xmlns:mc="http://schemas.openxmlformats.org/markup-compatibility/2006" xmlns:aink="http://schemas.microsoft.com/office/drawing/2016/ink" xmlns:am3d="http://schemas.microsoft.com/office/drawing/2017/model3d" xmlns:o="urn:schemas-microsoft-com:office:office" xmlns:oel="http://schemas.microsoft.com/office/2019/extlst" xmlns:r="http://schemas.openxmlformats.org/officeDocument/2006/relationships" xmlns:m="http://schemas.openxmlformats.org/officeDocument/2006/math" xmlns:v="urn:schemas-microsoft-com:vml" xmlns:wp14="http://schemas.microsoft.com/office/word/2010/wordprocessingDrawing" xmlns:wp="http://schemas.openxmlformats.org/drawingml/2006/wordprocessingDrawing" xmlns:w10="urn:schemas-microsoft-com:office:word" xmlns:w="http://schemas.openxmlformats.org/wordprocessingml/2006/main" xmlns:w14="http://schemas.microsoft.com/office/word/2010/wordml" xmlns:w15="http://schemas.microsoft.com/office/word/2012/wordml" xmlns:w16cex="http://schemas.microsoft.com/office/word/2018/wordml/cex" xmlns:w16cid="http://schemas.microsoft.com/office/word/2016/wordml/cid" xmlns:w16="http://schemas.microsoft.com/office/word/2018/wordml" xmlns:w16du="http://schemas.microsoft.com/office/word/2023/wordml/word16du" xmlns:w16sdtdh="http://schemas.microsoft.com/office/word/2020/wordml/sdtdatahash" xmlns:w16sdtfl="http://schemas.microsoft.com/office/word/2024/wordml/sdtformatlock" xmlns:w16se="http://schemas.microsoft.com/office/word/2015/wordml/symex" xmlns:wpg="http://schemas.microsoft.com/office/word/2010/wordprocessingGroup" xmlns:wpi="http://schemas.microsoft.com/office/word/2010/wordprocessingInk" xmlns:wne="http://schemas.microsoft.com/office/word/2006/wordml" xmlns:wps="http://schemas.microsoft.com/office/word/2010/wordprocessingShape" mc:Ignorable="w14 w15 w16se w16cid w16 w16cex w16sdtdh w16sdtfl w16du wp14">
   <w:body>
     <w:p>
       <w:pPr>
@@ -222,14 +222,13 @@
         <w:rPr>
           <w:rFonts w:ascii="Times New Roman" w:eastAsia="Times New Roman" w:hAnsi="Times New Roman" w:cs="Times New Roman"/>
         </w:rPr>
-        <w:t>Final report title: (</w:t>
-      </w:r>
-      <w:r>
-        <w:rPr>
-          <w:rFonts w:ascii="Times New Roman" w:eastAsia="Times New Roman" w:hAnsi="Times New Roman" w:cs="Times New Roman"/>
-          <w:i/>
-        </w:rPr>
-        <w:t>the topic of your research.)</w:t>
+        <w:t xml:space="preserve">Final report title: </w:t>
+      </w:r>
+      <w:r>
+        <w:rPr>
+          <w:rFonts w:ascii="Times New Roman" w:eastAsia="Times New Roman" w:hAnsi="Times New Roman" w:cs="Times New Roman"/>
+        </w:rPr>
+        <w:t>Correlation Between Applicant Income And Approved Loan Amount</w:t>
       </w:r>
     </w:p>
     <w:p>
@@ -251,6 +250,12 @@
         </w:rPr>
         <w:t>Group ID:</w:t>
       </w:r>
+      <w:r>
+        <w:rPr>
+          <w:rFonts w:ascii="Times New Roman" w:eastAsia="Times New Roman" w:hAnsi="Times New Roman" w:cs="Times New Roman"/>
+        </w:rPr>
+        <w:t xml:space="preserve"> A5</w:t>
+      </w:r>
     </w:p>
     <w:p>
       <w:pPr>
@@ -270,6 +275,12 @@
           <w:rFonts w:ascii="Times New Roman" w:eastAsia="Times New Roman" w:hAnsi="Times New Roman" w:cs="Times New Roman"/>
         </w:rPr>
         <w:t xml:space="preserve">Dataset number: </w:t>
+      </w:r>
+      <w:r>
+        <w:rPr>
+          <w:rFonts w:ascii="Times New Roman" w:eastAsia="Times New Roman" w:hAnsi="Times New Roman" w:cs="Times New Roman"/>
+        </w:rPr>
+        <w:t>DS256-loan_Data</w:t>
       </w:r>
     </w:p>
     <w:p>
@@ -1414,7 +1425,6 @@
           </w:rPr>
           <w:id w:val="1683247292"/>
         </w:sdtPr>
-        <w:sdtEndPr/>
         <w:sdtContent>
           <w:r>
             <w:rPr>
@@ -2204,7 +2214,7 @@
           <w:lang w:val="en-US"/>
         </w:rPr>
         <w:drawing>
-          <wp:inline distT="0" distB="0" distL="0" distR="0">
+          <wp:inline distT="0" distB="0" distL="0" distR="0" wp14:anchorId="0813F6C3" wp14:editId="00EE41A1">
             <wp:extent cx="5731510" cy="3797300"/>
             <wp:effectExtent l="0" t="0" r="0" b="0"/>
             <wp:docPr id="1" name="Picture 1"/>
@@ -2270,7 +2280,7 @@
         </w:rPr>
         <w:lastRenderedPageBreak/>
         <w:drawing>
-          <wp:inline distT="0" distB="0" distL="0" distR="0">
+          <wp:inline distT="0" distB="0" distL="0" distR="0" wp14:anchorId="4F586619" wp14:editId="0D51B829">
             <wp:extent cx="5731510" cy="3797300"/>
             <wp:effectExtent l="0" t="0" r="0" b="0"/>
             <wp:docPr id="2" name="Picture 2"/>
@@ -3094,16 +3104,7 @@
           <w:rFonts w:ascii="Times New Roman" w:hAnsi="Times New Roman" w:cs="Times New Roman"/>
           <w:color w:val="FF0000"/>
         </w:rPr>
-        <w:t xml:space="preserve">There were no changes to our group since the original allocation. We formed the group at the beginning of the project, and all members continued to work together throughout the entire process. Everyone remained committed, </w:t>
-      </w:r>
-      <w:bookmarkStart w:id="0" w:name="_GoBack"/>
-      <w:bookmarkEnd w:id="0"/>
-      <w:r>
-        <w:rPr>
-          <w:rFonts w:ascii="Times New Roman" w:hAnsi="Times New Roman" w:cs="Times New Roman"/>
-          <w:color w:val="FF0000"/>
-        </w:rPr>
-        <w:t>contributed consistently, and participated fully in the tasks assigned. Since no one left or joined the group, our GitHub access and member IDs stayed the same, and the group structure remained stable, allowing us to work smoothly without any disruptions</w:t>
+        <w:t>There were no changes to our group since the original allocation. We formed the group at the beginning of the project, and all members continued to work together throughout the entire process. Everyone remained committed, contributed consistently, and participated fully in the tasks assigned. Since no one left or joined the group, our GitHub access and member IDs stayed the same, and the group structure remained stable, allowing us to work smoothly without any disruptions</w:t>
       </w:r>
       <w:r>
         <w:rPr>
@@ -3884,7 +3885,7 @@
 </file>
 
 <file path=word/endnotes.xml><?xml version="1.0" encoding="utf-8"?>
-<w:endnotes xmlns:wpc="http://schemas.microsoft.com/office/word/2010/wordprocessingCanvas" xmlns:cx="http://schemas.microsoft.com/office/drawing/2014/chartex" xmlns:mc="http://schemas.openxmlformats.org/markup-compatibility/2006" xmlns:o="urn:schemas-microsoft-com:office:office" xmlns:r="http://schemas.openxmlformats.org/officeDocument/2006/relationships" xmlns:m="http://schemas.openxmlformats.org/officeDocument/2006/math" xmlns:v="urn:schemas-microsoft-com:vml" xmlns:wp14="http://schemas.microsoft.com/office/word/2010/wordprocessingDrawing" xmlns:wp="http://schemas.openxmlformats.org/drawingml/2006/wordprocessingDrawing" xmlns:w10="urn:schemas-microsoft-com:office:word" xmlns:w="http://schemas.openxmlformats.org/wordprocessingml/2006/main" xmlns:w14="http://schemas.microsoft.com/office/word/2010/wordml" xmlns:w15="http://schemas.microsoft.com/office/word/2012/wordml" xmlns:w16se="http://schemas.microsoft.com/office/word/2015/wordml/symex" xmlns:wpg="http://schemas.microsoft.com/office/word/2010/wordprocessingGroup" xmlns:wpi="http://schemas.microsoft.com/office/word/2010/wordprocessingInk" xmlns:wne="http://schemas.microsoft.com/office/word/2006/wordml" xmlns:wps="http://schemas.microsoft.com/office/word/2010/wordprocessingShape" mc:Ignorable="w14 w15 w16se wp14">
+<w:endnotes xmlns:wpc="http://schemas.microsoft.com/office/word/2010/wordprocessingCanvas" xmlns:cx="http://schemas.microsoft.com/office/drawing/2014/chartex" xmlns:cx1="http://schemas.microsoft.com/office/drawing/2015/9/8/chartex" xmlns:cx2="http://schemas.microsoft.com/office/drawing/2015/10/21/chartex" xmlns:cx3="http://schemas.microsoft.com/office/drawing/2016/5/9/chartex" xmlns:cx4="http://schemas.microsoft.com/office/drawing/2016/5/10/chartex" xmlns:cx5="http://schemas.microsoft.com/office/drawing/2016/5/11/chartex" xmlns:cx6="http://schemas.microsoft.com/office/drawing/2016/5/12/chartex" xmlns:cx7="http://schemas.microsoft.com/office/drawing/2016/5/13/chartex" xmlns:cx8="http://schemas.microsoft.com/office/drawing/2016/5/14/chartex" xmlns:mc="http://schemas.openxmlformats.org/markup-compatibility/2006" xmlns:aink="http://schemas.microsoft.com/office/drawing/2016/ink" xmlns:am3d="http://schemas.microsoft.com/office/drawing/2017/model3d" xmlns:o="urn:schemas-microsoft-com:office:office" xmlns:oel="http://schemas.microsoft.com/office/2019/extlst" xmlns:r="http://schemas.openxmlformats.org/officeDocument/2006/relationships" xmlns:m="http://schemas.openxmlformats.org/officeDocument/2006/math" xmlns:v="urn:schemas-microsoft-com:vml" xmlns:wp14="http://schemas.microsoft.com/office/word/2010/wordprocessingDrawing" xmlns:wp="http://schemas.openxmlformats.org/drawingml/2006/wordprocessingDrawing" xmlns:w10="urn:schemas-microsoft-com:office:word" xmlns:w="http://schemas.openxmlformats.org/wordprocessingml/2006/main" xmlns:w14="http://schemas.microsoft.com/office/word/2010/wordml" xmlns:w15="http://schemas.microsoft.com/office/word/2012/wordml" xmlns:w16cex="http://schemas.microsoft.com/office/word/2018/wordml/cex" xmlns:w16cid="http://schemas.microsoft.com/office/word/2016/wordml/cid" xmlns:w16="http://schemas.microsoft.com/office/word/2018/wordml" xmlns:w16du="http://schemas.microsoft.com/office/word/2023/wordml/word16du" xmlns:w16sdtdh="http://schemas.microsoft.com/office/word/2020/wordml/sdtdatahash" xmlns:w16sdtfl="http://schemas.microsoft.com/office/word/2024/wordml/sdtformatlock" xmlns:w16se="http://schemas.microsoft.com/office/word/2015/wordml/symex" xmlns:wpg="http://schemas.microsoft.com/office/word/2010/wordprocessingGroup" xmlns:wpi="http://schemas.microsoft.com/office/word/2010/wordprocessingInk" xmlns:wne="http://schemas.microsoft.com/office/word/2006/wordml" xmlns:wps="http://schemas.microsoft.com/office/word/2010/wordprocessingShape" mc:Ignorable="w14 w15 w16se w16cid w16 w16cex w16sdtdh w16sdtfl w16du wp14">
   <w:endnote w:type="separator" w:id="-1">
     <w:p>
       <w:r>
@@ -3903,7 +3904,7 @@
 </file>
 
 <file path=word/footer1.xml><?xml version="1.0" encoding="utf-8"?>
-<w:ftr xmlns:wpc="http://schemas.microsoft.com/office/word/2010/wordprocessingCanvas" xmlns:cx="http://schemas.microsoft.com/office/drawing/2014/chartex" xmlns:mc="http://schemas.openxmlformats.org/markup-compatibility/2006" xmlns:o="urn:schemas-microsoft-com:office:office" xmlns:r="http://schemas.openxmlformats.org/officeDocument/2006/relationships" xmlns:m="http://schemas.openxmlformats.org/officeDocument/2006/math" xmlns:v="urn:schemas-microsoft-com:vml" xmlns:wp14="http://schemas.microsoft.com/office/word/2010/wordprocessingDrawing" xmlns:wp="http://schemas.openxmlformats.org/drawingml/2006/wordprocessingDrawing" xmlns:w10="urn:schemas-microsoft-com:office:word" xmlns:w="http://schemas.openxmlformats.org/wordprocessingml/2006/main" xmlns:w14="http://schemas.microsoft.com/office/word/2010/wordml" xmlns:w15="http://schemas.microsoft.com/office/word/2012/wordml" xmlns:w16se="http://schemas.microsoft.com/office/word/2015/wordml/symex" xmlns:wpg="http://schemas.microsoft.com/office/word/2010/wordprocessingGroup" xmlns:wpi="http://schemas.microsoft.com/office/word/2010/wordprocessingInk" xmlns:wne="http://schemas.microsoft.com/office/word/2006/wordml" xmlns:wps="http://schemas.microsoft.com/office/word/2010/wordprocessingShape" mc:Ignorable="w14 w15 w16se wp14">
+<w:ftr xmlns:wpc="http://schemas.microsoft.com/office/word/2010/wordprocessingCanvas" xmlns:cx="http://schemas.microsoft.com/office/drawing/2014/chartex" xmlns:cx1="http://schemas.microsoft.com/office/drawing/2015/9/8/chartex" xmlns:cx2="http://schemas.microsoft.com/office/drawing/2015/10/21/chartex" xmlns:cx3="http://schemas.microsoft.com/office/drawing/2016/5/9/chartex" xmlns:cx4="http://schemas.microsoft.com/office/drawing/2016/5/10/chartex" xmlns:cx5="http://schemas.microsoft.com/office/drawing/2016/5/11/chartex" xmlns:cx6="http://schemas.microsoft.com/office/drawing/2016/5/12/chartex" xmlns:cx7="http://schemas.microsoft.com/office/drawing/2016/5/13/chartex" xmlns:cx8="http://schemas.microsoft.com/office/drawing/2016/5/14/chartex" xmlns:mc="http://schemas.openxmlformats.org/markup-compatibility/2006" xmlns:aink="http://schemas.microsoft.com/office/drawing/2016/ink" xmlns:am3d="http://schemas.microsoft.com/office/drawing/2017/model3d" xmlns:o="urn:schemas-microsoft-com:office:office" xmlns:oel="http://schemas.microsoft.com/office/2019/extlst" xmlns:r="http://schemas.openxmlformats.org/officeDocument/2006/relationships" xmlns:m="http://schemas.openxmlformats.org/officeDocument/2006/math" xmlns:v="urn:schemas-microsoft-com:vml" xmlns:wp14="http://schemas.microsoft.com/office/word/2010/wordprocessingDrawing" xmlns:wp="http://schemas.openxmlformats.org/drawingml/2006/wordprocessingDrawing" xmlns:w10="urn:schemas-microsoft-com:office:word" xmlns:w="http://schemas.openxmlformats.org/wordprocessingml/2006/main" xmlns:w14="http://schemas.microsoft.com/office/word/2010/wordml" xmlns:w15="http://schemas.microsoft.com/office/word/2012/wordml" xmlns:w16cex="http://schemas.microsoft.com/office/word/2018/wordml/cex" xmlns:w16cid="http://schemas.microsoft.com/office/word/2016/wordml/cid" xmlns:w16="http://schemas.microsoft.com/office/word/2018/wordml" xmlns:w16du="http://schemas.microsoft.com/office/word/2023/wordml/word16du" xmlns:w16sdtdh="http://schemas.microsoft.com/office/word/2020/wordml/sdtdatahash" xmlns:w16sdtfl="http://schemas.microsoft.com/office/word/2024/wordml/sdtformatlock" xmlns:w16se="http://schemas.microsoft.com/office/word/2015/wordml/symex" xmlns:wpg="http://schemas.microsoft.com/office/word/2010/wordprocessingGroup" xmlns:wpi="http://schemas.microsoft.com/office/word/2010/wordprocessingInk" xmlns:wne="http://schemas.microsoft.com/office/word/2006/wordml" xmlns:wps="http://schemas.microsoft.com/office/word/2010/wordprocessingShape" mc:Ignorable="w14 w15 w16se w16cid w16 w16cex w16sdtdh w16sdtfl w16du wp14">
   <w:sdt>
     <w:sdtPr>
       <w:id w:val="1575775596"/>
@@ -3911,7 +3912,6 @@
         <w:docPartGallery w:val="AutoText"/>
       </w:docPartObj>
     </w:sdtPr>
-    <w:sdtEndPr/>
     <w:sdtContent>
       <w:p>
         <w:pPr>
@@ -3952,7 +3952,7 @@
 </file>
 
 <file path=word/footer2.xml><?xml version="1.0" encoding="utf-8"?>
-<w:ftr xmlns:wpc="http://schemas.microsoft.com/office/word/2010/wordprocessingCanvas" xmlns:cx="http://schemas.microsoft.com/office/drawing/2014/chartex" xmlns:mc="http://schemas.openxmlformats.org/markup-compatibility/2006" xmlns:o="urn:schemas-microsoft-com:office:office" xmlns:r="http://schemas.openxmlformats.org/officeDocument/2006/relationships" xmlns:m="http://schemas.openxmlformats.org/officeDocument/2006/math" xmlns:v="urn:schemas-microsoft-com:vml" xmlns:wp14="http://schemas.microsoft.com/office/word/2010/wordprocessingDrawing" xmlns:wp="http://schemas.openxmlformats.org/drawingml/2006/wordprocessingDrawing" xmlns:w10="urn:schemas-microsoft-com:office:word" xmlns:w="http://schemas.openxmlformats.org/wordprocessingml/2006/main" xmlns:w14="http://schemas.microsoft.com/office/word/2010/wordml" xmlns:w15="http://schemas.microsoft.com/office/word/2012/wordml" xmlns:w16se="http://schemas.microsoft.com/office/word/2015/wordml/symex" xmlns:wpg="http://schemas.microsoft.com/office/word/2010/wordprocessingGroup" xmlns:wpi="http://schemas.microsoft.com/office/word/2010/wordprocessingInk" xmlns:wne="http://schemas.microsoft.com/office/word/2006/wordml" xmlns:wps="http://schemas.microsoft.com/office/word/2010/wordprocessingShape" mc:Ignorable="w14 w15 w16se wp14">
+<w:ftr xmlns:wpc="http://schemas.microsoft.com/office/word/2010/wordprocessingCanvas" xmlns:cx="http://schemas.microsoft.com/office/drawing/2014/chartex" xmlns:cx1="http://schemas.microsoft.com/office/drawing/2015/9/8/chartex" xmlns:cx2="http://schemas.microsoft.com/office/drawing/2015/10/21/chartex" xmlns:cx3="http://schemas.microsoft.com/office/drawing/2016/5/9/chartex" xmlns:cx4="http://schemas.microsoft.com/office/drawing/2016/5/10/chartex" xmlns:cx5="http://schemas.microsoft.com/office/drawing/2016/5/11/chartex" xmlns:cx6="http://schemas.microsoft.com/office/drawing/2016/5/12/chartex" xmlns:cx7="http://schemas.microsoft.com/office/drawing/2016/5/13/chartex" xmlns:cx8="http://schemas.microsoft.com/office/drawing/2016/5/14/chartex" xmlns:mc="http://schemas.openxmlformats.org/markup-compatibility/2006" xmlns:aink="http://schemas.microsoft.com/office/drawing/2016/ink" xmlns:am3d="http://schemas.microsoft.com/office/drawing/2017/model3d" xmlns:o="urn:schemas-microsoft-com:office:office" xmlns:oel="http://schemas.microsoft.com/office/2019/extlst" xmlns:r="http://schemas.openxmlformats.org/officeDocument/2006/relationships" xmlns:m="http://schemas.openxmlformats.org/officeDocument/2006/math" xmlns:v="urn:schemas-microsoft-com:vml" xmlns:wp14="http://schemas.microsoft.com/office/word/2010/wordprocessingDrawing" xmlns:wp="http://schemas.openxmlformats.org/drawingml/2006/wordprocessingDrawing" xmlns:w10="urn:schemas-microsoft-com:office:word" xmlns:w="http://schemas.openxmlformats.org/wordprocessingml/2006/main" xmlns:w14="http://schemas.microsoft.com/office/word/2010/wordml" xmlns:w15="http://schemas.microsoft.com/office/word/2012/wordml" xmlns:w16cex="http://schemas.microsoft.com/office/word/2018/wordml/cex" xmlns:w16cid="http://schemas.microsoft.com/office/word/2016/wordml/cid" xmlns:w16="http://schemas.microsoft.com/office/word/2018/wordml" xmlns:w16du="http://schemas.microsoft.com/office/word/2023/wordml/word16du" xmlns:w16sdtdh="http://schemas.microsoft.com/office/word/2020/wordml/sdtdatahash" xmlns:w16sdtfl="http://schemas.microsoft.com/office/word/2024/wordml/sdtformatlock" xmlns:w16se="http://schemas.microsoft.com/office/word/2015/wordml/symex" xmlns:wpg="http://schemas.microsoft.com/office/word/2010/wordprocessingGroup" xmlns:wpi="http://schemas.microsoft.com/office/word/2010/wordprocessingInk" xmlns:wne="http://schemas.microsoft.com/office/word/2006/wordml" xmlns:wps="http://schemas.microsoft.com/office/word/2010/wordprocessingShape" mc:Ignorable="w14 w15 w16se w16cid w16 w16cex w16sdtdh w16sdtfl w16du wp14">
   <w:sdt>
     <w:sdtPr>
       <w:id w:val="-1249032875"/>
@@ -3960,7 +3960,6 @@
         <w:docPartGallery w:val="AutoText"/>
       </w:docPartObj>
     </w:sdtPr>
-    <w:sdtEndPr/>
     <w:sdtContent>
       <w:p>
         <w:pPr>
@@ -4014,7 +4013,7 @@
 </file>
 
 <file path=word/footnotes.xml><?xml version="1.0" encoding="utf-8"?>
-<w:footnotes xmlns:wpc="http://schemas.microsoft.com/office/word/2010/wordprocessingCanvas" xmlns:cx="http://schemas.microsoft.com/office/drawing/2014/chartex" xmlns:mc="http://schemas.openxmlformats.org/markup-compatibility/2006" xmlns:o="urn:schemas-microsoft-com:office:office" xmlns:r="http://schemas.openxmlformats.org/officeDocument/2006/relationships" xmlns:m="http://schemas.openxmlformats.org/officeDocument/2006/math" xmlns:v="urn:schemas-microsoft-com:vml" xmlns:wp14="http://schemas.microsoft.com/office/word/2010/wordprocessingDrawing" xmlns:wp="http://schemas.openxmlformats.org/drawingml/2006/wordprocessingDrawing" xmlns:w10="urn:schemas-microsoft-com:office:word" xmlns:w="http://schemas.openxmlformats.org/wordprocessingml/2006/main" xmlns:w14="http://schemas.microsoft.com/office/word/2010/wordml" xmlns:w15="http://schemas.microsoft.com/office/word/2012/wordml" xmlns:w16se="http://schemas.microsoft.com/office/word/2015/wordml/symex" xmlns:wpg="http://schemas.microsoft.com/office/word/2010/wordprocessingGroup" xmlns:wpi="http://schemas.microsoft.com/office/word/2010/wordprocessingInk" xmlns:wne="http://schemas.microsoft.com/office/word/2006/wordml" xmlns:wps="http://schemas.microsoft.com/office/word/2010/wordprocessingShape" mc:Ignorable="w14 w15 w16se wp14">
+<w:footnotes xmlns:wpc="http://schemas.microsoft.com/office/word/2010/wordprocessingCanvas" xmlns:cx="http://schemas.microsoft.com/office/drawing/2014/chartex" xmlns:cx1="http://schemas.microsoft.com/office/drawing/2015/9/8/chartex" xmlns:cx2="http://schemas.microsoft.com/office/drawing/2015/10/21/chartex" xmlns:cx3="http://schemas.microsoft.com/office/drawing/2016/5/9/chartex" xmlns:cx4="http://schemas.microsoft.com/office/drawing/2016/5/10/chartex" xmlns:cx5="http://schemas.microsoft.com/office/drawing/2016/5/11/chartex" xmlns:cx6="http://schemas.microsoft.com/office/drawing/2016/5/12/chartex" xmlns:cx7="http://schemas.microsoft.com/office/drawing/2016/5/13/chartex" xmlns:cx8="http://schemas.microsoft.com/office/drawing/2016/5/14/chartex" xmlns:mc="http://schemas.openxmlformats.org/markup-compatibility/2006" xmlns:aink="http://schemas.microsoft.com/office/drawing/2016/ink" xmlns:am3d="http://schemas.microsoft.com/office/drawing/2017/model3d" xmlns:o="urn:schemas-microsoft-com:office:office" xmlns:oel="http://schemas.microsoft.com/office/2019/extlst" xmlns:r="http://schemas.openxmlformats.org/officeDocument/2006/relationships" xmlns:m="http://schemas.openxmlformats.org/officeDocument/2006/math" xmlns:v="urn:schemas-microsoft-com:vml" xmlns:wp14="http://schemas.microsoft.com/office/word/2010/wordprocessingDrawing" xmlns:wp="http://schemas.openxmlformats.org/drawingml/2006/wordprocessingDrawing" xmlns:w10="urn:schemas-microsoft-com:office:word" xmlns:w="http://schemas.openxmlformats.org/wordprocessingml/2006/main" xmlns:w14="http://schemas.microsoft.com/office/word/2010/wordml" xmlns:w15="http://schemas.microsoft.com/office/word/2012/wordml" xmlns:w16cex="http://schemas.microsoft.com/office/word/2018/wordml/cex" xmlns:w16cid="http://schemas.microsoft.com/office/word/2016/wordml/cid" xmlns:w16="http://schemas.microsoft.com/office/word/2018/wordml" xmlns:w16du="http://schemas.microsoft.com/office/word/2023/wordml/word16du" xmlns:w16sdtdh="http://schemas.microsoft.com/office/word/2020/wordml/sdtdatahash" xmlns:w16sdtfl="http://schemas.microsoft.com/office/word/2024/wordml/sdtformatlock" xmlns:w16se="http://schemas.microsoft.com/office/word/2015/wordml/symex" xmlns:wpg="http://schemas.microsoft.com/office/word/2010/wordprocessingGroup" xmlns:wpi="http://schemas.microsoft.com/office/word/2010/wordprocessingInk" xmlns:wne="http://schemas.microsoft.com/office/word/2006/wordml" xmlns:wps="http://schemas.microsoft.com/office/word/2010/wordprocessingShape" mc:Ignorable="w14 w15 w16se w16cid w16 w16cex w16sdtdh w16sdtfl w16du wp14">
   <w:footnote w:type="separator" w:id="-1">
     <w:p>
       <w:r>
@@ -4033,7 +4032,7 @@
 </file>
 
 <file path=word/numbering.xml><?xml version="1.0" encoding="utf-8"?>
-<w:numbering xmlns:wpc="http://schemas.microsoft.com/office/word/2010/wordprocessingCanvas" xmlns:cx="http://schemas.microsoft.com/office/drawing/2014/chartex" xmlns:mc="http://schemas.openxmlformats.org/markup-compatibility/2006" xmlns:o="urn:schemas-microsoft-com:office:office" xmlns:r="http://schemas.openxmlformats.org/officeDocument/2006/relationships" xmlns:m="http://schemas.openxmlformats.org/officeDocument/2006/math" xmlns:v="urn:schemas-microsoft-com:vml" xmlns:wp14="http://schemas.microsoft.com/office/word/2010/wordprocessingDrawing" xmlns:wp="http://schemas.openxmlformats.org/drawingml/2006/wordprocessingDrawing" xmlns:w10="urn:schemas-microsoft-com:office:word" xmlns:w="http://schemas.openxmlformats.org/wordprocessingml/2006/main" xmlns:w14="http://schemas.microsoft.com/office/word/2010/wordml" xmlns:w15="http://schemas.microsoft.com/office/word/2012/wordml" xmlns:w16se="http://schemas.microsoft.com/office/word/2015/wordml/symex" xmlns:wpg="http://schemas.microsoft.com/office/word/2010/wordprocessingGroup" xmlns:wpi="http://schemas.microsoft.com/office/word/2010/wordprocessingInk" xmlns:wne="http://schemas.microsoft.com/office/word/2006/wordml" xmlns:wps="http://schemas.microsoft.com/office/word/2010/wordprocessingShape" mc:Ignorable="w14 w15 w16se wp14">
+<w:numbering xmlns:wpc="http://schemas.microsoft.com/office/word/2010/wordprocessingCanvas" xmlns:cx="http://schemas.microsoft.com/office/drawing/2014/chartex" xmlns:cx1="http://schemas.microsoft.com/office/drawing/2015/9/8/chartex" xmlns:cx2="http://schemas.microsoft.com/office/drawing/2015/10/21/chartex" xmlns:cx3="http://schemas.microsoft.com/office/drawing/2016/5/9/chartex" xmlns:cx4="http://schemas.microsoft.com/office/drawing/2016/5/10/chartex" xmlns:cx5="http://schemas.microsoft.com/office/drawing/2016/5/11/chartex" xmlns:cx6="http://schemas.microsoft.com/office/drawing/2016/5/12/chartex" xmlns:cx7="http://schemas.microsoft.com/office/drawing/2016/5/13/chartex" xmlns:cx8="http://schemas.microsoft.com/office/drawing/2016/5/14/chartex" xmlns:mc="http://schemas.openxmlformats.org/markup-compatibility/2006" xmlns:aink="http://schemas.microsoft.com/office/drawing/2016/ink" xmlns:am3d="http://schemas.microsoft.com/office/drawing/2017/model3d" xmlns:o="urn:schemas-microsoft-com:office:office" xmlns:oel="http://schemas.microsoft.com/office/2019/extlst" xmlns:r="http://schemas.openxmlformats.org/officeDocument/2006/relationships" xmlns:m="http://schemas.openxmlformats.org/officeDocument/2006/math" xmlns:v="urn:schemas-microsoft-com:vml" xmlns:wp14="http://schemas.microsoft.com/office/word/2010/wordprocessingDrawing" xmlns:wp="http://schemas.openxmlformats.org/drawingml/2006/wordprocessingDrawing" xmlns:w10="urn:schemas-microsoft-com:office:word" xmlns:w="http://schemas.openxmlformats.org/wordprocessingml/2006/main" xmlns:w14="http://schemas.microsoft.com/office/word/2010/wordml" xmlns:w15="http://schemas.microsoft.com/office/word/2012/wordml" xmlns:w16cex="http://schemas.microsoft.com/office/word/2018/wordml/cex" xmlns:w16cid="http://schemas.microsoft.com/office/word/2016/wordml/cid" xmlns:w16="http://schemas.microsoft.com/office/word/2018/wordml" xmlns:w16du="http://schemas.microsoft.com/office/word/2023/wordml/word16du" xmlns:w16sdtdh="http://schemas.microsoft.com/office/word/2020/wordml/sdtdatahash" xmlns:w16sdtfl="http://schemas.microsoft.com/office/word/2024/wordml/sdtformatlock" xmlns:w16se="http://schemas.microsoft.com/office/word/2015/wordml/symex" xmlns:wpg="http://schemas.microsoft.com/office/word/2010/wordprocessingGroup" xmlns:wpi="http://schemas.microsoft.com/office/word/2010/wordprocessingInk" xmlns:wne="http://schemas.microsoft.com/office/word/2006/wordml" xmlns:wps="http://schemas.microsoft.com/office/word/2010/wordprocessingShape" mc:Ignorable="w14 w15 w16se w16cid w16 w16cex w16sdtdh w16sdtfl w16du wp14">
   <w:abstractNum w:abstractNumId="0" w15:restartNumberingAfterBreak="0">
     <w:nsid w:val="03867835"/>
     <w:multiLevelType w:val="multilevel"/>
@@ -5368,50 +5367,50 @@
       </w:rPr>
     </w:lvl>
   </w:abstractNum>
-  <w:num w:numId="1">
+  <w:num w:numId="1" w16cid:durableId="1641573844">
     <w:abstractNumId w:val="1"/>
   </w:num>
-  <w:num w:numId="2">
+  <w:num w:numId="2" w16cid:durableId="124087149">
     <w:abstractNumId w:val="6"/>
   </w:num>
-  <w:num w:numId="3">
+  <w:num w:numId="3" w16cid:durableId="1484809268">
     <w:abstractNumId w:val="11"/>
   </w:num>
-  <w:num w:numId="4">
+  <w:num w:numId="4" w16cid:durableId="579413446">
     <w:abstractNumId w:val="8"/>
   </w:num>
-  <w:num w:numId="5">
+  <w:num w:numId="5" w16cid:durableId="1882670544">
     <w:abstractNumId w:val="9"/>
   </w:num>
-  <w:num w:numId="6">
+  <w:num w:numId="6" w16cid:durableId="456143517">
     <w:abstractNumId w:val="7"/>
   </w:num>
-  <w:num w:numId="7">
+  <w:num w:numId="7" w16cid:durableId="1822040535">
     <w:abstractNumId w:val="2"/>
   </w:num>
-  <w:num w:numId="8">
+  <w:num w:numId="8" w16cid:durableId="2009751556">
     <w:abstractNumId w:val="4"/>
   </w:num>
-  <w:num w:numId="9">
+  <w:num w:numId="9" w16cid:durableId="852500778">
     <w:abstractNumId w:val="3"/>
   </w:num>
-  <w:num w:numId="10">
+  <w:num w:numId="10" w16cid:durableId="2090299027">
     <w:abstractNumId w:val="0"/>
   </w:num>
-  <w:num w:numId="11">
+  <w:num w:numId="11" w16cid:durableId="999582961">
     <w:abstractNumId w:val="12"/>
   </w:num>
-  <w:num w:numId="12">
+  <w:num w:numId="12" w16cid:durableId="975531625">
     <w:abstractNumId w:val="10"/>
   </w:num>
-  <w:num w:numId="13">
+  <w:num w:numId="13" w16cid:durableId="1480805438">
     <w:abstractNumId w:val="5"/>
   </w:num>
 </w:numbering>
 </file>
 
 <file path=word/styles.xml><?xml version="1.0" encoding="utf-8"?>
-<w:styles xmlns:mc="http://schemas.openxmlformats.org/markup-compatibility/2006" xmlns:r="http://schemas.openxmlformats.org/officeDocument/2006/relationships" xmlns:w="http://schemas.openxmlformats.org/wordprocessingml/2006/main" xmlns:w14="http://schemas.microsoft.com/office/word/2010/wordml" xmlns:w15="http://schemas.microsoft.com/office/word/2012/wordml" xmlns:w16se="http://schemas.microsoft.com/office/word/2015/wordml/symex" mc:Ignorable="w14 w15 w16se">
+<w:styles xmlns:mc="http://schemas.openxmlformats.org/markup-compatibility/2006" xmlns:r="http://schemas.openxmlformats.org/officeDocument/2006/relationships" xmlns:w="http://schemas.openxmlformats.org/wordprocessingml/2006/main" xmlns:w14="http://schemas.microsoft.com/office/word/2010/wordml" xmlns:w15="http://schemas.microsoft.com/office/word/2012/wordml" xmlns:w16cex="http://schemas.microsoft.com/office/word/2018/wordml/cex" xmlns:w16cid="http://schemas.microsoft.com/office/word/2016/wordml/cid" xmlns:w16="http://schemas.microsoft.com/office/word/2018/wordml" xmlns:w16du="http://schemas.microsoft.com/office/word/2023/wordml/word16du" xmlns:w16sdtdh="http://schemas.microsoft.com/office/word/2020/wordml/sdtdatahash" xmlns:w16sdtfl="http://schemas.microsoft.com/office/word/2024/wordml/sdtformatlock" xmlns:w16se="http://schemas.microsoft.com/office/word/2015/wordml/symex" mc:Ignorable="w14 w15 w16se w16cid w16 w16cex w16sdtdh w16sdtfl w16du">
   <w:docDefaults>
     <w:rPrDefault>
       <w:rPr>
@@ -5421,7 +5420,7 @@
     </w:rPrDefault>
     <w:pPrDefault/>
   </w:docDefaults>
-  <w:latentStyles w:defLockedState="0" w:defUIPriority="99" w:defSemiHidden="0" w:defUnhideWhenUsed="0" w:defQFormat="0" w:count="371">
+  <w:latentStyles w:defLockedState="0" w:defUIPriority="99" w:defSemiHidden="0" w:defUnhideWhenUsed="0" w:defQFormat="0" w:count="376">
     <w:lsdException w:name="Normal" w:uiPriority="0" w:qFormat="1"/>
     <w:lsdException w:name="heading 1" w:uiPriority="9" w:qFormat="1"/>
     <w:lsdException w:name="heading 2" w:uiPriority="9" w:unhideWhenUsed="1" w:qFormat="1"/>
@@ -5793,6 +5792,11 @@
     <w:lsdException w:name="List Table 5 Dark Accent 6" w:uiPriority="50"/>
     <w:lsdException w:name="List Table 6 Colorful Accent 6" w:uiPriority="51"/>
     <w:lsdException w:name="List Table 7 Colorful Accent 6" w:uiPriority="52"/>
+    <w:lsdException w:name="Mention" w:semiHidden="1" w:unhideWhenUsed="1"/>
+    <w:lsdException w:name="Smart Hyperlink" w:semiHidden="1" w:unhideWhenUsed="1"/>
+    <w:lsdException w:name="Hashtag" w:semiHidden="1" w:unhideWhenUsed="1"/>
+    <w:lsdException w:name="Unresolved Mention" w:semiHidden="1" w:unhideWhenUsed="1"/>
+    <w:lsdException w:name="Smart Link" w:semiHidden="1" w:unhideWhenUsed="1"/>
   </w:latentStyles>
   <w:style w:type="paragraph" w:default="1" w:styleId="Normal">
     <w:name w:val="Normal"/>

</xml_diff>

<commit_message>
Added Team Members and IDs
</commit_message>
<xml_diff>
--- a/7COM1079_Final report_template_group A5.docx
+++ b/7COM1079_Final report_template_group A5.docx
@@ -228,7 +228,21 @@
         <w:rPr>
           <w:rFonts w:ascii="Times New Roman" w:eastAsia="Times New Roman" w:hAnsi="Times New Roman" w:cs="Times New Roman"/>
         </w:rPr>
-        <w:t>Correlation Between Applicant Income And Approved Loan Amount</w:t>
+        <w:t xml:space="preserve">Correlation Between Applicant Income </w:t>
+      </w:r>
+      <w:proofErr w:type="gramStart"/>
+      <w:r>
+        <w:rPr>
+          <w:rFonts w:ascii="Times New Roman" w:eastAsia="Times New Roman" w:hAnsi="Times New Roman" w:cs="Times New Roman"/>
+        </w:rPr>
+        <w:t>And</w:t>
+      </w:r>
+      <w:proofErr w:type="gramEnd"/>
+      <w:r>
+        <w:rPr>
+          <w:rFonts w:ascii="Times New Roman" w:eastAsia="Times New Roman" w:hAnsi="Times New Roman" w:cs="Times New Roman"/>
+        </w:rPr>
+        <w:t xml:space="preserve"> Approved Loan Amount</w:t>
       </w:r>
     </w:p>
     <w:p>
@@ -325,24 +339,98 @@
         <w:ind w:left="720"/>
         <w:rPr>
           <w:rFonts w:ascii="Times New Roman" w:eastAsia="Times New Roman" w:hAnsi="Times New Roman" w:cs="Times New Roman"/>
+          <w:iCs/>
+          <w:sz w:val="22"/>
+          <w:szCs w:val="22"/>
+        </w:rPr>
+      </w:pPr>
+      <w:r>
+        <w:rPr>
+          <w:rFonts w:ascii="Times New Roman" w:eastAsia="Times New Roman" w:hAnsi="Times New Roman" w:cs="Times New Roman"/>
           <w:i/>
+        </w:rPr>
+        <w:t xml:space="preserve">         </w:t>
+      </w:r>
+      <w:r>
+        <w:rPr>
+          <w:rFonts w:ascii="Times New Roman" w:eastAsia="Times New Roman" w:hAnsi="Times New Roman" w:cs="Times New Roman"/>
+          <w:iCs/>
+          <w:sz w:val="22"/>
+          <w:szCs w:val="22"/>
+        </w:rPr>
+        <w:t>24070935 – James Boro Kabecha</w:t>
+      </w:r>
+    </w:p>
+    <w:p>
+      <w:pPr>
+        <w:ind w:left="720"/>
+        <w:rPr>
+          <w:rFonts w:ascii="Times New Roman" w:eastAsia="Times New Roman" w:hAnsi="Times New Roman" w:cs="Times New Roman"/>
+          <w:iCs/>
+          <w:sz w:val="22"/>
+          <w:szCs w:val="22"/>
+        </w:rPr>
+      </w:pPr>
+      <w:r>
+        <w:rPr>
+          <w:rFonts w:ascii="Times New Roman" w:eastAsia="Times New Roman" w:hAnsi="Times New Roman" w:cs="Times New Roman"/>
+          <w:iCs/>
+          <w:sz w:val="22"/>
+          <w:szCs w:val="22"/>
+        </w:rPr>
+        <w:t xml:space="preserve">          24088855 – Isaac </w:t>
+      </w:r>
+      <w:proofErr w:type="spellStart"/>
+      <w:r>
+        <w:rPr>
+          <w:rFonts w:ascii="Times New Roman" w:eastAsia="Times New Roman" w:hAnsi="Times New Roman" w:cs="Times New Roman"/>
+          <w:iCs/>
+          <w:sz w:val="22"/>
+          <w:szCs w:val="22"/>
+        </w:rPr>
+        <w:t>Kechem</w:t>
+      </w:r>
+      <w:proofErr w:type="spellEnd"/>
+    </w:p>
+    <w:p>
+      <w:pPr>
+        <w:ind w:left="720"/>
+        <w:rPr>
+          <w:rFonts w:ascii="Times New Roman" w:eastAsia="Times New Roman" w:hAnsi="Times New Roman" w:cs="Times New Roman"/>
+          <w:iCs/>
+          <w:sz w:val="22"/>
+          <w:szCs w:val="22"/>
+        </w:rPr>
+      </w:pPr>
+      <w:r>
+        <w:rPr>
+          <w:rFonts w:ascii="Times New Roman" w:eastAsia="Times New Roman" w:hAnsi="Times New Roman" w:cs="Times New Roman"/>
+          <w:iCs/>
+          <w:sz w:val="22"/>
+          <w:szCs w:val="22"/>
+        </w:rPr>
+        <w:t xml:space="preserve">          24070961 – Kimutai Chumba</w:t>
+      </w:r>
+    </w:p>
+    <w:p>
+      <w:pPr>
+        <w:ind w:left="720"/>
+        <w:rPr>
+          <w:rFonts w:ascii="Times New Roman" w:eastAsia="Times New Roman" w:hAnsi="Times New Roman" w:cs="Times New Roman"/>
+          <w:iCs/>
+          <w:sz w:val="22"/>
+          <w:szCs w:val="22"/>
           <w:highlight w:val="yellow"/>
         </w:rPr>
       </w:pPr>
       <w:r>
         <w:rPr>
           <w:rFonts w:ascii="Times New Roman" w:eastAsia="Times New Roman" w:hAnsi="Times New Roman" w:cs="Times New Roman"/>
-          <w:i/>
-        </w:rPr>
-        <w:t xml:space="preserve">         </w:t>
-      </w:r>
-      <w:r>
-        <w:rPr>
-          <w:rFonts w:ascii="Times New Roman" w:eastAsia="Times New Roman" w:hAnsi="Times New Roman" w:cs="Times New Roman"/>
-          <w:i/>
-          <w:highlight w:val="yellow"/>
-        </w:rPr>
-        <w:t>[Name and ID of other group members]</w:t>
+          <w:iCs/>
+          <w:sz w:val="22"/>
+          <w:szCs w:val="22"/>
+        </w:rPr>
+        <w:t xml:space="preserve">          </w:t>
       </w:r>
     </w:p>
     <w:p>
@@ -1610,7 +1698,23 @@
           <w:rFonts w:ascii="Times New Roman" w:eastAsia="Times New Roman" w:hAnsi="Times New Roman" w:cs="Times New Roman"/>
           <w:color w:val="0070C0"/>
         </w:rPr>
-        <w:t>Our dataset is made up of comprehensive loan application records that feature demographic, financial, and credit-related details. Important variables include person income, loan amount, credit score, person age, education level, employment experience, home ownership, and loan intent. It also has indicators for past loan defaults and loan status, which help in evaluating borrower risk. In this study, the main focus is on the variables person income and loan amount, which help explore if there's a connection between applicants' income levels and the amount of loans they request or get approved for.</w:t>
+        <w:t xml:space="preserve">Our dataset is made up of comprehensive loan application records that feature demographic, financial, and credit-related details. Important variables include person income, loan amount, credit score, person age, education level, employment experience, home ownership, and loan intent. It also has indicators for past loan defaults and loan status, which help in evaluating borrower risk. In this study, the main focus is on the </w:t>
+      </w:r>
+      <w:proofErr w:type="gramStart"/>
+      <w:r>
+        <w:rPr>
+          <w:rFonts w:ascii="Times New Roman" w:eastAsia="Times New Roman" w:hAnsi="Times New Roman" w:cs="Times New Roman"/>
+          <w:color w:val="0070C0"/>
+        </w:rPr>
+        <w:t>variables</w:t>
+      </w:r>
+      <w:proofErr w:type="gramEnd"/>
+      <w:r>
+        <w:rPr>
+          <w:rFonts w:ascii="Times New Roman" w:eastAsia="Times New Roman" w:hAnsi="Times New Roman" w:cs="Times New Roman"/>
+          <w:color w:val="0070C0"/>
+        </w:rPr>
+        <w:t xml:space="preserve"> person income and loan amount, which help explore if there's a connection between applicants' income levels and the amount of loans they request or get approved for.</w:t>
       </w:r>
     </w:p>
     <w:p>
@@ -1951,7 +2055,23 @@
           <w:rFonts w:ascii="Times New Roman" w:eastAsia="Times New Roman" w:hAnsi="Times New Roman" w:cs="Times New Roman"/>
           <w:color w:val="0070C0"/>
         </w:rPr>
-        <w:t>A key study by Delis, Hasan, and Tsoumas (2019) looks into how income affects the demand for mortgage loans using data from individual applicants. The researchers discovered that the sensitivity of loan demand to increases in personal income has decreased over time, especially among middle- and lower-income groups. This indicates that a rise in income does not always lead to a proportionate increase in loan amounts, which is crucial for this research as it suggests that a straightforward linear relationship may not always be present, particularly when examining synthetic datasets.</w:t>
+        <w:t xml:space="preserve">A key study by Delis, Hasan, and </w:t>
+      </w:r>
+      <w:proofErr w:type="spellStart"/>
+      <w:r>
+        <w:rPr>
+          <w:rFonts w:ascii="Times New Roman" w:eastAsia="Times New Roman" w:hAnsi="Times New Roman" w:cs="Times New Roman"/>
+          <w:color w:val="0070C0"/>
+        </w:rPr>
+        <w:t>Tsoumas</w:t>
+      </w:r>
+      <w:proofErr w:type="spellEnd"/>
+      <w:r>
+        <w:rPr>
+          <w:rFonts w:ascii="Times New Roman" w:eastAsia="Times New Roman" w:hAnsi="Times New Roman" w:cs="Times New Roman"/>
+          <w:color w:val="0070C0"/>
+        </w:rPr>
+        <w:t xml:space="preserve"> (2019) looks into how income affects the demand for mortgage loans using data from individual applicants. The researchers discovered that the sensitivity of loan demand to increases in personal income has decreased over time, especially among middle- and lower-income groups. This indicates that a rise in income does not always lead to a proportionate increase in loan amounts, which is crucial for this research as it suggests that a straightforward linear relationship may not always be present, particularly when examining synthetic datasets.</w:t>
       </w:r>
     </w:p>
     <w:p>
@@ -2001,15 +2121,47 @@
           <w:rFonts w:ascii="Times New Roman" w:eastAsia="Times New Roman" w:hAnsi="Times New Roman" w:cs="Times New Roman"/>
           <w:color w:val="0070C0"/>
         </w:rPr>
-        <w:t>Guo et al. (2023) explore how household income and financial literacy influence borrowing behavior and access to credit in rural China. Their results indicate that higher income greatly boosts the chances of loan approval and access to funding. These findings support the idea that income can affect loan demand and borrowing behavior, lending external validity to this study despite relying on synthetic data.</w:t>
-      </w:r>
-    </w:p>
-    <w:p>
-      <w:pPr>
+        <w:t xml:space="preserve">Guo et al. (2023) explore how household income and financial literacy influence borrowing </w:t>
+      </w:r>
+      <w:proofErr w:type="spellStart"/>
+      <w:r>
         <w:rPr>
           <w:rFonts w:ascii="Times New Roman" w:eastAsia="Times New Roman" w:hAnsi="Times New Roman" w:cs="Times New Roman"/>
           <w:color w:val="0070C0"/>
         </w:rPr>
+        <w:t>behavior</w:t>
+      </w:r>
+      <w:proofErr w:type="spellEnd"/>
+      <w:r>
+        <w:rPr>
+          <w:rFonts w:ascii="Times New Roman" w:eastAsia="Times New Roman" w:hAnsi="Times New Roman" w:cs="Times New Roman"/>
+          <w:color w:val="0070C0"/>
+        </w:rPr>
+        <w:t xml:space="preserve"> and access to credit in rural China. Their results indicate that higher income greatly boosts the chances of loan approval and access to funding. These findings support the idea that income can affect loan demand and borrowing </w:t>
+      </w:r>
+      <w:proofErr w:type="spellStart"/>
+      <w:r>
+        <w:rPr>
+          <w:rFonts w:ascii="Times New Roman" w:eastAsia="Times New Roman" w:hAnsi="Times New Roman" w:cs="Times New Roman"/>
+          <w:color w:val="0070C0"/>
+        </w:rPr>
+        <w:t>behavior</w:t>
+      </w:r>
+      <w:proofErr w:type="spellEnd"/>
+      <w:r>
+        <w:rPr>
+          <w:rFonts w:ascii="Times New Roman" w:eastAsia="Times New Roman" w:hAnsi="Times New Roman" w:cs="Times New Roman"/>
+          <w:color w:val="0070C0"/>
+        </w:rPr>
+        <w:t>, lending external validity to this study despite relying on synthetic data.</w:t>
+      </w:r>
+    </w:p>
+    <w:p>
+      <w:pPr>
+        <w:rPr>
+          <w:rFonts w:ascii="Times New Roman" w:eastAsia="Times New Roman" w:hAnsi="Times New Roman" w:cs="Times New Roman"/>
+          <w:color w:val="0070C0"/>
+        </w:rPr>
       </w:pPr>
     </w:p>
     <w:p>
@@ -2024,7 +2176,23 @@
           <w:rFonts w:ascii="Times New Roman" w:eastAsia="Times New Roman" w:hAnsi="Times New Roman" w:cs="Times New Roman"/>
           <w:color w:val="0070C0"/>
         </w:rPr>
-        <w:t>Collectively, these studies imply that personal income is a significant but not the sole factor influencing loan demand and loan size, as its impact varies based on other borrower traits, credit history, and the economic environment (Delis, Hasan, and Tsoumas, 2019; Niu, Ren, and Li, 2019; Guo et al., 2023).</w:t>
+        <w:t xml:space="preserve">Collectively, these studies imply that personal income is a significant but not the sole factor influencing loan demand and loan size, as its impact varies based on other borrower traits, credit history, and the economic environment (Delis, Hasan, and </w:t>
+      </w:r>
+      <w:proofErr w:type="spellStart"/>
+      <w:r>
+        <w:rPr>
+          <w:rFonts w:ascii="Times New Roman" w:eastAsia="Times New Roman" w:hAnsi="Times New Roman" w:cs="Times New Roman"/>
+          <w:color w:val="0070C0"/>
+        </w:rPr>
+        <w:t>Tsoumas</w:t>
+      </w:r>
+      <w:proofErr w:type="spellEnd"/>
+      <w:r>
+        <w:rPr>
+          <w:rFonts w:ascii="Times New Roman" w:eastAsia="Times New Roman" w:hAnsi="Times New Roman" w:cs="Times New Roman"/>
+          <w:color w:val="0070C0"/>
+        </w:rPr>
+        <w:t>, 2019; Niu, Ren, and Li, 2019; Guo et al., 2023).</w:t>
       </w:r>
     </w:p>
     <w:p>
@@ -2190,7 +2358,21 @@
         <w:rPr>
           <w:rFonts w:ascii="Times New Roman" w:eastAsia="Times New Roman" w:hAnsi="Times New Roman" w:cs="Times New Roman"/>
         </w:rPr>
-        <w:t>We chose a scatter plot to show the relationship between Loan amount and personal income. In our case the correlation of the two variable in question.</w:t>
+        <w:t xml:space="preserve">We chose a scatter plot to show the relationship between Loan amount and personal income. In our case the correlation of the two </w:t>
+      </w:r>
+      <w:proofErr w:type="gramStart"/>
+      <w:r>
+        <w:rPr>
+          <w:rFonts w:ascii="Times New Roman" w:eastAsia="Times New Roman" w:hAnsi="Times New Roman" w:cs="Times New Roman"/>
+        </w:rPr>
+        <w:t>variable</w:t>
+      </w:r>
+      <w:proofErr w:type="gramEnd"/>
+      <w:r>
+        <w:rPr>
+          <w:rFonts w:ascii="Times New Roman" w:eastAsia="Times New Roman" w:hAnsi="Times New Roman" w:cs="Times New Roman"/>
+        </w:rPr>
+        <w:t xml:space="preserve"> in question.</w:t>
       </w:r>
     </w:p>
     <w:p>
@@ -3000,7 +3182,23 @@
           <w:rFonts w:ascii="Times New Roman" w:hAnsi="Times New Roman" w:cs="Times New Roman"/>
           <w:color w:val="FF0000"/>
         </w:rPr>
-        <w:t>Our group used our time wisely during the discussion, ensuring that each agenda item was addressed thoroughly. We allocated sufficient time for sharing ideas, analyzing key points, and providing feedback, which allowed us to stay organized and productive. By planning our discussion in advance and adhering to our schedule, we avoided unnecessary delays and maintained focus. This efficient use of time contributed to a smooth, structured, and effective group discussion, enhancing both participation and outcomes.</w:t>
+        <w:t xml:space="preserve">Our group used our time wisely during the discussion, ensuring that each agenda item was addressed thoroughly. We allocated sufficient time for sharing ideas, </w:t>
+      </w:r>
+      <w:proofErr w:type="spellStart"/>
+      <w:r>
+        <w:rPr>
+          <w:rFonts w:ascii="Times New Roman" w:hAnsi="Times New Roman" w:cs="Times New Roman"/>
+          <w:color w:val="FF0000"/>
+        </w:rPr>
+        <w:t>analyzing</w:t>
+      </w:r>
+      <w:proofErr w:type="spellEnd"/>
+      <w:r>
+        <w:rPr>
+          <w:rFonts w:ascii="Times New Roman" w:hAnsi="Times New Roman" w:cs="Times New Roman"/>
+          <w:color w:val="FF0000"/>
+        </w:rPr>
+        <w:t xml:space="preserve"> key points, and providing feedback, which allowed us to stay organized and productive. By planning our discussion in advance and adhering to our schedule, we avoided unnecessary delays and maintained focus. This efficient use of time contributed to a smooth, structured, and effective group discussion, enhancing both participation and outcomes.</w:t>
       </w:r>
     </w:p>
     <w:p>
@@ -3567,7 +3765,25 @@
           <w:color w:val="0070C0"/>
           <w:lang w:val="en-US"/>
         </w:rPr>
-        <w:t xml:space="preserve">Delis, M.D., Hasan, I. and Tsoumas, C. (2019) ‘The income elasticity of mortgage loan demand’, </w:t>
+        <w:t xml:space="preserve">Delis, M.D., Hasan, I. and </w:t>
+      </w:r>
+      <w:proofErr w:type="spellStart"/>
+      <w:r>
+        <w:rPr>
+          <w:rFonts w:ascii="Times New Roman" w:eastAsia="Times New Roman" w:hAnsi="Times New Roman" w:cs="Times New Roman"/>
+          <w:color w:val="0070C0"/>
+          <w:lang w:val="en-US"/>
+        </w:rPr>
+        <w:t>Tsoumas</w:t>
+      </w:r>
+      <w:proofErr w:type="spellEnd"/>
+      <w:r>
+        <w:rPr>
+          <w:rFonts w:ascii="Times New Roman" w:eastAsia="Times New Roman" w:hAnsi="Times New Roman" w:cs="Times New Roman"/>
+          <w:color w:val="0070C0"/>
+          <w:lang w:val="en-US"/>
+        </w:rPr>
+        <w:t xml:space="preserve">, C. (2019) ‘The income elasticity of mortgage loan demand’, </w:t>
       </w:r>
       <w:r>
         <w:rPr>
@@ -3748,11 +3964,19 @@
           <w:rFonts w:ascii="Times New Roman" w:eastAsia="Times New Roman" w:hAnsi="Times New Roman" w:cs="Times New Roman"/>
         </w:rPr>
       </w:pPr>
-      <w:r>
-        <w:rPr>
-          <w:rFonts w:ascii="Times New Roman" w:eastAsia="Times New Roman" w:hAnsi="Times New Roman" w:cs="Times New Roman"/>
-        </w:rPr>
-        <w:t xml:space="preserve">Analysis.R code with the appropriate statistics to test the hypotheses. </w:t>
+      <w:proofErr w:type="spellStart"/>
+      <w:r>
+        <w:rPr>
+          <w:rFonts w:ascii="Times New Roman" w:eastAsia="Times New Roman" w:hAnsi="Times New Roman" w:cs="Times New Roman"/>
+        </w:rPr>
+        <w:t>Analysis.R</w:t>
+      </w:r>
+      <w:proofErr w:type="spellEnd"/>
+      <w:r>
+        <w:rPr>
+          <w:rFonts w:ascii="Times New Roman" w:eastAsia="Times New Roman" w:hAnsi="Times New Roman" w:cs="Times New Roman"/>
+        </w:rPr>
+        <w:t xml:space="preserve"> code with the appropriate statistics to test the hypotheses. </w:t>
       </w:r>
     </w:p>
     <w:p>

</xml_diff>

<commit_message>
Comment on Github Log Output - Significant Commit 1
</commit_message>
<xml_diff>
--- a/7COM1079_Final report_template_group A5.docx
+++ b/7COM1079_Final report_template_group A5.docx
@@ -3136,15 +3136,6 @@
     <w:p>
       <w:pPr>
         <w:pStyle w:val="ListParagraph"/>
-        <w:ind w:left="1440"/>
-        <w:rPr>
-          <w:rFonts w:ascii="Times New Roman" w:eastAsia="Times New Roman" w:hAnsi="Times New Roman" w:cs="Times New Roman"/>
-        </w:rPr>
-      </w:pPr>
-    </w:p>
-    <w:p>
-      <w:pPr>
-        <w:pStyle w:val="ListParagraph"/>
         <w:numPr>
           <w:ilvl w:val="1"/>
           <w:numId w:val="3"/>
@@ -3416,10 +3407,11 @@
         <w:spacing w:before="240" w:after="240"/>
         <w:ind w:left="1890"/>
         <w:rPr>
-          <w:rFonts w:ascii="Times New Roman" w:eastAsia="Times New Roman" w:hAnsi="Times New Roman" w:cs="Times New Roman"/>
+          <w:rFonts w:eastAsia="Times New Roman"/>
           <w:i/>
           <w:iCs/>
-          <w:highlight w:val="yellow"/>
+          <w:color w:val="A02B93" w:themeColor="accent5"/>
+          <w:lang w:val="en-US"/>
         </w:rPr>
       </w:pPr>
       <w:r>
@@ -3427,21 +3419,106 @@
           <w:rFonts w:ascii="Times New Roman" w:eastAsia="Times New Roman" w:hAnsi="Times New Roman" w:cs="Times New Roman"/>
           <w:b/>
           <w:bCs/>
-          <w:i/>
-          <w:iCs/>
-          <w:highlight w:val="yellow"/>
+          <w:color w:val="A02B93" w:themeColor="accent5"/>
+        </w:rPr>
+        <w:t xml:space="preserve">Problem Statement and Research Motivation to Final Report: </w:t>
+      </w:r>
+      <w:r>
+        <w:rPr>
+          <w:rFonts w:ascii="Times New Roman" w:eastAsia="Times New Roman" w:hAnsi="Times New Roman" w:cs="Times New Roman"/>
+          <w:color w:val="A02B93" w:themeColor="accent5"/>
+          <w:lang w:val="en-US"/>
+        </w:rPr>
+        <w:t>The problem statement and research motivation establish the foundation o</w:t>
+      </w:r>
+      <w:r>
+        <w:rPr>
+          <w:rFonts w:ascii="Times New Roman" w:eastAsia="Times New Roman" w:hAnsi="Times New Roman" w:cs="Times New Roman"/>
+          <w:color w:val="A02B93" w:themeColor="accent5"/>
+          <w:lang w:val="en-US"/>
+        </w:rPr>
+        <w:t xml:space="preserve">f </w:t>
+      </w:r>
+      <w:r>
+        <w:rPr>
+          <w:rFonts w:ascii="Times New Roman" w:eastAsia="Times New Roman" w:hAnsi="Times New Roman" w:cs="Times New Roman"/>
+          <w:color w:val="A02B93" w:themeColor="accent5"/>
+          <w:lang w:val="en-US"/>
         </w:rPr>
         <w:lastRenderedPageBreak/>
-        <w:t>Commit Message:</w:t>
-      </w:r>
-      <w:r>
-        <w:rPr>
-          <w:rFonts w:ascii="Times New Roman" w:eastAsia="Times New Roman" w:hAnsi="Times New Roman" w:cs="Times New Roman"/>
-          <w:i/>
-          <w:iCs/>
-          <w:highlight w:val="yellow"/>
-        </w:rPr>
-        <w:t xml:space="preserve"> [Insert Commit Message] Brief explanation of the broader impact of the change</w:t>
+        <w:t>our</w:t>
+      </w:r>
+      <w:r>
+        <w:rPr>
+          <w:rFonts w:ascii="Times New Roman" w:eastAsia="Times New Roman" w:hAnsi="Times New Roman" w:cs="Times New Roman"/>
+          <w:color w:val="A02B93" w:themeColor="accent5"/>
+          <w:lang w:val="en-US"/>
+        </w:rPr>
+        <w:t xml:space="preserve"> study by clearly defining what issue </w:t>
+      </w:r>
+      <w:r>
+        <w:rPr>
+          <w:rFonts w:ascii="Times New Roman" w:eastAsia="Times New Roman" w:hAnsi="Times New Roman" w:cs="Times New Roman"/>
+          <w:color w:val="A02B93" w:themeColor="accent5"/>
+          <w:lang w:val="en-US"/>
+        </w:rPr>
+        <w:t>we are</w:t>
+      </w:r>
+      <w:r>
+        <w:rPr>
+          <w:rFonts w:ascii="Times New Roman" w:eastAsia="Times New Roman" w:hAnsi="Times New Roman" w:cs="Times New Roman"/>
+          <w:color w:val="A02B93" w:themeColor="accent5"/>
+          <w:lang w:val="en-US"/>
+        </w:rPr>
+        <w:t xml:space="preserve"> investigat</w:t>
+      </w:r>
+      <w:r>
+        <w:rPr>
+          <w:rFonts w:ascii="Times New Roman" w:eastAsia="Times New Roman" w:hAnsi="Times New Roman" w:cs="Times New Roman"/>
+          <w:color w:val="A02B93" w:themeColor="accent5"/>
+          <w:lang w:val="en-US"/>
+        </w:rPr>
+        <w:t>ing</w:t>
+      </w:r>
+      <w:r>
+        <w:rPr>
+          <w:rFonts w:ascii="Times New Roman" w:eastAsia="Times New Roman" w:hAnsi="Times New Roman" w:cs="Times New Roman"/>
+          <w:color w:val="A02B93" w:themeColor="accent5"/>
+          <w:lang w:val="en-US"/>
+        </w:rPr>
+        <w:t>, explaining why it matters to the field, justifying the research effort, and providing direction for the methodology and analysis</w:t>
+      </w:r>
+      <w:r>
+        <w:rPr>
+          <w:rFonts w:ascii="Times New Roman" w:eastAsia="Times New Roman" w:hAnsi="Times New Roman" w:cs="Times New Roman"/>
+          <w:color w:val="A02B93" w:themeColor="accent5"/>
+          <w:lang w:val="en-US"/>
+        </w:rPr>
+        <w:t xml:space="preserve">. It in essence, </w:t>
+      </w:r>
+      <w:r>
+        <w:rPr>
+          <w:rFonts w:ascii="Times New Roman" w:eastAsia="Times New Roman" w:hAnsi="Times New Roman" w:cs="Times New Roman"/>
+          <w:color w:val="A02B93" w:themeColor="accent5"/>
+          <w:lang w:val="en-US"/>
+        </w:rPr>
+        <w:t>answer</w:t>
+      </w:r>
+      <w:r>
+        <w:rPr>
+          <w:rFonts w:ascii="Times New Roman" w:eastAsia="Times New Roman" w:hAnsi="Times New Roman" w:cs="Times New Roman"/>
+          <w:color w:val="A02B93" w:themeColor="accent5"/>
+          <w:lang w:val="en-US"/>
+        </w:rPr>
+        <w:t>s</w:t>
+      </w:r>
+      <w:r>
+        <w:rPr>
+          <w:rFonts w:ascii="Times New Roman" w:eastAsia="Times New Roman" w:hAnsi="Times New Roman" w:cs="Times New Roman"/>
+          <w:color w:val="A02B93" w:themeColor="accent5"/>
+          <w:lang w:val="en-US"/>
+        </w:rPr>
+        <w:t xml:space="preserve"> "what are we studying and why should anyone care" in a way that engages and demonstrates the study's relevance to both theory and practice.</w:t>
       </w:r>
     </w:p>
     <w:p>
@@ -4260,7 +4337,7 @@
   <w:abstractNum w:abstractNumId="0" w15:restartNumberingAfterBreak="0">
     <w:nsid w:val="03867835"/>
     <w:multiLevelType w:val="multilevel"/>
-    <w:tmpl w:val="03867835"/>
+    <w:tmpl w:val="E2789EFC"/>
     <w:lvl w:ilvl="0">
       <w:start w:val="1"/>
       <w:numFmt w:val="decimal"/>
@@ -4269,6 +4346,9 @@
       <w:pPr>
         <w:ind w:left="720" w:hanging="360"/>
       </w:pPr>
+      <w:rPr>
+        <w:rFonts w:ascii="Times New Roman" w:hAnsi="Times New Roman" w:cs="Times New Roman" w:hint="default"/>
+      </w:rPr>
     </w:lvl>
     <w:lvl w:ilvl="1">
       <w:start w:val="1"/>
@@ -6222,7 +6302,6 @@
   <w:style w:type="character" w:default="1" w:styleId="DefaultParagraphFont">
     <w:name w:val="Default Paragraph Font"/>
     <w:uiPriority w:val="1"/>
-    <w:semiHidden/>
     <w:unhideWhenUsed/>
   </w:style>
   <w:style w:type="table" w:default="1" w:styleId="TableNormal">
@@ -17123,6 +17202,17 @@
     <w:rPr>
       <w:color w:val="605E5C"/>
       <w:shd w:val="clear" w:color="auto" w:fill="E1DFDD"/>
+    </w:rPr>
+  </w:style>
+  <w:style w:type="paragraph" w:styleId="NormalWeb">
+    <w:name w:val="Normal (Web)"/>
+    <w:basedOn w:val="Normal"/>
+    <w:uiPriority w:val="99"/>
+    <w:semiHidden/>
+    <w:unhideWhenUsed/>
+    <w:rsid w:val="001F21D3"/>
+    <w:rPr>
+      <w:rFonts w:ascii="Times New Roman" w:hAnsi="Times New Roman" w:cs="Times New Roman"/>
     </w:rPr>
   </w:style>
 </w:styles>

</xml_diff>

<commit_message>
Revised wording of null and alternative hypotheses (H0 and H1)
</commit_message>
<xml_diff>
--- a/7COM1079_Final report_template_group A5.docx
+++ b/7COM1079_Final report_template_group A5.docx
@@ -228,21 +228,7 @@
         <w:rPr>
           <w:rFonts w:ascii="Times New Roman" w:eastAsia="Times New Roman" w:hAnsi="Times New Roman" w:cs="Times New Roman"/>
         </w:rPr>
-        <w:t xml:space="preserve">Correlation Between Applicant Income </w:t>
-      </w:r>
-      <w:proofErr w:type="gramStart"/>
-      <w:r>
-        <w:rPr>
-          <w:rFonts w:ascii="Times New Roman" w:eastAsia="Times New Roman" w:hAnsi="Times New Roman" w:cs="Times New Roman"/>
-        </w:rPr>
-        <w:t>And</w:t>
-      </w:r>
-      <w:proofErr w:type="gramEnd"/>
-      <w:r>
-        <w:rPr>
-          <w:rFonts w:ascii="Times New Roman" w:eastAsia="Times New Roman" w:hAnsi="Times New Roman" w:cs="Times New Roman"/>
-        </w:rPr>
-        <w:t xml:space="preserve"> Approved Loan Amount</w:t>
+        <w:t>Correlation Between Applicant Income And Approved Loan Amount</w:t>
       </w:r>
     </w:p>
     <w:p>
@@ -378,19 +364,8 @@
           <w:sz w:val="22"/>
           <w:szCs w:val="22"/>
         </w:rPr>
-        <w:t xml:space="preserve">          24088855 – Isaac </w:t>
-      </w:r>
-      <w:proofErr w:type="spellStart"/>
-      <w:r>
-        <w:rPr>
-          <w:rFonts w:ascii="Times New Roman" w:eastAsia="Times New Roman" w:hAnsi="Times New Roman" w:cs="Times New Roman"/>
-          <w:iCs/>
-          <w:sz w:val="22"/>
-          <w:szCs w:val="22"/>
-        </w:rPr>
-        <w:t>Kechem</w:t>
-      </w:r>
-      <w:proofErr w:type="spellEnd"/>
+        <w:t xml:space="preserve">          24088855 – Isaac Kechem</w:t>
+      </w:r>
     </w:p>
     <w:p>
       <w:pPr>
@@ -1698,23 +1673,14 @@
           <w:rFonts w:ascii="Times New Roman" w:eastAsia="Times New Roman" w:hAnsi="Times New Roman" w:cs="Times New Roman"/>
           <w:color w:val="0070C0"/>
         </w:rPr>
-        <w:t xml:space="preserve">Our dataset is made up of comprehensive loan application records that feature demographic, financial, and credit-related details. Important variables include person income, loan amount, credit score, person age, education level, employment experience, home ownership, and loan intent. It also has indicators for past loan defaults and loan status, which help in evaluating borrower risk. In this study, the main focus is on the </w:t>
-      </w:r>
-      <w:proofErr w:type="gramStart"/>
+        <w:t>The</w:t>
+      </w:r>
       <w:r>
         <w:rPr>
           <w:rFonts w:ascii="Times New Roman" w:eastAsia="Times New Roman" w:hAnsi="Times New Roman" w:cs="Times New Roman"/>
           <w:color w:val="0070C0"/>
         </w:rPr>
-        <w:t>variables</w:t>
-      </w:r>
-      <w:proofErr w:type="gramEnd"/>
-      <w:r>
-        <w:rPr>
-          <w:rFonts w:ascii="Times New Roman" w:eastAsia="Times New Roman" w:hAnsi="Times New Roman" w:cs="Times New Roman"/>
-          <w:color w:val="0070C0"/>
-        </w:rPr>
-        <w:t xml:space="preserve"> person income and loan amount, which help explore if there's a connection between applicants' income levels and the amount of loans they request or get approved for.</w:t>
+        <w:t xml:space="preserve"> dataset is made up of comprehensive loan application records that feature demographic, financial, and credit-related details. Important variables include person income, loan amount, credit score, person age, education level, employment experience, home ownership, and loan intent. It also has indicators for past loan defaults and loan status, which help in evaluating borrower risk. In this study, the main focus is on the variables person income and loan amount, which help explore if there's a connection between applicants' income levels and the amount of loans they request or get approved for.</w:t>
       </w:r>
     </w:p>
     <w:p>
@@ -1819,7 +1785,6 @@
           <w:bCs/>
         </w:rPr>
         <w:tab/>
-        <w:t>Our null hypothesis states that there is no correlation between loan amount and personal income of applicants, while our alternative hypothesis states that there is a correlation between loan amount an</w:t>
       </w:r>
       <w:r>
         <w:rPr>
@@ -1827,7 +1792,66 @@
           <w:b/>
           <w:bCs/>
         </w:rPr>
-        <w:t>d personal income of applicants of people.</w:t>
+        <w:t>The</w:t>
+      </w:r>
+      <w:r>
+        <w:rPr>
+          <w:rFonts w:ascii="Times New Roman" w:eastAsia="Times New Roman" w:hAnsi="Times New Roman" w:cs="Times New Roman"/>
+          <w:b/>
+          <w:bCs/>
+        </w:rPr>
+        <w:t xml:space="preserve"> null hypothesis </w:t>
+      </w:r>
+      <w:r>
+        <w:rPr>
+          <w:rFonts w:ascii="Times New Roman" w:eastAsia="Times New Roman" w:hAnsi="Times New Roman" w:cs="Times New Roman"/>
+          <w:b/>
+          <w:bCs/>
+        </w:rPr>
+        <w:t>(H₀)</w:t>
+      </w:r>
+      <w:r>
+        <w:rPr>
+          <w:rFonts w:ascii="Times New Roman" w:eastAsia="Times New Roman" w:hAnsi="Times New Roman" w:cs="Times New Roman"/>
+          <w:b/>
+          <w:bCs/>
+        </w:rPr>
+        <w:t xml:space="preserve"> </w:t>
+      </w:r>
+      <w:r>
+        <w:rPr>
+          <w:rFonts w:ascii="Times New Roman" w:eastAsia="Times New Roman" w:hAnsi="Times New Roman" w:cs="Times New Roman"/>
+          <w:b/>
+          <w:bCs/>
+        </w:rPr>
+        <w:t>states that there is no correlation between loan amount and personal income of applicants, while alternative hypothesis</w:t>
+      </w:r>
+      <w:r>
+        <w:t xml:space="preserve"> </w:t>
+      </w:r>
+      <w:r>
+        <w:rPr>
+          <w:rFonts w:ascii="Times New Roman" w:eastAsia="Times New Roman" w:hAnsi="Times New Roman" w:cs="Times New Roman"/>
+          <w:b/>
+          <w:bCs/>
+        </w:rPr>
+        <w:t>(H₁)</w:t>
+      </w:r>
+      <w:r>
+        <w:rPr>
+          <w:rFonts w:ascii="Times New Roman" w:eastAsia="Times New Roman" w:hAnsi="Times New Roman" w:cs="Times New Roman"/>
+          <w:b/>
+          <w:bCs/>
+        </w:rPr>
+        <w:t xml:space="preserve"> states that there is a correlation between loan amount an</w:t>
+      </w:r>
+      <w:r>
+        <w:rPr>
+          <w:rFonts w:ascii="Times New Roman" w:eastAsia="Times New Roman" w:hAnsi="Times New Roman" w:cs="Times New Roman"/>
+          <w:b/>
+          <w:bCs/>
+        </w:rPr>
+        <w:t>d personal income of applicants.</w:t>
       </w:r>
     </w:p>
     <w:p>
@@ -2055,23 +2079,32 @@
           <w:rFonts w:ascii="Times New Roman" w:eastAsia="Times New Roman" w:hAnsi="Times New Roman" w:cs="Times New Roman"/>
           <w:color w:val="0070C0"/>
         </w:rPr>
-        <w:t xml:space="preserve">A key study by Delis, Hasan, and </w:t>
-      </w:r>
-      <w:proofErr w:type="spellStart"/>
-      <w:r>
+        <w:t>A key study by Delis, Hasan, and Tsoumas (2019) looks into how income affects the demand for mortgage loans using data from individual applicants. The researchers discovered that the sensitivity of loan demand to increases in personal income has decreased over time, especially among middle- and lower-income groups. This indicates that a rise in income does not always lead to a proportionate increase in loan amounts, which is crucial for this research as it suggests that a straightforward linear relationship may not always be present, particularly when examining synthetic datasets.</w:t>
+      </w:r>
+    </w:p>
+    <w:p>
+      <w:pPr>
+        <w:ind w:left="1440"/>
         <w:rPr>
           <w:rFonts w:ascii="Times New Roman" w:eastAsia="Times New Roman" w:hAnsi="Times New Roman" w:cs="Times New Roman"/>
           <w:color w:val="0070C0"/>
         </w:rPr>
-        <w:t>Tsoumas</w:t>
-      </w:r>
-      <w:proofErr w:type="spellEnd"/>
-      <w:r>
+      </w:pPr>
+    </w:p>
+    <w:p>
+      <w:pPr>
+        <w:ind w:left="1440"/>
         <w:rPr>
           <w:rFonts w:ascii="Times New Roman" w:eastAsia="Times New Roman" w:hAnsi="Times New Roman" w:cs="Times New Roman"/>
           <w:color w:val="0070C0"/>
         </w:rPr>
-        <w:t xml:space="preserve"> (2019) looks into how income affects the demand for mortgage loans using data from individual applicants. The researchers discovered that the sensitivity of loan demand to increases in personal income has decreased over time, especially among middle- and lower-income groups. This indicates that a rise in income does not always lead to a proportionate increase in loan amounts, which is crucial for this research as it suggests that a straightforward linear relationship may not always be present, particularly when examining synthetic datasets.</w:t>
+      </w:pPr>
+      <w:r>
+        <w:rPr>
+          <w:rFonts w:ascii="Times New Roman" w:eastAsia="Times New Roman" w:hAnsi="Times New Roman" w:cs="Times New Roman"/>
+          <w:color w:val="0070C0"/>
+        </w:rPr>
+        <w:t>Niu, Ren, and Li (2019) show how peer-to-peer lending platforms enhance credit scoring by merging traditional financial data with non-traditional information like social network traits. While their study mainly targets default prediction instead of loan size, it emphasizes that income by itself often fails to fully account for borrowing choices. This reinforces the notion that findings from datasets with limited variables should be approached with caution.</w:t>
       </w:r>
     </w:p>
     <w:p>
@@ -2096,103 +2129,30 @@
           <w:rFonts w:ascii="Times New Roman" w:eastAsia="Times New Roman" w:hAnsi="Times New Roman" w:cs="Times New Roman"/>
           <w:color w:val="0070C0"/>
         </w:rPr>
-        <w:t>Niu, Ren, and Li (2019) show how peer-to-peer lending platforms enhance credit scoring by merging traditional financial data with non-traditional information like social network traits. While their study mainly targets default prediction instead of loan size, it emphasizes that income by itself often fails to fully account for borrowing choices. This reinforces the notion that findings from datasets with limited variables should be approached with caution.</w:t>
-      </w:r>
+        <w:t>Guo et al. (2023) explore how household income and financial literacy influence borrowing behavior and access to credit in rural China. Their results indicate that higher income greatly boosts the chances of loan approval and access to funding. These findings support the idea that income can affect loan demand and borrowing behavior, lending external validity to this study despite relying on synthetic data.</w:t>
+      </w:r>
+    </w:p>
+    <w:p>
+      <w:pPr>
+        <w:rPr>
+          <w:rFonts w:ascii="Times New Roman" w:eastAsia="Times New Roman" w:hAnsi="Times New Roman" w:cs="Times New Roman"/>
+          <w:color w:val="0070C0"/>
+        </w:rPr>
+      </w:pPr>
     </w:p>
     <w:p>
       <w:pPr>
         <w:ind w:left="1440"/>
         <w:rPr>
           <w:rFonts w:ascii="Times New Roman" w:eastAsia="Times New Roman" w:hAnsi="Times New Roman" w:cs="Times New Roman"/>
+        </w:rPr>
+      </w:pPr>
+      <w:r>
+        <w:rPr>
+          <w:rFonts w:ascii="Times New Roman" w:eastAsia="Times New Roman" w:hAnsi="Times New Roman" w:cs="Times New Roman"/>
           <w:color w:val="0070C0"/>
         </w:rPr>
-      </w:pPr>
-    </w:p>
-    <w:p>
-      <w:pPr>
-        <w:ind w:left="1440"/>
-        <w:rPr>
-          <w:rFonts w:ascii="Times New Roman" w:eastAsia="Times New Roman" w:hAnsi="Times New Roman" w:cs="Times New Roman"/>
-          <w:color w:val="0070C0"/>
-        </w:rPr>
-      </w:pPr>
-      <w:r>
-        <w:rPr>
-          <w:rFonts w:ascii="Times New Roman" w:eastAsia="Times New Roman" w:hAnsi="Times New Roman" w:cs="Times New Roman"/>
-          <w:color w:val="0070C0"/>
-        </w:rPr>
-        <w:t xml:space="preserve">Guo et al. (2023) explore how household income and financial literacy influence borrowing </w:t>
-      </w:r>
-      <w:proofErr w:type="spellStart"/>
-      <w:r>
-        <w:rPr>
-          <w:rFonts w:ascii="Times New Roman" w:eastAsia="Times New Roman" w:hAnsi="Times New Roman" w:cs="Times New Roman"/>
-          <w:color w:val="0070C0"/>
-        </w:rPr>
-        <w:t>behavior</w:t>
-      </w:r>
-      <w:proofErr w:type="spellEnd"/>
-      <w:r>
-        <w:rPr>
-          <w:rFonts w:ascii="Times New Roman" w:eastAsia="Times New Roman" w:hAnsi="Times New Roman" w:cs="Times New Roman"/>
-          <w:color w:val="0070C0"/>
-        </w:rPr>
-        <w:t xml:space="preserve"> and access to credit in rural China. Their results indicate that higher income greatly boosts the chances of loan approval and access to funding. These findings support the idea that income can affect loan demand and borrowing </w:t>
-      </w:r>
-      <w:proofErr w:type="spellStart"/>
-      <w:r>
-        <w:rPr>
-          <w:rFonts w:ascii="Times New Roman" w:eastAsia="Times New Roman" w:hAnsi="Times New Roman" w:cs="Times New Roman"/>
-          <w:color w:val="0070C0"/>
-        </w:rPr>
-        <w:t>behavior</w:t>
-      </w:r>
-      <w:proofErr w:type="spellEnd"/>
-      <w:r>
-        <w:rPr>
-          <w:rFonts w:ascii="Times New Roman" w:eastAsia="Times New Roman" w:hAnsi="Times New Roman" w:cs="Times New Roman"/>
-          <w:color w:val="0070C0"/>
-        </w:rPr>
-        <w:t>, lending external validity to this study despite relying on synthetic data.</w:t>
-      </w:r>
-    </w:p>
-    <w:p>
-      <w:pPr>
-        <w:rPr>
-          <w:rFonts w:ascii="Times New Roman" w:eastAsia="Times New Roman" w:hAnsi="Times New Roman" w:cs="Times New Roman"/>
-          <w:color w:val="0070C0"/>
-        </w:rPr>
-      </w:pPr>
-    </w:p>
-    <w:p>
-      <w:pPr>
-        <w:ind w:left="1440"/>
-        <w:rPr>
-          <w:rFonts w:ascii="Times New Roman" w:eastAsia="Times New Roman" w:hAnsi="Times New Roman" w:cs="Times New Roman"/>
-        </w:rPr>
-      </w:pPr>
-      <w:r>
-        <w:rPr>
-          <w:rFonts w:ascii="Times New Roman" w:eastAsia="Times New Roman" w:hAnsi="Times New Roman" w:cs="Times New Roman"/>
-          <w:color w:val="0070C0"/>
-        </w:rPr>
-        <w:t xml:space="preserve">Collectively, these studies imply that personal income is a significant but not the sole factor influencing loan demand and loan size, as its impact varies based on other borrower traits, credit history, and the economic environment (Delis, Hasan, and </w:t>
-      </w:r>
-      <w:proofErr w:type="spellStart"/>
-      <w:r>
-        <w:rPr>
-          <w:rFonts w:ascii="Times New Roman" w:eastAsia="Times New Roman" w:hAnsi="Times New Roman" w:cs="Times New Roman"/>
-          <w:color w:val="0070C0"/>
-        </w:rPr>
-        <w:t>Tsoumas</w:t>
-      </w:r>
-      <w:proofErr w:type="spellEnd"/>
-      <w:r>
-        <w:rPr>
-          <w:rFonts w:ascii="Times New Roman" w:eastAsia="Times New Roman" w:hAnsi="Times New Roman" w:cs="Times New Roman"/>
-          <w:color w:val="0070C0"/>
-        </w:rPr>
-        <w:t>, 2019; Niu, Ren, and Li, 2019; Guo et al., 2023).</w:t>
+        <w:t>Collectively, these studies imply that personal income is a significant but not the sole factor influencing loan demand and loan size, as its impact varies based on other borrower traits, credit history, and the economic environment (Delis, Hasan, and Tsoumas, 2019; Niu, Ren, and Li, 2019; Guo et al., 2023).</w:t>
       </w:r>
     </w:p>
     <w:p>
@@ -2358,21 +2318,7 @@
         <w:rPr>
           <w:rFonts w:ascii="Times New Roman" w:eastAsia="Times New Roman" w:hAnsi="Times New Roman" w:cs="Times New Roman"/>
         </w:rPr>
-        <w:t xml:space="preserve">We chose a scatter plot to show the relationship between Loan amount and personal income. In our case the correlation of the two </w:t>
-      </w:r>
-      <w:proofErr w:type="gramStart"/>
-      <w:r>
-        <w:rPr>
-          <w:rFonts w:ascii="Times New Roman" w:eastAsia="Times New Roman" w:hAnsi="Times New Roman" w:cs="Times New Roman"/>
-        </w:rPr>
-        <w:t>variable</w:t>
-      </w:r>
-      <w:proofErr w:type="gramEnd"/>
-      <w:r>
-        <w:rPr>
-          <w:rFonts w:ascii="Times New Roman" w:eastAsia="Times New Roman" w:hAnsi="Times New Roman" w:cs="Times New Roman"/>
-        </w:rPr>
-        <w:t xml:space="preserve"> in question.</w:t>
+        <w:t>We chose a scatter plot to show the relationship between Loan amount and personal income. In our case the correlation of the two variable in question.</w:t>
       </w:r>
     </w:p>
     <w:p>
@@ -3173,23 +3119,7 @@
           <w:rFonts w:ascii="Times New Roman" w:hAnsi="Times New Roman" w:cs="Times New Roman"/>
           <w:color w:val="FF0000"/>
         </w:rPr>
-        <w:t xml:space="preserve">Our group used our time wisely during the discussion, ensuring that each agenda item was addressed thoroughly. We allocated sufficient time for sharing ideas, </w:t>
-      </w:r>
-      <w:proofErr w:type="spellStart"/>
-      <w:r>
-        <w:rPr>
-          <w:rFonts w:ascii="Times New Roman" w:hAnsi="Times New Roman" w:cs="Times New Roman"/>
-          <w:color w:val="FF0000"/>
-        </w:rPr>
-        <w:t>analyzing</w:t>
-      </w:r>
-      <w:proofErr w:type="spellEnd"/>
-      <w:r>
-        <w:rPr>
-          <w:rFonts w:ascii="Times New Roman" w:hAnsi="Times New Roman" w:cs="Times New Roman"/>
-          <w:color w:val="FF0000"/>
-        </w:rPr>
-        <w:t xml:space="preserve"> key points, and providing feedback, which allowed us to stay organized and productive. By planning our discussion in advance and adhering to our schedule, we avoided unnecessary delays and maintained focus. This efficient use of time contributed to a smooth, structured, and effective group discussion, enhancing both participation and outcomes.</w:t>
+        <w:t>Our group used our time wisely during the discussion, ensuring that each agenda item was addressed thoroughly. We allocated sufficient time for sharing ideas, analyzing key points, and providing feedback, which allowed us to stay organized and productive. By planning our discussion in advance and adhering to our schedule, we avoided unnecessary delays and maintained focus. This efficient use of time contributed to a smooth, structured, and effective group discussion, enhancing both participation and outcomes.</w:t>
       </w:r>
     </w:p>
     <w:p>
@@ -3429,7 +3359,7 @@
           <w:color w:val="A02B93" w:themeColor="accent5"/>
           <w:lang w:val="en-US"/>
         </w:rPr>
-        <w:t>The problem statement and research motivation establish the foundation o</w:t>
+        <w:t xml:space="preserve">The problem statement and research motivation establish the foundation of </w:t>
       </w:r>
       <w:r>
         <w:rPr>
@@ -3437,56 +3367,8 @@
           <w:color w:val="A02B93" w:themeColor="accent5"/>
           <w:lang w:val="en-US"/>
         </w:rPr>
-        <w:t xml:space="preserve">f </w:t>
-      </w:r>
-      <w:r>
-        <w:rPr>
-          <w:rFonts w:ascii="Times New Roman" w:eastAsia="Times New Roman" w:hAnsi="Times New Roman" w:cs="Times New Roman"/>
-          <w:color w:val="A02B93" w:themeColor="accent5"/>
-          <w:lang w:val="en-US"/>
-        </w:rPr>
         <w:lastRenderedPageBreak/>
-        <w:t>our</w:t>
-      </w:r>
-      <w:r>
-        <w:rPr>
-          <w:rFonts w:ascii="Times New Roman" w:eastAsia="Times New Roman" w:hAnsi="Times New Roman" w:cs="Times New Roman"/>
-          <w:color w:val="A02B93" w:themeColor="accent5"/>
-          <w:lang w:val="en-US"/>
-        </w:rPr>
-        <w:t xml:space="preserve"> study by clearly defining what issue </w:t>
-      </w:r>
-      <w:r>
-        <w:rPr>
-          <w:rFonts w:ascii="Times New Roman" w:eastAsia="Times New Roman" w:hAnsi="Times New Roman" w:cs="Times New Roman"/>
-          <w:color w:val="A02B93" w:themeColor="accent5"/>
-          <w:lang w:val="en-US"/>
-        </w:rPr>
-        <w:t>we are</w:t>
-      </w:r>
-      <w:r>
-        <w:rPr>
-          <w:rFonts w:ascii="Times New Roman" w:eastAsia="Times New Roman" w:hAnsi="Times New Roman" w:cs="Times New Roman"/>
-          <w:color w:val="A02B93" w:themeColor="accent5"/>
-          <w:lang w:val="en-US"/>
-        </w:rPr>
-        <w:t xml:space="preserve"> investigat</w:t>
-      </w:r>
-      <w:r>
-        <w:rPr>
-          <w:rFonts w:ascii="Times New Roman" w:eastAsia="Times New Roman" w:hAnsi="Times New Roman" w:cs="Times New Roman"/>
-          <w:color w:val="A02B93" w:themeColor="accent5"/>
-          <w:lang w:val="en-US"/>
-        </w:rPr>
-        <w:t>ing</w:t>
-      </w:r>
-      <w:r>
-        <w:rPr>
-          <w:rFonts w:ascii="Times New Roman" w:eastAsia="Times New Roman" w:hAnsi="Times New Roman" w:cs="Times New Roman"/>
-          <w:color w:val="A02B93" w:themeColor="accent5"/>
-          <w:lang w:val="en-US"/>
-        </w:rPr>
-        <w:t>, explaining why it matters to the field, justifying the research effort, and providing direction for the methodology and analysis</w:t>
+        <w:t>our study by clearly defining what issue we are investigating, explaining why it matters to the field, justifying the research effort, and providing direction for the methodology and analysis</w:t>
       </w:r>
       <w:r>
         <w:rPr>
@@ -3842,25 +3724,7 @@
           <w:color w:val="0070C0"/>
           <w:lang w:val="en-US"/>
         </w:rPr>
-        <w:t xml:space="preserve">Delis, M.D., Hasan, I. and </w:t>
-      </w:r>
-      <w:proofErr w:type="spellStart"/>
-      <w:r>
-        <w:rPr>
-          <w:rFonts w:ascii="Times New Roman" w:eastAsia="Times New Roman" w:hAnsi="Times New Roman" w:cs="Times New Roman"/>
-          <w:color w:val="0070C0"/>
-          <w:lang w:val="en-US"/>
-        </w:rPr>
-        <w:t>Tsoumas</w:t>
-      </w:r>
-      <w:proofErr w:type="spellEnd"/>
-      <w:r>
-        <w:rPr>
-          <w:rFonts w:ascii="Times New Roman" w:eastAsia="Times New Roman" w:hAnsi="Times New Roman" w:cs="Times New Roman"/>
-          <w:color w:val="0070C0"/>
-          <w:lang w:val="en-US"/>
-        </w:rPr>
-        <w:t xml:space="preserve">, C. (2019) ‘The income elasticity of mortgage loan demand’, </w:t>
+        <w:t xml:space="preserve">Delis, M.D., Hasan, I. and Tsoumas, C. (2019) ‘The income elasticity of mortgage loan demand’, </w:t>
       </w:r>
       <w:r>
         <w:rPr>
@@ -4041,19 +3905,11 @@
           <w:rFonts w:ascii="Times New Roman" w:eastAsia="Times New Roman" w:hAnsi="Times New Roman" w:cs="Times New Roman"/>
         </w:rPr>
       </w:pPr>
-      <w:proofErr w:type="spellStart"/>
-      <w:r>
-        <w:rPr>
-          <w:rFonts w:ascii="Times New Roman" w:eastAsia="Times New Roman" w:hAnsi="Times New Roman" w:cs="Times New Roman"/>
-        </w:rPr>
-        <w:t>Analysis.R</w:t>
-      </w:r>
-      <w:proofErr w:type="spellEnd"/>
-      <w:r>
-        <w:rPr>
-          <w:rFonts w:ascii="Times New Roman" w:eastAsia="Times New Roman" w:hAnsi="Times New Roman" w:cs="Times New Roman"/>
-        </w:rPr>
-        <w:t xml:space="preserve"> code with the appropriate statistics to test the hypotheses. </w:t>
+      <w:r>
+        <w:rPr>
+          <w:rFonts w:ascii="Times New Roman" w:eastAsia="Times New Roman" w:hAnsi="Times New Roman" w:cs="Times New Roman"/>
+        </w:rPr>
+        <w:t xml:space="preserve">Analysis.R code with the appropriate statistics to test the hypotheses. </w:t>
       </w:r>
     </w:p>
     <w:p>
@@ -6302,6 +6158,7 @@
   <w:style w:type="character" w:default="1" w:styleId="DefaultParagraphFont">
     <w:name w:val="Default Paragraph Font"/>
     <w:uiPriority w:val="1"/>
+    <w:semiHidden/>
     <w:unhideWhenUsed/>
   </w:style>
   <w:style w:type="table" w:default="1" w:styleId="TableNormal">

</xml_diff>

<commit_message>
updated 5.6 Github log
</commit_message>
<xml_diff>
--- a/7COM1079_Final report_template_group A5.docx
+++ b/7COM1079_Final report_template_group A5.docx
@@ -3401,17 +3401,147 @@
     </w:p>
     <w:p>
       <w:pPr>
+        <w:rPr>
+          <w:rFonts w:eastAsia="Times New Roman"/>
+          <w:color w:val="0070C0"/>
+          <w:lang w:val="en-US"/>
+        </w:rPr>
+      </w:pPr>
+      <w:r>
+        <w:rPr>
+          <w:rFonts w:eastAsia="Times New Roman"/>
+          <w:color w:val="0070C0"/>
+          <w:lang w:val="en-US"/>
+        </w:rPr>
+        <w:t>The GitHub log (Appendix B) demonstrates consistent collaboration and progress throughout the project. Three key commits include:</w:t>
+      </w:r>
+    </w:p>
+    <w:p>
+      <w:pPr>
+        <w:numPr>
+          <w:ilvl w:val="0"/>
+          <w:numId w:val="14"/>
+        </w:numPr>
+        <w:tabs>
+          <w:tab w:val="num" w:pos="720"/>
+        </w:tabs>
+        <w:rPr>
+          <w:rFonts w:ascii="Times New Roman" w:eastAsia="Times New Roman" w:hAnsi="Times New Roman" w:cs="Times New Roman"/>
+          <w:color w:val="0070C0"/>
+          <w:lang w:val="en-US"/>
+        </w:rPr>
+      </w:pPr>
+      <w:r>
+        <w:rPr>
+          <w:rFonts w:ascii="Times New Roman" w:eastAsia="Times New Roman" w:hAnsi="Times New Roman" w:cs="Times New Roman"/>
+          <w:b/>
+          <w:bCs/>
+          <w:color w:val="0070C0"/>
+          <w:lang w:val="en-US"/>
+        </w:rPr>
+        <w:t>Initial repository setup</w:t>
+      </w:r>
+      <w:r>
+        <w:rPr>
+          <w:rFonts w:ascii="Times New Roman" w:eastAsia="Times New Roman" w:hAnsi="Times New Roman" w:cs="Times New Roman"/>
+          <w:color w:val="0070C0"/>
+          <w:lang w:val="en-US"/>
+        </w:rPr>
+        <w:t xml:space="preserve"> – established the project structure and added dataset placeholders.</w:t>
+      </w:r>
+    </w:p>
+    <w:p>
+      <w:pPr>
+        <w:numPr>
+          <w:ilvl w:val="0"/>
+          <w:numId w:val="14"/>
+        </w:numPr>
+        <w:tabs>
+          <w:tab w:val="num" w:pos="720"/>
+        </w:tabs>
+        <w:rPr>
+          <w:rFonts w:ascii="Times New Roman" w:eastAsia="Times New Roman" w:hAnsi="Times New Roman" w:cs="Times New Roman"/>
+          <w:color w:val="0070C0"/>
+          <w:lang w:val="en-US"/>
+        </w:rPr>
+      </w:pPr>
+      <w:r>
+        <w:rPr>
+          <w:rFonts w:ascii="Times New Roman" w:eastAsia="Times New Roman" w:hAnsi="Times New Roman" w:cs="Times New Roman"/>
+          <w:b/>
+          <w:bCs/>
+          <w:color w:val="0070C0"/>
+          <w:lang w:val="en-US"/>
+        </w:rPr>
+        <w:t>Analysis script added</w:t>
+      </w:r>
+      <w:r>
+        <w:rPr>
+          <w:rFonts w:ascii="Times New Roman" w:eastAsia="Times New Roman" w:hAnsi="Times New Roman" w:cs="Times New Roman"/>
+          <w:color w:val="0070C0"/>
+          <w:lang w:val="en-US"/>
+        </w:rPr>
+        <w:t xml:space="preserve"> – implemented R code for correlation testing, enabling reproducible results.</w:t>
+      </w:r>
+    </w:p>
+    <w:p>
+      <w:pPr>
+        <w:numPr>
+          <w:ilvl w:val="0"/>
+          <w:numId w:val="14"/>
+        </w:numPr>
+        <w:tabs>
+          <w:tab w:val="num" w:pos="720"/>
+        </w:tabs>
+        <w:rPr>
+          <w:rFonts w:ascii="Times New Roman" w:eastAsia="Times New Roman" w:hAnsi="Times New Roman" w:cs="Times New Roman"/>
+          <w:color w:val="0070C0"/>
+          <w:lang w:val="en-US"/>
+        </w:rPr>
+      </w:pPr>
+      <w:r>
+        <w:rPr>
+          <w:rFonts w:ascii="Times New Roman" w:eastAsia="Times New Roman" w:hAnsi="Times New Roman" w:cs="Times New Roman"/>
+          <w:b/>
+          <w:bCs/>
+          <w:color w:val="0070C0"/>
+          <w:lang w:val="en-US"/>
+        </w:rPr>
+        <w:t>Visualization update</w:t>
+      </w:r>
+      <w:r>
+        <w:rPr>
+          <w:rFonts w:ascii="Times New Roman" w:eastAsia="Times New Roman" w:hAnsi="Times New Roman" w:cs="Times New Roman"/>
+          <w:color w:val="0070C0"/>
+          <w:lang w:val="en-US"/>
+        </w:rPr>
+        <w:t xml:space="preserve"> – added scatter plot and histogram, improving clarity of data insights.</w:t>
+      </w:r>
+    </w:p>
+    <w:p>
+      <w:pPr>
+        <w:rPr>
+          <w:rFonts w:ascii="Times New Roman" w:eastAsia="Times New Roman" w:hAnsi="Times New Roman" w:cs="Times New Roman"/>
+          <w:color w:val="0070C0"/>
+          <w:lang w:val="en-US"/>
+        </w:rPr>
+      </w:pPr>
+      <w:r>
+        <w:rPr>
+          <w:rFonts w:ascii="Times New Roman" w:eastAsia="Times New Roman" w:hAnsi="Times New Roman" w:cs="Times New Roman"/>
+          <w:color w:val="0070C0"/>
+          <w:lang w:val="en-US"/>
+        </w:rPr>
+        <w:t>These commits reflect structured workflow, effective task allocation, and consistent progress monitoring during the project.</w:t>
+      </w:r>
+    </w:p>
+    <w:p>
+      <w:pPr>
         <w:ind w:left="1440"/>
         <w:rPr>
           <w:rFonts w:ascii="Times New Roman" w:eastAsia="Times New Roman" w:hAnsi="Times New Roman" w:cs="Times New Roman"/>
         </w:rPr>
       </w:pPr>
-      <w:r>
-        <w:rPr>
-          <w:rFonts w:ascii="Times New Roman" w:eastAsia="Times New Roman" w:hAnsi="Times New Roman" w:cs="Times New Roman"/>
-        </w:rPr>
-        <w:t xml:space="preserve"> </w:t>
-      </w:r>
     </w:p>
     <w:p>
       <w:pPr>
@@ -3609,8 +3739,11 @@
         <w:rPr>
           <w:rFonts w:ascii="Times New Roman" w:eastAsia="Times New Roman" w:hAnsi="Times New Roman" w:cs="Times New Roman"/>
         </w:rPr>
+        <w:lastRenderedPageBreak/>
         <w:t>Harvard (author, date) format.</w:t>
       </w:r>
+      <w:bookmarkStart w:id="0" w:name="_GoBack"/>
+      <w:bookmarkEnd w:id="0"/>
     </w:p>
     <w:p>
       <w:pPr>
@@ -3743,18 +3876,7 @@
           <w:color w:val="0070C0"/>
           <w:lang w:val="en-US"/>
         </w:rPr>
-        <w:lastRenderedPageBreak/>
-        <w:t>Agarwal, S., Ben-David, I., Chomsisengphet, S. and Evanoff</w:t>
-      </w:r>
-      <w:bookmarkStart w:id="0" w:name="_GoBack"/>
-      <w:bookmarkEnd w:id="0"/>
-      <w:r>
-        <w:rPr>
-          <w:rFonts w:ascii="Times New Roman" w:eastAsia="Times New Roman" w:hAnsi="Times New Roman" w:cs="Times New Roman"/>
-          <w:color w:val="0070C0"/>
-          <w:lang w:val="en-US"/>
-        </w:rPr>
-        <w:t xml:space="preserve">, D.D., 2018. </w:t>
+        <w:t xml:space="preserve">Agarwal, S., Ben-David, I., Chomsisengphet, S. and Evanoff, D.D., 2018. </w:t>
       </w:r>
       <w:r>
         <w:rPr>
@@ -4263,6 +4385,119 @@
     </w:lvl>
   </w:abstractNum>
   <w:abstractNum w:abstractNumId="1" w15:restartNumberingAfterBreak="0">
+    <w:nsid w:val="05DB472A"/>
+    <w:multiLevelType w:val="multilevel"/>
+    <w:tmpl w:val="AE6E2B06"/>
+    <w:lvl w:ilvl="0">
+      <w:start w:val="1"/>
+      <w:numFmt w:val="decimal"/>
+      <w:lvlText w:val="%1."/>
+      <w:lvlJc w:val="left"/>
+      <w:pPr>
+        <w:tabs>
+          <w:tab w:val="num" w:pos="1440"/>
+        </w:tabs>
+        <w:ind w:left="1440" w:hanging="360"/>
+      </w:pPr>
+    </w:lvl>
+    <w:lvl w:ilvl="1" w:tentative="1">
+      <w:start w:val="1"/>
+      <w:numFmt w:val="decimal"/>
+      <w:lvlText w:val="%2."/>
+      <w:lvlJc w:val="left"/>
+      <w:pPr>
+        <w:tabs>
+          <w:tab w:val="num" w:pos="2160"/>
+        </w:tabs>
+        <w:ind w:left="2160" w:hanging="360"/>
+      </w:pPr>
+    </w:lvl>
+    <w:lvl w:ilvl="2" w:tentative="1">
+      <w:start w:val="1"/>
+      <w:numFmt w:val="decimal"/>
+      <w:lvlText w:val="%3."/>
+      <w:lvlJc w:val="left"/>
+      <w:pPr>
+        <w:tabs>
+          <w:tab w:val="num" w:pos="2880"/>
+        </w:tabs>
+        <w:ind w:left="2880" w:hanging="360"/>
+      </w:pPr>
+    </w:lvl>
+    <w:lvl w:ilvl="3" w:tentative="1">
+      <w:start w:val="1"/>
+      <w:numFmt w:val="decimal"/>
+      <w:lvlText w:val="%4."/>
+      <w:lvlJc w:val="left"/>
+      <w:pPr>
+        <w:tabs>
+          <w:tab w:val="num" w:pos="3600"/>
+        </w:tabs>
+        <w:ind w:left="3600" w:hanging="360"/>
+      </w:pPr>
+    </w:lvl>
+    <w:lvl w:ilvl="4" w:tentative="1">
+      <w:start w:val="1"/>
+      <w:numFmt w:val="decimal"/>
+      <w:lvlText w:val="%5."/>
+      <w:lvlJc w:val="left"/>
+      <w:pPr>
+        <w:tabs>
+          <w:tab w:val="num" w:pos="4320"/>
+        </w:tabs>
+        <w:ind w:left="4320" w:hanging="360"/>
+      </w:pPr>
+    </w:lvl>
+    <w:lvl w:ilvl="5" w:tentative="1">
+      <w:start w:val="1"/>
+      <w:numFmt w:val="decimal"/>
+      <w:lvlText w:val="%6."/>
+      <w:lvlJc w:val="left"/>
+      <w:pPr>
+        <w:tabs>
+          <w:tab w:val="num" w:pos="5040"/>
+        </w:tabs>
+        <w:ind w:left="5040" w:hanging="360"/>
+      </w:pPr>
+    </w:lvl>
+    <w:lvl w:ilvl="6" w:tentative="1">
+      <w:start w:val="1"/>
+      <w:numFmt w:val="decimal"/>
+      <w:lvlText w:val="%7."/>
+      <w:lvlJc w:val="left"/>
+      <w:pPr>
+        <w:tabs>
+          <w:tab w:val="num" w:pos="5760"/>
+        </w:tabs>
+        <w:ind w:left="5760" w:hanging="360"/>
+      </w:pPr>
+    </w:lvl>
+    <w:lvl w:ilvl="7" w:tentative="1">
+      <w:start w:val="1"/>
+      <w:numFmt w:val="decimal"/>
+      <w:lvlText w:val="%8."/>
+      <w:lvlJc w:val="left"/>
+      <w:pPr>
+        <w:tabs>
+          <w:tab w:val="num" w:pos="6480"/>
+        </w:tabs>
+        <w:ind w:left="6480" w:hanging="360"/>
+      </w:pPr>
+    </w:lvl>
+    <w:lvl w:ilvl="8" w:tentative="1">
+      <w:start w:val="1"/>
+      <w:numFmt w:val="decimal"/>
+      <w:lvlText w:val="%9."/>
+      <w:lvlJc w:val="left"/>
+      <w:pPr>
+        <w:tabs>
+          <w:tab w:val="num" w:pos="7200"/>
+        </w:tabs>
+        <w:ind w:left="7200" w:hanging="360"/>
+      </w:pPr>
+    </w:lvl>
+  </w:abstractNum>
+  <w:abstractNum w:abstractNumId="2" w15:restartNumberingAfterBreak="0">
     <w:nsid w:val="0619E8FD"/>
     <w:multiLevelType w:val="multilevel"/>
     <w:tmpl w:val="0619E8FD"/>
@@ -4348,7 +4583,7 @@
       </w:pPr>
     </w:lvl>
   </w:abstractNum>
-  <w:abstractNum w:abstractNumId="2" w15:restartNumberingAfterBreak="0">
+  <w:abstractNum w:abstractNumId="3" w15:restartNumberingAfterBreak="0">
     <w:nsid w:val="08BB5A03"/>
     <w:multiLevelType w:val="multilevel"/>
     <w:tmpl w:val="08BB5A03"/>
@@ -4461,7 +4696,7 @@
       </w:rPr>
     </w:lvl>
   </w:abstractNum>
-  <w:abstractNum w:abstractNumId="3" w15:restartNumberingAfterBreak="0">
+  <w:abstractNum w:abstractNumId="4" w15:restartNumberingAfterBreak="0">
     <w:nsid w:val="1C5D3AF2"/>
     <w:multiLevelType w:val="multilevel"/>
     <w:tmpl w:val="1C5D3AF2"/>
@@ -4574,7 +4809,7 @@
       </w:rPr>
     </w:lvl>
   </w:abstractNum>
-  <w:abstractNum w:abstractNumId="4" w15:restartNumberingAfterBreak="0">
+  <w:abstractNum w:abstractNumId="5" w15:restartNumberingAfterBreak="0">
     <w:nsid w:val="25481131"/>
     <w:multiLevelType w:val="multilevel"/>
     <w:tmpl w:val="25481131"/>
@@ -4687,7 +4922,7 @@
       </w:rPr>
     </w:lvl>
   </w:abstractNum>
-  <w:abstractNum w:abstractNumId="5" w15:restartNumberingAfterBreak="0">
+  <w:abstractNum w:abstractNumId="6" w15:restartNumberingAfterBreak="0">
     <w:nsid w:val="3BD0A676"/>
     <w:multiLevelType w:val="multilevel"/>
     <w:tmpl w:val="3BD0A676"/>
@@ -4800,7 +5035,7 @@
       </w:rPr>
     </w:lvl>
   </w:abstractNum>
-  <w:abstractNum w:abstractNumId="6" w15:restartNumberingAfterBreak="0">
+  <w:abstractNum w:abstractNumId="7" w15:restartNumberingAfterBreak="0">
     <w:nsid w:val="3CEA41A4"/>
     <w:multiLevelType w:val="multilevel"/>
     <w:tmpl w:val="3CEA41A4"/>
@@ -4886,7 +5121,7 @@
       </w:pPr>
     </w:lvl>
   </w:abstractNum>
-  <w:abstractNum w:abstractNumId="7" w15:restartNumberingAfterBreak="0">
+  <w:abstractNum w:abstractNumId="8" w15:restartNumberingAfterBreak="0">
     <w:nsid w:val="41A2DE95"/>
     <w:multiLevelType w:val="multilevel"/>
     <w:tmpl w:val="41A2DE95"/>
@@ -4999,7 +5234,7 @@
       </w:rPr>
     </w:lvl>
   </w:abstractNum>
-  <w:abstractNum w:abstractNumId="8" w15:restartNumberingAfterBreak="0">
+  <w:abstractNum w:abstractNumId="9" w15:restartNumberingAfterBreak="0">
     <w:nsid w:val="42202A9B"/>
     <w:multiLevelType w:val="multilevel"/>
     <w:tmpl w:val="42202A9B"/>
@@ -5112,7 +5347,7 @@
       </w:rPr>
     </w:lvl>
   </w:abstractNum>
-  <w:abstractNum w:abstractNumId="9" w15:restartNumberingAfterBreak="0">
+  <w:abstractNum w:abstractNumId="10" w15:restartNumberingAfterBreak="0">
     <w:nsid w:val="52DF187A"/>
     <w:multiLevelType w:val="multilevel"/>
     <w:tmpl w:val="52DF187A"/>
@@ -5225,7 +5460,7 @@
       </w:rPr>
     </w:lvl>
   </w:abstractNum>
-  <w:abstractNum w:abstractNumId="10" w15:restartNumberingAfterBreak="0">
+  <w:abstractNum w:abstractNumId="11" w15:restartNumberingAfterBreak="0">
     <w:nsid w:val="64424843"/>
     <w:multiLevelType w:val="multilevel"/>
     <w:tmpl w:val="64424843"/>
@@ -5311,7 +5546,7 @@
       </w:pPr>
     </w:lvl>
   </w:abstractNum>
-  <w:abstractNum w:abstractNumId="11" w15:restartNumberingAfterBreak="0">
+  <w:abstractNum w:abstractNumId="12" w15:restartNumberingAfterBreak="0">
     <w:nsid w:val="6989EEEE"/>
     <w:multiLevelType w:val="multilevel"/>
     <w:tmpl w:val="6989EEEE"/>
@@ -5397,7 +5632,7 @@
       </w:pPr>
     </w:lvl>
   </w:abstractNum>
-  <w:abstractNum w:abstractNumId="12" w15:restartNumberingAfterBreak="0">
+  <w:abstractNum w:abstractNumId="13" w15:restartNumberingAfterBreak="0">
     <w:nsid w:val="717456F8"/>
     <w:multiLevelType w:val="multilevel"/>
     <w:tmpl w:val="717456F8"/>
@@ -5511,43 +5746,46 @@
     </w:lvl>
   </w:abstractNum>
   <w:num w:numId="1">
-    <w:abstractNumId w:val="1"/>
+    <w:abstractNumId w:val="2"/>
   </w:num>
   <w:num w:numId="2">
-    <w:abstractNumId w:val="6"/>
+    <w:abstractNumId w:val="7"/>
   </w:num>
   <w:num w:numId="3">
-    <w:abstractNumId w:val="11"/>
+    <w:abstractNumId w:val="12"/>
   </w:num>
   <w:num w:numId="4">
+    <w:abstractNumId w:val="9"/>
+  </w:num>
+  <w:num w:numId="5">
+    <w:abstractNumId w:val="10"/>
+  </w:num>
+  <w:num w:numId="6">
     <w:abstractNumId w:val="8"/>
   </w:num>
-  <w:num w:numId="5">
-    <w:abstractNumId w:val="9"/>
-  </w:num>
-  <w:num w:numId="6">
-    <w:abstractNumId w:val="7"/>
-  </w:num>
   <w:num w:numId="7">
-    <w:abstractNumId w:val="2"/>
+    <w:abstractNumId w:val="3"/>
   </w:num>
   <w:num w:numId="8">
-    <w:abstractNumId w:val="4"/>
+    <w:abstractNumId w:val="5"/>
   </w:num>
   <w:num w:numId="9">
-    <w:abstractNumId w:val="3"/>
+    <w:abstractNumId w:val="4"/>
   </w:num>
   <w:num w:numId="10">
     <w:abstractNumId w:val="0"/>
   </w:num>
   <w:num w:numId="11">
-    <w:abstractNumId w:val="12"/>
+    <w:abstractNumId w:val="13"/>
   </w:num>
   <w:num w:numId="12">
-    <w:abstractNumId w:val="10"/>
+    <w:abstractNumId w:val="11"/>
   </w:num>
   <w:num w:numId="13">
-    <w:abstractNumId w:val="5"/>
+    <w:abstractNumId w:val="6"/>
+  </w:num>
+  <w:num w:numId="14">
+    <w:abstractNumId w:val="1"/>
   </w:num>
 </w:numbering>
 </file>
@@ -17038,6 +17276,17 @@
       <w:shd w:val="clear" w:color="auto" w:fill="E1DFDD"/>
     </w:rPr>
   </w:style>
+  <w:style w:type="paragraph" w:styleId="NormalWeb">
+    <w:name w:val="Normal (Web)"/>
+    <w:basedOn w:val="Normal"/>
+    <w:uiPriority w:val="99"/>
+    <w:semiHidden/>
+    <w:unhideWhenUsed/>
+    <w:rsid w:val="0082101B"/>
+    <w:rPr>
+      <w:rFonts w:ascii="Times New Roman" w:hAnsi="Times New Roman" w:cs="Times New Roman"/>
+    </w:rPr>
+  </w:style>
 </w:styles>
 </file>
 
@@ -17242,7 +17491,7 @@
 </file>
 
 <file path=customXml/itemProps1.xml><?xml version="1.0" encoding="utf-8"?>
-<ds:datastoreItem xmlns:ds="http://schemas.openxmlformats.org/officeDocument/2006/customXml" ds:itemID="{33682809-4B33-4C4C-BBD9-B1AD3FDE8816}">
+<ds:datastoreItem xmlns:ds="http://schemas.openxmlformats.org/officeDocument/2006/customXml" ds:itemID="{A5EF6F6B-6FCA-48BF-8361-A8BEC3E6E434}">
   <ds:schemaRefs>
     <ds:schemaRef ds:uri="http://schemas.openxmlformats.org/officeDocument/2006/bibliography"/>
   </ds:schemaRefs>

</xml_diff>

<commit_message>
added the null hypothesis rejection section based on p value
</commit_message>
<xml_diff>
--- a/7COM1079_Final report_template_group A5.docx
+++ b/7COM1079_Final report_template_group A5.docx
@@ -364,8 +364,19 @@
           <w:sz w:val="22"/>
           <w:szCs w:val="22"/>
         </w:rPr>
-        <w:t xml:space="preserve">          24088855 – Isaac Kechem</w:t>
-      </w:r>
+        <w:t xml:space="preserve">          24088855 – Isaac </w:t>
+      </w:r>
+      <w:proofErr w:type="spellStart"/>
+      <w:r>
+        <w:rPr>
+          <w:rFonts w:ascii="Times New Roman" w:eastAsia="Times New Roman" w:hAnsi="Times New Roman" w:cs="Times New Roman"/>
+          <w:iCs/>
+          <w:sz w:val="22"/>
+          <w:szCs w:val="22"/>
+        </w:rPr>
+        <w:t>Kechem</w:t>
+      </w:r>
+      <w:proofErr w:type="spellEnd"/>
     </w:p>
     <w:p>
       <w:pPr>
@@ -2079,7 +2090,23 @@
           <w:rFonts w:ascii="Times New Roman" w:eastAsia="Times New Roman" w:hAnsi="Times New Roman" w:cs="Times New Roman"/>
           <w:color w:val="0070C0"/>
         </w:rPr>
-        <w:t>A key study by Delis, Hasan, and Tsoumas (2019) looks into how income affects the demand for mortgage loans using data from individual applicants. The researchers discovered that the sensitivity of loan demand to increases in personal income has decreased over time, especially among middle- and lower-income groups. This indicates that a rise in income does not always lead to a proportionate increase in loan amounts, which is crucial for this research as it suggests that a straightforward linear relationship may not always be present, particularly when examining synthetic datasets.</w:t>
+        <w:t xml:space="preserve">A key study by Delis, Hasan, and </w:t>
+      </w:r>
+      <w:proofErr w:type="spellStart"/>
+      <w:r>
+        <w:rPr>
+          <w:rFonts w:ascii="Times New Roman" w:eastAsia="Times New Roman" w:hAnsi="Times New Roman" w:cs="Times New Roman"/>
+          <w:color w:val="0070C0"/>
+        </w:rPr>
+        <w:t>Tsoumas</w:t>
+      </w:r>
+      <w:proofErr w:type="spellEnd"/>
+      <w:r>
+        <w:rPr>
+          <w:rFonts w:ascii="Times New Roman" w:eastAsia="Times New Roman" w:hAnsi="Times New Roman" w:cs="Times New Roman"/>
+          <w:color w:val="0070C0"/>
+        </w:rPr>
+        <w:t xml:space="preserve"> (2019) looks into how income affects the demand for mortgage loans using data from individual applicants. The researchers discovered that the sensitivity of loan demand to increases in personal income has decreased over time, especially among middle- and lower-income groups. This indicates that a rise in income does not always lead to a proportionate increase in loan amounts, which is crucial for this research as it suggests that a straightforward linear relationship may not always be present, particularly when examining synthetic datasets.</w:t>
       </w:r>
     </w:p>
     <w:p>
@@ -2129,15 +2156,47 @@
           <w:rFonts w:ascii="Times New Roman" w:eastAsia="Times New Roman" w:hAnsi="Times New Roman" w:cs="Times New Roman"/>
           <w:color w:val="0070C0"/>
         </w:rPr>
-        <w:t>Guo et al. (2023) explore how household income and financial literacy influence borrowing behavior and access to credit in rural China. Their results indicate that higher income greatly boosts the chances of loan approval and access to funding. These findings support the idea that income can affect loan demand and borrowing behavior, lending external validity to this study despite relying on synthetic data.</w:t>
-      </w:r>
-    </w:p>
-    <w:p>
-      <w:pPr>
+        <w:t xml:space="preserve">Guo et al. (2023) explore how household income and financial literacy influence borrowing </w:t>
+      </w:r>
+      <w:proofErr w:type="spellStart"/>
+      <w:r>
         <w:rPr>
           <w:rFonts w:ascii="Times New Roman" w:eastAsia="Times New Roman" w:hAnsi="Times New Roman" w:cs="Times New Roman"/>
           <w:color w:val="0070C0"/>
         </w:rPr>
+        <w:t>behavior</w:t>
+      </w:r>
+      <w:proofErr w:type="spellEnd"/>
+      <w:r>
+        <w:rPr>
+          <w:rFonts w:ascii="Times New Roman" w:eastAsia="Times New Roman" w:hAnsi="Times New Roman" w:cs="Times New Roman"/>
+          <w:color w:val="0070C0"/>
+        </w:rPr>
+        <w:t xml:space="preserve"> and access to credit in rural China. Their results indicate that higher income greatly boosts the chances of loan approval and access to funding. These findings support the idea that income can affect loan demand and borrowing </w:t>
+      </w:r>
+      <w:proofErr w:type="spellStart"/>
+      <w:r>
+        <w:rPr>
+          <w:rFonts w:ascii="Times New Roman" w:eastAsia="Times New Roman" w:hAnsi="Times New Roman" w:cs="Times New Roman"/>
+          <w:color w:val="0070C0"/>
+        </w:rPr>
+        <w:t>behavior</w:t>
+      </w:r>
+      <w:proofErr w:type="spellEnd"/>
+      <w:r>
+        <w:rPr>
+          <w:rFonts w:ascii="Times New Roman" w:eastAsia="Times New Roman" w:hAnsi="Times New Roman" w:cs="Times New Roman"/>
+          <w:color w:val="0070C0"/>
+        </w:rPr>
+        <w:t>, lending external validity to this study despite relying on synthetic data.</w:t>
+      </w:r>
+    </w:p>
+    <w:p>
+      <w:pPr>
+        <w:rPr>
+          <w:rFonts w:ascii="Times New Roman" w:eastAsia="Times New Roman" w:hAnsi="Times New Roman" w:cs="Times New Roman"/>
+          <w:color w:val="0070C0"/>
+        </w:rPr>
       </w:pPr>
     </w:p>
     <w:p>
@@ -2152,7 +2211,23 @@
           <w:rFonts w:ascii="Times New Roman" w:eastAsia="Times New Roman" w:hAnsi="Times New Roman" w:cs="Times New Roman"/>
           <w:color w:val="0070C0"/>
         </w:rPr>
-        <w:t>Collectively, these studies imply that personal income is a significant but not the sole factor influencing loan demand and loan size, as its impact varies based on other borrower traits, credit history, and the economic environment (Delis, Hasan, and Tsoumas, 2019; Niu, Ren, and Li, 2019; Guo et al., 2023).</w:t>
+        <w:t xml:space="preserve">Collectively, these studies imply that personal income is a significant but not the sole factor influencing loan demand and loan size, as its impact varies based on other borrower traits, credit history, and the economic environment (Delis, Hasan, and </w:t>
+      </w:r>
+      <w:proofErr w:type="spellStart"/>
+      <w:r>
+        <w:rPr>
+          <w:rFonts w:ascii="Times New Roman" w:eastAsia="Times New Roman" w:hAnsi="Times New Roman" w:cs="Times New Roman"/>
+          <w:color w:val="0070C0"/>
+        </w:rPr>
+        <w:t>Tsoumas</w:t>
+      </w:r>
+      <w:proofErr w:type="spellEnd"/>
+      <w:r>
+        <w:rPr>
+          <w:rFonts w:ascii="Times New Roman" w:eastAsia="Times New Roman" w:hAnsi="Times New Roman" w:cs="Times New Roman"/>
+          <w:color w:val="0070C0"/>
+        </w:rPr>
+        <w:t>, 2019; Niu, Ren, and Li, 2019; Guo et al., 2023).</w:t>
       </w:r>
     </w:p>
     <w:p>
@@ -2944,6 +3019,34 @@
       <w:r>
         <w:rPr>
           <w:rFonts w:ascii="Times New Roman" w:eastAsia="Times New Roman" w:hAnsi="Times New Roman" w:cs="Times New Roman"/>
+          <w:color w:val="BF4E14" w:themeColor="accent2" w:themeShade="BF"/>
+        </w:rPr>
+        <w:t xml:space="preserve">The null hypothesis, which states that there is no correlation between loan amount and personal income of applicants, is rejected because the p-value (p &lt; </w:t>
+      </w:r>
+      <w:r>
+        <w:rPr>
+          <w:rFonts w:ascii="Times New Roman" w:eastAsia="Times New Roman" w:hAnsi="Times New Roman" w:cs="Times New Roman"/>
+          <w:color w:val="BF4E14" w:themeColor="accent2" w:themeShade="BF"/>
+        </w:rPr>
+        <w:lastRenderedPageBreak/>
+        <w:t>2.2e-16) is extremely low. This provides strong evidence of a statistically significant positive association between these variables. From a practical viewpoint, applicants with higher personal incomes tend to request larger loan amounts, suggesting that personal income is an important factor related to loan amount in this dataset. The data hence supports the rejection of the null hypothesis</w:t>
+      </w:r>
+      <w:r>
+        <w:rPr>
+          <w:rFonts w:ascii="Times New Roman" w:eastAsia="Times New Roman" w:hAnsi="Times New Roman" w:cs="Times New Roman"/>
+        </w:rPr>
+        <w:t>.</w:t>
+      </w:r>
+      <w:r>
+        <w:rPr>
+          <w:rFonts w:ascii="Times New Roman" w:eastAsia="Times New Roman" w:hAnsi="Times New Roman" w:cs="Times New Roman"/>
+          <w:highlight w:val="yellow"/>
+        </w:rPr>
+        <w:t xml:space="preserve"> </w:t>
+      </w:r>
+      <w:r>
+        <w:rPr>
+          <w:rFonts w:ascii="Times New Roman" w:eastAsia="Times New Roman" w:hAnsi="Times New Roman" w:cs="Times New Roman"/>
           <w:i/>
           <w:iCs/>
           <w:highlight w:val="yellow"/>
@@ -2980,7 +3083,6 @@
         <w:rPr>
           <w:rFonts w:ascii="Times New Roman" w:eastAsia="Times New Roman" w:hAnsi="Times New Roman" w:cs="Times New Roman"/>
         </w:rPr>
-        <w:lastRenderedPageBreak/>
         <w:t>Evaluation – group’s experience at 7COM1079</w:t>
       </w:r>
     </w:p>
@@ -3119,7 +3221,23 @@
           <w:rFonts w:ascii="Times New Roman" w:hAnsi="Times New Roman" w:cs="Times New Roman"/>
           <w:color w:val="FF0000"/>
         </w:rPr>
-        <w:t>Our group used our time wisely during the discussion, ensuring that each agenda item was addressed thoroughly. We allocated sufficient time for sharing ideas, analyzing key points, and providing feedback, which allowed us to stay organized and productive. By planning our discussion in advance and adhering to our schedule, we avoided unnecessary delays and maintained focus. This efficient use of time contributed to a smooth, structured, and effective group discussion, enhancing both participation and outcomes.</w:t>
+        <w:t xml:space="preserve">Our group used our time wisely during the discussion, ensuring that each agenda item was addressed thoroughly. We allocated sufficient time for sharing ideas, </w:t>
+      </w:r>
+      <w:proofErr w:type="spellStart"/>
+      <w:r>
+        <w:rPr>
+          <w:rFonts w:ascii="Times New Roman" w:hAnsi="Times New Roman" w:cs="Times New Roman"/>
+          <w:color w:val="FF0000"/>
+        </w:rPr>
+        <w:t>analyzing</w:t>
+      </w:r>
+      <w:proofErr w:type="spellEnd"/>
+      <w:r>
+        <w:rPr>
+          <w:rFonts w:ascii="Times New Roman" w:hAnsi="Times New Roman" w:cs="Times New Roman"/>
+          <w:color w:val="FF0000"/>
+        </w:rPr>
+        <w:t xml:space="preserve"> key points, and providing feedback, which allowed us to stay organized and productive. By planning our discussion in advance and adhering to our schedule, we avoided unnecessary delays and maintained focus. This efficient use of time contributed to a smooth, structured, and effective group discussion, enhancing both participation and outcomes.</w:t>
       </w:r>
     </w:p>
     <w:p>
@@ -3278,6 +3396,7 @@
           <w:iCs/>
           <w:highlight w:val="yellow"/>
         </w:rPr>
+        <w:lastRenderedPageBreak/>
         <w:t>Please comment on the GitHub log output, and refer to it as being placed into</w:t>
       </w:r>
       <w:r>
@@ -3359,16 +3478,7 @@
           <w:color w:val="A02B93" w:themeColor="accent5"/>
           <w:lang w:val="en-US"/>
         </w:rPr>
-        <w:t xml:space="preserve">The problem statement and research motivation establish the foundation of </w:t>
-      </w:r>
-      <w:r>
-        <w:rPr>
-          <w:rFonts w:ascii="Times New Roman" w:eastAsia="Times New Roman" w:hAnsi="Times New Roman" w:cs="Times New Roman"/>
-          <w:color w:val="A02B93" w:themeColor="accent5"/>
-          <w:lang w:val="en-US"/>
-        </w:rPr>
-        <w:lastRenderedPageBreak/>
-        <w:t>our study by clearly defining what issue we are investigating, explaining why it matters to the field, justifying the research effort, and providing direction for the methodology and analysis</w:t>
+        <w:t>The problem statement and research motivation establish the foundation of our study by clearly defining what issue we are investigating, explaining why it matters to the field, justifying the research effort, and providing direction for the methodology and analysis</w:t>
       </w:r>
       <w:r>
         <w:rPr>
@@ -3724,7 +3834,25 @@
           <w:color w:val="0070C0"/>
           <w:lang w:val="en-US"/>
         </w:rPr>
-        <w:t xml:space="preserve">Delis, M.D., Hasan, I. and Tsoumas, C. (2019) ‘The income elasticity of mortgage loan demand’, </w:t>
+        <w:t xml:space="preserve">Delis, M.D., Hasan, I. and </w:t>
+      </w:r>
+      <w:proofErr w:type="spellStart"/>
+      <w:r>
+        <w:rPr>
+          <w:rFonts w:ascii="Times New Roman" w:eastAsia="Times New Roman" w:hAnsi="Times New Roman" w:cs="Times New Roman"/>
+          <w:color w:val="0070C0"/>
+          <w:lang w:val="en-US"/>
+        </w:rPr>
+        <w:t>Tsoumas</w:t>
+      </w:r>
+      <w:proofErr w:type="spellEnd"/>
+      <w:r>
+        <w:rPr>
+          <w:rFonts w:ascii="Times New Roman" w:eastAsia="Times New Roman" w:hAnsi="Times New Roman" w:cs="Times New Roman"/>
+          <w:color w:val="0070C0"/>
+          <w:lang w:val="en-US"/>
+        </w:rPr>
+        <w:t xml:space="preserve">, C. (2019) ‘The income elasticity of mortgage loan demand’, </w:t>
       </w:r>
       <w:r>
         <w:rPr>
@@ -3905,11 +4033,19 @@
           <w:rFonts w:ascii="Times New Roman" w:eastAsia="Times New Roman" w:hAnsi="Times New Roman" w:cs="Times New Roman"/>
         </w:rPr>
       </w:pPr>
-      <w:r>
-        <w:rPr>
-          <w:rFonts w:ascii="Times New Roman" w:eastAsia="Times New Roman" w:hAnsi="Times New Roman" w:cs="Times New Roman"/>
-        </w:rPr>
-        <w:t xml:space="preserve">Analysis.R code with the appropriate statistics to test the hypotheses. </w:t>
+      <w:proofErr w:type="spellStart"/>
+      <w:r>
+        <w:rPr>
+          <w:rFonts w:ascii="Times New Roman" w:eastAsia="Times New Roman" w:hAnsi="Times New Roman" w:cs="Times New Roman"/>
+        </w:rPr>
+        <w:t>Analysis.R</w:t>
+      </w:r>
+      <w:proofErr w:type="spellEnd"/>
+      <w:r>
+        <w:rPr>
+          <w:rFonts w:ascii="Times New Roman" w:eastAsia="Times New Roman" w:hAnsi="Times New Roman" w:cs="Times New Roman"/>
+        </w:rPr>
+        <w:t xml:space="preserve"> code with the appropriate statistics to test the hypotheses. </w:t>
       </w:r>
     </w:p>
     <w:p>

</xml_diff>

<commit_message>
updated 5.6 Github log & why the RQ is of interest 2.2
</commit_message>
<xml_diff>
--- a/7COM1079_Final report_template_group A5.docx
+++ b/7COM1079_Final report_template_group A5.docx
@@ -1,6 +1,6 @@
 
 <file path=word/document.xml><?xml version="1.0" encoding="utf-8"?>
-<w:document xmlns:wpc="http://schemas.microsoft.com/office/word/2010/wordprocessingCanvas" xmlns:cx="http://schemas.microsoft.com/office/drawing/2014/chartex" xmlns:cx1="http://schemas.microsoft.com/office/drawing/2015/9/8/chartex" xmlns:cx2="http://schemas.microsoft.com/office/drawing/2015/10/21/chartex" xmlns:cx3="http://schemas.microsoft.com/office/drawing/2016/5/9/chartex" xmlns:cx4="http://schemas.microsoft.com/office/drawing/2016/5/10/chartex" xmlns:cx5="http://schemas.microsoft.com/office/drawing/2016/5/11/chartex" xmlns:cx6="http://schemas.microsoft.com/office/drawing/2016/5/12/chartex" xmlns:cx7="http://schemas.microsoft.com/office/drawing/2016/5/13/chartex" xmlns:cx8="http://schemas.microsoft.com/office/drawing/2016/5/14/chartex" xmlns:mc="http://schemas.openxmlformats.org/markup-compatibility/2006" xmlns:aink="http://schemas.microsoft.com/office/drawing/2016/ink" xmlns:am3d="http://schemas.microsoft.com/office/drawing/2017/model3d" xmlns:o="urn:schemas-microsoft-com:office:office" xmlns:oel="http://schemas.microsoft.com/office/2019/extlst" xmlns:r="http://schemas.openxmlformats.org/officeDocument/2006/relationships" xmlns:m="http://schemas.openxmlformats.org/officeDocument/2006/math" xmlns:v="urn:schemas-microsoft-com:vml" xmlns:wp14="http://schemas.microsoft.com/office/word/2010/wordprocessingDrawing" xmlns:wp="http://schemas.openxmlformats.org/drawingml/2006/wordprocessingDrawing" xmlns:w10="urn:schemas-microsoft-com:office:word" xmlns:w="http://schemas.openxmlformats.org/wordprocessingml/2006/main" xmlns:w14="http://schemas.microsoft.com/office/word/2010/wordml" xmlns:w15="http://schemas.microsoft.com/office/word/2012/wordml" xmlns:w16cex="http://schemas.microsoft.com/office/word/2018/wordml/cex" xmlns:w16cid="http://schemas.microsoft.com/office/word/2016/wordml/cid" xmlns:w16="http://schemas.microsoft.com/office/word/2018/wordml" xmlns:w16du="http://schemas.microsoft.com/office/word/2023/wordml/word16du" xmlns:w16sdtdh="http://schemas.microsoft.com/office/word/2020/wordml/sdtdatahash" xmlns:w16sdtfl="http://schemas.microsoft.com/office/word/2024/wordml/sdtformatlock" xmlns:w16se="http://schemas.microsoft.com/office/word/2015/wordml/symex" xmlns:wpg="http://schemas.microsoft.com/office/word/2010/wordprocessingGroup" xmlns:wpi="http://schemas.microsoft.com/office/word/2010/wordprocessingInk" xmlns:wne="http://schemas.microsoft.com/office/word/2006/wordml" xmlns:wps="http://schemas.microsoft.com/office/word/2010/wordprocessingShape" mc:Ignorable="w14 w15 w16se w16cid w16 w16cex w16sdtdh w16sdtfl w16du wp14">
+<w:document xmlns:wpc="http://schemas.microsoft.com/office/word/2010/wordprocessingCanvas" xmlns:mc="http://schemas.openxmlformats.org/markup-compatibility/2006" xmlns:o="urn:schemas-microsoft-com:office:office" xmlns:r="http://schemas.openxmlformats.org/officeDocument/2006/relationships" xmlns:m="http://schemas.openxmlformats.org/officeDocument/2006/math" xmlns:v="urn:schemas-microsoft-com:vml" xmlns:wp14="http://schemas.microsoft.com/office/word/2010/wordprocessingDrawing" xmlns:wp="http://schemas.openxmlformats.org/drawingml/2006/wordprocessingDrawing" xmlns:w10="urn:schemas-microsoft-com:office:word" xmlns:w="http://schemas.openxmlformats.org/wordprocessingml/2006/main" xmlns:w14="http://schemas.microsoft.com/office/word/2010/wordml" xmlns:w15="http://schemas.microsoft.com/office/word/2012/wordml" xmlns:wpg="http://schemas.microsoft.com/office/word/2010/wordprocessingGroup" xmlns:wpi="http://schemas.microsoft.com/office/word/2010/wordprocessingInk" xmlns:wne="http://schemas.microsoft.com/office/word/2006/wordml" xmlns:wps="http://schemas.microsoft.com/office/word/2010/wordprocessingShape" mc:Ignorable="w14 w15 wp14">
   <w:body>
     <w:p>
       <w:pPr>
@@ -228,7 +228,21 @@
         <w:rPr>
           <w:rFonts w:ascii="Times New Roman" w:eastAsia="Times New Roman" w:hAnsi="Times New Roman" w:cs="Times New Roman"/>
         </w:rPr>
-        <w:t>Correlation Between Applicant Income And Approved Loan Amount</w:t>
+        <w:t xml:space="preserve">Correlation Between Applicant Income </w:t>
+      </w:r>
+      <w:proofErr w:type="gramStart"/>
+      <w:r>
+        <w:rPr>
+          <w:rFonts w:ascii="Times New Roman" w:eastAsia="Times New Roman" w:hAnsi="Times New Roman" w:cs="Times New Roman"/>
+        </w:rPr>
+        <w:t>And</w:t>
+      </w:r>
+      <w:proofErr w:type="gramEnd"/>
+      <w:r>
+        <w:rPr>
+          <w:rFonts w:ascii="Times New Roman" w:eastAsia="Times New Roman" w:hAnsi="Times New Roman" w:cs="Times New Roman"/>
+        </w:rPr>
+        <w:t xml:space="preserve"> Approved Loan Amount</w:t>
       </w:r>
     </w:p>
     <w:p>
@@ -1499,6 +1513,7 @@
           </w:rPr>
           <w:id w:val="1683247292"/>
         </w:sdtPr>
+        <w:sdtEndPr/>
         <w:sdtContent>
           <w:r>
             <w:rPr>
@@ -1609,8 +1624,20 @@
           <w:color w:val="000000" w:themeColor="text1"/>
           <w:highlight w:val="yellow"/>
         </w:rPr>
-        <w:t>What is the problem in the area we want to learn more about (motivation for study).</w:t>
-      </w:r>
+        <w:t>What is the problem in the area we want to learn more about (motivation for study)</w:t>
+      </w:r>
+      <w:proofErr w:type="gramStart"/>
+      <w:r>
+        <w:rPr>
+          <w:rFonts w:ascii="Times New Roman" w:eastAsia="Times New Roman" w:hAnsi="Times New Roman" w:cs="Times New Roman"/>
+          <w:i/>
+          <w:iCs/>
+          <w:color w:val="000000" w:themeColor="text1"/>
+          <w:highlight w:val="yellow"/>
+        </w:rPr>
+        <w:t>.</w:t>
+      </w:r>
+      <w:proofErr w:type="gramEnd"/>
     </w:p>
     <w:p>
       <w:pPr>
@@ -2090,23 +2117,32 @@
           <w:rFonts w:ascii="Times New Roman" w:eastAsia="Times New Roman" w:hAnsi="Times New Roman" w:cs="Times New Roman"/>
           <w:color w:val="0070C0"/>
         </w:rPr>
-        <w:t xml:space="preserve">A key study by Delis, Hasan, and </w:t>
-      </w:r>
-      <w:proofErr w:type="spellStart"/>
-      <w:r>
+        <w:t>A key study by Delis, Hasan, and Tsoumas (2019) looks into how income affects the demand for mortgage loans using data from individual applicants. The researchers discovered that the sensitivity of loan demand to increases in personal income has decreased over time, especially among middle- and lower-income groups. This indicates that a rise in income does not always lead to a proportionate increase in loan amounts, which is crucial for this research as it suggests that a straightforward linear relationship may not always be present, particularly when examining synthetic datasets.</w:t>
+      </w:r>
+    </w:p>
+    <w:p>
+      <w:pPr>
+        <w:ind w:left="1440"/>
         <w:rPr>
           <w:rFonts w:ascii="Times New Roman" w:eastAsia="Times New Roman" w:hAnsi="Times New Roman" w:cs="Times New Roman"/>
           <w:color w:val="0070C0"/>
         </w:rPr>
-        <w:t>Tsoumas</w:t>
-      </w:r>
-      <w:proofErr w:type="spellEnd"/>
-      <w:r>
+      </w:pPr>
+    </w:p>
+    <w:p>
+      <w:pPr>
+        <w:ind w:left="1440"/>
         <w:rPr>
           <w:rFonts w:ascii="Times New Roman" w:eastAsia="Times New Roman" w:hAnsi="Times New Roman" w:cs="Times New Roman"/>
           <w:color w:val="0070C0"/>
         </w:rPr>
-        <w:t xml:space="preserve"> (2019) looks into how income affects the demand for mortgage loans using data from individual applicants. The researchers discovered that the sensitivity of loan demand to increases in personal income has decreased over time, especially among middle- and lower-income groups. This indicates that a rise in income does not always lead to a proportionate increase in loan amounts, which is crucial for this research as it suggests that a straightforward linear relationship may not always be present, particularly when examining synthetic datasets.</w:t>
+      </w:pPr>
+      <w:r>
+        <w:rPr>
+          <w:rFonts w:ascii="Times New Roman" w:eastAsia="Times New Roman" w:hAnsi="Times New Roman" w:cs="Times New Roman"/>
+          <w:color w:val="0070C0"/>
+        </w:rPr>
+        <w:t>Niu, Ren, and Li (2019) show how peer-to-peer lending platforms enhance credit scoring by merging traditional financial data with non-traditional information like social network traits. While their study mainly targets default prediction instead of loan size, it emphasizes that income by itself often fails to fully account for borrowing choices. This reinforces the notion that findings from datasets with limited variables should be approached with caution.</w:t>
       </w:r>
     </w:p>
     <w:p>
@@ -2131,103 +2167,30 @@
           <w:rFonts w:ascii="Times New Roman" w:eastAsia="Times New Roman" w:hAnsi="Times New Roman" w:cs="Times New Roman"/>
           <w:color w:val="0070C0"/>
         </w:rPr>
-        <w:t>Niu, Ren, and Li (2019) show how peer-to-peer lending platforms enhance credit scoring by merging traditional financial data with non-traditional information like social network traits. While their study mainly targets default prediction instead of loan size, it emphasizes that income by itself often fails to fully account for borrowing choices. This reinforces the notion that findings from datasets with limited variables should be approached with caution.</w:t>
-      </w:r>
+        <w:t>Guo et al. (2023) explore how household income and financial literacy influence borrowing behavior and access to credit in rural China. Their results indicate that higher income greatly boosts the chances of loan approval and access to funding. These findings support the idea that income can affect loan demand and borrowing behavior, lending external validity to this study despite relying on synthetic data.</w:t>
+      </w:r>
+    </w:p>
+    <w:p>
+      <w:pPr>
+        <w:rPr>
+          <w:rFonts w:ascii="Times New Roman" w:eastAsia="Times New Roman" w:hAnsi="Times New Roman" w:cs="Times New Roman"/>
+          <w:color w:val="0070C0"/>
+        </w:rPr>
+      </w:pPr>
     </w:p>
     <w:p>
       <w:pPr>
         <w:ind w:left="1440"/>
         <w:rPr>
           <w:rFonts w:ascii="Times New Roman" w:eastAsia="Times New Roman" w:hAnsi="Times New Roman" w:cs="Times New Roman"/>
+        </w:rPr>
+      </w:pPr>
+      <w:r>
+        <w:rPr>
+          <w:rFonts w:ascii="Times New Roman" w:eastAsia="Times New Roman" w:hAnsi="Times New Roman" w:cs="Times New Roman"/>
           <w:color w:val="0070C0"/>
         </w:rPr>
-      </w:pPr>
-    </w:p>
-    <w:p>
-      <w:pPr>
-        <w:ind w:left="1440"/>
-        <w:rPr>
-          <w:rFonts w:ascii="Times New Roman" w:eastAsia="Times New Roman" w:hAnsi="Times New Roman" w:cs="Times New Roman"/>
-          <w:color w:val="0070C0"/>
-        </w:rPr>
-      </w:pPr>
-      <w:r>
-        <w:rPr>
-          <w:rFonts w:ascii="Times New Roman" w:eastAsia="Times New Roman" w:hAnsi="Times New Roman" w:cs="Times New Roman"/>
-          <w:color w:val="0070C0"/>
-        </w:rPr>
-        <w:t xml:space="preserve">Guo et al. (2023) explore how household income and financial literacy influence borrowing </w:t>
-      </w:r>
-      <w:proofErr w:type="spellStart"/>
-      <w:r>
-        <w:rPr>
-          <w:rFonts w:ascii="Times New Roman" w:eastAsia="Times New Roman" w:hAnsi="Times New Roman" w:cs="Times New Roman"/>
-          <w:color w:val="0070C0"/>
-        </w:rPr>
-        <w:t>behavior</w:t>
-      </w:r>
-      <w:proofErr w:type="spellEnd"/>
-      <w:r>
-        <w:rPr>
-          <w:rFonts w:ascii="Times New Roman" w:eastAsia="Times New Roman" w:hAnsi="Times New Roman" w:cs="Times New Roman"/>
-          <w:color w:val="0070C0"/>
-        </w:rPr>
-        <w:t xml:space="preserve"> and access to credit in rural China. Their results indicate that higher income greatly boosts the chances of loan approval and access to funding. These findings support the idea that income can affect loan demand and borrowing </w:t>
-      </w:r>
-      <w:proofErr w:type="spellStart"/>
-      <w:r>
-        <w:rPr>
-          <w:rFonts w:ascii="Times New Roman" w:eastAsia="Times New Roman" w:hAnsi="Times New Roman" w:cs="Times New Roman"/>
-          <w:color w:val="0070C0"/>
-        </w:rPr>
-        <w:t>behavior</w:t>
-      </w:r>
-      <w:proofErr w:type="spellEnd"/>
-      <w:r>
-        <w:rPr>
-          <w:rFonts w:ascii="Times New Roman" w:eastAsia="Times New Roman" w:hAnsi="Times New Roman" w:cs="Times New Roman"/>
-          <w:color w:val="0070C0"/>
-        </w:rPr>
-        <w:t>, lending external validity to this study despite relying on synthetic data.</w:t>
-      </w:r>
-    </w:p>
-    <w:p>
-      <w:pPr>
-        <w:rPr>
-          <w:rFonts w:ascii="Times New Roman" w:eastAsia="Times New Roman" w:hAnsi="Times New Roman" w:cs="Times New Roman"/>
-          <w:color w:val="0070C0"/>
-        </w:rPr>
-      </w:pPr>
-    </w:p>
-    <w:p>
-      <w:pPr>
-        <w:ind w:left="1440"/>
-        <w:rPr>
-          <w:rFonts w:ascii="Times New Roman" w:eastAsia="Times New Roman" w:hAnsi="Times New Roman" w:cs="Times New Roman"/>
-        </w:rPr>
-      </w:pPr>
-      <w:r>
-        <w:rPr>
-          <w:rFonts w:ascii="Times New Roman" w:eastAsia="Times New Roman" w:hAnsi="Times New Roman" w:cs="Times New Roman"/>
-          <w:color w:val="0070C0"/>
-        </w:rPr>
-        <w:t xml:space="preserve">Collectively, these studies imply that personal income is a significant but not the sole factor influencing loan demand and loan size, as its impact varies based on other borrower traits, credit history, and the economic environment (Delis, Hasan, and </w:t>
-      </w:r>
-      <w:proofErr w:type="spellStart"/>
-      <w:r>
-        <w:rPr>
-          <w:rFonts w:ascii="Times New Roman" w:eastAsia="Times New Roman" w:hAnsi="Times New Roman" w:cs="Times New Roman"/>
-          <w:color w:val="0070C0"/>
-        </w:rPr>
-        <w:t>Tsoumas</w:t>
-      </w:r>
-      <w:proofErr w:type="spellEnd"/>
-      <w:r>
-        <w:rPr>
-          <w:rFonts w:ascii="Times New Roman" w:eastAsia="Times New Roman" w:hAnsi="Times New Roman" w:cs="Times New Roman"/>
-          <w:color w:val="0070C0"/>
-        </w:rPr>
-        <w:t>, 2019; Niu, Ren, and Li, 2019; Guo et al., 2023).</w:t>
+        <w:t>Collectively, these studies imply that personal income is a significant but not the sole factor influencing loan demand and loan size, as its impact varies based on other borrower traits, credit history, and the economic environment (Delis, Hasan, and Tsoumas, 2019; Niu, Ren, and Li, 2019; Guo et al., 2023).</w:t>
       </w:r>
     </w:p>
     <w:p>
@@ -2274,25 +2237,21 @@
     </w:p>
     <w:p>
       <w:pPr>
-        <w:rPr>
-          <w:color w:val="0000FF"/>
-        </w:rPr>
-      </w:pPr>
-      <w:r>
-        <w:rPr>
-          <w:color w:val="0000FF"/>
+        <w:pStyle w:val="ListParagraph"/>
+        <w:ind w:left="1440"/>
+        <w:rPr>
+          <w:rFonts w:ascii="Times New Roman" w:eastAsia="Times New Roman" w:hAnsi="Times New Roman" w:cs="Times New Roman"/>
+          <w:color w:val="0070C0"/>
+        </w:rPr>
+      </w:pPr>
+      <w:r>
+        <w:rPr>
+          <w:rFonts w:ascii="Times New Roman" w:eastAsia="Times New Roman" w:hAnsi="Times New Roman" w:cs="Times New Roman"/>
+          <w:color w:val="0070C0"/>
         </w:rPr>
         <w:lastRenderedPageBreak/>
-        <w:t>Understanding whether personal income correlates with the loan amount applicants receive is important because income is a core indicator used in lending decisions, yet existing research shows inconsistent results. By carefully, studying this basic connection we can uncover bigger issues. Investigating this correlation can therefore clarify how income actually influence loan allocation in practice. The finding can also guide future studies exploring multivariate predictors fairness in lending decisions, and how economic or regulatory changes shape the relationship between income and loan sizes.</w:t>
-      </w:r>
-    </w:p>
-    <w:p>
-      <w:pPr>
-        <w:pStyle w:val="ListParagraph"/>
-        <w:rPr>
-          <w:rFonts w:ascii="Times New Roman" w:eastAsia="Times New Roman" w:hAnsi="Times New Roman" w:cs="Times New Roman"/>
-        </w:rPr>
-      </w:pPr>
+        <w:t>Understanding how personal income relates to loan amounts is important, as research shows mixed results regarding its effects. Agarwal et al. (2018) indicate that higher income typically boosts borrowing capacity, although the degree of this effect differs among various products and borrower types. Recent findings by Domanban (2024) affirm that increased household income correlates with larger loan amounts, but other recent studies suggest that additional risk factors for borrowers or shifts in application trends may diminish this connection. These results emphasize that the impact of income on loan size depends on the context, especially in synthetic datasets, making this research question both relevant and timely.</w:t>
+      </w:r>
     </w:p>
     <w:p>
       <w:pPr>
@@ -3016,12 +2975,21 @@
         </w:rPr>
         <w:t xml:space="preserve"> </w:t>
       </w:r>
+      <w:proofErr w:type="gramStart"/>
       <w:r>
         <w:rPr>
           <w:rFonts w:ascii="Times New Roman" w:eastAsia="Times New Roman" w:hAnsi="Times New Roman" w:cs="Times New Roman"/>
           <w:color w:val="BF4E14" w:themeColor="accent2" w:themeShade="BF"/>
         </w:rPr>
-        <w:t xml:space="preserve">The null hypothesis, which states that there is no correlation between loan amount and personal income of applicants, is rejected because the p-value (p &lt; </w:t>
+        <w:t>The</w:t>
+      </w:r>
+      <w:proofErr w:type="gramEnd"/>
+      <w:r>
+        <w:rPr>
+          <w:rFonts w:ascii="Times New Roman" w:eastAsia="Times New Roman" w:hAnsi="Times New Roman" w:cs="Times New Roman"/>
+          <w:color w:val="BF4E14" w:themeColor="accent2" w:themeShade="BF"/>
+        </w:rPr>
+        <w:t xml:space="preserve"> null hypothesis, which states that there is no correlation between loan amount and personal income of applicants, is rejected because the p-value (p &lt; </w:t>
       </w:r>
       <w:r>
         <w:rPr>
@@ -3456,11 +3424,10 @@
         <w:spacing w:before="240" w:after="240"/>
         <w:ind w:left="1890"/>
         <w:rPr>
-          <w:rFonts w:eastAsia="Times New Roman"/>
+          <w:rFonts w:ascii="Times New Roman" w:eastAsia="Times New Roman" w:hAnsi="Times New Roman" w:cs="Times New Roman"/>
           <w:i/>
           <w:iCs/>
-          <w:color w:val="A02B93" w:themeColor="accent5"/>
-          <w:lang w:val="en-US"/>
+          <w:highlight w:val="yellow"/>
         </w:rPr>
       </w:pPr>
       <w:r>
@@ -3468,49 +3435,20 @@
           <w:rFonts w:ascii="Times New Roman" w:eastAsia="Times New Roman" w:hAnsi="Times New Roman" w:cs="Times New Roman"/>
           <w:b/>
           <w:bCs/>
-          <w:color w:val="A02B93" w:themeColor="accent5"/>
-        </w:rPr>
-        <w:t xml:space="preserve">Problem Statement and Research Motivation to Final Report: </w:t>
-      </w:r>
-      <w:r>
-        <w:rPr>
-          <w:rFonts w:ascii="Times New Roman" w:eastAsia="Times New Roman" w:hAnsi="Times New Roman" w:cs="Times New Roman"/>
-          <w:color w:val="A02B93" w:themeColor="accent5"/>
-          <w:lang w:val="en-US"/>
-        </w:rPr>
-        <w:t>The problem statement and research motivation establish the foundation of our study by clearly defining what issue we are investigating, explaining why it matters to the field, justifying the research effort, and providing direction for the methodology and analysis</w:t>
-      </w:r>
-      <w:r>
-        <w:rPr>
-          <w:rFonts w:ascii="Times New Roman" w:eastAsia="Times New Roman" w:hAnsi="Times New Roman" w:cs="Times New Roman"/>
-          <w:color w:val="A02B93" w:themeColor="accent5"/>
-          <w:lang w:val="en-US"/>
-        </w:rPr>
-        <w:t xml:space="preserve">. It in essence, </w:t>
-      </w:r>
-      <w:r>
-        <w:rPr>
-          <w:rFonts w:ascii="Times New Roman" w:eastAsia="Times New Roman" w:hAnsi="Times New Roman" w:cs="Times New Roman"/>
-          <w:color w:val="A02B93" w:themeColor="accent5"/>
-          <w:lang w:val="en-US"/>
-        </w:rPr>
-        <w:t>answer</w:t>
-      </w:r>
-      <w:r>
-        <w:rPr>
-          <w:rFonts w:ascii="Times New Roman" w:eastAsia="Times New Roman" w:hAnsi="Times New Roman" w:cs="Times New Roman"/>
-          <w:color w:val="A02B93" w:themeColor="accent5"/>
-          <w:lang w:val="en-US"/>
-        </w:rPr>
-        <w:t>s</w:t>
-      </w:r>
-      <w:r>
-        <w:rPr>
-          <w:rFonts w:ascii="Times New Roman" w:eastAsia="Times New Roman" w:hAnsi="Times New Roman" w:cs="Times New Roman"/>
-          <w:color w:val="A02B93" w:themeColor="accent5"/>
-          <w:lang w:val="en-US"/>
-        </w:rPr>
-        <w:t xml:space="preserve"> "what are we studying and why should anyone care" in a way that engages and demonstrates the study's relevance to both theory and practice.</w:t>
+          <w:i/>
+          <w:iCs/>
+          <w:highlight w:val="yellow"/>
+        </w:rPr>
+        <w:t>Commit Message:</w:t>
+      </w:r>
+      <w:r>
+        <w:rPr>
+          <w:rFonts w:ascii="Times New Roman" w:eastAsia="Times New Roman" w:hAnsi="Times New Roman" w:cs="Times New Roman"/>
+          <w:i/>
+          <w:iCs/>
+          <w:highlight w:val="yellow"/>
+        </w:rPr>
+        <w:t xml:space="preserve"> [Insert Commit Message] Brief explanation of the broader impact of the change</w:t>
       </w:r>
     </w:p>
     <w:p>
@@ -3586,25 +3524,111 @@
         </w:rPr>
         <w:t xml:space="preserve"> [Insert Commit Message] Brief explanation of the broader impact of the change</w:t>
       </w:r>
-    </w:p>
-    <w:p>
-      <w:pPr>
-        <w:pStyle w:val="ListParagraph"/>
-        <w:ind w:left="1080"/>
-        <w:rPr>
-          <w:rFonts w:ascii="Times New Roman" w:eastAsia="Times New Roman" w:hAnsi="Times New Roman" w:cs="Times New Roman"/>
+      <w:bookmarkStart w:id="0" w:name="_GoBack"/>
+      <w:bookmarkEnd w:id="0"/>
+    </w:p>
+    <w:p>
+      <w:pPr>
+        <w:spacing w:after="160" w:line="259" w:lineRule="auto"/>
+        <w:rPr>
+          <w:color w:val="0070C0"/>
+        </w:rPr>
+      </w:pPr>
+      <w:r>
+        <w:rPr>
+          <w:color w:val="0070C0"/>
+        </w:rPr>
+        <w:t>The GitHub log (Appendix B) demonstrates consistent collaboration and progress throughout the project. Three key commits include:</w:t>
+      </w:r>
+    </w:p>
+    <w:p>
+      <w:pPr>
+        <w:numPr>
+          <w:ilvl w:val="0"/>
+          <w:numId w:val="14"/>
+        </w:numPr>
+        <w:spacing w:after="160" w:line="259" w:lineRule="auto"/>
+        <w:rPr>
+          <w:color w:val="0070C0"/>
+        </w:rPr>
+      </w:pPr>
+      <w:r>
+        <w:rPr>
           <w:b/>
           <w:bCs/>
-        </w:rPr>
-      </w:pPr>
-    </w:p>
-    <w:p>
-      <w:pPr>
-        <w:ind w:left="1440"/>
-        <w:rPr>
-          <w:rFonts w:ascii="Times New Roman" w:eastAsia="Times New Roman" w:hAnsi="Times New Roman" w:cs="Times New Roman"/>
-        </w:rPr>
-      </w:pPr>
+          <w:color w:val="0070C0"/>
+        </w:rPr>
+        <w:t>Initial repository setup</w:t>
+      </w:r>
+      <w:r>
+        <w:rPr>
+          <w:color w:val="0070C0"/>
+        </w:rPr>
+        <w:t xml:space="preserve"> – Created repository and project folders, establishing the structure for the team’s work.</w:t>
+      </w:r>
+    </w:p>
+    <w:p>
+      <w:pPr>
+        <w:numPr>
+          <w:ilvl w:val="0"/>
+          <w:numId w:val="14"/>
+        </w:numPr>
+        <w:spacing w:after="160" w:line="259" w:lineRule="auto"/>
+        <w:rPr>
+          <w:color w:val="0070C0"/>
+        </w:rPr>
+      </w:pPr>
+      <w:r>
+        <w:rPr>
+          <w:b/>
+          <w:bCs/>
+          <w:color w:val="0070C0"/>
+        </w:rPr>
+        <w:t>Analysis script added</w:t>
+      </w:r>
+      <w:r>
+        <w:rPr>
+          <w:color w:val="0070C0"/>
+        </w:rPr>
+        <w:t xml:space="preserve"> – implemented R code for correlation testing, enabling reproducible results.</w:t>
+      </w:r>
+    </w:p>
+    <w:p>
+      <w:pPr>
+        <w:numPr>
+          <w:ilvl w:val="0"/>
+          <w:numId w:val="14"/>
+        </w:numPr>
+        <w:spacing w:after="160" w:line="259" w:lineRule="auto"/>
+        <w:rPr>
+          <w:color w:val="0070C0"/>
+        </w:rPr>
+      </w:pPr>
+      <w:r>
+        <w:rPr>
+          <w:b/>
+          <w:bCs/>
+          <w:color w:val="0070C0"/>
+        </w:rPr>
+        <w:t>Visualization update</w:t>
+      </w:r>
+      <w:r>
+        <w:rPr>
+          <w:color w:val="0070C0"/>
+        </w:rPr>
+        <w:t xml:space="preserve"> – added scatter plot and histogram, improving clarity of data insights.</w:t>
+      </w:r>
+    </w:p>
+    <w:p>
+      <w:pPr>
+        <w:spacing w:after="160" w:line="259" w:lineRule="auto"/>
+      </w:pPr>
+      <w:r>
+        <w:rPr>
+          <w:color w:val="0070C0"/>
+        </w:rPr>
+        <w:t>These commits reflect structured workflow, effective task allocation, and consistent progress monitoring during the project.</w:t>
+      </w:r>
       <w:r>
         <w:rPr>
           <w:rFonts w:ascii="Times New Roman" w:eastAsia="Times New Roman" w:hAnsi="Times New Roman" w:cs="Times New Roman"/>
@@ -3834,25 +3858,7 @@
           <w:color w:val="0070C0"/>
           <w:lang w:val="en-US"/>
         </w:rPr>
-        <w:t xml:space="preserve">Delis, M.D., Hasan, I. and </w:t>
-      </w:r>
-      <w:proofErr w:type="spellStart"/>
-      <w:r>
-        <w:rPr>
-          <w:rFonts w:ascii="Times New Roman" w:eastAsia="Times New Roman" w:hAnsi="Times New Roman" w:cs="Times New Roman"/>
-          <w:color w:val="0070C0"/>
-          <w:lang w:val="en-US"/>
-        </w:rPr>
-        <w:t>Tsoumas</w:t>
-      </w:r>
-      <w:proofErr w:type="spellEnd"/>
-      <w:r>
-        <w:rPr>
-          <w:rFonts w:ascii="Times New Roman" w:eastAsia="Times New Roman" w:hAnsi="Times New Roman" w:cs="Times New Roman"/>
-          <w:color w:val="0070C0"/>
-          <w:lang w:val="en-US"/>
-        </w:rPr>
-        <w:t xml:space="preserve">, C. (2019) ‘The income elasticity of mortgage loan demand’, </w:t>
+        <w:t xml:space="preserve">Delis, M.D., Hasan, I. and Tsoumas, C. (2019) ‘The income elasticity of mortgage loan demand’, </w:t>
       </w:r>
       <w:r>
         <w:rPr>
@@ -3882,16 +3888,6 @@
           <w:lang w:val="en-US"/>
         </w:rPr>
       </w:pPr>
-    </w:p>
-    <w:p>
-      <w:pPr>
-        <w:ind w:left="720"/>
-        <w:rPr>
-          <w:rFonts w:ascii="Times New Roman" w:eastAsia="Times New Roman" w:hAnsi="Times New Roman" w:cs="Times New Roman"/>
-          <w:color w:val="0070C0"/>
-          <w:lang w:val="en-US"/>
-        </w:rPr>
-      </w:pPr>
       <w:r>
         <w:rPr>
           <w:rFonts w:ascii="Times New Roman" w:eastAsia="Times New Roman" w:hAnsi="Times New Roman" w:cs="Times New Roman"/>
@@ -3928,16 +3924,6 @@
           <w:lang w:val="en-US"/>
         </w:rPr>
       </w:pPr>
-    </w:p>
-    <w:p>
-      <w:pPr>
-        <w:ind w:left="720"/>
-        <w:rPr>
-          <w:rFonts w:ascii="Times New Roman" w:eastAsia="Times New Roman" w:hAnsi="Times New Roman" w:cs="Times New Roman"/>
-          <w:color w:val="0070C0"/>
-          <w:lang w:val="en-US"/>
-        </w:rPr>
-      </w:pPr>
       <w:r>
         <w:rPr>
           <w:rFonts w:ascii="Times New Roman" w:eastAsia="Times New Roman" w:hAnsi="Times New Roman" w:cs="Times New Roman"/>
@@ -3964,6 +3950,99 @@
         </w:rPr>
         <w:t>, 15(2), 1153.</w:t>
       </w:r>
+    </w:p>
+    <w:p>
+      <w:pPr>
+        <w:ind w:left="720"/>
+        <w:rPr>
+          <w:rFonts w:ascii="Times New Roman" w:eastAsia="Times New Roman" w:hAnsi="Times New Roman" w:cs="Times New Roman"/>
+          <w:color w:val="0070C0"/>
+          <w:lang w:val="en-US"/>
+        </w:rPr>
+      </w:pPr>
+      <w:r>
+        <w:rPr>
+          <w:rFonts w:ascii="Times New Roman" w:eastAsia="Times New Roman" w:hAnsi="Times New Roman" w:cs="Times New Roman"/>
+          <w:color w:val="0070C0"/>
+          <w:lang w:val="en-US"/>
+        </w:rPr>
+        <w:t xml:space="preserve">Agarwal, S., Ben-David, I., Chomsisengphet, S. and Evanoff, D.D., 2018. </w:t>
+      </w:r>
+      <w:r>
+        <w:rPr>
+          <w:rFonts w:ascii="Times New Roman" w:eastAsia="Times New Roman" w:hAnsi="Times New Roman" w:cs="Times New Roman"/>
+          <w:i/>
+          <w:iCs/>
+          <w:color w:val="0070C0"/>
+          <w:lang w:val="en-US"/>
+        </w:rPr>
+        <w:t>Loan product steering in mortgage markets</w:t>
+      </w:r>
+      <w:r>
+        <w:rPr>
+          <w:rFonts w:ascii="Times New Roman" w:eastAsia="Times New Roman" w:hAnsi="Times New Roman" w:cs="Times New Roman"/>
+          <w:color w:val="0070C0"/>
+          <w:lang w:val="en-US"/>
+        </w:rPr>
+        <w:t>. Journal of Financial Economics, 129(3), pp.702–716.</w:t>
+      </w:r>
+    </w:p>
+    <w:p>
+      <w:pPr>
+        <w:ind w:left="720"/>
+        <w:rPr>
+          <w:rFonts w:ascii="Times New Roman" w:eastAsia="Times New Roman" w:hAnsi="Times New Roman" w:cs="Times New Roman"/>
+          <w:color w:val="0070C0"/>
+          <w:lang w:val="en-US"/>
+        </w:rPr>
+      </w:pPr>
+      <w:r>
+        <w:rPr>
+          <w:rFonts w:ascii="Times New Roman" w:eastAsia="Times New Roman" w:hAnsi="Times New Roman" w:cs="Times New Roman"/>
+          <w:color w:val="0070C0"/>
+          <w:lang w:val="en-US"/>
+        </w:rPr>
+        <w:lastRenderedPageBreak/>
+        <w:t xml:space="preserve">Domanban, P.B., 2024. </w:t>
+      </w:r>
+      <w:r>
+        <w:rPr>
+          <w:rFonts w:ascii="Times New Roman" w:eastAsia="Times New Roman" w:hAnsi="Times New Roman" w:cs="Times New Roman"/>
+          <w:i/>
+          <w:iCs/>
+          <w:color w:val="0070C0"/>
+          <w:lang w:val="en-US"/>
+        </w:rPr>
+        <w:t>Determinants of loan sizes in microfinance institutions</w:t>
+      </w:r>
+      <w:r>
+        <w:rPr>
+          <w:rFonts w:ascii="Times New Roman" w:eastAsia="Times New Roman" w:hAnsi="Times New Roman" w:cs="Times New Roman"/>
+          <w:color w:val="0070C0"/>
+          <w:lang w:val="en-US"/>
+        </w:rPr>
+        <w:t>. Cogent Economics &amp; Finance, 12(1), pp.1–17.</w:t>
+      </w:r>
+    </w:p>
+    <w:p>
+      <w:pPr>
+        <w:ind w:left="720"/>
+        <w:rPr>
+          <w:rFonts w:ascii="Times New Roman" w:eastAsia="Times New Roman" w:hAnsi="Times New Roman" w:cs="Times New Roman"/>
+          <w:color w:val="0070C0"/>
+          <w:lang w:val="en-US"/>
+        </w:rPr>
+      </w:pPr>
+    </w:p>
+    <w:p>
+      <w:pPr>
+        <w:ind w:left="720"/>
+        <w:rPr>
+          <w:rFonts w:ascii="Times New Roman" w:eastAsia="Times New Roman" w:hAnsi="Times New Roman" w:cs="Times New Roman"/>
+          <w:color w:val="0070C0"/>
+          <w:lang w:val="en-US"/>
+        </w:rPr>
+      </w:pPr>
     </w:p>
     <w:p>
       <w:pPr>
@@ -4033,19 +4112,11 @@
           <w:rFonts w:ascii="Times New Roman" w:eastAsia="Times New Roman" w:hAnsi="Times New Roman" w:cs="Times New Roman"/>
         </w:rPr>
       </w:pPr>
-      <w:proofErr w:type="spellStart"/>
-      <w:r>
-        <w:rPr>
-          <w:rFonts w:ascii="Times New Roman" w:eastAsia="Times New Roman" w:hAnsi="Times New Roman" w:cs="Times New Roman"/>
-        </w:rPr>
-        <w:t>Analysis.R</w:t>
-      </w:r>
-      <w:proofErr w:type="spellEnd"/>
-      <w:r>
-        <w:rPr>
-          <w:rFonts w:ascii="Times New Roman" w:eastAsia="Times New Roman" w:hAnsi="Times New Roman" w:cs="Times New Roman"/>
-        </w:rPr>
-        <w:t xml:space="preserve"> code with the appropriate statistics to test the hypotheses. </w:t>
+      <w:r>
+        <w:rPr>
+          <w:rFonts w:ascii="Times New Roman" w:eastAsia="Times New Roman" w:hAnsi="Times New Roman" w:cs="Times New Roman"/>
+        </w:rPr>
+        <w:t xml:space="preserve">Analysis.R code with the appropriate statistics to test the hypotheses. </w:t>
       </w:r>
     </w:p>
     <w:p>
@@ -4178,7 +4249,7 @@
 </file>
 
 <file path=word/endnotes.xml><?xml version="1.0" encoding="utf-8"?>
-<w:endnotes xmlns:wpc="http://schemas.microsoft.com/office/word/2010/wordprocessingCanvas" xmlns:cx="http://schemas.microsoft.com/office/drawing/2014/chartex" xmlns:cx1="http://schemas.microsoft.com/office/drawing/2015/9/8/chartex" xmlns:cx2="http://schemas.microsoft.com/office/drawing/2015/10/21/chartex" xmlns:cx3="http://schemas.microsoft.com/office/drawing/2016/5/9/chartex" xmlns:cx4="http://schemas.microsoft.com/office/drawing/2016/5/10/chartex" xmlns:cx5="http://schemas.microsoft.com/office/drawing/2016/5/11/chartex" xmlns:cx6="http://schemas.microsoft.com/office/drawing/2016/5/12/chartex" xmlns:cx7="http://schemas.microsoft.com/office/drawing/2016/5/13/chartex" xmlns:cx8="http://schemas.microsoft.com/office/drawing/2016/5/14/chartex" xmlns:mc="http://schemas.openxmlformats.org/markup-compatibility/2006" xmlns:aink="http://schemas.microsoft.com/office/drawing/2016/ink" xmlns:am3d="http://schemas.microsoft.com/office/drawing/2017/model3d" xmlns:o="urn:schemas-microsoft-com:office:office" xmlns:oel="http://schemas.microsoft.com/office/2019/extlst" xmlns:r="http://schemas.openxmlformats.org/officeDocument/2006/relationships" xmlns:m="http://schemas.openxmlformats.org/officeDocument/2006/math" xmlns:v="urn:schemas-microsoft-com:vml" xmlns:wp14="http://schemas.microsoft.com/office/word/2010/wordprocessingDrawing" xmlns:wp="http://schemas.openxmlformats.org/drawingml/2006/wordprocessingDrawing" xmlns:w10="urn:schemas-microsoft-com:office:word" xmlns:w="http://schemas.openxmlformats.org/wordprocessingml/2006/main" xmlns:w14="http://schemas.microsoft.com/office/word/2010/wordml" xmlns:w15="http://schemas.microsoft.com/office/word/2012/wordml" xmlns:w16cex="http://schemas.microsoft.com/office/word/2018/wordml/cex" xmlns:w16cid="http://schemas.microsoft.com/office/word/2016/wordml/cid" xmlns:w16="http://schemas.microsoft.com/office/word/2018/wordml" xmlns:w16du="http://schemas.microsoft.com/office/word/2023/wordml/word16du" xmlns:w16sdtdh="http://schemas.microsoft.com/office/word/2020/wordml/sdtdatahash" xmlns:w16sdtfl="http://schemas.microsoft.com/office/word/2024/wordml/sdtformatlock" xmlns:w16se="http://schemas.microsoft.com/office/word/2015/wordml/symex" xmlns:wpg="http://schemas.microsoft.com/office/word/2010/wordprocessingGroup" xmlns:wpi="http://schemas.microsoft.com/office/word/2010/wordprocessingInk" xmlns:wne="http://schemas.microsoft.com/office/word/2006/wordml" xmlns:wps="http://schemas.microsoft.com/office/word/2010/wordprocessingShape" mc:Ignorable="w14 w15 w16se w16cid w16 w16cex w16sdtdh w16sdtfl w16du wp14">
+<w:endnotes xmlns:wpc="http://schemas.microsoft.com/office/word/2010/wordprocessingCanvas" xmlns:mc="http://schemas.openxmlformats.org/markup-compatibility/2006" xmlns:o="urn:schemas-microsoft-com:office:office" xmlns:r="http://schemas.openxmlformats.org/officeDocument/2006/relationships" xmlns:m="http://schemas.openxmlformats.org/officeDocument/2006/math" xmlns:v="urn:schemas-microsoft-com:vml" xmlns:wp14="http://schemas.microsoft.com/office/word/2010/wordprocessingDrawing" xmlns:wp="http://schemas.openxmlformats.org/drawingml/2006/wordprocessingDrawing" xmlns:w10="urn:schemas-microsoft-com:office:word" xmlns:w="http://schemas.openxmlformats.org/wordprocessingml/2006/main" xmlns:w14="http://schemas.microsoft.com/office/word/2010/wordml" xmlns:w15="http://schemas.microsoft.com/office/word/2012/wordml" xmlns:wpg="http://schemas.microsoft.com/office/word/2010/wordprocessingGroup" xmlns:wpi="http://schemas.microsoft.com/office/word/2010/wordprocessingInk" xmlns:wne="http://schemas.microsoft.com/office/word/2006/wordml" xmlns:wps="http://schemas.microsoft.com/office/word/2010/wordprocessingShape" mc:Ignorable="w14 w15 wp14">
   <w:endnote w:type="separator" w:id="-1">
     <w:p>
       <w:r>
@@ -4197,7 +4268,7 @@
 </file>
 
 <file path=word/footer1.xml><?xml version="1.0" encoding="utf-8"?>
-<w:ftr xmlns:wpc="http://schemas.microsoft.com/office/word/2010/wordprocessingCanvas" xmlns:cx="http://schemas.microsoft.com/office/drawing/2014/chartex" xmlns:cx1="http://schemas.microsoft.com/office/drawing/2015/9/8/chartex" xmlns:cx2="http://schemas.microsoft.com/office/drawing/2015/10/21/chartex" xmlns:cx3="http://schemas.microsoft.com/office/drawing/2016/5/9/chartex" xmlns:cx4="http://schemas.microsoft.com/office/drawing/2016/5/10/chartex" xmlns:cx5="http://schemas.microsoft.com/office/drawing/2016/5/11/chartex" xmlns:cx6="http://schemas.microsoft.com/office/drawing/2016/5/12/chartex" xmlns:cx7="http://schemas.microsoft.com/office/drawing/2016/5/13/chartex" xmlns:cx8="http://schemas.microsoft.com/office/drawing/2016/5/14/chartex" xmlns:mc="http://schemas.openxmlformats.org/markup-compatibility/2006" xmlns:aink="http://schemas.microsoft.com/office/drawing/2016/ink" xmlns:am3d="http://schemas.microsoft.com/office/drawing/2017/model3d" xmlns:o="urn:schemas-microsoft-com:office:office" xmlns:oel="http://schemas.microsoft.com/office/2019/extlst" xmlns:r="http://schemas.openxmlformats.org/officeDocument/2006/relationships" xmlns:m="http://schemas.openxmlformats.org/officeDocument/2006/math" xmlns:v="urn:schemas-microsoft-com:vml" xmlns:wp14="http://schemas.microsoft.com/office/word/2010/wordprocessingDrawing" xmlns:wp="http://schemas.openxmlformats.org/drawingml/2006/wordprocessingDrawing" xmlns:w10="urn:schemas-microsoft-com:office:word" xmlns:w="http://schemas.openxmlformats.org/wordprocessingml/2006/main" xmlns:w14="http://schemas.microsoft.com/office/word/2010/wordml" xmlns:w15="http://schemas.microsoft.com/office/word/2012/wordml" xmlns:w16cex="http://schemas.microsoft.com/office/word/2018/wordml/cex" xmlns:w16cid="http://schemas.microsoft.com/office/word/2016/wordml/cid" xmlns:w16="http://schemas.microsoft.com/office/word/2018/wordml" xmlns:w16du="http://schemas.microsoft.com/office/word/2023/wordml/word16du" xmlns:w16sdtdh="http://schemas.microsoft.com/office/word/2020/wordml/sdtdatahash" xmlns:w16sdtfl="http://schemas.microsoft.com/office/word/2024/wordml/sdtformatlock" xmlns:w16se="http://schemas.microsoft.com/office/word/2015/wordml/symex" xmlns:wpg="http://schemas.microsoft.com/office/word/2010/wordprocessingGroup" xmlns:wpi="http://schemas.microsoft.com/office/word/2010/wordprocessingInk" xmlns:wne="http://schemas.microsoft.com/office/word/2006/wordml" xmlns:wps="http://schemas.microsoft.com/office/word/2010/wordprocessingShape" mc:Ignorable="w14 w15 w16se w16cid w16 w16cex w16sdtdh w16sdtfl w16du wp14">
+<w:ftr xmlns:wpc="http://schemas.microsoft.com/office/word/2010/wordprocessingCanvas" xmlns:mc="http://schemas.openxmlformats.org/markup-compatibility/2006" xmlns:o="urn:schemas-microsoft-com:office:office" xmlns:r="http://schemas.openxmlformats.org/officeDocument/2006/relationships" xmlns:m="http://schemas.openxmlformats.org/officeDocument/2006/math" xmlns:v="urn:schemas-microsoft-com:vml" xmlns:wp14="http://schemas.microsoft.com/office/word/2010/wordprocessingDrawing" xmlns:wp="http://schemas.openxmlformats.org/drawingml/2006/wordprocessingDrawing" xmlns:w10="urn:schemas-microsoft-com:office:word" xmlns:w="http://schemas.openxmlformats.org/wordprocessingml/2006/main" xmlns:w14="http://schemas.microsoft.com/office/word/2010/wordml" xmlns:w15="http://schemas.microsoft.com/office/word/2012/wordml" xmlns:wpg="http://schemas.microsoft.com/office/word/2010/wordprocessingGroup" xmlns:wpi="http://schemas.microsoft.com/office/word/2010/wordprocessingInk" xmlns:wne="http://schemas.microsoft.com/office/word/2006/wordml" xmlns:wps="http://schemas.microsoft.com/office/word/2010/wordprocessingShape" mc:Ignorable="w14 w15 wp14">
   <w:sdt>
     <w:sdtPr>
       <w:id w:val="1575775596"/>
@@ -4205,6 +4276,7 @@
         <w:docPartGallery w:val="AutoText"/>
       </w:docPartObj>
     </w:sdtPr>
+    <w:sdtEndPr/>
     <w:sdtContent>
       <w:p>
         <w:pPr>
@@ -4245,7 +4317,7 @@
 </file>
 
 <file path=word/footer2.xml><?xml version="1.0" encoding="utf-8"?>
-<w:ftr xmlns:wpc="http://schemas.microsoft.com/office/word/2010/wordprocessingCanvas" xmlns:cx="http://schemas.microsoft.com/office/drawing/2014/chartex" xmlns:cx1="http://schemas.microsoft.com/office/drawing/2015/9/8/chartex" xmlns:cx2="http://schemas.microsoft.com/office/drawing/2015/10/21/chartex" xmlns:cx3="http://schemas.microsoft.com/office/drawing/2016/5/9/chartex" xmlns:cx4="http://schemas.microsoft.com/office/drawing/2016/5/10/chartex" xmlns:cx5="http://schemas.microsoft.com/office/drawing/2016/5/11/chartex" xmlns:cx6="http://schemas.microsoft.com/office/drawing/2016/5/12/chartex" xmlns:cx7="http://schemas.microsoft.com/office/drawing/2016/5/13/chartex" xmlns:cx8="http://schemas.microsoft.com/office/drawing/2016/5/14/chartex" xmlns:mc="http://schemas.openxmlformats.org/markup-compatibility/2006" xmlns:aink="http://schemas.microsoft.com/office/drawing/2016/ink" xmlns:am3d="http://schemas.microsoft.com/office/drawing/2017/model3d" xmlns:o="urn:schemas-microsoft-com:office:office" xmlns:oel="http://schemas.microsoft.com/office/2019/extlst" xmlns:r="http://schemas.openxmlformats.org/officeDocument/2006/relationships" xmlns:m="http://schemas.openxmlformats.org/officeDocument/2006/math" xmlns:v="urn:schemas-microsoft-com:vml" xmlns:wp14="http://schemas.microsoft.com/office/word/2010/wordprocessingDrawing" xmlns:wp="http://schemas.openxmlformats.org/drawingml/2006/wordprocessingDrawing" xmlns:w10="urn:schemas-microsoft-com:office:word" xmlns:w="http://schemas.openxmlformats.org/wordprocessingml/2006/main" xmlns:w14="http://schemas.microsoft.com/office/word/2010/wordml" xmlns:w15="http://schemas.microsoft.com/office/word/2012/wordml" xmlns:w16cex="http://schemas.microsoft.com/office/word/2018/wordml/cex" xmlns:w16cid="http://schemas.microsoft.com/office/word/2016/wordml/cid" xmlns:w16="http://schemas.microsoft.com/office/word/2018/wordml" xmlns:w16du="http://schemas.microsoft.com/office/word/2023/wordml/word16du" xmlns:w16sdtdh="http://schemas.microsoft.com/office/word/2020/wordml/sdtdatahash" xmlns:w16sdtfl="http://schemas.microsoft.com/office/word/2024/wordml/sdtformatlock" xmlns:w16se="http://schemas.microsoft.com/office/word/2015/wordml/symex" xmlns:wpg="http://schemas.microsoft.com/office/word/2010/wordprocessingGroup" xmlns:wpi="http://schemas.microsoft.com/office/word/2010/wordprocessingInk" xmlns:wne="http://schemas.microsoft.com/office/word/2006/wordml" xmlns:wps="http://schemas.microsoft.com/office/word/2010/wordprocessingShape" mc:Ignorable="w14 w15 w16se w16cid w16 w16cex w16sdtdh w16sdtfl w16du wp14">
+<w:ftr xmlns:wpc="http://schemas.microsoft.com/office/word/2010/wordprocessingCanvas" xmlns:mc="http://schemas.openxmlformats.org/markup-compatibility/2006" xmlns:o="urn:schemas-microsoft-com:office:office" xmlns:r="http://schemas.openxmlformats.org/officeDocument/2006/relationships" xmlns:m="http://schemas.openxmlformats.org/officeDocument/2006/math" xmlns:v="urn:schemas-microsoft-com:vml" xmlns:wp14="http://schemas.microsoft.com/office/word/2010/wordprocessingDrawing" xmlns:wp="http://schemas.openxmlformats.org/drawingml/2006/wordprocessingDrawing" xmlns:w10="urn:schemas-microsoft-com:office:word" xmlns:w="http://schemas.openxmlformats.org/wordprocessingml/2006/main" xmlns:w14="http://schemas.microsoft.com/office/word/2010/wordml" xmlns:w15="http://schemas.microsoft.com/office/word/2012/wordml" xmlns:wpg="http://schemas.microsoft.com/office/word/2010/wordprocessingGroup" xmlns:wpi="http://schemas.microsoft.com/office/word/2010/wordprocessingInk" xmlns:wne="http://schemas.microsoft.com/office/word/2006/wordml" xmlns:wps="http://schemas.microsoft.com/office/word/2010/wordprocessingShape" mc:Ignorable="w14 w15 wp14">
   <w:sdt>
     <w:sdtPr>
       <w:id w:val="-1249032875"/>
@@ -4253,6 +4325,7 @@
         <w:docPartGallery w:val="AutoText"/>
       </w:docPartObj>
     </w:sdtPr>
+    <w:sdtEndPr/>
     <w:sdtContent>
       <w:p>
         <w:pPr>
@@ -4285,7 +4358,7 @@
             <w:rStyle w:val="PageNumber"/>
             <w:noProof/>
           </w:rPr>
-          <w:t>3</w:t>
+          <w:t>9</w:t>
         </w:r>
         <w:r>
           <w:rPr>
@@ -4306,7 +4379,7 @@
 </file>
 
 <file path=word/footnotes.xml><?xml version="1.0" encoding="utf-8"?>
-<w:footnotes xmlns:wpc="http://schemas.microsoft.com/office/word/2010/wordprocessingCanvas" xmlns:cx="http://schemas.microsoft.com/office/drawing/2014/chartex" xmlns:cx1="http://schemas.microsoft.com/office/drawing/2015/9/8/chartex" xmlns:cx2="http://schemas.microsoft.com/office/drawing/2015/10/21/chartex" xmlns:cx3="http://schemas.microsoft.com/office/drawing/2016/5/9/chartex" xmlns:cx4="http://schemas.microsoft.com/office/drawing/2016/5/10/chartex" xmlns:cx5="http://schemas.microsoft.com/office/drawing/2016/5/11/chartex" xmlns:cx6="http://schemas.microsoft.com/office/drawing/2016/5/12/chartex" xmlns:cx7="http://schemas.microsoft.com/office/drawing/2016/5/13/chartex" xmlns:cx8="http://schemas.microsoft.com/office/drawing/2016/5/14/chartex" xmlns:mc="http://schemas.openxmlformats.org/markup-compatibility/2006" xmlns:aink="http://schemas.microsoft.com/office/drawing/2016/ink" xmlns:am3d="http://schemas.microsoft.com/office/drawing/2017/model3d" xmlns:o="urn:schemas-microsoft-com:office:office" xmlns:oel="http://schemas.microsoft.com/office/2019/extlst" xmlns:r="http://schemas.openxmlformats.org/officeDocument/2006/relationships" xmlns:m="http://schemas.openxmlformats.org/officeDocument/2006/math" xmlns:v="urn:schemas-microsoft-com:vml" xmlns:wp14="http://schemas.microsoft.com/office/word/2010/wordprocessingDrawing" xmlns:wp="http://schemas.openxmlformats.org/drawingml/2006/wordprocessingDrawing" xmlns:w10="urn:schemas-microsoft-com:office:word" xmlns:w="http://schemas.openxmlformats.org/wordprocessingml/2006/main" xmlns:w14="http://schemas.microsoft.com/office/word/2010/wordml" xmlns:w15="http://schemas.microsoft.com/office/word/2012/wordml" xmlns:w16cex="http://schemas.microsoft.com/office/word/2018/wordml/cex" xmlns:w16cid="http://schemas.microsoft.com/office/word/2016/wordml/cid" xmlns:w16="http://schemas.microsoft.com/office/word/2018/wordml" xmlns:w16du="http://schemas.microsoft.com/office/word/2023/wordml/word16du" xmlns:w16sdtdh="http://schemas.microsoft.com/office/word/2020/wordml/sdtdatahash" xmlns:w16sdtfl="http://schemas.microsoft.com/office/word/2024/wordml/sdtformatlock" xmlns:w16se="http://schemas.microsoft.com/office/word/2015/wordml/symex" xmlns:wpg="http://schemas.microsoft.com/office/word/2010/wordprocessingGroup" xmlns:wpi="http://schemas.microsoft.com/office/word/2010/wordprocessingInk" xmlns:wne="http://schemas.microsoft.com/office/word/2006/wordml" xmlns:wps="http://schemas.microsoft.com/office/word/2010/wordprocessingShape" mc:Ignorable="w14 w15 w16se w16cid w16 w16cex w16sdtdh w16sdtfl w16du wp14">
+<w:footnotes xmlns:wpc="http://schemas.microsoft.com/office/word/2010/wordprocessingCanvas" xmlns:mc="http://schemas.openxmlformats.org/markup-compatibility/2006" xmlns:o="urn:schemas-microsoft-com:office:office" xmlns:r="http://schemas.openxmlformats.org/officeDocument/2006/relationships" xmlns:m="http://schemas.openxmlformats.org/officeDocument/2006/math" xmlns:v="urn:schemas-microsoft-com:vml" xmlns:wp14="http://schemas.microsoft.com/office/word/2010/wordprocessingDrawing" xmlns:wp="http://schemas.openxmlformats.org/drawingml/2006/wordprocessingDrawing" xmlns:w10="urn:schemas-microsoft-com:office:word" xmlns:w="http://schemas.openxmlformats.org/wordprocessingml/2006/main" xmlns:w14="http://schemas.microsoft.com/office/word/2010/wordml" xmlns:w15="http://schemas.microsoft.com/office/word/2012/wordml" xmlns:wpg="http://schemas.microsoft.com/office/word/2010/wordprocessingGroup" xmlns:wpi="http://schemas.microsoft.com/office/word/2010/wordprocessingInk" xmlns:wne="http://schemas.microsoft.com/office/word/2006/wordml" xmlns:wps="http://schemas.microsoft.com/office/word/2010/wordprocessingShape" mc:Ignorable="w14 w15 wp14">
   <w:footnote w:type="separator" w:id="-1">
     <w:p>
       <w:r>
@@ -4325,7 +4398,7 @@
 </file>
 
 <file path=word/numbering.xml><?xml version="1.0" encoding="utf-8"?>
-<w:numbering xmlns:wpc="http://schemas.microsoft.com/office/word/2010/wordprocessingCanvas" xmlns:cx="http://schemas.microsoft.com/office/drawing/2014/chartex" xmlns:cx1="http://schemas.microsoft.com/office/drawing/2015/9/8/chartex" xmlns:cx2="http://schemas.microsoft.com/office/drawing/2015/10/21/chartex" xmlns:cx3="http://schemas.microsoft.com/office/drawing/2016/5/9/chartex" xmlns:cx4="http://schemas.microsoft.com/office/drawing/2016/5/10/chartex" xmlns:cx5="http://schemas.microsoft.com/office/drawing/2016/5/11/chartex" xmlns:cx6="http://schemas.microsoft.com/office/drawing/2016/5/12/chartex" xmlns:cx7="http://schemas.microsoft.com/office/drawing/2016/5/13/chartex" xmlns:cx8="http://schemas.microsoft.com/office/drawing/2016/5/14/chartex" xmlns:mc="http://schemas.openxmlformats.org/markup-compatibility/2006" xmlns:aink="http://schemas.microsoft.com/office/drawing/2016/ink" xmlns:am3d="http://schemas.microsoft.com/office/drawing/2017/model3d" xmlns:o="urn:schemas-microsoft-com:office:office" xmlns:oel="http://schemas.microsoft.com/office/2019/extlst" xmlns:r="http://schemas.openxmlformats.org/officeDocument/2006/relationships" xmlns:m="http://schemas.openxmlformats.org/officeDocument/2006/math" xmlns:v="urn:schemas-microsoft-com:vml" xmlns:wp14="http://schemas.microsoft.com/office/word/2010/wordprocessingDrawing" xmlns:wp="http://schemas.openxmlformats.org/drawingml/2006/wordprocessingDrawing" xmlns:w10="urn:schemas-microsoft-com:office:word" xmlns:w="http://schemas.openxmlformats.org/wordprocessingml/2006/main" xmlns:w14="http://schemas.microsoft.com/office/word/2010/wordml" xmlns:w15="http://schemas.microsoft.com/office/word/2012/wordml" xmlns:w16cex="http://schemas.microsoft.com/office/word/2018/wordml/cex" xmlns:w16cid="http://schemas.microsoft.com/office/word/2016/wordml/cid" xmlns:w16="http://schemas.microsoft.com/office/word/2018/wordml" xmlns:w16du="http://schemas.microsoft.com/office/word/2023/wordml/word16du" xmlns:w16sdtdh="http://schemas.microsoft.com/office/word/2020/wordml/sdtdatahash" xmlns:w16sdtfl="http://schemas.microsoft.com/office/word/2024/wordml/sdtformatlock" xmlns:w16se="http://schemas.microsoft.com/office/word/2015/wordml/symex" xmlns:wpg="http://schemas.microsoft.com/office/word/2010/wordprocessingGroup" xmlns:wpi="http://schemas.microsoft.com/office/word/2010/wordprocessingInk" xmlns:wne="http://schemas.microsoft.com/office/word/2006/wordml" xmlns:wps="http://schemas.microsoft.com/office/word/2010/wordprocessingShape" mc:Ignorable="w14 w15 w16se w16cid w16 w16cex w16sdtdh w16sdtfl w16du wp14">
+<w:numbering xmlns:wpc="http://schemas.microsoft.com/office/word/2010/wordprocessingCanvas" xmlns:mc="http://schemas.openxmlformats.org/markup-compatibility/2006" xmlns:o="urn:schemas-microsoft-com:office:office" xmlns:r="http://schemas.openxmlformats.org/officeDocument/2006/relationships" xmlns:m="http://schemas.openxmlformats.org/officeDocument/2006/math" xmlns:v="urn:schemas-microsoft-com:vml" xmlns:wp14="http://schemas.microsoft.com/office/word/2010/wordprocessingDrawing" xmlns:wp="http://schemas.openxmlformats.org/drawingml/2006/wordprocessingDrawing" xmlns:w10="urn:schemas-microsoft-com:office:word" xmlns:w="http://schemas.openxmlformats.org/wordprocessingml/2006/main" xmlns:w14="http://schemas.microsoft.com/office/word/2010/wordml" xmlns:w15="http://schemas.microsoft.com/office/word/2012/wordml" xmlns:wpg="http://schemas.microsoft.com/office/word/2010/wordprocessingGroup" xmlns:wpi="http://schemas.microsoft.com/office/word/2010/wordprocessingInk" xmlns:wne="http://schemas.microsoft.com/office/word/2006/wordml" xmlns:wps="http://schemas.microsoft.com/office/word/2010/wordprocessingShape" mc:Ignorable="w14 w15 wp14">
   <w:abstractNum w:abstractNumId="0" w15:restartNumberingAfterBreak="0">
     <w:nsid w:val="03867835"/>
     <w:multiLevelType w:val="multilevel"/>
@@ -4841,6 +4914,119 @@
     </w:lvl>
   </w:abstractNum>
   <w:abstractNum w:abstractNumId="5" w15:restartNumberingAfterBreak="0">
+    <w:nsid w:val="26607A06"/>
+    <w:multiLevelType w:val="multilevel"/>
+    <w:tmpl w:val="367241FA"/>
+    <w:lvl w:ilvl="0">
+      <w:start w:val="1"/>
+      <w:numFmt w:val="decimal"/>
+      <w:lvlText w:val="%1."/>
+      <w:lvlJc w:val="left"/>
+      <w:pPr>
+        <w:tabs>
+          <w:tab w:val="num" w:pos="720"/>
+        </w:tabs>
+        <w:ind w:left="720" w:hanging="360"/>
+      </w:pPr>
+    </w:lvl>
+    <w:lvl w:ilvl="1" w:tentative="1">
+      <w:start w:val="1"/>
+      <w:numFmt w:val="decimal"/>
+      <w:lvlText w:val="%2."/>
+      <w:lvlJc w:val="left"/>
+      <w:pPr>
+        <w:tabs>
+          <w:tab w:val="num" w:pos="1440"/>
+        </w:tabs>
+        <w:ind w:left="1440" w:hanging="360"/>
+      </w:pPr>
+    </w:lvl>
+    <w:lvl w:ilvl="2" w:tentative="1">
+      <w:start w:val="1"/>
+      <w:numFmt w:val="decimal"/>
+      <w:lvlText w:val="%3."/>
+      <w:lvlJc w:val="left"/>
+      <w:pPr>
+        <w:tabs>
+          <w:tab w:val="num" w:pos="2160"/>
+        </w:tabs>
+        <w:ind w:left="2160" w:hanging="360"/>
+      </w:pPr>
+    </w:lvl>
+    <w:lvl w:ilvl="3" w:tentative="1">
+      <w:start w:val="1"/>
+      <w:numFmt w:val="decimal"/>
+      <w:lvlText w:val="%4."/>
+      <w:lvlJc w:val="left"/>
+      <w:pPr>
+        <w:tabs>
+          <w:tab w:val="num" w:pos="2880"/>
+        </w:tabs>
+        <w:ind w:left="2880" w:hanging="360"/>
+      </w:pPr>
+    </w:lvl>
+    <w:lvl w:ilvl="4" w:tentative="1">
+      <w:start w:val="1"/>
+      <w:numFmt w:val="decimal"/>
+      <w:lvlText w:val="%5."/>
+      <w:lvlJc w:val="left"/>
+      <w:pPr>
+        <w:tabs>
+          <w:tab w:val="num" w:pos="3600"/>
+        </w:tabs>
+        <w:ind w:left="3600" w:hanging="360"/>
+      </w:pPr>
+    </w:lvl>
+    <w:lvl w:ilvl="5" w:tentative="1">
+      <w:start w:val="1"/>
+      <w:numFmt w:val="decimal"/>
+      <w:lvlText w:val="%6."/>
+      <w:lvlJc w:val="left"/>
+      <w:pPr>
+        <w:tabs>
+          <w:tab w:val="num" w:pos="4320"/>
+        </w:tabs>
+        <w:ind w:left="4320" w:hanging="360"/>
+      </w:pPr>
+    </w:lvl>
+    <w:lvl w:ilvl="6" w:tentative="1">
+      <w:start w:val="1"/>
+      <w:numFmt w:val="decimal"/>
+      <w:lvlText w:val="%7."/>
+      <w:lvlJc w:val="left"/>
+      <w:pPr>
+        <w:tabs>
+          <w:tab w:val="num" w:pos="5040"/>
+        </w:tabs>
+        <w:ind w:left="5040" w:hanging="360"/>
+      </w:pPr>
+    </w:lvl>
+    <w:lvl w:ilvl="7" w:tentative="1">
+      <w:start w:val="1"/>
+      <w:numFmt w:val="decimal"/>
+      <w:lvlText w:val="%8."/>
+      <w:lvlJc w:val="left"/>
+      <w:pPr>
+        <w:tabs>
+          <w:tab w:val="num" w:pos="5760"/>
+        </w:tabs>
+        <w:ind w:left="5760" w:hanging="360"/>
+      </w:pPr>
+    </w:lvl>
+    <w:lvl w:ilvl="8" w:tentative="1">
+      <w:start w:val="1"/>
+      <w:numFmt w:val="decimal"/>
+      <w:lvlText w:val="%9."/>
+      <w:lvlJc w:val="left"/>
+      <w:pPr>
+        <w:tabs>
+          <w:tab w:val="num" w:pos="6480"/>
+        </w:tabs>
+        <w:ind w:left="6480" w:hanging="360"/>
+      </w:pPr>
+    </w:lvl>
+  </w:abstractNum>
+  <w:abstractNum w:abstractNumId="6" w15:restartNumberingAfterBreak="0">
     <w:nsid w:val="3BD0A676"/>
     <w:multiLevelType w:val="multilevel"/>
     <w:tmpl w:val="3BD0A676"/>
@@ -4953,7 +5139,7 @@
       </w:rPr>
     </w:lvl>
   </w:abstractNum>
-  <w:abstractNum w:abstractNumId="6" w15:restartNumberingAfterBreak="0">
+  <w:abstractNum w:abstractNumId="7" w15:restartNumberingAfterBreak="0">
     <w:nsid w:val="3CEA41A4"/>
     <w:multiLevelType w:val="multilevel"/>
     <w:tmpl w:val="3CEA41A4"/>
@@ -5039,7 +5225,7 @@
       </w:pPr>
     </w:lvl>
   </w:abstractNum>
-  <w:abstractNum w:abstractNumId="7" w15:restartNumberingAfterBreak="0">
+  <w:abstractNum w:abstractNumId="8" w15:restartNumberingAfterBreak="0">
     <w:nsid w:val="41A2DE95"/>
     <w:multiLevelType w:val="multilevel"/>
     <w:tmpl w:val="41A2DE95"/>
@@ -5152,7 +5338,7 @@
       </w:rPr>
     </w:lvl>
   </w:abstractNum>
-  <w:abstractNum w:abstractNumId="8" w15:restartNumberingAfterBreak="0">
+  <w:abstractNum w:abstractNumId="9" w15:restartNumberingAfterBreak="0">
     <w:nsid w:val="42202A9B"/>
     <w:multiLevelType w:val="multilevel"/>
     <w:tmpl w:val="42202A9B"/>
@@ -5265,7 +5451,7 @@
       </w:rPr>
     </w:lvl>
   </w:abstractNum>
-  <w:abstractNum w:abstractNumId="9" w15:restartNumberingAfterBreak="0">
+  <w:abstractNum w:abstractNumId="10" w15:restartNumberingAfterBreak="0">
     <w:nsid w:val="52DF187A"/>
     <w:multiLevelType w:val="multilevel"/>
     <w:tmpl w:val="52DF187A"/>
@@ -5378,7 +5564,7 @@
       </w:rPr>
     </w:lvl>
   </w:abstractNum>
-  <w:abstractNum w:abstractNumId="10" w15:restartNumberingAfterBreak="0">
+  <w:abstractNum w:abstractNumId="11" w15:restartNumberingAfterBreak="0">
     <w:nsid w:val="64424843"/>
     <w:multiLevelType w:val="multilevel"/>
     <w:tmpl w:val="64424843"/>
@@ -5464,7 +5650,7 @@
       </w:pPr>
     </w:lvl>
   </w:abstractNum>
-  <w:abstractNum w:abstractNumId="11" w15:restartNumberingAfterBreak="0">
+  <w:abstractNum w:abstractNumId="12" w15:restartNumberingAfterBreak="0">
     <w:nsid w:val="6989EEEE"/>
     <w:multiLevelType w:val="multilevel"/>
     <w:tmpl w:val="6989EEEE"/>
@@ -5550,7 +5736,7 @@
       </w:pPr>
     </w:lvl>
   </w:abstractNum>
-  <w:abstractNum w:abstractNumId="12" w15:restartNumberingAfterBreak="0">
+  <w:abstractNum w:abstractNumId="13" w15:restartNumberingAfterBreak="0">
     <w:nsid w:val="717456F8"/>
     <w:multiLevelType w:val="multilevel"/>
     <w:tmpl w:val="717456F8"/>
@@ -5663,50 +5849,53 @@
       </w:rPr>
     </w:lvl>
   </w:abstractNum>
-  <w:num w:numId="1" w16cid:durableId="1641573844">
+  <w:num w:numId="1">
     <w:abstractNumId w:val="1"/>
   </w:num>
-  <w:num w:numId="2" w16cid:durableId="124087149">
+  <w:num w:numId="2">
+    <w:abstractNumId w:val="7"/>
+  </w:num>
+  <w:num w:numId="3">
+    <w:abstractNumId w:val="12"/>
+  </w:num>
+  <w:num w:numId="4">
+    <w:abstractNumId w:val="9"/>
+  </w:num>
+  <w:num w:numId="5">
+    <w:abstractNumId w:val="10"/>
+  </w:num>
+  <w:num w:numId="6">
+    <w:abstractNumId w:val="8"/>
+  </w:num>
+  <w:num w:numId="7">
+    <w:abstractNumId w:val="2"/>
+  </w:num>
+  <w:num w:numId="8">
+    <w:abstractNumId w:val="4"/>
+  </w:num>
+  <w:num w:numId="9">
+    <w:abstractNumId w:val="3"/>
+  </w:num>
+  <w:num w:numId="10">
+    <w:abstractNumId w:val="0"/>
+  </w:num>
+  <w:num w:numId="11">
+    <w:abstractNumId w:val="13"/>
+  </w:num>
+  <w:num w:numId="12">
+    <w:abstractNumId w:val="11"/>
+  </w:num>
+  <w:num w:numId="13">
     <w:abstractNumId w:val="6"/>
   </w:num>
-  <w:num w:numId="3" w16cid:durableId="1484809268">
-    <w:abstractNumId w:val="11"/>
-  </w:num>
-  <w:num w:numId="4" w16cid:durableId="579413446">
-    <w:abstractNumId w:val="8"/>
-  </w:num>
-  <w:num w:numId="5" w16cid:durableId="1882670544">
-    <w:abstractNumId w:val="9"/>
-  </w:num>
-  <w:num w:numId="6" w16cid:durableId="456143517">
-    <w:abstractNumId w:val="7"/>
-  </w:num>
-  <w:num w:numId="7" w16cid:durableId="1822040535">
-    <w:abstractNumId w:val="2"/>
-  </w:num>
-  <w:num w:numId="8" w16cid:durableId="2009751556">
-    <w:abstractNumId w:val="4"/>
-  </w:num>
-  <w:num w:numId="9" w16cid:durableId="852500778">
-    <w:abstractNumId w:val="3"/>
-  </w:num>
-  <w:num w:numId="10" w16cid:durableId="2090299027">
-    <w:abstractNumId w:val="0"/>
-  </w:num>
-  <w:num w:numId="11" w16cid:durableId="999582961">
-    <w:abstractNumId w:val="12"/>
-  </w:num>
-  <w:num w:numId="12" w16cid:durableId="975531625">
-    <w:abstractNumId w:val="10"/>
-  </w:num>
-  <w:num w:numId="13" w16cid:durableId="1480805438">
+  <w:num w:numId="14">
     <w:abstractNumId w:val="5"/>
   </w:num>
 </w:numbering>
 </file>
 
 <file path=word/styles.xml><?xml version="1.0" encoding="utf-8"?>
-<w:styles xmlns:mc="http://schemas.openxmlformats.org/markup-compatibility/2006" xmlns:r="http://schemas.openxmlformats.org/officeDocument/2006/relationships" xmlns:w="http://schemas.openxmlformats.org/wordprocessingml/2006/main" xmlns:w14="http://schemas.microsoft.com/office/word/2010/wordml" xmlns:w15="http://schemas.microsoft.com/office/word/2012/wordml" xmlns:w16cex="http://schemas.microsoft.com/office/word/2018/wordml/cex" xmlns:w16cid="http://schemas.microsoft.com/office/word/2016/wordml/cid" xmlns:w16="http://schemas.microsoft.com/office/word/2018/wordml" xmlns:w16du="http://schemas.microsoft.com/office/word/2023/wordml/word16du" xmlns:w16sdtdh="http://schemas.microsoft.com/office/word/2020/wordml/sdtdatahash" xmlns:w16sdtfl="http://schemas.microsoft.com/office/word/2024/wordml/sdtformatlock" xmlns:w16se="http://schemas.microsoft.com/office/word/2015/wordml/symex" mc:Ignorable="w14 w15 w16se w16cid w16 w16cex w16sdtdh w16sdtfl w16du">
+<w:styles xmlns:mc="http://schemas.openxmlformats.org/markup-compatibility/2006" xmlns:r="http://schemas.openxmlformats.org/officeDocument/2006/relationships" xmlns:w="http://schemas.openxmlformats.org/wordprocessingml/2006/main" xmlns:w14="http://schemas.microsoft.com/office/word/2010/wordml" xmlns:w15="http://schemas.microsoft.com/office/word/2012/wordml" mc:Ignorable="w14 w15">
   <w:docDefaults>
     <w:rPrDefault>
       <w:rPr>
@@ -5716,7 +5905,7 @@
     </w:rPrDefault>
     <w:pPrDefault/>
   </w:docDefaults>
-  <w:latentStyles w:defLockedState="0" w:defUIPriority="99" w:defSemiHidden="0" w:defUnhideWhenUsed="0" w:defQFormat="0" w:count="376">
+  <w:latentStyles w:defLockedState="0" w:defUIPriority="99" w:defSemiHidden="0" w:defUnhideWhenUsed="0" w:defQFormat="0" w:count="371">
     <w:lsdException w:name="Normal" w:uiPriority="0" w:qFormat="1"/>
     <w:lsdException w:name="heading 1" w:uiPriority="9" w:qFormat="1"/>
     <w:lsdException w:name="heading 2" w:uiPriority="9" w:unhideWhenUsed="1" w:qFormat="1"/>
@@ -6088,11 +6277,6 @@
     <w:lsdException w:name="List Table 5 Dark Accent 6" w:uiPriority="50"/>
     <w:lsdException w:name="List Table 6 Colorful Accent 6" w:uiPriority="51"/>
     <w:lsdException w:name="List Table 7 Colorful Accent 6" w:uiPriority="52"/>
-    <w:lsdException w:name="Mention" w:semiHidden="1" w:unhideWhenUsed="1"/>
-    <w:lsdException w:name="Smart Hyperlink" w:semiHidden="1" w:unhideWhenUsed="1"/>
-    <w:lsdException w:name="Hashtag" w:semiHidden="1" w:unhideWhenUsed="1"/>
-    <w:lsdException w:name="Unresolved Mention" w:semiHidden="1" w:unhideWhenUsed="1"/>
-    <w:lsdException w:name="Smart Link" w:semiHidden="1" w:unhideWhenUsed="1"/>
   </w:latentStyles>
   <w:style w:type="paragraph" w:default="1" w:styleId="Normal">
     <w:name w:val="Normal"/>
@@ -6294,7 +6478,6 @@
   <w:style w:type="character" w:default="1" w:styleId="DefaultParagraphFont">
     <w:name w:val="Default Paragraph Font"/>
     <w:uiPriority w:val="1"/>
-    <w:semiHidden/>
     <w:unhideWhenUsed/>
   </w:style>
   <w:style w:type="table" w:default="1" w:styleId="TableNormal">

</xml_diff>

<commit_message>
Expanded Revised and Expanded Section 4.2 of the final report
</commit_message>
<xml_diff>
--- a/7COM1079_Final report_template_group A5.docx
+++ b/7COM1079_Final report_template_group A5.docx
@@ -1,6 +1,6 @@
 
 <file path=word/document.xml><?xml version="1.0" encoding="utf-8"?>
-<w:document xmlns:wpc="http://schemas.microsoft.com/office/word/2010/wordprocessingCanvas" xmlns:mc="http://schemas.openxmlformats.org/markup-compatibility/2006" xmlns:o="urn:schemas-microsoft-com:office:office" xmlns:r="http://schemas.openxmlformats.org/officeDocument/2006/relationships" xmlns:m="http://schemas.openxmlformats.org/officeDocument/2006/math" xmlns:v="urn:schemas-microsoft-com:vml" xmlns:wp14="http://schemas.microsoft.com/office/word/2010/wordprocessingDrawing" xmlns:wp="http://schemas.openxmlformats.org/drawingml/2006/wordprocessingDrawing" xmlns:w10="urn:schemas-microsoft-com:office:word" xmlns:w="http://schemas.openxmlformats.org/wordprocessingml/2006/main" xmlns:w14="http://schemas.microsoft.com/office/word/2010/wordml" xmlns:w15="http://schemas.microsoft.com/office/word/2012/wordml" xmlns:wpg="http://schemas.microsoft.com/office/word/2010/wordprocessingGroup" xmlns:wpi="http://schemas.microsoft.com/office/word/2010/wordprocessingInk" xmlns:wne="http://schemas.microsoft.com/office/word/2006/wordml" xmlns:wps="http://schemas.microsoft.com/office/word/2010/wordprocessingShape" mc:Ignorable="w14 w15 wp14">
+<w:document xmlns:wpc="http://schemas.microsoft.com/office/word/2010/wordprocessingCanvas" xmlns:cx="http://schemas.microsoft.com/office/drawing/2014/chartex" xmlns:cx1="http://schemas.microsoft.com/office/drawing/2015/9/8/chartex" xmlns:cx2="http://schemas.microsoft.com/office/drawing/2015/10/21/chartex" xmlns:cx3="http://schemas.microsoft.com/office/drawing/2016/5/9/chartex" xmlns:cx4="http://schemas.microsoft.com/office/drawing/2016/5/10/chartex" xmlns:cx5="http://schemas.microsoft.com/office/drawing/2016/5/11/chartex" xmlns:cx6="http://schemas.microsoft.com/office/drawing/2016/5/12/chartex" xmlns:cx7="http://schemas.microsoft.com/office/drawing/2016/5/13/chartex" xmlns:cx8="http://schemas.microsoft.com/office/drawing/2016/5/14/chartex" xmlns:mc="http://schemas.openxmlformats.org/markup-compatibility/2006" xmlns:aink="http://schemas.microsoft.com/office/drawing/2016/ink" xmlns:am3d="http://schemas.microsoft.com/office/drawing/2017/model3d" xmlns:o="urn:schemas-microsoft-com:office:office" xmlns:oel="http://schemas.microsoft.com/office/2019/extlst" xmlns:r="http://schemas.openxmlformats.org/officeDocument/2006/relationships" xmlns:m="http://schemas.openxmlformats.org/officeDocument/2006/math" xmlns:v="urn:schemas-microsoft-com:vml" xmlns:wp14="http://schemas.microsoft.com/office/word/2010/wordprocessingDrawing" xmlns:wp="http://schemas.openxmlformats.org/drawingml/2006/wordprocessingDrawing" xmlns:w10="urn:schemas-microsoft-com:office:word" xmlns:w="http://schemas.openxmlformats.org/wordprocessingml/2006/main" xmlns:w14="http://schemas.microsoft.com/office/word/2010/wordml" xmlns:w15="http://schemas.microsoft.com/office/word/2012/wordml" xmlns:w16cex="http://schemas.microsoft.com/office/word/2018/wordml/cex" xmlns:w16cid="http://schemas.microsoft.com/office/word/2016/wordml/cid" xmlns:w16="http://schemas.microsoft.com/office/word/2018/wordml" xmlns:w16du="http://schemas.microsoft.com/office/word/2023/wordml/word16du" xmlns:w16sdtdh="http://schemas.microsoft.com/office/word/2020/wordml/sdtdatahash" xmlns:w16sdtfl="http://schemas.microsoft.com/office/word/2024/wordml/sdtformatlock" xmlns:w16se="http://schemas.microsoft.com/office/word/2015/wordml/symex" xmlns:wpg="http://schemas.microsoft.com/office/word/2010/wordprocessingGroup" xmlns:wpi="http://schemas.microsoft.com/office/word/2010/wordprocessingInk" xmlns:wne="http://schemas.microsoft.com/office/word/2006/wordml" xmlns:wps="http://schemas.microsoft.com/office/word/2010/wordprocessingShape" mc:Ignorable="w14 w15 w16se w16cid w16 w16cex w16sdtdh w16sdtfl w16du wp14">
   <w:body>
     <w:p>
       <w:pPr>
@@ -228,21 +228,7 @@
         <w:rPr>
           <w:rFonts w:ascii="Times New Roman" w:eastAsia="Times New Roman" w:hAnsi="Times New Roman" w:cs="Times New Roman"/>
         </w:rPr>
-        <w:t xml:space="preserve">Correlation Between Applicant Income </w:t>
-      </w:r>
-      <w:proofErr w:type="gramStart"/>
-      <w:r>
-        <w:rPr>
-          <w:rFonts w:ascii="Times New Roman" w:eastAsia="Times New Roman" w:hAnsi="Times New Roman" w:cs="Times New Roman"/>
-        </w:rPr>
-        <w:t>And</w:t>
-      </w:r>
-      <w:proofErr w:type="gramEnd"/>
-      <w:r>
-        <w:rPr>
-          <w:rFonts w:ascii="Times New Roman" w:eastAsia="Times New Roman" w:hAnsi="Times New Roman" w:cs="Times New Roman"/>
-        </w:rPr>
-        <w:t xml:space="preserve"> Approved Loan Amount</w:t>
+        <w:t>Correlation Between Applicant Income And Approved Loan Amount</w:t>
       </w:r>
     </w:p>
     <w:p>
@@ -1513,7 +1499,6 @@
           </w:rPr>
           <w:id w:val="1683247292"/>
         </w:sdtPr>
-        <w:sdtEndPr/>
         <w:sdtContent>
           <w:r>
             <w:rPr>
@@ -1624,20 +1609,8 @@
           <w:color w:val="000000" w:themeColor="text1"/>
           <w:highlight w:val="yellow"/>
         </w:rPr>
-        <w:t>What is the problem in the area we want to learn more about (motivation for study)</w:t>
-      </w:r>
-      <w:proofErr w:type="gramStart"/>
-      <w:r>
-        <w:rPr>
-          <w:rFonts w:ascii="Times New Roman" w:eastAsia="Times New Roman" w:hAnsi="Times New Roman" w:cs="Times New Roman"/>
-          <w:i/>
-          <w:iCs/>
-          <w:color w:val="000000" w:themeColor="text1"/>
-          <w:highlight w:val="yellow"/>
-        </w:rPr>
-        <w:t>.</w:t>
-      </w:r>
-      <w:proofErr w:type="gramEnd"/>
+        <w:t>What is the problem in the area we want to learn more about (motivation for study).</w:t>
+      </w:r>
     </w:p>
     <w:p>
       <w:pPr>
@@ -2948,6 +2921,7 @@
           <w:numId w:val="3"/>
         </w:numPr>
         <w:ind w:hanging="720"/>
+        <w:jc w:val="both"/>
         <w:rPr>
           <w:rFonts w:ascii="Times New Roman" w:eastAsia="Times New Roman" w:hAnsi="Times New Roman" w:cs="Times New Roman"/>
           <w:i/>
@@ -2975,40 +2949,34 @@
         </w:rPr>
         <w:t xml:space="preserve"> </w:t>
       </w:r>
-      <w:proofErr w:type="gramStart"/>
       <w:r>
         <w:rPr>
           <w:rFonts w:ascii="Times New Roman" w:eastAsia="Times New Roman" w:hAnsi="Times New Roman" w:cs="Times New Roman"/>
           <w:color w:val="BF4E14" w:themeColor="accent2" w:themeShade="BF"/>
         </w:rPr>
-        <w:t>The</w:t>
-      </w:r>
-      <w:proofErr w:type="gramEnd"/>
+        <w:t xml:space="preserve">The null hypothesis, which states that there is no correlation between loan amount and personal income of applicants, is rejected because the p-value (p &lt; </w:t>
+      </w:r>
       <w:r>
         <w:rPr>
           <w:rFonts w:ascii="Times New Roman" w:eastAsia="Times New Roman" w:hAnsi="Times New Roman" w:cs="Times New Roman"/>
           <w:color w:val="BF4E14" w:themeColor="accent2" w:themeShade="BF"/>
         </w:rPr>
-        <w:t xml:space="preserve"> null hypothesis, which states that there is no correlation between loan amount and personal income of applicants, is rejected because the p-value (p &lt; </w:t>
+        <w:lastRenderedPageBreak/>
+        <w:t xml:space="preserve">2.2e-16) is extremely low. This provides strong evidence of a statistically significant positive association between these variables. From a practical viewpoint, applicants with higher personal incomes tend to request larger loan amounts, suggesting that personal income is an important factor related to loan amount in this dataset. </w:t>
       </w:r>
       <w:r>
         <w:rPr>
           <w:rFonts w:ascii="Times New Roman" w:eastAsia="Times New Roman" w:hAnsi="Times New Roman" w:cs="Times New Roman"/>
           <w:color w:val="BF4E14" w:themeColor="accent2" w:themeShade="BF"/>
         </w:rPr>
-        <w:lastRenderedPageBreak/>
-        <w:t>2.2e-16) is extremely low. This provides strong evidence of a statistically significant positive association between these variables. From a practical viewpoint, applicants with higher personal incomes tend to request larger loan amounts, suggesting that personal income is an important factor related to loan amount in this dataset. The data hence supports the rejection of the null hypothesis</w:t>
-      </w:r>
-      <w:r>
-        <w:rPr>
-          <w:rFonts w:ascii="Times New Roman" w:eastAsia="Times New Roman" w:hAnsi="Times New Roman" w:cs="Times New Roman"/>
-        </w:rPr>
-        <w:t>.</w:t>
-      </w:r>
-      <w:r>
-        <w:rPr>
-          <w:rFonts w:ascii="Times New Roman" w:eastAsia="Times New Roman" w:hAnsi="Times New Roman" w:cs="Times New Roman"/>
-          <w:highlight w:val="yellow"/>
+        <w:t>The data supports the rejection of the null hypothesis as there is a significant moderate positive relationship between personal income and loan amount (ρ = 0.41, p &lt; 2.2e-16).</w:t>
+      </w:r>
+      <w:r>
+        <w:rPr>
+          <w:rFonts w:ascii="Times New Roman" w:eastAsia="Times New Roman" w:hAnsi="Times New Roman" w:cs="Times New Roman"/>
+          <w:i/>
+          <w:iCs/>
+          <w:color w:val="BF4E14" w:themeColor="accent2" w:themeShade="BF"/>
         </w:rPr>
         <w:t xml:space="preserve"> </w:t>
       </w:r>
@@ -3019,7 +2987,7 @@
           <w:iCs/>
           <w:highlight w:val="yellow"/>
         </w:rPr>
-        <w:t>(interpret the results)</w:t>
+        <w:t>interpret the results)</w:t>
       </w:r>
     </w:p>
     <w:p>
@@ -3524,8 +3492,6 @@
         </w:rPr>
         <w:t xml:space="preserve"> [Insert Commit Message] Brief explanation of the broader impact of the change</w:t>
       </w:r>
-      <w:bookmarkStart w:id="0" w:name="_GoBack"/>
-      <w:bookmarkEnd w:id="0"/>
     </w:p>
     <w:p>
       <w:pPr>
@@ -4249,7 +4215,7 @@
 </file>
 
 <file path=word/endnotes.xml><?xml version="1.0" encoding="utf-8"?>
-<w:endnotes xmlns:wpc="http://schemas.microsoft.com/office/word/2010/wordprocessingCanvas" xmlns:mc="http://schemas.openxmlformats.org/markup-compatibility/2006" xmlns:o="urn:schemas-microsoft-com:office:office" xmlns:r="http://schemas.openxmlformats.org/officeDocument/2006/relationships" xmlns:m="http://schemas.openxmlformats.org/officeDocument/2006/math" xmlns:v="urn:schemas-microsoft-com:vml" xmlns:wp14="http://schemas.microsoft.com/office/word/2010/wordprocessingDrawing" xmlns:wp="http://schemas.openxmlformats.org/drawingml/2006/wordprocessingDrawing" xmlns:w10="urn:schemas-microsoft-com:office:word" xmlns:w="http://schemas.openxmlformats.org/wordprocessingml/2006/main" xmlns:w14="http://schemas.microsoft.com/office/word/2010/wordml" xmlns:w15="http://schemas.microsoft.com/office/word/2012/wordml" xmlns:wpg="http://schemas.microsoft.com/office/word/2010/wordprocessingGroup" xmlns:wpi="http://schemas.microsoft.com/office/word/2010/wordprocessingInk" xmlns:wne="http://schemas.microsoft.com/office/word/2006/wordml" xmlns:wps="http://schemas.microsoft.com/office/word/2010/wordprocessingShape" mc:Ignorable="w14 w15 wp14">
+<w:endnotes xmlns:wpc="http://schemas.microsoft.com/office/word/2010/wordprocessingCanvas" xmlns:cx="http://schemas.microsoft.com/office/drawing/2014/chartex" xmlns:cx1="http://schemas.microsoft.com/office/drawing/2015/9/8/chartex" xmlns:cx2="http://schemas.microsoft.com/office/drawing/2015/10/21/chartex" xmlns:cx3="http://schemas.microsoft.com/office/drawing/2016/5/9/chartex" xmlns:cx4="http://schemas.microsoft.com/office/drawing/2016/5/10/chartex" xmlns:cx5="http://schemas.microsoft.com/office/drawing/2016/5/11/chartex" xmlns:cx6="http://schemas.microsoft.com/office/drawing/2016/5/12/chartex" xmlns:cx7="http://schemas.microsoft.com/office/drawing/2016/5/13/chartex" xmlns:cx8="http://schemas.microsoft.com/office/drawing/2016/5/14/chartex" xmlns:mc="http://schemas.openxmlformats.org/markup-compatibility/2006" xmlns:aink="http://schemas.microsoft.com/office/drawing/2016/ink" xmlns:am3d="http://schemas.microsoft.com/office/drawing/2017/model3d" xmlns:o="urn:schemas-microsoft-com:office:office" xmlns:oel="http://schemas.microsoft.com/office/2019/extlst" xmlns:r="http://schemas.openxmlformats.org/officeDocument/2006/relationships" xmlns:m="http://schemas.openxmlformats.org/officeDocument/2006/math" xmlns:v="urn:schemas-microsoft-com:vml" xmlns:wp14="http://schemas.microsoft.com/office/word/2010/wordprocessingDrawing" xmlns:wp="http://schemas.openxmlformats.org/drawingml/2006/wordprocessingDrawing" xmlns:w10="urn:schemas-microsoft-com:office:word" xmlns:w="http://schemas.openxmlformats.org/wordprocessingml/2006/main" xmlns:w14="http://schemas.microsoft.com/office/word/2010/wordml" xmlns:w15="http://schemas.microsoft.com/office/word/2012/wordml" xmlns:w16cex="http://schemas.microsoft.com/office/word/2018/wordml/cex" xmlns:w16cid="http://schemas.microsoft.com/office/word/2016/wordml/cid" xmlns:w16="http://schemas.microsoft.com/office/word/2018/wordml" xmlns:w16du="http://schemas.microsoft.com/office/word/2023/wordml/word16du" xmlns:w16sdtdh="http://schemas.microsoft.com/office/word/2020/wordml/sdtdatahash" xmlns:w16sdtfl="http://schemas.microsoft.com/office/word/2024/wordml/sdtformatlock" xmlns:w16se="http://schemas.microsoft.com/office/word/2015/wordml/symex" xmlns:wpg="http://schemas.microsoft.com/office/word/2010/wordprocessingGroup" xmlns:wpi="http://schemas.microsoft.com/office/word/2010/wordprocessingInk" xmlns:wne="http://schemas.microsoft.com/office/word/2006/wordml" xmlns:wps="http://schemas.microsoft.com/office/word/2010/wordprocessingShape" mc:Ignorable="w14 w15 w16se w16cid w16 w16cex w16sdtdh w16sdtfl w16du wp14">
   <w:endnote w:type="separator" w:id="-1">
     <w:p>
       <w:r>
@@ -4268,7 +4234,7 @@
 </file>
 
 <file path=word/footer1.xml><?xml version="1.0" encoding="utf-8"?>
-<w:ftr xmlns:wpc="http://schemas.microsoft.com/office/word/2010/wordprocessingCanvas" xmlns:mc="http://schemas.openxmlformats.org/markup-compatibility/2006" xmlns:o="urn:schemas-microsoft-com:office:office" xmlns:r="http://schemas.openxmlformats.org/officeDocument/2006/relationships" xmlns:m="http://schemas.openxmlformats.org/officeDocument/2006/math" xmlns:v="urn:schemas-microsoft-com:vml" xmlns:wp14="http://schemas.microsoft.com/office/word/2010/wordprocessingDrawing" xmlns:wp="http://schemas.openxmlformats.org/drawingml/2006/wordprocessingDrawing" xmlns:w10="urn:schemas-microsoft-com:office:word" xmlns:w="http://schemas.openxmlformats.org/wordprocessingml/2006/main" xmlns:w14="http://schemas.microsoft.com/office/word/2010/wordml" xmlns:w15="http://schemas.microsoft.com/office/word/2012/wordml" xmlns:wpg="http://schemas.microsoft.com/office/word/2010/wordprocessingGroup" xmlns:wpi="http://schemas.microsoft.com/office/word/2010/wordprocessingInk" xmlns:wne="http://schemas.microsoft.com/office/word/2006/wordml" xmlns:wps="http://schemas.microsoft.com/office/word/2010/wordprocessingShape" mc:Ignorable="w14 w15 wp14">
+<w:ftr xmlns:wpc="http://schemas.microsoft.com/office/word/2010/wordprocessingCanvas" xmlns:cx="http://schemas.microsoft.com/office/drawing/2014/chartex" xmlns:cx1="http://schemas.microsoft.com/office/drawing/2015/9/8/chartex" xmlns:cx2="http://schemas.microsoft.com/office/drawing/2015/10/21/chartex" xmlns:cx3="http://schemas.microsoft.com/office/drawing/2016/5/9/chartex" xmlns:cx4="http://schemas.microsoft.com/office/drawing/2016/5/10/chartex" xmlns:cx5="http://schemas.microsoft.com/office/drawing/2016/5/11/chartex" xmlns:cx6="http://schemas.microsoft.com/office/drawing/2016/5/12/chartex" xmlns:cx7="http://schemas.microsoft.com/office/drawing/2016/5/13/chartex" xmlns:cx8="http://schemas.microsoft.com/office/drawing/2016/5/14/chartex" xmlns:mc="http://schemas.openxmlformats.org/markup-compatibility/2006" xmlns:aink="http://schemas.microsoft.com/office/drawing/2016/ink" xmlns:am3d="http://schemas.microsoft.com/office/drawing/2017/model3d" xmlns:o="urn:schemas-microsoft-com:office:office" xmlns:oel="http://schemas.microsoft.com/office/2019/extlst" xmlns:r="http://schemas.openxmlformats.org/officeDocument/2006/relationships" xmlns:m="http://schemas.openxmlformats.org/officeDocument/2006/math" xmlns:v="urn:schemas-microsoft-com:vml" xmlns:wp14="http://schemas.microsoft.com/office/word/2010/wordprocessingDrawing" xmlns:wp="http://schemas.openxmlformats.org/drawingml/2006/wordprocessingDrawing" xmlns:w10="urn:schemas-microsoft-com:office:word" xmlns:w="http://schemas.openxmlformats.org/wordprocessingml/2006/main" xmlns:w14="http://schemas.microsoft.com/office/word/2010/wordml" xmlns:w15="http://schemas.microsoft.com/office/word/2012/wordml" xmlns:w16cex="http://schemas.microsoft.com/office/word/2018/wordml/cex" xmlns:w16cid="http://schemas.microsoft.com/office/word/2016/wordml/cid" xmlns:w16="http://schemas.microsoft.com/office/word/2018/wordml" xmlns:w16du="http://schemas.microsoft.com/office/word/2023/wordml/word16du" xmlns:w16sdtdh="http://schemas.microsoft.com/office/word/2020/wordml/sdtdatahash" xmlns:w16sdtfl="http://schemas.microsoft.com/office/word/2024/wordml/sdtformatlock" xmlns:w16se="http://schemas.microsoft.com/office/word/2015/wordml/symex" xmlns:wpg="http://schemas.microsoft.com/office/word/2010/wordprocessingGroup" xmlns:wpi="http://schemas.microsoft.com/office/word/2010/wordprocessingInk" xmlns:wne="http://schemas.microsoft.com/office/word/2006/wordml" xmlns:wps="http://schemas.microsoft.com/office/word/2010/wordprocessingShape" mc:Ignorable="w14 w15 w16se w16cid w16 w16cex w16sdtdh w16sdtfl w16du wp14">
   <w:sdt>
     <w:sdtPr>
       <w:id w:val="1575775596"/>
@@ -4276,7 +4242,6 @@
         <w:docPartGallery w:val="AutoText"/>
       </w:docPartObj>
     </w:sdtPr>
-    <w:sdtEndPr/>
     <w:sdtContent>
       <w:p>
         <w:pPr>
@@ -4317,7 +4282,7 @@
 </file>
 
 <file path=word/footer2.xml><?xml version="1.0" encoding="utf-8"?>
-<w:ftr xmlns:wpc="http://schemas.microsoft.com/office/word/2010/wordprocessingCanvas" xmlns:mc="http://schemas.openxmlformats.org/markup-compatibility/2006" xmlns:o="urn:schemas-microsoft-com:office:office" xmlns:r="http://schemas.openxmlformats.org/officeDocument/2006/relationships" xmlns:m="http://schemas.openxmlformats.org/officeDocument/2006/math" xmlns:v="urn:schemas-microsoft-com:vml" xmlns:wp14="http://schemas.microsoft.com/office/word/2010/wordprocessingDrawing" xmlns:wp="http://schemas.openxmlformats.org/drawingml/2006/wordprocessingDrawing" xmlns:w10="urn:schemas-microsoft-com:office:word" xmlns:w="http://schemas.openxmlformats.org/wordprocessingml/2006/main" xmlns:w14="http://schemas.microsoft.com/office/word/2010/wordml" xmlns:w15="http://schemas.microsoft.com/office/word/2012/wordml" xmlns:wpg="http://schemas.microsoft.com/office/word/2010/wordprocessingGroup" xmlns:wpi="http://schemas.microsoft.com/office/word/2010/wordprocessingInk" xmlns:wne="http://schemas.microsoft.com/office/word/2006/wordml" xmlns:wps="http://schemas.microsoft.com/office/word/2010/wordprocessingShape" mc:Ignorable="w14 w15 wp14">
+<w:ftr xmlns:wpc="http://schemas.microsoft.com/office/word/2010/wordprocessingCanvas" xmlns:cx="http://schemas.microsoft.com/office/drawing/2014/chartex" xmlns:cx1="http://schemas.microsoft.com/office/drawing/2015/9/8/chartex" xmlns:cx2="http://schemas.microsoft.com/office/drawing/2015/10/21/chartex" xmlns:cx3="http://schemas.microsoft.com/office/drawing/2016/5/9/chartex" xmlns:cx4="http://schemas.microsoft.com/office/drawing/2016/5/10/chartex" xmlns:cx5="http://schemas.microsoft.com/office/drawing/2016/5/11/chartex" xmlns:cx6="http://schemas.microsoft.com/office/drawing/2016/5/12/chartex" xmlns:cx7="http://schemas.microsoft.com/office/drawing/2016/5/13/chartex" xmlns:cx8="http://schemas.microsoft.com/office/drawing/2016/5/14/chartex" xmlns:mc="http://schemas.openxmlformats.org/markup-compatibility/2006" xmlns:aink="http://schemas.microsoft.com/office/drawing/2016/ink" xmlns:am3d="http://schemas.microsoft.com/office/drawing/2017/model3d" xmlns:o="urn:schemas-microsoft-com:office:office" xmlns:oel="http://schemas.microsoft.com/office/2019/extlst" xmlns:r="http://schemas.openxmlformats.org/officeDocument/2006/relationships" xmlns:m="http://schemas.openxmlformats.org/officeDocument/2006/math" xmlns:v="urn:schemas-microsoft-com:vml" xmlns:wp14="http://schemas.microsoft.com/office/word/2010/wordprocessingDrawing" xmlns:wp="http://schemas.openxmlformats.org/drawingml/2006/wordprocessingDrawing" xmlns:w10="urn:schemas-microsoft-com:office:word" xmlns:w="http://schemas.openxmlformats.org/wordprocessingml/2006/main" xmlns:w14="http://schemas.microsoft.com/office/word/2010/wordml" xmlns:w15="http://schemas.microsoft.com/office/word/2012/wordml" xmlns:w16cex="http://schemas.microsoft.com/office/word/2018/wordml/cex" xmlns:w16cid="http://schemas.microsoft.com/office/word/2016/wordml/cid" xmlns:w16="http://schemas.microsoft.com/office/word/2018/wordml" xmlns:w16du="http://schemas.microsoft.com/office/word/2023/wordml/word16du" xmlns:w16sdtdh="http://schemas.microsoft.com/office/word/2020/wordml/sdtdatahash" xmlns:w16sdtfl="http://schemas.microsoft.com/office/word/2024/wordml/sdtformatlock" xmlns:w16se="http://schemas.microsoft.com/office/word/2015/wordml/symex" xmlns:wpg="http://schemas.microsoft.com/office/word/2010/wordprocessingGroup" xmlns:wpi="http://schemas.microsoft.com/office/word/2010/wordprocessingInk" xmlns:wne="http://schemas.microsoft.com/office/word/2006/wordml" xmlns:wps="http://schemas.microsoft.com/office/word/2010/wordprocessingShape" mc:Ignorable="w14 w15 w16se w16cid w16 w16cex w16sdtdh w16sdtfl w16du wp14">
   <w:sdt>
     <w:sdtPr>
       <w:id w:val="-1249032875"/>
@@ -4325,7 +4290,6 @@
         <w:docPartGallery w:val="AutoText"/>
       </w:docPartObj>
     </w:sdtPr>
-    <w:sdtEndPr/>
     <w:sdtContent>
       <w:p>
         <w:pPr>
@@ -4379,7 +4343,7 @@
 </file>
 
 <file path=word/footnotes.xml><?xml version="1.0" encoding="utf-8"?>
-<w:footnotes xmlns:wpc="http://schemas.microsoft.com/office/word/2010/wordprocessingCanvas" xmlns:mc="http://schemas.openxmlformats.org/markup-compatibility/2006" xmlns:o="urn:schemas-microsoft-com:office:office" xmlns:r="http://schemas.openxmlformats.org/officeDocument/2006/relationships" xmlns:m="http://schemas.openxmlformats.org/officeDocument/2006/math" xmlns:v="urn:schemas-microsoft-com:vml" xmlns:wp14="http://schemas.microsoft.com/office/word/2010/wordprocessingDrawing" xmlns:wp="http://schemas.openxmlformats.org/drawingml/2006/wordprocessingDrawing" xmlns:w10="urn:schemas-microsoft-com:office:word" xmlns:w="http://schemas.openxmlformats.org/wordprocessingml/2006/main" xmlns:w14="http://schemas.microsoft.com/office/word/2010/wordml" xmlns:w15="http://schemas.microsoft.com/office/word/2012/wordml" xmlns:wpg="http://schemas.microsoft.com/office/word/2010/wordprocessingGroup" xmlns:wpi="http://schemas.microsoft.com/office/word/2010/wordprocessingInk" xmlns:wne="http://schemas.microsoft.com/office/word/2006/wordml" xmlns:wps="http://schemas.microsoft.com/office/word/2010/wordprocessingShape" mc:Ignorable="w14 w15 wp14">
+<w:footnotes xmlns:wpc="http://schemas.microsoft.com/office/word/2010/wordprocessingCanvas" xmlns:cx="http://schemas.microsoft.com/office/drawing/2014/chartex" xmlns:cx1="http://schemas.microsoft.com/office/drawing/2015/9/8/chartex" xmlns:cx2="http://schemas.microsoft.com/office/drawing/2015/10/21/chartex" xmlns:cx3="http://schemas.microsoft.com/office/drawing/2016/5/9/chartex" xmlns:cx4="http://schemas.microsoft.com/office/drawing/2016/5/10/chartex" xmlns:cx5="http://schemas.microsoft.com/office/drawing/2016/5/11/chartex" xmlns:cx6="http://schemas.microsoft.com/office/drawing/2016/5/12/chartex" xmlns:cx7="http://schemas.microsoft.com/office/drawing/2016/5/13/chartex" xmlns:cx8="http://schemas.microsoft.com/office/drawing/2016/5/14/chartex" xmlns:mc="http://schemas.openxmlformats.org/markup-compatibility/2006" xmlns:aink="http://schemas.microsoft.com/office/drawing/2016/ink" xmlns:am3d="http://schemas.microsoft.com/office/drawing/2017/model3d" xmlns:o="urn:schemas-microsoft-com:office:office" xmlns:oel="http://schemas.microsoft.com/office/2019/extlst" xmlns:r="http://schemas.openxmlformats.org/officeDocument/2006/relationships" xmlns:m="http://schemas.openxmlformats.org/officeDocument/2006/math" xmlns:v="urn:schemas-microsoft-com:vml" xmlns:wp14="http://schemas.microsoft.com/office/word/2010/wordprocessingDrawing" xmlns:wp="http://schemas.openxmlformats.org/drawingml/2006/wordprocessingDrawing" xmlns:w10="urn:schemas-microsoft-com:office:word" xmlns:w="http://schemas.openxmlformats.org/wordprocessingml/2006/main" xmlns:w14="http://schemas.microsoft.com/office/word/2010/wordml" xmlns:w15="http://schemas.microsoft.com/office/word/2012/wordml" xmlns:w16cex="http://schemas.microsoft.com/office/word/2018/wordml/cex" xmlns:w16cid="http://schemas.microsoft.com/office/word/2016/wordml/cid" xmlns:w16="http://schemas.microsoft.com/office/word/2018/wordml" xmlns:w16du="http://schemas.microsoft.com/office/word/2023/wordml/word16du" xmlns:w16sdtdh="http://schemas.microsoft.com/office/word/2020/wordml/sdtdatahash" xmlns:w16sdtfl="http://schemas.microsoft.com/office/word/2024/wordml/sdtformatlock" xmlns:w16se="http://schemas.microsoft.com/office/word/2015/wordml/symex" xmlns:wpg="http://schemas.microsoft.com/office/word/2010/wordprocessingGroup" xmlns:wpi="http://schemas.microsoft.com/office/word/2010/wordprocessingInk" xmlns:wne="http://schemas.microsoft.com/office/word/2006/wordml" xmlns:wps="http://schemas.microsoft.com/office/word/2010/wordprocessingShape" mc:Ignorable="w14 w15 w16se w16cid w16 w16cex w16sdtdh w16sdtfl w16du wp14">
   <w:footnote w:type="separator" w:id="-1">
     <w:p>
       <w:r>
@@ -4398,7 +4362,7 @@
 </file>
 
 <file path=word/numbering.xml><?xml version="1.0" encoding="utf-8"?>
-<w:numbering xmlns:wpc="http://schemas.microsoft.com/office/word/2010/wordprocessingCanvas" xmlns:mc="http://schemas.openxmlformats.org/markup-compatibility/2006" xmlns:o="urn:schemas-microsoft-com:office:office" xmlns:r="http://schemas.openxmlformats.org/officeDocument/2006/relationships" xmlns:m="http://schemas.openxmlformats.org/officeDocument/2006/math" xmlns:v="urn:schemas-microsoft-com:vml" xmlns:wp14="http://schemas.microsoft.com/office/word/2010/wordprocessingDrawing" xmlns:wp="http://schemas.openxmlformats.org/drawingml/2006/wordprocessingDrawing" xmlns:w10="urn:schemas-microsoft-com:office:word" xmlns:w="http://schemas.openxmlformats.org/wordprocessingml/2006/main" xmlns:w14="http://schemas.microsoft.com/office/word/2010/wordml" xmlns:w15="http://schemas.microsoft.com/office/word/2012/wordml" xmlns:wpg="http://schemas.microsoft.com/office/word/2010/wordprocessingGroup" xmlns:wpi="http://schemas.microsoft.com/office/word/2010/wordprocessingInk" xmlns:wne="http://schemas.microsoft.com/office/word/2006/wordml" xmlns:wps="http://schemas.microsoft.com/office/word/2010/wordprocessingShape" mc:Ignorable="w14 w15 wp14">
+<w:numbering xmlns:wpc="http://schemas.microsoft.com/office/word/2010/wordprocessingCanvas" xmlns:cx="http://schemas.microsoft.com/office/drawing/2014/chartex" xmlns:cx1="http://schemas.microsoft.com/office/drawing/2015/9/8/chartex" xmlns:cx2="http://schemas.microsoft.com/office/drawing/2015/10/21/chartex" xmlns:cx3="http://schemas.microsoft.com/office/drawing/2016/5/9/chartex" xmlns:cx4="http://schemas.microsoft.com/office/drawing/2016/5/10/chartex" xmlns:cx5="http://schemas.microsoft.com/office/drawing/2016/5/11/chartex" xmlns:cx6="http://schemas.microsoft.com/office/drawing/2016/5/12/chartex" xmlns:cx7="http://schemas.microsoft.com/office/drawing/2016/5/13/chartex" xmlns:cx8="http://schemas.microsoft.com/office/drawing/2016/5/14/chartex" xmlns:mc="http://schemas.openxmlformats.org/markup-compatibility/2006" xmlns:aink="http://schemas.microsoft.com/office/drawing/2016/ink" xmlns:am3d="http://schemas.microsoft.com/office/drawing/2017/model3d" xmlns:o="urn:schemas-microsoft-com:office:office" xmlns:oel="http://schemas.microsoft.com/office/2019/extlst" xmlns:r="http://schemas.openxmlformats.org/officeDocument/2006/relationships" xmlns:m="http://schemas.openxmlformats.org/officeDocument/2006/math" xmlns:v="urn:schemas-microsoft-com:vml" xmlns:wp14="http://schemas.microsoft.com/office/word/2010/wordprocessingDrawing" xmlns:wp="http://schemas.openxmlformats.org/drawingml/2006/wordprocessingDrawing" xmlns:w10="urn:schemas-microsoft-com:office:word" xmlns:w="http://schemas.openxmlformats.org/wordprocessingml/2006/main" xmlns:w14="http://schemas.microsoft.com/office/word/2010/wordml" xmlns:w15="http://schemas.microsoft.com/office/word/2012/wordml" xmlns:w16cex="http://schemas.microsoft.com/office/word/2018/wordml/cex" xmlns:w16cid="http://schemas.microsoft.com/office/word/2016/wordml/cid" xmlns:w16="http://schemas.microsoft.com/office/word/2018/wordml" xmlns:w16du="http://schemas.microsoft.com/office/word/2023/wordml/word16du" xmlns:w16sdtdh="http://schemas.microsoft.com/office/word/2020/wordml/sdtdatahash" xmlns:w16sdtfl="http://schemas.microsoft.com/office/word/2024/wordml/sdtformatlock" xmlns:w16se="http://schemas.microsoft.com/office/word/2015/wordml/symex" xmlns:wpg="http://schemas.microsoft.com/office/word/2010/wordprocessingGroup" xmlns:wpi="http://schemas.microsoft.com/office/word/2010/wordprocessingInk" xmlns:wne="http://schemas.microsoft.com/office/word/2006/wordml" xmlns:wps="http://schemas.microsoft.com/office/word/2010/wordprocessingShape" mc:Ignorable="w14 w15 w16se w16cid w16 w16cex w16sdtdh w16sdtfl w16du wp14">
   <w:abstractNum w:abstractNumId="0" w15:restartNumberingAfterBreak="0">
     <w:nsid w:val="03867835"/>
     <w:multiLevelType w:val="multilevel"/>
@@ -5849,53 +5813,53 @@
       </w:rPr>
     </w:lvl>
   </w:abstractNum>
-  <w:num w:numId="1">
+  <w:num w:numId="1" w16cid:durableId="1712805247">
     <w:abstractNumId w:val="1"/>
   </w:num>
-  <w:num w:numId="2">
+  <w:num w:numId="2" w16cid:durableId="1341159922">
     <w:abstractNumId w:val="7"/>
   </w:num>
-  <w:num w:numId="3">
+  <w:num w:numId="3" w16cid:durableId="229536328">
     <w:abstractNumId w:val="12"/>
   </w:num>
-  <w:num w:numId="4">
+  <w:num w:numId="4" w16cid:durableId="739137768">
     <w:abstractNumId w:val="9"/>
   </w:num>
-  <w:num w:numId="5">
+  <w:num w:numId="5" w16cid:durableId="1738504953">
     <w:abstractNumId w:val="10"/>
   </w:num>
-  <w:num w:numId="6">
+  <w:num w:numId="6" w16cid:durableId="494810246">
     <w:abstractNumId w:val="8"/>
   </w:num>
-  <w:num w:numId="7">
+  <w:num w:numId="7" w16cid:durableId="487480560">
     <w:abstractNumId w:val="2"/>
   </w:num>
-  <w:num w:numId="8">
+  <w:num w:numId="8" w16cid:durableId="103111202">
     <w:abstractNumId w:val="4"/>
   </w:num>
-  <w:num w:numId="9">
+  <w:num w:numId="9" w16cid:durableId="49886702">
     <w:abstractNumId w:val="3"/>
   </w:num>
-  <w:num w:numId="10">
+  <w:num w:numId="10" w16cid:durableId="147403047">
     <w:abstractNumId w:val="0"/>
   </w:num>
-  <w:num w:numId="11">
+  <w:num w:numId="11" w16cid:durableId="1894731904">
     <w:abstractNumId w:val="13"/>
   </w:num>
-  <w:num w:numId="12">
+  <w:num w:numId="12" w16cid:durableId="77335623">
     <w:abstractNumId w:val="11"/>
   </w:num>
-  <w:num w:numId="13">
+  <w:num w:numId="13" w16cid:durableId="1385562190">
     <w:abstractNumId w:val="6"/>
   </w:num>
-  <w:num w:numId="14">
+  <w:num w:numId="14" w16cid:durableId="1235435009">
     <w:abstractNumId w:val="5"/>
   </w:num>
 </w:numbering>
 </file>
 
 <file path=word/styles.xml><?xml version="1.0" encoding="utf-8"?>
-<w:styles xmlns:mc="http://schemas.openxmlformats.org/markup-compatibility/2006" xmlns:r="http://schemas.openxmlformats.org/officeDocument/2006/relationships" xmlns:w="http://schemas.openxmlformats.org/wordprocessingml/2006/main" xmlns:w14="http://schemas.microsoft.com/office/word/2010/wordml" xmlns:w15="http://schemas.microsoft.com/office/word/2012/wordml" mc:Ignorable="w14 w15">
+<w:styles xmlns:mc="http://schemas.openxmlformats.org/markup-compatibility/2006" xmlns:r="http://schemas.openxmlformats.org/officeDocument/2006/relationships" xmlns:w="http://schemas.openxmlformats.org/wordprocessingml/2006/main" xmlns:w14="http://schemas.microsoft.com/office/word/2010/wordml" xmlns:w15="http://schemas.microsoft.com/office/word/2012/wordml" xmlns:w16cex="http://schemas.microsoft.com/office/word/2018/wordml/cex" xmlns:w16cid="http://schemas.microsoft.com/office/word/2016/wordml/cid" xmlns:w16="http://schemas.microsoft.com/office/word/2018/wordml" xmlns:w16du="http://schemas.microsoft.com/office/word/2023/wordml/word16du" xmlns:w16sdtdh="http://schemas.microsoft.com/office/word/2020/wordml/sdtdatahash" xmlns:w16sdtfl="http://schemas.microsoft.com/office/word/2024/wordml/sdtformatlock" xmlns:w16se="http://schemas.microsoft.com/office/word/2015/wordml/symex" mc:Ignorable="w14 w15 w16se w16cid w16 w16cex w16sdtdh w16sdtfl w16du">
   <w:docDefaults>
     <w:rPrDefault>
       <w:rPr>
@@ -5905,7 +5869,7 @@
     </w:rPrDefault>
     <w:pPrDefault/>
   </w:docDefaults>
-  <w:latentStyles w:defLockedState="0" w:defUIPriority="99" w:defSemiHidden="0" w:defUnhideWhenUsed="0" w:defQFormat="0" w:count="371">
+  <w:latentStyles w:defLockedState="0" w:defUIPriority="99" w:defSemiHidden="0" w:defUnhideWhenUsed="0" w:defQFormat="0" w:count="376">
     <w:lsdException w:name="Normal" w:uiPriority="0" w:qFormat="1"/>
     <w:lsdException w:name="heading 1" w:uiPriority="9" w:qFormat="1"/>
     <w:lsdException w:name="heading 2" w:uiPriority="9" w:unhideWhenUsed="1" w:qFormat="1"/>
@@ -6277,6 +6241,11 @@
     <w:lsdException w:name="List Table 5 Dark Accent 6" w:uiPriority="50"/>
     <w:lsdException w:name="List Table 6 Colorful Accent 6" w:uiPriority="51"/>
     <w:lsdException w:name="List Table 7 Colorful Accent 6" w:uiPriority="52"/>
+    <w:lsdException w:name="Mention" w:semiHidden="1" w:unhideWhenUsed="1"/>
+    <w:lsdException w:name="Smart Hyperlink" w:semiHidden="1" w:unhideWhenUsed="1"/>
+    <w:lsdException w:name="Hashtag" w:semiHidden="1" w:unhideWhenUsed="1"/>
+    <w:lsdException w:name="Unresolved Mention" w:semiHidden="1" w:unhideWhenUsed="1"/>
+    <w:lsdException w:name="Smart Link" w:semiHidden="1" w:unhideWhenUsed="1"/>
   </w:latentStyles>
   <w:style w:type="paragraph" w:default="1" w:styleId="Normal">
     <w:name w:val="Normal"/>

</xml_diff>

<commit_message>
updated Github log 5.6
</commit_message>
<xml_diff>
--- a/7COM1079_Final report_template_group A5.docx
+++ b/7COM1079_Final report_template_group A5.docx
@@ -1811,19 +1811,11 @@
     </w:p>
     <w:p>
       <w:pPr>
-        <w:ind w:left="720"/>
-        <w:rPr>
-          <w:rFonts w:ascii="Times New Roman" w:eastAsia="Times New Roman" w:hAnsi="Times New Roman" w:cs="Times New Roman"/>
-        </w:rPr>
-      </w:pPr>
-      <w:r>
-        <w:rPr>
-          <w:rFonts w:ascii="Times New Roman" w:eastAsia="Times New Roman" w:hAnsi="Times New Roman" w:cs="Times New Roman"/>
-          <w:b/>
-          <w:bCs/>
-        </w:rPr>
-        <w:tab/>
-      </w:r>
+        <w:ind w:left="1440"/>
+        <w:rPr>
+          <w:rFonts w:ascii="Times New Roman" w:eastAsia="Times New Roman" w:hAnsi="Times New Roman" w:cs="Times New Roman"/>
+        </w:rPr>
+      </w:pPr>
       <w:r>
         <w:rPr>
           <w:rFonts w:ascii="Times New Roman" w:eastAsia="Times New Roman" w:hAnsi="Times New Roman" w:cs="Times New Roman"/>
@@ -3524,8 +3516,6 @@
         </w:rPr>
         <w:t xml:space="preserve"> [Insert Commit Message] Brief explanation of the broader impact of the change</w:t>
       </w:r>
-      <w:bookmarkStart w:id="0" w:name="_GoBack"/>
-      <w:bookmarkEnd w:id="0"/>
     </w:p>
     <w:p>
       <w:pPr>
@@ -3554,17 +3544,15 @@
       </w:pPr>
       <w:r>
         <w:rPr>
-          <w:b/>
-          <w:bCs/>
           <w:color w:val="0070C0"/>
         </w:rPr>
-        <w:t>Initial repository setup</w:t>
+        <w:t xml:space="preserve">Add files via upload – </w:t>
       </w:r>
       <w:r>
         <w:rPr>
           <w:color w:val="0070C0"/>
         </w:rPr>
-        <w:t xml:space="preserve"> – Created repository and project folders, establishing the structure for the team’s work.</w:t>
+        <w:t>Added the loan application dataset, enabling analysis and statistical testing</w:t>
       </w:r>
     </w:p>
     <w:p>
@@ -3580,17 +3568,21 @@
       </w:pPr>
       <w:r>
         <w:rPr>
-          <w:b/>
-          <w:bCs/>
           <w:color w:val="0070C0"/>
         </w:rPr>
-        <w:t>Analysis script added</w:t>
+        <w:t>Added R Script file for visualization and analysis</w:t>
       </w:r>
       <w:r>
         <w:rPr>
           <w:color w:val="0070C0"/>
         </w:rPr>
-        <w:t xml:space="preserve"> – implemented R code for correlation testing, enabling reproducible results.</w:t>
+        <w:t xml:space="preserve"> – </w:t>
+      </w:r>
+      <w:r>
+        <w:rPr>
+          <w:color w:val="0070C0"/>
+        </w:rPr>
+        <w:t>Provided core analytical functionality</w:t>
       </w:r>
     </w:p>
     <w:p>
@@ -3606,18 +3598,24 @@
       </w:pPr>
       <w:r>
         <w:rPr>
-          <w:b/>
-          <w:bCs/>
           <w:color w:val="0070C0"/>
         </w:rPr>
-        <w:t>Visualization update</w:t>
+        <w:t>Added graph visualizations</w:t>
       </w:r>
       <w:r>
         <w:rPr>
           <w:color w:val="0070C0"/>
         </w:rPr>
-        <w:t xml:space="preserve"> – added scatter plot and histogram, improving clarity of data insights.</w:t>
-      </w:r>
+        <w:t xml:space="preserve"> – </w:t>
+      </w:r>
+      <w:r>
+        <w:rPr>
+          <w:color w:val="0070C0"/>
+        </w:rPr>
+        <w:t>Enhanced interpretation and supported results.</w:t>
+      </w:r>
+      <w:bookmarkStart w:id="0" w:name="_GoBack"/>
+      <w:bookmarkEnd w:id="0"/>
     </w:p>
     <w:p>
       <w:pPr>
@@ -4002,7 +4000,6 @@
           <w:color w:val="0070C0"/>
           <w:lang w:val="en-US"/>
         </w:rPr>
-        <w:lastRenderedPageBreak/>
         <w:t xml:space="preserve">Domanban, P.B., 2024. </w:t>
       </w:r>
       <w:r>

</xml_diff>

<commit_message>
updated 5.6 Github log final
</commit_message>
<xml_diff>
--- a/7COM1079_Final report_template_group A5.docx
+++ b/7COM1079_Final report_template_group A5.docx
@@ -228,7 +228,21 @@
         <w:rPr>
           <w:rFonts w:ascii="Times New Roman" w:eastAsia="Times New Roman" w:hAnsi="Times New Roman" w:cs="Times New Roman"/>
         </w:rPr>
-        <w:t>Correlation Between Applicant Income And Approved Loan Amount</w:t>
+        <w:t xml:space="preserve">Correlation Between Applicant Income </w:t>
+      </w:r>
+      <w:proofErr w:type="gramStart"/>
+      <w:r>
+        <w:rPr>
+          <w:rFonts w:ascii="Times New Roman" w:eastAsia="Times New Roman" w:hAnsi="Times New Roman" w:cs="Times New Roman"/>
+        </w:rPr>
+        <w:t>And</w:t>
+      </w:r>
+      <w:proofErr w:type="gramEnd"/>
+      <w:r>
+        <w:rPr>
+          <w:rFonts w:ascii="Times New Roman" w:eastAsia="Times New Roman" w:hAnsi="Times New Roman" w:cs="Times New Roman"/>
+        </w:rPr>
+        <w:t xml:space="preserve"> Approved Loan Amount</w:t>
       </w:r>
     </w:p>
     <w:p>
@@ -344,19 +358,19 @@
           <w:sz w:val="22"/>
           <w:szCs w:val="22"/>
         </w:rPr>
-        <w:t>24070935 – James Boro Kabecha</w:t>
-      </w:r>
-    </w:p>
-    <w:p>
-      <w:pPr>
-        <w:ind w:left="720"/>
+        <w:t xml:space="preserve">24070935 – James </w:t>
+      </w:r>
+      <w:proofErr w:type="spellStart"/>
+      <w:r>
         <w:rPr>
           <w:rFonts w:ascii="Times New Roman" w:eastAsia="Times New Roman" w:hAnsi="Times New Roman" w:cs="Times New Roman"/>
           <w:iCs/>
           <w:sz w:val="22"/>
           <w:szCs w:val="22"/>
         </w:rPr>
-      </w:pPr>
+        <w:t>Boro</w:t>
+      </w:r>
+      <w:proofErr w:type="spellEnd"/>
       <w:r>
         <w:rPr>
           <w:rFonts w:ascii="Times New Roman" w:eastAsia="Times New Roman" w:hAnsi="Times New Roman" w:cs="Times New Roman"/>
@@ -364,28 +378,101 @@
           <w:sz w:val="22"/>
           <w:szCs w:val="22"/>
         </w:rPr>
-        <w:t xml:space="preserve">          24088855 – Isaac Kechem</w:t>
-      </w:r>
-    </w:p>
-    <w:p>
-      <w:pPr>
-        <w:ind w:left="720"/>
+        <w:t xml:space="preserve"> </w:t>
+      </w:r>
+      <w:proofErr w:type="spellStart"/>
+      <w:r>
         <w:rPr>
           <w:rFonts w:ascii="Times New Roman" w:eastAsia="Times New Roman" w:hAnsi="Times New Roman" w:cs="Times New Roman"/>
           <w:iCs/>
           <w:sz w:val="22"/>
           <w:szCs w:val="22"/>
         </w:rPr>
-      </w:pPr>
-      <w:r>
+        <w:t>Kabecha</w:t>
+      </w:r>
+      <w:proofErr w:type="spellEnd"/>
+    </w:p>
+    <w:p>
+      <w:pPr>
+        <w:ind w:left="720"/>
         <w:rPr>
           <w:rFonts w:ascii="Times New Roman" w:eastAsia="Times New Roman" w:hAnsi="Times New Roman" w:cs="Times New Roman"/>
           <w:iCs/>
           <w:sz w:val="22"/>
           <w:szCs w:val="22"/>
         </w:rPr>
-        <w:t xml:space="preserve">          24070961 – Kimutai Chumba</w:t>
-      </w:r>
+      </w:pPr>
+      <w:r>
+        <w:rPr>
+          <w:rFonts w:ascii="Times New Roman" w:eastAsia="Times New Roman" w:hAnsi="Times New Roman" w:cs="Times New Roman"/>
+          <w:iCs/>
+          <w:sz w:val="22"/>
+          <w:szCs w:val="22"/>
+        </w:rPr>
+        <w:t xml:space="preserve">          24088855 – Isaac </w:t>
+      </w:r>
+      <w:proofErr w:type="spellStart"/>
+      <w:r>
+        <w:rPr>
+          <w:rFonts w:ascii="Times New Roman" w:eastAsia="Times New Roman" w:hAnsi="Times New Roman" w:cs="Times New Roman"/>
+          <w:iCs/>
+          <w:sz w:val="22"/>
+          <w:szCs w:val="22"/>
+        </w:rPr>
+        <w:t>Kechem</w:t>
+      </w:r>
+      <w:proofErr w:type="spellEnd"/>
+    </w:p>
+    <w:p>
+      <w:pPr>
+        <w:ind w:left="720"/>
+        <w:rPr>
+          <w:rFonts w:ascii="Times New Roman" w:eastAsia="Times New Roman" w:hAnsi="Times New Roman" w:cs="Times New Roman"/>
+          <w:iCs/>
+          <w:sz w:val="22"/>
+          <w:szCs w:val="22"/>
+        </w:rPr>
+      </w:pPr>
+      <w:r>
+        <w:rPr>
+          <w:rFonts w:ascii="Times New Roman" w:eastAsia="Times New Roman" w:hAnsi="Times New Roman" w:cs="Times New Roman"/>
+          <w:iCs/>
+          <w:sz w:val="22"/>
+          <w:szCs w:val="22"/>
+        </w:rPr>
+        <w:t xml:space="preserve">          24070961 – </w:t>
+      </w:r>
+      <w:proofErr w:type="spellStart"/>
+      <w:r>
+        <w:rPr>
+          <w:rFonts w:ascii="Times New Roman" w:eastAsia="Times New Roman" w:hAnsi="Times New Roman" w:cs="Times New Roman"/>
+          <w:iCs/>
+          <w:sz w:val="22"/>
+          <w:szCs w:val="22"/>
+        </w:rPr>
+        <w:t>Kimutai</w:t>
+      </w:r>
+      <w:proofErr w:type="spellEnd"/>
+      <w:r>
+        <w:rPr>
+          <w:rFonts w:ascii="Times New Roman" w:eastAsia="Times New Roman" w:hAnsi="Times New Roman" w:cs="Times New Roman"/>
+          <w:iCs/>
+          <w:sz w:val="22"/>
+          <w:szCs w:val="22"/>
+        </w:rPr>
+        <w:t xml:space="preserve"> </w:t>
+      </w:r>
+      <w:proofErr w:type="spellStart"/>
+      <w:r>
+        <w:rPr>
+          <w:rFonts w:ascii="Times New Roman" w:eastAsia="Times New Roman" w:hAnsi="Times New Roman" w:cs="Times New Roman"/>
+          <w:iCs/>
+          <w:sz w:val="22"/>
+          <w:szCs w:val="22"/>
+        </w:rPr>
+        <w:t>Chumba</w:t>
+      </w:r>
+      <w:proofErr w:type="spellEnd"/>
     </w:p>
     <w:p>
       <w:pPr>
@@ -407,6 +494,44 @@
         </w:rPr>
         <w:t xml:space="preserve">          </w:t>
       </w:r>
+      <w:r>
+        <w:rPr>
+          <w:rFonts w:ascii="Times New Roman" w:eastAsia="Times New Roman" w:hAnsi="Times New Roman" w:cs="Times New Roman"/>
+          <w:iCs/>
+          <w:sz w:val="22"/>
+          <w:szCs w:val="22"/>
+        </w:rPr>
+        <w:t xml:space="preserve">24082629 </w:t>
+      </w:r>
+      <w:r>
+        <w:rPr>
+          <w:rFonts w:ascii="Times New Roman" w:eastAsia="Times New Roman" w:hAnsi="Times New Roman" w:cs="Times New Roman"/>
+          <w:iCs/>
+          <w:sz w:val="22"/>
+          <w:szCs w:val="22"/>
+        </w:rPr>
+        <w:t>–</w:t>
+      </w:r>
+      <w:r>
+        <w:rPr>
+          <w:rFonts w:ascii="Times New Roman" w:eastAsia="Times New Roman" w:hAnsi="Times New Roman" w:cs="Times New Roman"/>
+          <w:iCs/>
+          <w:sz w:val="22"/>
+          <w:szCs w:val="22"/>
+        </w:rPr>
+        <w:t xml:space="preserve"> John </w:t>
+      </w:r>
+      <w:proofErr w:type="spellStart"/>
+      <w:r>
+        <w:rPr>
+          <w:rFonts w:ascii="Times New Roman" w:eastAsia="Times New Roman" w:hAnsi="Times New Roman" w:cs="Times New Roman"/>
+          <w:iCs/>
+          <w:sz w:val="22"/>
+          <w:szCs w:val="22"/>
+        </w:rPr>
+        <w:t>Gathogo</w:t>
+      </w:r>
+      <w:proofErr w:type="spellEnd"/>
     </w:p>
     <w:p>
       <w:pPr>
@@ -1599,8 +1724,20 @@
           <w:color w:val="000000" w:themeColor="text1"/>
           <w:highlight w:val="yellow"/>
         </w:rPr>
-        <w:t>What is the problem in the area we want to learn more about (motivation for study).</w:t>
-      </w:r>
+        <w:t>What is the problem in the area we want to learn more about (motivation for study)</w:t>
+      </w:r>
+      <w:proofErr w:type="gramStart"/>
+      <w:r>
+        <w:rPr>
+          <w:rFonts w:ascii="Times New Roman" w:eastAsia="Times New Roman" w:hAnsi="Times New Roman" w:cs="Times New Roman"/>
+          <w:i/>
+          <w:iCs/>
+          <w:color w:val="000000" w:themeColor="text1"/>
+          <w:highlight w:val="yellow"/>
+        </w:rPr>
+        <w:t>.</w:t>
+      </w:r>
+      <w:proofErr w:type="gramEnd"/>
     </w:p>
     <w:p>
       <w:pPr>
@@ -2025,7 +2162,7 @@
         </w:rPr>
         <w:t xml:space="preserve">reference at least 3 relevant research papers to your topic / DS. See </w:t>
       </w:r>
-      <w:hyperlink r:id="rId7" w:tooltip="https://herts.instructure.com/courses/61421/modules" w:history="1">
+      <w:hyperlink r:id="rId8" w:tooltip="https://herts.instructure.com/courses/61421/modules" w:history="1">
         <w:r>
           <w:rPr>
             <w:rStyle w:val="Hyperlink"/>
@@ -2343,72 +2480,6 @@
                 <pic:pic xmlns:pic="http://schemas.openxmlformats.org/drawingml/2006/picture">
                   <pic:nvPicPr>
                     <pic:cNvPr id="1" name="Picture 1"/>
-                    <pic:cNvPicPr>
-                      <a:picLocks noChangeAspect="1"/>
-                    </pic:cNvPicPr>
-                  </pic:nvPicPr>
-                  <pic:blipFill>
-                    <a:blip r:embed="rId8"/>
-                    <a:stretch>
-                      <a:fillRect/>
-                    </a:stretch>
-                  </pic:blipFill>
-                  <pic:spPr>
-                    <a:xfrm>
-                      <a:off x="0" y="0"/>
-                      <a:ext cx="5731509" cy="3797904"/>
-                    </a:xfrm>
-                    <a:prstGeom prst="rect">
-                      <a:avLst/>
-                    </a:prstGeom>
-                  </pic:spPr>
-                </pic:pic>
-              </a:graphicData>
-            </a:graphic>
-          </wp:inline>
-        </w:drawing>
-      </w:r>
-    </w:p>
-    <w:p>
-      <w:pPr>
-        <w:ind w:left="720"/>
-        <w:rPr>
-          <w:rFonts w:ascii="Times New Roman" w:eastAsia="Times New Roman" w:hAnsi="Times New Roman" w:cs="Times New Roman"/>
-        </w:rPr>
-      </w:pPr>
-      <w:r>
-        <w:rPr>
-          <w:rFonts w:ascii="Times New Roman" w:eastAsia="Times New Roman" w:hAnsi="Times New Roman" w:cs="Times New Roman"/>
-        </w:rPr>
-        <w:t>A histogram was used to show the distribution of the dependent variable and a normal curve was used to visualize points in relation to mean. In our case the data was skewed to the left.</w:t>
-      </w:r>
-    </w:p>
-    <w:p>
-      <w:pPr>
-        <w:ind w:left="720"/>
-        <w:rPr>
-          <w:rFonts w:ascii="Times New Roman" w:eastAsia="Times New Roman" w:hAnsi="Times New Roman" w:cs="Times New Roman"/>
-        </w:rPr>
-      </w:pPr>
-      <w:r>
-        <w:rPr>
-          <w:noProof/>
-          <w:lang w:val="en-US"/>
-        </w:rPr>
-        <w:lastRenderedPageBreak/>
-        <w:drawing>
-          <wp:inline distT="0" distB="0" distL="0" distR="0" wp14:anchorId="4F586619" wp14:editId="0D51B829">
-            <wp:extent cx="5731510" cy="3797300"/>
-            <wp:effectExtent l="0" t="0" r="0" b="0"/>
-            <wp:docPr id="2" name="Picture 2"/>
-            <wp:cNvGraphicFramePr>
-              <a:graphicFrameLocks xmlns:a="http://schemas.openxmlformats.org/drawingml/2006/main" noChangeAspect="1"/>
-            </wp:cNvGraphicFramePr>
-            <a:graphic xmlns:a="http://schemas.openxmlformats.org/drawingml/2006/main">
-              <a:graphicData uri="http://schemas.openxmlformats.org/drawingml/2006/picture">
-                <pic:pic xmlns:pic="http://schemas.openxmlformats.org/drawingml/2006/picture">
-                  <pic:nvPicPr>
-                    <pic:cNvPr id="2" name="Picture 2"/>
                     <pic:cNvPicPr>
                       <a:picLocks noChangeAspect="1"/>
                     </pic:cNvPicPr>
@@ -2437,6 +2508,72 @@
     </w:p>
     <w:p>
       <w:pPr>
+        <w:ind w:left="720"/>
+        <w:rPr>
+          <w:rFonts w:ascii="Times New Roman" w:eastAsia="Times New Roman" w:hAnsi="Times New Roman" w:cs="Times New Roman"/>
+        </w:rPr>
+      </w:pPr>
+      <w:r>
+        <w:rPr>
+          <w:rFonts w:ascii="Times New Roman" w:eastAsia="Times New Roman" w:hAnsi="Times New Roman" w:cs="Times New Roman"/>
+        </w:rPr>
+        <w:t>A histogram was used to show the distribution of the dependent variable and a normal curve was used to visualize points in relation to mean. In our case the data was skewed to the left.</w:t>
+      </w:r>
+    </w:p>
+    <w:p>
+      <w:pPr>
+        <w:ind w:left="720"/>
+        <w:rPr>
+          <w:rFonts w:ascii="Times New Roman" w:eastAsia="Times New Roman" w:hAnsi="Times New Roman" w:cs="Times New Roman"/>
+        </w:rPr>
+      </w:pPr>
+      <w:r>
+        <w:rPr>
+          <w:noProof/>
+          <w:lang w:val="en-US"/>
+        </w:rPr>
+        <w:lastRenderedPageBreak/>
+        <w:drawing>
+          <wp:inline distT="0" distB="0" distL="0" distR="0" wp14:anchorId="4F586619" wp14:editId="0D51B829">
+            <wp:extent cx="5731510" cy="3797300"/>
+            <wp:effectExtent l="0" t="0" r="0" b="0"/>
+            <wp:docPr id="2" name="Picture 2"/>
+            <wp:cNvGraphicFramePr>
+              <a:graphicFrameLocks xmlns:a="http://schemas.openxmlformats.org/drawingml/2006/main" noChangeAspect="1"/>
+            </wp:cNvGraphicFramePr>
+            <a:graphic xmlns:a="http://schemas.openxmlformats.org/drawingml/2006/main">
+              <a:graphicData uri="http://schemas.openxmlformats.org/drawingml/2006/picture">
+                <pic:pic xmlns:pic="http://schemas.openxmlformats.org/drawingml/2006/picture">
+                  <pic:nvPicPr>
+                    <pic:cNvPr id="2" name="Picture 2"/>
+                    <pic:cNvPicPr>
+                      <a:picLocks noChangeAspect="1"/>
+                    </pic:cNvPicPr>
+                  </pic:nvPicPr>
+                  <pic:blipFill>
+                    <a:blip r:embed="rId10"/>
+                    <a:stretch>
+                      <a:fillRect/>
+                    </a:stretch>
+                  </pic:blipFill>
+                  <pic:spPr>
+                    <a:xfrm>
+                      <a:off x="0" y="0"/>
+                      <a:ext cx="5731509" cy="3797904"/>
+                    </a:xfrm>
+                    <a:prstGeom prst="rect">
+                      <a:avLst/>
+                    </a:prstGeom>
+                  </pic:spPr>
+                </pic:pic>
+              </a:graphicData>
+            </a:graphic>
+          </wp:inline>
+        </w:drawing>
+      </w:r>
+    </w:p>
+    <w:p>
+      <w:pPr>
         <w:pStyle w:val="ListParagraph"/>
         <w:numPr>
           <w:ilvl w:val="0"/>
@@ -2935,7 +3072,16 @@
           <w:rFonts w:ascii="Times New Roman" w:eastAsia="Times New Roman" w:hAnsi="Times New Roman" w:cs="Times New Roman"/>
           <w:color w:val="BF4E14" w:themeColor="accent2" w:themeShade="BF"/>
         </w:rPr>
-        <w:t xml:space="preserve">The null hypothesis, which states that there is no correlation between loan amount and personal income of applicants, is rejected because the p-value (p &lt; </w:t>
+        <w:t>T</w:t>
+      </w:r>
+      <w:bookmarkStart w:id="0" w:name="_GoBack"/>
+      <w:bookmarkEnd w:id="0"/>
+      <w:r>
+        <w:rPr>
+          <w:rFonts w:ascii="Times New Roman" w:eastAsia="Times New Roman" w:hAnsi="Times New Roman" w:cs="Times New Roman"/>
+          <w:color w:val="BF4E14" w:themeColor="accent2" w:themeShade="BF"/>
+        </w:rPr>
+        <w:t xml:space="preserve">he null hypothesis, which states that there is no correlation between loan amount and personal income of applicants, is rejected because the p-value (p &lt; </w:t>
       </w:r>
       <w:r>
         <w:rPr>
@@ -3135,7 +3281,23 @@
           <w:rFonts w:ascii="Times New Roman" w:hAnsi="Times New Roman" w:cs="Times New Roman"/>
           <w:color w:val="FF0000"/>
         </w:rPr>
-        <w:t>Our group used our time wisely during the discussion, ensuring that each agenda item was addressed thoroughly. We allocated sufficient time for sharing ideas, analyzing key points, and providing feedback, which allowed us to stay organized and productive. By planning our discussion in advance and adhering to our schedule, we avoided unnecessary delays and maintained focus. This efficient use of time contributed to a smooth, structured, and effective group discussion, enhancing both participation and outcomes.</w:t>
+        <w:t xml:space="preserve">Our group used our time wisely during the discussion, ensuring that each agenda item was addressed thoroughly. We allocated sufficient time for sharing ideas, </w:t>
+      </w:r>
+      <w:proofErr w:type="spellStart"/>
+      <w:r>
+        <w:rPr>
+          <w:rFonts w:ascii="Times New Roman" w:hAnsi="Times New Roman" w:cs="Times New Roman"/>
+          <w:color w:val="FF0000"/>
+        </w:rPr>
+        <w:t>analyzing</w:t>
+      </w:r>
+      <w:proofErr w:type="spellEnd"/>
+      <w:r>
+        <w:rPr>
+          <w:rFonts w:ascii="Times New Roman" w:hAnsi="Times New Roman" w:cs="Times New Roman"/>
+          <w:color w:val="FF0000"/>
+        </w:rPr>
+        <w:t xml:space="preserve"> key points, and providing feedback, which allowed us to stay organized and productive. By planning our discussion in advance and adhering to our schedule, we avoided unnecessary delays and maintained focus. This efficient use of time contributed to a smooth, structured, and effective group discussion, enhancing both participation and outcomes.</w:t>
       </w:r>
     </w:p>
     <w:p>
@@ -3522,8 +3684,6 @@
         </w:rPr>
         <w:t>Added graph visualizations – Enhanced interpretation and supported results.</w:t>
       </w:r>
-      <w:bookmarkStart w:id="0" w:name="_GoBack"/>
-      <w:bookmarkEnd w:id="0"/>
     </w:p>
     <w:p>
       <w:pPr>
@@ -4126,8 +4286,8 @@
       </w:pPr>
     </w:p>
     <w:sectPr>
-      <w:footerReference w:type="even" r:id="rId10"/>
-      <w:footerReference w:type="default" r:id="rId11"/>
+      <w:footerReference w:type="even" r:id="rId11"/>
+      <w:footerReference w:type="default" r:id="rId12"/>
       <w:pgSz w:w="11906" w:h="16838"/>
       <w:pgMar w:top="1440" w:right="1440" w:bottom="1440" w:left="1440" w:header="708" w:footer="708" w:gutter="0"/>
       <w:cols w:space="708"/>
@@ -4247,7 +4407,7 @@
             <w:rStyle w:val="PageNumber"/>
             <w:noProof/>
           </w:rPr>
-          <w:t>9</w:t>
+          <w:t>8</w:t>
         </w:r>
         <w:r>
           <w:rPr>
@@ -17477,4 +17637,16 @@
   <a:objectDefaults/>
   <a:extraClrSchemeLst/>
 </a:theme>
+</file>
+
+<file path=customXml/item1.xml><?xml version="1.0" encoding="utf-8"?>
+<b:Sources xmlns:b="http://schemas.openxmlformats.org/officeDocument/2006/bibliography" xmlns="http://schemas.openxmlformats.org/officeDocument/2006/bibliography" SelectedStyle="\APASixthEditionOfficeOnline.xsl" StyleName="APA" Version="6"/>
+</file>
+
+<file path=customXml/itemProps1.xml><?xml version="1.0" encoding="utf-8"?>
+<ds:datastoreItem xmlns:ds="http://schemas.openxmlformats.org/officeDocument/2006/customXml" ds:itemID="{659BCD14-1809-44E2-8051-712F329ECB12}">
+  <ds:schemaRefs>
+    <ds:schemaRef ds:uri="http://schemas.openxmlformats.org/officeDocument/2006/bibliography"/>
+  </ds:schemaRefs>
+</ds:datastoreItem>
 </file>
</xml_diff>

<commit_message>
appended R code to final report
</commit_message>
<xml_diff>
--- a/7COM1079_Final report_template_group A5.docx
+++ b/7COM1079_Final report_template_group A5.docx
@@ -5007,8 +5007,8 @@
       <w:r>
         <w:rPr>
           <w:rFonts w:ascii="Times New Roman" w:hAnsi="Times New Roman" w:eastAsia="Times New Roman" w:cs="Times New Roman"/>
+          <w:b/>
           <w:bCs/>
-          <w:i/>
           <w:iCs/>
         </w:rPr>
       </w:r>
@@ -5164,9 +5164,8 @@
       <w:r>
         <w:rPr>
           <w:rFonts w:ascii="Times New Roman" w:hAnsi="Times New Roman" w:eastAsia="Times New Roman" w:cs="Times New Roman"/>
+          <w:bCs/>
           <w:i/>
-          <w:iCs/>
-          <w:highlight w:val="none"/>
         </w:rPr>
       </w:r>
       <w:r>
@@ -5406,6 +5405,7 @@
           <w:rFonts w:ascii="Times New Roman" w:hAnsi="Times New Roman" w:eastAsia="Times New Roman" w:cs="Times New Roman"/>
           <w:bCs/>
           <w:i/>
+          <w:highlight w:val="none"/>
         </w:rPr>
       </w:r>
       <w:r>
@@ -5445,9 +5445,8 @@
       <w:r>
         <w:rPr>
           <w:rFonts w:ascii="Lucida Console" w:hAnsi="Lucida Console" w:eastAsia="Lucida Console" w:cs="Lucida Console"/>
-          <w:color w:val="000000"/>
           <w:sz w:val="20"/>
-          <w:highlight w:val="none"/>
+          <w:szCs w:val="20"/>
         </w:rPr>
       </w:r>
       <w:r>
@@ -5490,6 +5489,7 @@
           <w:rFonts w:ascii="Lucida Console" w:hAnsi="Lucida Console" w:eastAsia="Lucida Console" w:cs="Lucida Console"/>
           <w:color w:val="000000"/>
           <w:sz w:val="20"/>
+          <w:szCs w:val="20"/>
           <w:highlight w:val="none"/>
         </w:rPr>
       </w:r>
@@ -5535,6 +5535,7 @@
           <w:rFonts w:ascii="Lucida Console" w:hAnsi="Lucida Console" w:eastAsia="Lucida Console" w:cs="Lucida Console"/>
           <w:color w:val="000000"/>
           <w:sz w:val="20"/>
+          <w:szCs w:val="20"/>
           <w:highlight w:val="none"/>
         </w:rPr>
       </w:r>
@@ -5580,6 +5581,7 @@
           <w:rFonts w:ascii="Lucida Console" w:hAnsi="Lucida Console" w:eastAsia="Lucida Console" w:cs="Lucida Console"/>
           <w:color w:val="000000"/>
           <w:sz w:val="20"/>
+          <w:szCs w:val="20"/>
           <w:highlight w:val="none"/>
         </w:rPr>
       </w:r>
@@ -5625,6 +5627,7 @@
           <w:rFonts w:ascii="Lucida Console" w:hAnsi="Lucida Console" w:eastAsia="Lucida Console" w:cs="Lucida Console"/>
           <w:color w:val="000000"/>
           <w:sz w:val="20"/>
+          <w:szCs w:val="20"/>
           <w:highlight w:val="none"/>
         </w:rPr>
       </w:r>
@@ -5665,6 +5668,15 @@
           <w:highlight w:val="white"/>
         </w:rPr>
         <w:t xml:space="preserve">Spearman's rank correlation rho</w:t>
+      </w:r>
+      <w:r>
+        <w:rPr>
+          <w:rFonts w:ascii="Lucida Console" w:hAnsi="Lucida Console" w:eastAsia="Lucida Console" w:cs="Lucida Console"/>
+          <w:color w:val="000000"/>
+          <w:sz w:val="20"/>
+          <w:szCs w:val="20"/>
+          <w:highlight w:val="none"/>
+        </w:rPr>
       </w:r>
       <w:r>
         <w:rPr>
@@ -5840,9 +5852,8 @@
       <w:r>
         <w:rPr>
           <w:rFonts w:ascii="Times New Roman" w:hAnsi="Times New Roman" w:eastAsia="Times New Roman" w:cs="Times New Roman"/>
+          <w:bCs/>
           <w:i/>
-          <w:iCs/>
-          <w:highlight w:val="none"/>
         </w:rPr>
       </w:r>
       <w:r>
@@ -7093,7 +7104,6 @@
         </w:rPr>
         <w:t xml:space="preserve">in the synthetic dataset</w:t>
       </w:r>
-      <w:r/>
       <w:r>
         <w:rPr>
           <w:rFonts w:ascii="Times New Roman" w:hAnsi="Times New Roman" w:eastAsia="Times New Roman" w:cs="Times New Roman"/>
@@ -7264,6 +7274,11 @@
           <w:rFonts w:ascii="Times New Roman" w:hAnsi="Times New Roman" w:eastAsia="Times New Roman" w:cs="Times New Roman"/>
         </w:rPr>
       </w:r>
+      <w:r>
+        <w:rPr>
+          <w:rFonts w:ascii="Times New Roman" w:hAnsi="Times New Roman" w:eastAsia="Times New Roman" w:cs="Times New Roman"/>
+        </w:rPr>
+      </w:r>
     </w:p>
     <w:p>
       <w:pPr>
@@ -7833,6 +7848,7 @@
       <w:r>
         <w:rPr>
           <w:rFonts w:ascii="Times New Roman" w:hAnsi="Times New Roman" w:eastAsia="Times New Roman" w:cs="Times New Roman"/>
+          <w:highlight w:val="none"/>
         </w:rPr>
       </w:r>
     </w:p>
@@ -7842,26 +7858,1243 @@
         <w:pBdr/>
         <w:spacing/>
         <w:ind w:hanging="810" w:left="2250"/>
-        <w:rPr>
-          <w:rFonts w:ascii="Times New Roman" w:hAnsi="Times New Roman" w:eastAsia="Times New Roman" w:cs="Times New Roman"/>
-        </w:rPr>
+        <w:rPr/>
       </w:pPr>
       <w:r>
         <w:rPr>
           <w:rFonts w:ascii="Times New Roman" w:hAnsi="Times New Roman" w:eastAsia="Times New Roman" w:cs="Times New Roman"/>
           <w:highlight w:val="none"/>
         </w:rPr>
-      </w:r>
+        <w:t xml:space="preserve">read.csv("loan_data.csv")</w:t>
+      </w:r>
+      <w:r/>
+    </w:p>
+    <w:p>
+      <w:pPr>
+        <w:pStyle w:val="1074"/>
+        <w:pBdr/>
+        <w:spacing/>
+        <w:ind w:hanging="810" w:left="2250"/>
+        <w:rPr/>
+      </w:pPr>
       <w:r>
         <w:rPr>
           <w:rFonts w:ascii="Times New Roman" w:hAnsi="Times New Roman" w:eastAsia="Times New Roman" w:cs="Times New Roman"/>
           <w:highlight w:val="none"/>
         </w:rPr>
       </w:r>
+      <w:r/>
+    </w:p>
+    <w:p>
+      <w:pPr>
+        <w:pStyle w:val="1074"/>
+        <w:pBdr/>
+        <w:spacing/>
+        <w:ind w:hanging="810" w:left="2250"/>
+        <w:rPr/>
+      </w:pPr>
       <w:r>
         <w:rPr>
           <w:rFonts w:ascii="Times New Roman" w:hAnsi="Times New Roman" w:eastAsia="Times New Roman" w:cs="Times New Roman"/>
           <w:highlight w:val="none"/>
+        </w:rPr>
+        <w:t xml:space="preserve">df &lt;- read.csv("loan_data.csv")</w:t>
+      </w:r>
+      <w:r/>
+    </w:p>
+    <w:p>
+      <w:pPr>
+        <w:pStyle w:val="1074"/>
+        <w:pBdr/>
+        <w:spacing/>
+        <w:ind w:hanging="810" w:left="2250"/>
+        <w:rPr/>
+      </w:pPr>
+      <w:r>
+        <w:rPr>
+          <w:rFonts w:ascii="Times New Roman" w:hAnsi="Times New Roman" w:eastAsia="Times New Roman" w:cs="Times New Roman"/>
+          <w:highlight w:val="none"/>
+        </w:rPr>
+        <w:t xml:space="preserve">#print original dataframe</w:t>
+      </w:r>
+      <w:r/>
+    </w:p>
+    <w:p>
+      <w:pPr>
+        <w:pStyle w:val="1074"/>
+        <w:pBdr/>
+        <w:spacing/>
+        <w:ind w:hanging="810" w:left="2250"/>
+        <w:rPr/>
+      </w:pPr>
+      <w:r>
+        <w:rPr>
+          <w:rFonts w:ascii="Times New Roman" w:hAnsi="Times New Roman" w:eastAsia="Times New Roman" w:cs="Times New Roman"/>
+          <w:highlight w:val="none"/>
+        </w:rPr>
+        <w:t xml:space="preserve">print(df)</w:t>
+      </w:r>
+      <w:r/>
+    </w:p>
+    <w:p>
+      <w:pPr>
+        <w:pStyle w:val="1074"/>
+        <w:pBdr/>
+        <w:spacing/>
+        <w:ind w:hanging="810" w:left="2250"/>
+        <w:rPr/>
+      </w:pPr>
+      <w:r>
+        <w:rPr>
+          <w:rFonts w:ascii="Times New Roman" w:hAnsi="Times New Roman" w:eastAsia="Times New Roman" w:cs="Times New Roman"/>
+          <w:highlight w:val="none"/>
+        </w:rPr>
+        <w:t xml:space="preserve">#stats about original dataframe</w:t>
+      </w:r>
+      <w:r/>
+    </w:p>
+    <w:p>
+      <w:pPr>
+        <w:pStyle w:val="1074"/>
+        <w:pBdr/>
+        <w:spacing/>
+        <w:ind w:hanging="810" w:left="2250"/>
+        <w:rPr/>
+      </w:pPr>
+      <w:r>
+        <w:rPr>
+          <w:rFonts w:ascii="Times New Roman" w:hAnsi="Times New Roman" w:eastAsia="Times New Roman" w:cs="Times New Roman"/>
+          <w:highlight w:val="none"/>
+        </w:rPr>
+        <w:t xml:space="preserve">head(df)</w:t>
+      </w:r>
+      <w:r/>
+    </w:p>
+    <w:p>
+      <w:pPr>
+        <w:pStyle w:val="1074"/>
+        <w:pBdr/>
+        <w:spacing/>
+        <w:ind w:hanging="810" w:left="2250"/>
+        <w:rPr/>
+      </w:pPr>
+      <w:r>
+        <w:rPr>
+          <w:rFonts w:ascii="Times New Roman" w:hAnsi="Times New Roman" w:eastAsia="Times New Roman" w:cs="Times New Roman"/>
+          <w:highlight w:val="none"/>
+        </w:rPr>
+      </w:r>
+      <w:r/>
+    </w:p>
+    <w:p>
+      <w:pPr>
+        <w:pStyle w:val="1074"/>
+        <w:pBdr/>
+        <w:spacing/>
+        <w:ind w:hanging="810" w:left="2250"/>
+        <w:rPr/>
+      </w:pPr>
+      <w:r>
+        <w:rPr>
+          <w:rFonts w:ascii="Times New Roman" w:hAnsi="Times New Roman" w:eastAsia="Times New Roman" w:cs="Times New Roman"/>
+          <w:highlight w:val="none"/>
+        </w:rPr>
+        <w:t xml:space="preserve">#</w:t>
+      </w:r>
+      <w:r/>
+    </w:p>
+    <w:p>
+      <w:pPr>
+        <w:pStyle w:val="1074"/>
+        <w:pBdr/>
+        <w:spacing/>
+        <w:ind w:hanging="810" w:left="2250"/>
+        <w:rPr/>
+      </w:pPr>
+      <w:r>
+        <w:rPr>
+          <w:rFonts w:ascii="Times New Roman" w:hAnsi="Times New Roman" w:eastAsia="Times New Roman" w:cs="Times New Roman"/>
+          <w:highlight w:val="none"/>
+        </w:rPr>
+        <w:t xml:space="preserve">summary(df$loan_amnt)</w:t>
+      </w:r>
+      <w:r/>
+    </w:p>
+    <w:p>
+      <w:pPr>
+        <w:pStyle w:val="1074"/>
+        <w:pBdr/>
+        <w:spacing/>
+        <w:ind w:hanging="810" w:left="2250"/>
+        <w:rPr/>
+      </w:pPr>
+      <w:r>
+        <w:rPr>
+          <w:rFonts w:ascii="Times New Roman" w:hAnsi="Times New Roman" w:eastAsia="Times New Roman" w:cs="Times New Roman"/>
+          <w:highlight w:val="none"/>
+        </w:rPr>
+        <w:t xml:space="preserve">summary(df$person_income)</w:t>
+      </w:r>
+      <w:r/>
+    </w:p>
+    <w:p>
+      <w:pPr>
+        <w:pStyle w:val="1074"/>
+        <w:pBdr/>
+        <w:spacing/>
+        <w:ind w:hanging="810" w:left="2250"/>
+        <w:rPr/>
+      </w:pPr>
+      <w:r>
+        <w:rPr>
+          <w:rFonts w:ascii="Times New Roman" w:hAnsi="Times New Roman" w:eastAsia="Times New Roman" w:cs="Times New Roman"/>
+          <w:highlight w:val="none"/>
+        </w:rPr>
+        <w:t xml:space="preserve">#initial boxplot</w:t>
+      </w:r>
+      <w:r/>
+    </w:p>
+    <w:p>
+      <w:pPr>
+        <w:pStyle w:val="1074"/>
+        <w:pBdr/>
+        <w:spacing/>
+        <w:ind w:hanging="810" w:left="2250"/>
+        <w:rPr/>
+      </w:pPr>
+      <w:r>
+        <w:rPr>
+          <w:rFonts w:ascii="Times New Roman" w:hAnsi="Times New Roman" w:eastAsia="Times New Roman" w:cs="Times New Roman"/>
+          <w:highlight w:val="none"/>
+        </w:rPr>
+        <w:t xml:space="preserve">boxplot(df$loan_amnt)</w:t>
+      </w:r>
+      <w:r/>
+    </w:p>
+    <w:p>
+      <w:pPr>
+        <w:pStyle w:val="1074"/>
+        <w:pBdr/>
+        <w:spacing/>
+        <w:ind w:hanging="810" w:left="2250"/>
+        <w:rPr/>
+      </w:pPr>
+      <w:r>
+        <w:rPr>
+          <w:rFonts w:ascii="Times New Roman" w:hAnsi="Times New Roman" w:eastAsia="Times New Roman" w:cs="Times New Roman"/>
+          <w:highlight w:val="none"/>
+        </w:rPr>
+      </w:r>
+      <w:r/>
+    </w:p>
+    <w:p>
+      <w:pPr>
+        <w:pStyle w:val="1074"/>
+        <w:pBdr/>
+        <w:spacing/>
+        <w:ind w:hanging="810" w:left="2250"/>
+        <w:rPr/>
+      </w:pPr>
+      <w:r>
+        <w:rPr>
+          <w:rFonts w:ascii="Times New Roman" w:hAnsi="Times New Roman" w:eastAsia="Times New Roman" w:cs="Times New Roman"/>
+          <w:highlight w:val="none"/>
+        </w:rPr>
+        <w:t xml:space="preserve">#Subset of two columns(that we are interested in)</w:t>
+      </w:r>
+      <w:r/>
+    </w:p>
+    <w:p>
+      <w:pPr>
+        <w:pStyle w:val="1074"/>
+        <w:pBdr/>
+        <w:spacing/>
+        <w:ind w:hanging="810" w:left="2250"/>
+        <w:rPr/>
+      </w:pPr>
+      <w:r>
+        <w:rPr>
+          <w:rFonts w:ascii="Times New Roman" w:hAnsi="Times New Roman" w:eastAsia="Times New Roman" w:cs="Times New Roman"/>
+          <w:highlight w:val="none"/>
+        </w:rPr>
+        <w:t xml:space="preserve">new_df &lt;- subset(df, select = c(person_income, loan_amnt))</w:t>
+      </w:r>
+      <w:r/>
+    </w:p>
+    <w:p>
+      <w:pPr>
+        <w:pStyle w:val="1074"/>
+        <w:pBdr/>
+        <w:spacing/>
+        <w:ind w:hanging="810" w:left="2250"/>
+        <w:rPr/>
+      </w:pPr>
+      <w:r>
+        <w:rPr>
+          <w:rFonts w:ascii="Times New Roman" w:hAnsi="Times New Roman" w:eastAsia="Times New Roman" w:cs="Times New Roman"/>
+          <w:highlight w:val="none"/>
+        </w:rPr>
+        <w:t xml:space="preserve">#print subset of df</w:t>
+      </w:r>
+      <w:r/>
+    </w:p>
+    <w:p>
+      <w:pPr>
+        <w:pStyle w:val="1074"/>
+        <w:pBdr/>
+        <w:spacing/>
+        <w:ind w:hanging="810" w:left="2250"/>
+        <w:rPr/>
+      </w:pPr>
+      <w:r>
+        <w:rPr>
+          <w:rFonts w:ascii="Times New Roman" w:hAnsi="Times New Roman" w:eastAsia="Times New Roman" w:cs="Times New Roman"/>
+          <w:highlight w:val="none"/>
+        </w:rPr>
+        <w:t xml:space="preserve">print(new_df)</w:t>
+      </w:r>
+      <w:r/>
+    </w:p>
+    <w:p>
+      <w:pPr>
+        <w:pStyle w:val="1074"/>
+        <w:pBdr/>
+        <w:spacing/>
+        <w:ind w:hanging="810" w:left="2250"/>
+        <w:rPr/>
+      </w:pPr>
+      <w:r>
+        <w:rPr>
+          <w:rFonts w:ascii="Times New Roman" w:hAnsi="Times New Roman" w:eastAsia="Times New Roman" w:cs="Times New Roman"/>
+          <w:highlight w:val="none"/>
+        </w:rPr>
+      </w:r>
+      <w:r/>
+    </w:p>
+    <w:p>
+      <w:pPr>
+        <w:pStyle w:val="1074"/>
+        <w:pBdr/>
+        <w:spacing/>
+        <w:ind w:hanging="810" w:left="2250"/>
+        <w:rPr/>
+      </w:pPr>
+      <w:r>
+        <w:rPr>
+          <w:rFonts w:ascii="Times New Roman" w:hAnsi="Times New Roman" w:eastAsia="Times New Roman" w:cs="Times New Roman"/>
+          <w:highlight w:val="none"/>
+        </w:rPr>
+      </w:r>
+      <w:r/>
+    </w:p>
+    <w:p>
+      <w:pPr>
+        <w:pStyle w:val="1074"/>
+        <w:pBdr/>
+        <w:spacing/>
+        <w:ind w:hanging="810" w:left="2250"/>
+        <w:rPr/>
+      </w:pPr>
+      <w:r>
+        <w:rPr>
+          <w:rFonts w:ascii="Times New Roman" w:hAnsi="Times New Roman" w:eastAsia="Times New Roman" w:cs="Times New Roman"/>
+          <w:highlight w:val="none"/>
+        </w:rPr>
+        <w:t xml:space="preserve">#Removing outliers</w:t>
+      </w:r>
+      <w:r/>
+    </w:p>
+    <w:p>
+      <w:pPr>
+        <w:pStyle w:val="1074"/>
+        <w:pBdr/>
+        <w:spacing/>
+        <w:ind w:hanging="810" w:left="2250"/>
+        <w:rPr/>
+      </w:pPr>
+      <w:r>
+        <w:rPr>
+          <w:rFonts w:ascii="Times New Roman" w:hAnsi="Times New Roman" w:eastAsia="Times New Roman" w:cs="Times New Roman"/>
+          <w:highlight w:val="none"/>
+        </w:rPr>
+        <w:t xml:space="preserve">Q1 &lt;- apply(new_df, 2, quantile, 0.25)</w:t>
+      </w:r>
+      <w:r/>
+    </w:p>
+    <w:p>
+      <w:pPr>
+        <w:pStyle w:val="1074"/>
+        <w:pBdr/>
+        <w:spacing/>
+        <w:ind w:hanging="810" w:left="2250"/>
+        <w:rPr/>
+      </w:pPr>
+      <w:r>
+        <w:rPr>
+          <w:rFonts w:ascii="Times New Roman" w:hAnsi="Times New Roman" w:eastAsia="Times New Roman" w:cs="Times New Roman"/>
+          <w:highlight w:val="none"/>
+        </w:rPr>
+        <w:t xml:space="preserve">Q3 &lt;- apply(new_df, 2, quantile, 0.75)</w:t>
+      </w:r>
+      <w:r/>
+    </w:p>
+    <w:p>
+      <w:pPr>
+        <w:pStyle w:val="1074"/>
+        <w:pBdr/>
+        <w:spacing/>
+        <w:ind w:hanging="810" w:left="2250"/>
+        <w:rPr/>
+      </w:pPr>
+      <w:r>
+        <w:rPr>
+          <w:rFonts w:ascii="Times New Roman" w:hAnsi="Times New Roman" w:eastAsia="Times New Roman" w:cs="Times New Roman"/>
+          <w:highlight w:val="none"/>
+        </w:rPr>
+        <w:t xml:space="preserve">IQR &lt;- Q3 - Q1</w:t>
+      </w:r>
+      <w:r/>
+    </w:p>
+    <w:p>
+      <w:pPr>
+        <w:pStyle w:val="1074"/>
+        <w:pBdr/>
+        <w:spacing/>
+        <w:ind w:hanging="810" w:left="2250"/>
+        <w:rPr/>
+      </w:pPr>
+      <w:r>
+        <w:rPr>
+          <w:rFonts w:ascii="Times New Roman" w:hAnsi="Times New Roman" w:eastAsia="Times New Roman" w:cs="Times New Roman"/>
+          <w:highlight w:val="none"/>
+        </w:rPr>
+        <w:t xml:space="preserve">IQR</w:t>
+      </w:r>
+      <w:r/>
+    </w:p>
+    <w:p>
+      <w:pPr>
+        <w:pStyle w:val="1074"/>
+        <w:pBdr/>
+        <w:spacing/>
+        <w:ind w:hanging="810" w:left="2250"/>
+        <w:rPr/>
+      </w:pPr>
+      <w:r>
+        <w:rPr>
+          <w:rFonts w:ascii="Times New Roman" w:hAnsi="Times New Roman" w:eastAsia="Times New Roman" w:cs="Times New Roman"/>
+          <w:highlight w:val="none"/>
+        </w:rPr>
+      </w:r>
+      <w:r/>
+    </w:p>
+    <w:p>
+      <w:pPr>
+        <w:pStyle w:val="1074"/>
+        <w:pBdr/>
+        <w:spacing/>
+        <w:ind w:hanging="810" w:left="2250"/>
+        <w:rPr/>
+      </w:pPr>
+      <w:r>
+        <w:rPr>
+          <w:rFonts w:ascii="Times New Roman" w:hAnsi="Times New Roman" w:eastAsia="Times New Roman" w:cs="Times New Roman"/>
+          <w:highlight w:val="none"/>
+        </w:rPr>
+        <w:t xml:space="preserve">#outliers</w:t>
+      </w:r>
+      <w:r/>
+    </w:p>
+    <w:p>
+      <w:pPr>
+        <w:pStyle w:val="1074"/>
+        <w:pBdr/>
+        <w:spacing/>
+        <w:ind w:hanging="810" w:left="2250"/>
+        <w:rPr/>
+      </w:pPr>
+      <w:r>
+        <w:rPr>
+          <w:rFonts w:ascii="Times New Roman" w:hAnsi="Times New Roman" w:eastAsia="Times New Roman" w:cs="Times New Roman"/>
+          <w:highlight w:val="none"/>
+        </w:rPr>
+        <w:t xml:space="preserve">otls &lt;- (new_df &lt; (Q1 - 1.5 * IQR)) | (new_df &gt; (Q3 + 1.5 * IQR))</w:t>
+      </w:r>
+      <w:r/>
+    </w:p>
+    <w:p>
+      <w:pPr>
+        <w:pStyle w:val="1074"/>
+        <w:pBdr/>
+        <w:spacing/>
+        <w:ind w:hanging="810" w:left="2250"/>
+        <w:rPr/>
+      </w:pPr>
+      <w:r>
+        <w:rPr>
+          <w:rFonts w:ascii="Times New Roman" w:hAnsi="Times New Roman" w:eastAsia="Times New Roman" w:cs="Times New Roman"/>
+          <w:highlight w:val="none"/>
+        </w:rPr>
+        <w:t xml:space="preserve">head(otls)</w:t>
+      </w:r>
+      <w:r/>
+    </w:p>
+    <w:p>
+      <w:pPr>
+        <w:pStyle w:val="1074"/>
+        <w:pBdr/>
+        <w:spacing/>
+        <w:ind w:hanging="810" w:left="2250"/>
+        <w:rPr/>
+      </w:pPr>
+      <w:r>
+        <w:rPr>
+          <w:rFonts w:ascii="Times New Roman" w:hAnsi="Times New Roman" w:eastAsia="Times New Roman" w:cs="Times New Roman"/>
+          <w:highlight w:val="none"/>
+        </w:rPr>
+        <w:t xml:space="preserve">#Dataframe after removing outliers</w:t>
+      </w:r>
+      <w:r/>
+    </w:p>
+    <w:p>
+      <w:pPr>
+        <w:pStyle w:val="1074"/>
+        <w:pBdr/>
+        <w:spacing/>
+        <w:ind w:hanging="810" w:left="2250"/>
+        <w:rPr/>
+      </w:pPr>
+      <w:r>
+        <w:rPr>
+          <w:rFonts w:ascii="Times New Roman" w:hAnsi="Times New Roman" w:eastAsia="Times New Roman" w:cs="Times New Roman"/>
+          <w:highlight w:val="none"/>
+        </w:rPr>
+        <w:t xml:space="preserve">d_c &lt;- new_df[!apply(otls, 1, any), ]</w:t>
+      </w:r>
+      <w:r/>
+    </w:p>
+    <w:p>
+      <w:pPr>
+        <w:pStyle w:val="1074"/>
+        <w:pBdr/>
+        <w:spacing/>
+        <w:ind w:hanging="810" w:left="2250"/>
+        <w:rPr/>
+      </w:pPr>
+      <w:r>
+        <w:rPr>
+          <w:rFonts w:ascii="Times New Roman" w:hAnsi="Times New Roman" w:eastAsia="Times New Roman" w:cs="Times New Roman"/>
+          <w:highlight w:val="none"/>
+        </w:rPr>
+        <w:t xml:space="preserve">head(d_c)</w:t>
+      </w:r>
+      <w:r/>
+    </w:p>
+    <w:p>
+      <w:pPr>
+        <w:pStyle w:val="1074"/>
+        <w:pBdr/>
+        <w:spacing/>
+        <w:ind w:hanging="810" w:left="2250"/>
+        <w:rPr/>
+      </w:pPr>
+      <w:r>
+        <w:rPr>
+          <w:rFonts w:ascii="Times New Roman" w:hAnsi="Times New Roman" w:eastAsia="Times New Roman" w:cs="Times New Roman"/>
+          <w:highlight w:val="none"/>
+        </w:rPr>
+      </w:r>
+      <w:r/>
+    </w:p>
+    <w:p>
+      <w:pPr>
+        <w:pStyle w:val="1074"/>
+        <w:pBdr/>
+        <w:spacing/>
+        <w:ind w:hanging="810" w:left="2250"/>
+        <w:rPr/>
+      </w:pPr>
+      <w:r>
+        <w:rPr>
+          <w:rFonts w:ascii="Times New Roman" w:hAnsi="Times New Roman" w:eastAsia="Times New Roman" w:cs="Times New Roman"/>
+          <w:highlight w:val="none"/>
+        </w:rPr>
+        <w:t xml:space="preserve">#Summary after removing outliers</w:t>
+      </w:r>
+      <w:r/>
+    </w:p>
+    <w:p>
+      <w:pPr>
+        <w:pStyle w:val="1074"/>
+        <w:pBdr/>
+        <w:spacing/>
+        <w:ind w:hanging="810" w:left="2250"/>
+        <w:rPr/>
+      </w:pPr>
+      <w:r>
+        <w:rPr>
+          <w:rFonts w:ascii="Times New Roman" w:hAnsi="Times New Roman" w:eastAsia="Times New Roman" w:cs="Times New Roman"/>
+          <w:highlight w:val="none"/>
+        </w:rPr>
+        <w:t xml:space="preserve">summary(d_c $loan_amnt)</w:t>
+      </w:r>
+      <w:r/>
+    </w:p>
+    <w:p>
+      <w:pPr>
+        <w:pStyle w:val="1074"/>
+        <w:pBdr/>
+        <w:spacing/>
+        <w:ind w:hanging="810" w:left="2250"/>
+        <w:rPr/>
+      </w:pPr>
+      <w:r>
+        <w:rPr>
+          <w:rFonts w:ascii="Times New Roman" w:hAnsi="Times New Roman" w:eastAsia="Times New Roman" w:cs="Times New Roman"/>
+          <w:highlight w:val="none"/>
+        </w:rPr>
+        <w:t xml:space="preserve">summary(d_c $person_income)</w:t>
+      </w:r>
+      <w:r/>
+    </w:p>
+    <w:p>
+      <w:pPr>
+        <w:pStyle w:val="1074"/>
+        <w:pBdr/>
+        <w:spacing/>
+        <w:ind w:hanging="810" w:left="2250"/>
+        <w:rPr/>
+      </w:pPr>
+      <w:r>
+        <w:rPr>
+          <w:rFonts w:ascii="Times New Roman" w:hAnsi="Times New Roman" w:eastAsia="Times New Roman" w:cs="Times New Roman"/>
+          <w:highlight w:val="none"/>
+        </w:rPr>
+      </w:r>
+      <w:r/>
+    </w:p>
+    <w:p>
+      <w:pPr>
+        <w:pStyle w:val="1074"/>
+        <w:pBdr/>
+        <w:spacing/>
+        <w:ind w:hanging="810" w:left="2250"/>
+        <w:rPr/>
+      </w:pPr>
+      <w:r>
+        <w:rPr>
+          <w:rFonts w:ascii="Times New Roman" w:hAnsi="Times New Roman" w:eastAsia="Times New Roman" w:cs="Times New Roman"/>
+          <w:highlight w:val="none"/>
+        </w:rPr>
+      </w:r>
+      <w:r/>
+    </w:p>
+    <w:p>
+      <w:pPr>
+        <w:pStyle w:val="1074"/>
+        <w:pBdr/>
+        <w:spacing/>
+        <w:ind w:hanging="810" w:left="2250"/>
+        <w:rPr/>
+      </w:pPr>
+      <w:r>
+        <w:rPr>
+          <w:rFonts w:ascii="Times New Roman" w:hAnsi="Times New Roman" w:eastAsia="Times New Roman" w:cs="Times New Roman"/>
+          <w:highlight w:val="none"/>
+        </w:rPr>
+        <w:t xml:space="preserve">#Draw Histogram with normal curve</w:t>
+      </w:r>
+      <w:r/>
+    </w:p>
+    <w:p>
+      <w:pPr>
+        <w:pStyle w:val="1074"/>
+        <w:pBdr/>
+        <w:spacing/>
+        <w:ind w:hanging="810" w:left="2250"/>
+        <w:rPr/>
+      </w:pPr>
+      <w:r>
+        <w:rPr>
+          <w:rFonts w:ascii="Times New Roman" w:hAnsi="Times New Roman" w:eastAsia="Times New Roman" w:cs="Times New Roman"/>
+          <w:highlight w:val="none"/>
+        </w:rPr>
+        <w:t xml:space="preserve">hist &lt;- hist(</w:t>
+      </w:r>
+      <w:r/>
+    </w:p>
+    <w:p>
+      <w:pPr>
+        <w:pStyle w:val="1074"/>
+        <w:pBdr/>
+        <w:spacing/>
+        <w:ind w:hanging="810" w:left="2250"/>
+        <w:rPr/>
+      </w:pPr>
+      <w:r>
+        <w:rPr>
+          <w:rFonts w:ascii="Times New Roman" w:hAnsi="Times New Roman" w:eastAsia="Times New Roman" w:cs="Times New Roman"/>
+          <w:highlight w:val="none"/>
+        </w:rPr>
+        <w:t xml:space="preserve">  d_c$loan_amnt,</w:t>
+      </w:r>
+      <w:r/>
+    </w:p>
+    <w:p>
+      <w:pPr>
+        <w:pStyle w:val="1074"/>
+        <w:pBdr/>
+        <w:spacing/>
+        <w:ind w:hanging="810" w:left="2250"/>
+        <w:rPr/>
+      </w:pPr>
+      <w:r>
+        <w:rPr>
+          <w:rFonts w:ascii="Times New Roman" w:hAnsi="Times New Roman" w:eastAsia="Times New Roman" w:cs="Times New Roman"/>
+          <w:highlight w:val="none"/>
+        </w:rPr>
+        <w:t xml:space="preserve">  main = 'Loan amount distribution',</w:t>
+      </w:r>
+      <w:r/>
+    </w:p>
+    <w:p>
+      <w:pPr>
+        <w:pStyle w:val="1074"/>
+        <w:pBdr/>
+        <w:spacing/>
+        <w:ind w:hanging="810" w:left="2250"/>
+        <w:rPr/>
+      </w:pPr>
+      <w:r>
+        <w:rPr>
+          <w:rFonts w:ascii="Times New Roman" w:hAnsi="Times New Roman" w:eastAsia="Times New Roman" w:cs="Times New Roman"/>
+          <w:highlight w:val="none"/>
+        </w:rPr>
+        <w:t xml:space="preserve">  xlab = 'Loan amount',</w:t>
+      </w:r>
+      <w:r/>
+    </w:p>
+    <w:p>
+      <w:pPr>
+        <w:pStyle w:val="1074"/>
+        <w:pBdr/>
+        <w:spacing/>
+        <w:ind w:hanging="810" w:left="2250"/>
+        <w:rPr/>
+      </w:pPr>
+      <w:r>
+        <w:rPr>
+          <w:rFonts w:ascii="Times New Roman" w:hAnsi="Times New Roman" w:eastAsia="Times New Roman" w:cs="Times New Roman"/>
+          <w:highlight w:val="none"/>
+        </w:rPr>
+        <w:t xml:space="preserve">  ylim =c(0,2500),</w:t>
+      </w:r>
+      <w:r/>
+    </w:p>
+    <w:p>
+      <w:pPr>
+        <w:pStyle w:val="1074"/>
+        <w:pBdr/>
+        <w:spacing/>
+        <w:ind w:hanging="810" w:left="2250"/>
+        <w:rPr/>
+      </w:pPr>
+      <w:r>
+        <w:rPr>
+          <w:rFonts w:ascii="Times New Roman" w:hAnsi="Times New Roman" w:eastAsia="Times New Roman" w:cs="Times New Roman"/>
+          <w:highlight w:val="none"/>
+        </w:rPr>
+        <w:t xml:space="preserve">  xlim=c(0,36000),</w:t>
+      </w:r>
+      <w:r/>
+    </w:p>
+    <w:p>
+      <w:pPr>
+        <w:pStyle w:val="1074"/>
+        <w:pBdr/>
+        <w:spacing/>
+        <w:ind w:hanging="810" w:left="2250"/>
+        <w:rPr/>
+      </w:pPr>
+      <w:r>
+        <w:rPr>
+          <w:rFonts w:ascii="Times New Roman" w:hAnsi="Times New Roman" w:eastAsia="Times New Roman" w:cs="Times New Roman"/>
+          <w:highlight w:val="none"/>
+        </w:rPr>
+        <w:t xml:space="preserve">  col='yellow',</w:t>
+      </w:r>
+      <w:r/>
+    </w:p>
+    <w:p>
+      <w:pPr>
+        <w:pStyle w:val="1074"/>
+        <w:pBdr/>
+        <w:spacing/>
+        <w:ind w:hanging="810" w:left="2250"/>
+        <w:rPr/>
+      </w:pPr>
+      <w:r>
+        <w:rPr>
+          <w:rFonts w:ascii="Times New Roman" w:hAnsi="Times New Roman" w:eastAsia="Times New Roman" w:cs="Times New Roman"/>
+          <w:highlight w:val="none"/>
+        </w:rPr>
+        <w:t xml:space="preserve">  breaks = 25,</w:t>
+      </w:r>
+      <w:r/>
+    </w:p>
+    <w:p>
+      <w:pPr>
+        <w:pStyle w:val="1074"/>
+        <w:pBdr/>
+        <w:spacing/>
+        <w:ind w:hanging="810" w:left="2250"/>
+        <w:rPr/>
+      </w:pPr>
+      <w:r>
+        <w:rPr>
+          <w:rFonts w:ascii="Times New Roman" w:hAnsi="Times New Roman" w:eastAsia="Times New Roman" w:cs="Times New Roman"/>
+          <w:highlight w:val="none"/>
+        </w:rPr>
+        <w:t xml:space="preserve">  </w:t>
+      </w:r>
+      <w:r/>
+    </w:p>
+    <w:p>
+      <w:pPr>
+        <w:pStyle w:val="1074"/>
+        <w:pBdr/>
+        <w:spacing/>
+        <w:ind w:hanging="810" w:left="2250"/>
+        <w:rPr/>
+      </w:pPr>
+      <w:r>
+        <w:rPr>
+          <w:rFonts w:ascii="Times New Roman" w:hAnsi="Times New Roman" w:eastAsia="Times New Roman" w:cs="Times New Roman"/>
+          <w:highlight w:val="none"/>
+        </w:rPr>
+        <w:t xml:space="preserve">)</w:t>
+      </w:r>
+      <w:r/>
+    </w:p>
+    <w:p>
+      <w:pPr>
+        <w:pStyle w:val="1074"/>
+        <w:pBdr/>
+        <w:spacing/>
+        <w:ind w:hanging="810" w:left="2250"/>
+        <w:rPr/>
+      </w:pPr>
+      <w:r>
+        <w:rPr>
+          <w:rFonts w:ascii="Times New Roman" w:hAnsi="Times New Roman" w:eastAsia="Times New Roman" w:cs="Times New Roman"/>
+          <w:highlight w:val="none"/>
+        </w:rPr>
+      </w:r>
+      <w:r/>
+    </w:p>
+    <w:p>
+      <w:pPr>
+        <w:pStyle w:val="1074"/>
+        <w:pBdr/>
+        <w:spacing/>
+        <w:ind w:hanging="810" w:left="2250"/>
+        <w:rPr/>
+      </w:pPr>
+      <w:r>
+        <w:rPr>
+          <w:rFonts w:ascii="Times New Roman" w:hAnsi="Times New Roman" w:eastAsia="Times New Roman" w:cs="Times New Roman"/>
+          <w:highlight w:val="none"/>
+        </w:rPr>
+        <w:t xml:space="preserve">xfit&lt;-seq(min(d_c$loan_amnt),max(d_c$loan_amnt),length=40)</w:t>
+      </w:r>
+      <w:r/>
+    </w:p>
+    <w:p>
+      <w:pPr>
+        <w:pStyle w:val="1074"/>
+        <w:pBdr/>
+        <w:spacing/>
+        <w:ind w:hanging="810" w:left="2250"/>
+        <w:rPr/>
+      </w:pPr>
+      <w:r>
+        <w:rPr>
+          <w:rFonts w:ascii="Times New Roman" w:hAnsi="Times New Roman" w:eastAsia="Times New Roman" w:cs="Times New Roman"/>
+          <w:highlight w:val="none"/>
+        </w:rPr>
+        <w:t xml:space="preserve">yfit&lt;-dnorm(xfit,mean=mean(d_c$loan_amnt),sd=sd(d_c$loan_amnt))</w:t>
+      </w:r>
+      <w:r/>
+    </w:p>
+    <w:p>
+      <w:pPr>
+        <w:pStyle w:val="1074"/>
+        <w:pBdr/>
+        <w:spacing/>
+        <w:ind w:hanging="810" w:left="2250"/>
+        <w:rPr/>
+      </w:pPr>
+      <w:r>
+        <w:rPr>
+          <w:rFonts w:ascii="Times New Roman" w:hAnsi="Times New Roman" w:eastAsia="Times New Roman" w:cs="Times New Roman"/>
+          <w:highlight w:val="none"/>
+        </w:rPr>
+        <w:t xml:space="preserve">yfit &lt;- yfit*diff(hist$mids[1:2])*length(d_c$loan_amnt)</w:t>
+      </w:r>
+      <w:r/>
+    </w:p>
+    <w:p>
+      <w:pPr>
+        <w:pStyle w:val="1074"/>
+        <w:pBdr/>
+        <w:spacing/>
+        <w:ind w:hanging="810" w:left="2250"/>
+        <w:rPr/>
+      </w:pPr>
+      <w:r>
+        <w:rPr>
+          <w:rFonts w:ascii="Times New Roman" w:hAnsi="Times New Roman" w:eastAsia="Times New Roman" w:cs="Times New Roman"/>
+          <w:highlight w:val="none"/>
+        </w:rPr>
+      </w:r>
+      <w:r/>
+    </w:p>
+    <w:p>
+      <w:pPr>
+        <w:pStyle w:val="1074"/>
+        <w:pBdr/>
+        <w:spacing/>
+        <w:ind w:hanging="810" w:left="2250"/>
+        <w:rPr/>
+      </w:pPr>
+      <w:r>
+        <w:rPr>
+          <w:rFonts w:ascii="Times New Roman" w:hAnsi="Times New Roman" w:eastAsia="Times New Roman" w:cs="Times New Roman"/>
+          <w:highlight w:val="none"/>
+        </w:rPr>
+        <w:t xml:space="preserve">lines(xfit, yfit, col="red", lwd=3)</w:t>
+      </w:r>
+      <w:r/>
+    </w:p>
+    <w:p>
+      <w:pPr>
+        <w:pStyle w:val="1074"/>
+        <w:pBdr/>
+        <w:spacing/>
+        <w:ind w:hanging="810" w:left="2250"/>
+        <w:rPr/>
+      </w:pPr>
+      <w:r>
+        <w:rPr>
+          <w:rFonts w:ascii="Times New Roman" w:hAnsi="Times New Roman" w:eastAsia="Times New Roman" w:cs="Times New Roman"/>
+          <w:highlight w:val="none"/>
+        </w:rPr>
+      </w:r>
+      <w:r/>
+    </w:p>
+    <w:p>
+      <w:pPr>
+        <w:pStyle w:val="1074"/>
+        <w:pBdr/>
+        <w:spacing/>
+        <w:ind w:hanging="810" w:left="2250"/>
+        <w:rPr/>
+      </w:pPr>
+      <w:r>
+        <w:rPr>
+          <w:rFonts w:ascii="Times New Roman" w:hAnsi="Times New Roman" w:eastAsia="Times New Roman" w:cs="Times New Roman"/>
+          <w:highlight w:val="none"/>
+        </w:rPr>
+      </w:r>
+      <w:r/>
+    </w:p>
+    <w:p>
+      <w:pPr>
+        <w:pStyle w:val="1074"/>
+        <w:pBdr/>
+        <w:spacing/>
+        <w:ind w:hanging="810" w:left="2250"/>
+        <w:rPr/>
+      </w:pPr>
+      <w:r>
+        <w:rPr>
+          <w:rFonts w:ascii="Times New Roman" w:hAnsi="Times New Roman" w:eastAsia="Times New Roman" w:cs="Times New Roman"/>
+          <w:highlight w:val="none"/>
+        </w:rPr>
+        <w:t xml:space="preserve">### Scatter plot</w:t>
+      </w:r>
+      <w:r/>
+    </w:p>
+    <w:p>
+      <w:pPr>
+        <w:pStyle w:val="1074"/>
+        <w:pBdr/>
+        <w:spacing/>
+        <w:ind w:hanging="810" w:left="2250"/>
+        <w:rPr/>
+      </w:pPr>
+      <w:r>
+        <w:rPr>
+          <w:rFonts w:ascii="Times New Roman" w:hAnsi="Times New Roman" w:eastAsia="Times New Roman" w:cs="Times New Roman"/>
+          <w:highlight w:val="none"/>
+        </w:rPr>
+        <w:t xml:space="preserve">plot(</w:t>
+      </w:r>
+      <w:r/>
+    </w:p>
+    <w:p>
+      <w:pPr>
+        <w:pStyle w:val="1074"/>
+        <w:pBdr/>
+        <w:spacing/>
+        <w:ind w:hanging="810" w:left="2250"/>
+        <w:rPr/>
+      </w:pPr>
+      <w:r>
+        <w:rPr>
+          <w:rFonts w:ascii="Times New Roman" w:hAnsi="Times New Roman" w:eastAsia="Times New Roman" w:cs="Times New Roman"/>
+          <w:highlight w:val="none"/>
+        </w:rPr>
+        <w:t xml:space="preserve">  d_c$loan_amnt, </w:t>
+      </w:r>
+      <w:r/>
+    </w:p>
+    <w:p>
+      <w:pPr>
+        <w:pStyle w:val="1074"/>
+        <w:pBdr/>
+        <w:spacing/>
+        <w:ind w:hanging="810" w:left="2250"/>
+        <w:rPr/>
+      </w:pPr>
+      <w:r>
+        <w:rPr>
+          <w:rFonts w:ascii="Times New Roman" w:hAnsi="Times New Roman" w:eastAsia="Times New Roman" w:cs="Times New Roman"/>
+          <w:highlight w:val="none"/>
+        </w:rPr>
+        <w:t xml:space="preserve">   d_c$person_income,</w:t>
+      </w:r>
+      <w:r/>
+    </w:p>
+    <w:p>
+      <w:pPr>
+        <w:pStyle w:val="1074"/>
+        <w:pBdr/>
+        <w:spacing/>
+        <w:ind w:hanging="810" w:left="2250"/>
+        <w:rPr/>
+      </w:pPr>
+      <w:r>
+        <w:rPr>
+          <w:rFonts w:ascii="Times New Roman" w:hAnsi="Times New Roman" w:eastAsia="Times New Roman" w:cs="Times New Roman"/>
+          <w:highlight w:val="none"/>
+        </w:rPr>
+        <w:t xml:space="preserve">   xlab = 'Loan Amount',</w:t>
+      </w:r>
+      <w:r/>
+    </w:p>
+    <w:p>
+      <w:pPr>
+        <w:pStyle w:val="1074"/>
+        <w:pBdr/>
+        <w:spacing/>
+        <w:ind w:hanging="810" w:left="2250"/>
+        <w:rPr/>
+      </w:pPr>
+      <w:r>
+        <w:rPr>
+          <w:rFonts w:ascii="Times New Roman" w:hAnsi="Times New Roman" w:eastAsia="Times New Roman" w:cs="Times New Roman"/>
+          <w:highlight w:val="none"/>
+        </w:rPr>
+        <w:t xml:space="preserve">   ylab = 'Personal Income',</w:t>
+      </w:r>
+      <w:r/>
+    </w:p>
+    <w:p>
+      <w:pPr>
+        <w:pStyle w:val="1074"/>
+        <w:pBdr/>
+        <w:spacing/>
+        <w:ind w:hanging="810" w:left="2250"/>
+        <w:rPr/>
+      </w:pPr>
+      <w:r>
+        <w:rPr>
+          <w:rFonts w:ascii="Times New Roman" w:hAnsi="Times New Roman" w:eastAsia="Times New Roman" w:cs="Times New Roman"/>
+          <w:highlight w:val="none"/>
+        </w:rPr>
+        <w:t xml:space="preserve">   main = 'Loan amount vs Personal Income',</w:t>
+      </w:r>
+      <w:r/>
+    </w:p>
+    <w:p>
+      <w:pPr>
+        <w:pStyle w:val="1074"/>
+        <w:pBdr/>
+        <w:spacing/>
+        <w:ind w:hanging="810" w:left="2250"/>
+        <w:rPr/>
+      </w:pPr>
+      <w:r>
+        <w:rPr>
+          <w:rFonts w:ascii="Times New Roman" w:hAnsi="Times New Roman" w:eastAsia="Times New Roman" w:cs="Times New Roman"/>
+          <w:highlight w:val="none"/>
+        </w:rPr>
+        <w:t xml:space="preserve">  pch=20</w:t>
+      </w:r>
+      <w:r/>
+    </w:p>
+    <w:p>
+      <w:pPr>
+        <w:pStyle w:val="1074"/>
+        <w:pBdr/>
+        <w:spacing/>
+        <w:ind w:hanging="810" w:left="2250"/>
+        <w:rPr/>
+      </w:pPr>
+      <w:r>
+        <w:rPr>
+          <w:rFonts w:ascii="Times New Roman" w:hAnsi="Times New Roman" w:eastAsia="Times New Roman" w:cs="Times New Roman"/>
+          <w:highlight w:val="none"/>
+        </w:rPr>
+        <w:t xml:space="preserve">)</w:t>
+      </w:r>
+      <w:r/>
+    </w:p>
+    <w:p>
+      <w:pPr>
+        <w:pStyle w:val="1074"/>
+        <w:pBdr/>
+        <w:spacing/>
+        <w:ind w:hanging="810" w:left="2250"/>
+        <w:rPr/>
+      </w:pPr>
+      <w:r>
+        <w:rPr>
+          <w:rFonts w:ascii="Times New Roman" w:hAnsi="Times New Roman" w:eastAsia="Times New Roman" w:cs="Times New Roman"/>
+          <w:highlight w:val="none"/>
+        </w:rPr>
+      </w:r>
+      <w:r/>
+    </w:p>
+    <w:p>
+      <w:pPr>
+        <w:pStyle w:val="1074"/>
+        <w:pBdr/>
+        <w:spacing/>
+        <w:ind w:hanging="810" w:left="2250"/>
+        <w:rPr/>
+      </w:pPr>
+      <w:r>
+        <w:rPr>
+          <w:rFonts w:ascii="Times New Roman" w:hAnsi="Times New Roman" w:eastAsia="Times New Roman" w:cs="Times New Roman"/>
+          <w:highlight w:val="none"/>
+        </w:rPr>
+        <w:t xml:space="preserve">model &lt;- lm(d_c$person_income ~ d_c$loan_amnt, data = d_c)</w:t>
+      </w:r>
+      <w:r/>
+    </w:p>
+    <w:p>
+      <w:pPr>
+        <w:pStyle w:val="1074"/>
+        <w:pBdr/>
+        <w:spacing/>
+        <w:ind w:hanging="810" w:left="2250"/>
+        <w:rPr/>
+      </w:pPr>
+      <w:r>
+        <w:rPr>
+          <w:rFonts w:ascii="Times New Roman" w:hAnsi="Times New Roman" w:eastAsia="Times New Roman" w:cs="Times New Roman"/>
+          <w:highlight w:val="none"/>
+        </w:rPr>
+        <w:t xml:space="preserve">abline(model, col ='red')</w:t>
+      </w:r>
+      <w:r/>
+    </w:p>
+    <w:p>
+      <w:pPr>
+        <w:pStyle w:val="1074"/>
+        <w:pBdr/>
+        <w:spacing/>
+        <w:ind w:hanging="810" w:left="2250"/>
+        <w:rPr/>
+      </w:pPr>
+      <w:r>
+        <w:rPr>
+          <w:rFonts w:ascii="Times New Roman" w:hAnsi="Times New Roman" w:eastAsia="Times New Roman" w:cs="Times New Roman"/>
+          <w:highlight w:val="none"/>
+        </w:rPr>
+        <w:t xml:space="preserve">#Correlation test</w:t>
+      </w:r>
+      <w:r/>
+    </w:p>
+    <w:p>
+      <w:pPr>
+        <w:pStyle w:val="1074"/>
+        <w:pBdr/>
+        <w:spacing/>
+        <w:ind w:hanging="810" w:left="2250"/>
+        <w:rPr/>
+      </w:pPr>
+      <w:r>
+        <w:rPr>
+          <w:rFonts w:ascii="Times New Roman" w:hAnsi="Times New Roman" w:eastAsia="Times New Roman" w:cs="Times New Roman"/>
+          <w:highlight w:val="none"/>
+        </w:rPr>
+        <w:t xml:space="preserve">cor.test(d_c$loan_amnt, d_c$person_income, method = "spearman")</w:t>
+      </w:r>
+      <w:r/>
+    </w:p>
+    <w:p>
+      <w:pPr>
+        <w:pStyle w:val="1074"/>
+        <w:pBdr/>
+        <w:spacing/>
+        <w:ind w:hanging="810" w:left="2250"/>
+        <w:rPr/>
+      </w:pPr>
+      <w:r>
+        <w:rPr>
+          <w:rFonts w:ascii="Times New Roman" w:hAnsi="Times New Roman" w:eastAsia="Times New Roman" w:cs="Times New Roman"/>
+          <w:highlight w:val="none"/>
+        </w:rPr>
+        <w:t xml:space="preserve">#Box plot to show spread</w:t>
+      </w:r>
+      <w:r/>
+    </w:p>
+    <w:p>
+      <w:pPr>
+        <w:pStyle w:val="1074"/>
+        <w:pBdr/>
+        <w:spacing/>
+        <w:ind w:hanging="810" w:left="2250"/>
+        <w:rPr>
+          <w:rFonts w:ascii="Times New Roman" w:hAnsi="Times New Roman" w:eastAsia="Times New Roman" w:cs="Times New Roman"/>
+        </w:rPr>
+      </w:pPr>
+      <w:r>
+        <w:rPr>
+          <w:rFonts w:ascii="Times New Roman" w:hAnsi="Times New Roman" w:eastAsia="Times New Roman" w:cs="Times New Roman"/>
+          <w:highlight w:val="none"/>
+        </w:rPr>
+        <w:t xml:space="preserve">boxplot(d_c$loan_amnt)</w:t>
+      </w:r>
+      <w:r/>
+      <w:r>
+        <w:rPr>
+          <w:rFonts w:ascii="Times New Roman" w:hAnsi="Times New Roman" w:eastAsia="Times New Roman" w:cs="Times New Roman"/>
+          <w:highlight w:val="none"/>
+        </w:rPr>
+      </w:r>
+      <w:r>
+        <w:rPr>
+          <w:rFonts w:ascii="Times New Roman" w:hAnsi="Times New Roman" w:eastAsia="Times New Roman" w:cs="Times New Roman"/>
+          <w:highlight w:val="none"/>
+        </w:rPr>
+      </w:r>
+      <w:r>
+        <w:rPr>
+          <w:rFonts w:ascii="Times New Roman" w:hAnsi="Times New Roman" w:eastAsia="Times New Roman" w:cs="Times New Roman"/>
         </w:rPr>
       </w:r>
     </w:p>

</xml_diff>